<commit_message>
CUSTOMER DATA CHECKIN 8/9/17
</commit_message>
<xml_diff>
--- a/customer _details/GANGAMMA/SEP/KUNIGAL/KGR/PURCHASE DETAILS.docx
+++ b/customer _details/GANGAMMA/SEP/KUNIGAL/KGR/PURCHASE DETAILS.docx
@@ -498,7 +498,6 @@
         <w:rPr>
           <w:rFonts w:ascii="Courier New" w:hAnsi="Courier New" w:cs="Courier New"/>
         </w:rPr>
-        <w:lastRenderedPageBreak/>
         <w:t>Rate</w:t>
       </w:r>
       <w:r>
@@ -1564,9 +1563,278 @@
       </w:pPr>
     </w:p>
     <w:p>
-      <w:bookmarkStart w:id="0" w:name="_GoBack"/>
-      <w:bookmarkEnd w:id="0"/>
-    </w:p>
+      <w:pPr>
+        <w:pStyle w:val="PlainText"/>
+        <w:rPr>
+          <w:rFonts w:ascii="Courier New" w:hAnsi="Courier New" w:cs="Courier New"/>
+        </w:rPr>
+      </w:pPr>
+      <w:r>
+        <w:rPr>
+          <w:rFonts w:ascii="Courier New" w:hAnsi="Courier New" w:cs="Courier New"/>
+        </w:rPr>
+        <w:t>Sun Sep 8</w:t>
+      </w:r>
+      <w:r>
+        <w:rPr>
+          <w:rFonts w:ascii="Courier New" w:hAnsi="Courier New" w:cs="Courier New"/>
+        </w:rPr>
+        <w:t xml:space="preserve"> 11:06:26 PDT 2017</w:t>
+      </w:r>
+    </w:p>
+    <w:p>
+      <w:pPr>
+        <w:pStyle w:val="PlainText"/>
+        <w:rPr>
+          <w:rFonts w:ascii="Courier New" w:hAnsi="Courier New" w:cs="Courier New"/>
+        </w:rPr>
+      </w:pPr>
+      <w:r>
+        <w:rPr>
+          <w:rFonts w:ascii="Courier New" w:hAnsi="Courier New" w:cs="Courier New"/>
+        </w:rPr>
+        <w:t>---------------------------------------------------------------</w:t>
+      </w:r>
+    </w:p>
+    <w:p>
+      <w:pPr>
+        <w:pStyle w:val="PlainText"/>
+        <w:rPr>
+          <w:rFonts w:ascii="Courier New" w:hAnsi="Courier New" w:cs="Courier New"/>
+        </w:rPr>
+      </w:pPr>
+      <w:r>
+        <w:rPr>
+          <w:rFonts w:ascii="Courier New" w:hAnsi="Courier New" w:cs="Courier New"/>
+        </w:rPr>
+        <w:t>Person Name</w:t>
+      </w:r>
+      <w:r>
+        <w:rPr>
+          <w:rFonts w:ascii="Courier New" w:hAnsi="Courier New" w:cs="Courier New"/>
+        </w:rPr>
+        <w:tab/>
+      </w:r>
+      <w:r>
+        <w:rPr>
+          <w:rFonts w:ascii="Courier New" w:hAnsi="Courier New" w:cs="Courier New"/>
+        </w:rPr>
+        <w:tab/>
+      </w:r>
+      <w:r>
+        <w:rPr>
+          <w:rFonts w:ascii="Courier New" w:hAnsi="Courier New" w:cs="Courier New"/>
+        </w:rPr>
+        <w:tab/>
+      </w:r>
+      <w:r>
+        <w:rPr>
+          <w:rFonts w:ascii="Courier New" w:hAnsi="Courier New" w:cs="Courier New"/>
+        </w:rPr>
+        <w:tab/>
+        <w:t>- KGR</w:t>
+      </w:r>
+    </w:p>
+    <w:p>
+      <w:pPr>
+        <w:pStyle w:val="PlainText"/>
+        <w:rPr>
+          <w:rFonts w:ascii="Courier New" w:hAnsi="Courier New" w:cs="Courier New"/>
+        </w:rPr>
+      </w:pPr>
+      <w:r>
+        <w:rPr>
+          <w:rFonts w:ascii="Courier New" w:hAnsi="Courier New" w:cs="Courier New"/>
+        </w:rPr>
+        <w:t>Number of Pockets</w:t>
+      </w:r>
+      <w:r>
+        <w:rPr>
+          <w:rFonts w:ascii="Courier New" w:hAnsi="Courier New" w:cs="Courier New"/>
+        </w:rPr>
+        <w:tab/>
+      </w:r>
+      <w:r>
+        <w:rPr>
+          <w:rFonts w:ascii="Courier New" w:hAnsi="Courier New" w:cs="Courier New"/>
+        </w:rPr>
+        <w:tab/>
+      </w:r>
+      <w:r>
+        <w:rPr>
+          <w:rFonts w:ascii="Courier New" w:hAnsi="Courier New" w:cs="Courier New"/>
+        </w:rPr>
+        <w:tab/>
+        <w:t>- 2</w:t>
+      </w:r>
+    </w:p>
+    <w:p>
+      <w:pPr>
+        <w:pStyle w:val="PlainText"/>
+        <w:rPr>
+          <w:rFonts w:ascii="Courier New" w:hAnsi="Courier New" w:cs="Courier New"/>
+        </w:rPr>
+      </w:pPr>
+      <w:r>
+        <w:rPr>
+          <w:rFonts w:ascii="Courier New" w:hAnsi="Courier New" w:cs="Courier New"/>
+        </w:rPr>
+        <w:t>Number of KGs</w:t>
+      </w:r>
+      <w:r>
+        <w:rPr>
+          <w:rFonts w:ascii="Courier New" w:hAnsi="Courier New" w:cs="Courier New"/>
+        </w:rPr>
+        <w:tab/>
+      </w:r>
+      <w:r>
+        <w:rPr>
+          <w:rFonts w:ascii="Courier New" w:hAnsi="Courier New" w:cs="Courier New"/>
+        </w:rPr>
+        <w:tab/>
+      </w:r>
+      <w:r>
+        <w:rPr>
+          <w:rFonts w:ascii="Courier New" w:hAnsi="Courier New" w:cs="Courier New"/>
+        </w:rPr>
+        <w:tab/>
+        <w:t>- 149</w:t>
+      </w:r>
+    </w:p>
+    <w:p>
+      <w:pPr>
+        <w:pStyle w:val="PlainText"/>
+        <w:rPr>
+          <w:rFonts w:ascii="Courier New" w:hAnsi="Courier New" w:cs="Courier New"/>
+        </w:rPr>
+      </w:pPr>
+      <w:r>
+        <w:rPr>
+          <w:rFonts w:ascii="Courier New" w:hAnsi="Courier New" w:cs="Courier New"/>
+        </w:rPr>
+        <w:t>Rate</w:t>
+      </w:r>
+      <w:r>
+        <w:rPr>
+          <w:rFonts w:ascii="Courier New" w:hAnsi="Courier New" w:cs="Courier New"/>
+        </w:rPr>
+        <w:tab/>
+      </w:r>
+      <w:r>
+        <w:rPr>
+          <w:rFonts w:ascii="Courier New" w:hAnsi="Courier New" w:cs="Courier New"/>
+        </w:rPr>
+        <w:tab/>
+      </w:r>
+      <w:r>
+        <w:rPr>
+          <w:rFonts w:ascii="Courier New" w:hAnsi="Courier New" w:cs="Courier New"/>
+        </w:rPr>
+        <w:tab/>
+      </w:r>
+      <w:r>
+        <w:rPr>
+          <w:rFonts w:ascii="Courier New" w:hAnsi="Courier New" w:cs="Courier New"/>
+        </w:rPr>
+        <w:tab/>
+      </w:r>
+      <w:r>
+        <w:rPr>
+          <w:rFonts w:ascii="Courier New" w:hAnsi="Courier New" w:cs="Courier New"/>
+        </w:rPr>
+        <w:tab/>
+        <w:t>- 22</w:t>
+      </w:r>
+    </w:p>
+    <w:p>
+      <w:pPr>
+        <w:pStyle w:val="PlainText"/>
+        <w:rPr>
+          <w:rFonts w:ascii="Courier New" w:hAnsi="Courier New" w:cs="Courier New"/>
+        </w:rPr>
+      </w:pPr>
+      <w:r>
+        <w:rPr>
+          <w:rFonts w:ascii="Courier New" w:hAnsi="Courier New" w:cs="Courier New"/>
+        </w:rPr>
+        <w:t>Total Price</w:t>
+      </w:r>
+      <w:r>
+        <w:rPr>
+          <w:rFonts w:ascii="Courier New" w:hAnsi="Courier New" w:cs="Courier New"/>
+        </w:rPr>
+        <w:tab/>
+      </w:r>
+      <w:r>
+        <w:rPr>
+          <w:rFonts w:ascii="Courier New" w:hAnsi="Courier New" w:cs="Courier New"/>
+        </w:rPr>
+        <w:tab/>
+      </w:r>
+      <w:r>
+        <w:rPr>
+          <w:rFonts w:ascii="Courier New" w:hAnsi="Courier New" w:cs="Courier New"/>
+        </w:rPr>
+        <w:tab/>
+      </w:r>
+      <w:r>
+        <w:rPr>
+          <w:rFonts w:ascii="Courier New" w:hAnsi="Courier New" w:cs="Courier New"/>
+        </w:rPr>
+        <w:tab/>
+        <w:t>- 3278.0</w:t>
+      </w:r>
+    </w:p>
+    <w:p>
+      <w:pPr>
+        <w:pStyle w:val="PlainText"/>
+        <w:rPr>
+          <w:rFonts w:ascii="Courier New" w:hAnsi="Courier New" w:cs="Courier New"/>
+        </w:rPr>
+      </w:pPr>
+      <w:r>
+        <w:rPr>
+          <w:rFonts w:ascii="Courier New" w:hAnsi="Courier New" w:cs="Courier New"/>
+        </w:rPr>
+        <w:t>Amount balance</w:t>
+      </w:r>
+      <w:r>
+        <w:rPr>
+          <w:rFonts w:ascii="Courier New" w:hAnsi="Courier New" w:cs="Courier New"/>
+        </w:rPr>
+        <w:tab/>
+      </w:r>
+      <w:r>
+        <w:rPr>
+          <w:rFonts w:ascii="Courier New" w:hAnsi="Courier New" w:cs="Courier New"/>
+        </w:rPr>
+        <w:tab/>
+      </w:r>
+      <w:r>
+        <w:rPr>
+          <w:rFonts w:ascii="Courier New" w:hAnsi="Courier New" w:cs="Courier New"/>
+        </w:rPr>
+        <w:tab/>
+        <w:t>- 57483.0</w:t>
+      </w:r>
+    </w:p>
+    <w:p>
+      <w:pPr>
+        <w:pStyle w:val="PlainText"/>
+        <w:rPr>
+          <w:rFonts w:ascii="Courier New" w:hAnsi="Courier New" w:cs="Courier New"/>
+        </w:rPr>
+      </w:pPr>
+    </w:p>
+    <w:p>
+      <w:pPr>
+        <w:pStyle w:val="PlainText"/>
+        <w:rPr>
+          <w:rFonts w:ascii="Courier New" w:hAnsi="Courier New" w:cs="Courier New"/>
+        </w:rPr>
+      </w:pPr>
+    </w:p>
+    <w:p/>
     <w:sectPr>
       <w:pgSz w:w="12240" w:h="15840"/>
       <w:pgMar w:top="1440" w:right="1440" w:bottom="1440" w:left="1440" w:header="720" w:footer="720" w:gutter="0"/>

</xml_diff>

<commit_message>
21/09/2017 CHITRA MAMATHA CHICK IN
</commit_message>
<xml_diff>
--- a/customer _details/GANGAMMA/SEP/KUNIGAL/KGR/PURCHASE DETAILS.docx
+++ b/customer _details/GANGAMMA/SEP/KUNIGAL/KGR/PURCHASE DETAILS.docx
@@ -5249,13 +5249,7 @@
         <w:rPr>
           <w:rFonts w:ascii="Courier New" w:hAnsi="Courier New" w:cs="Courier New"/>
         </w:rPr>
-        <w:t>Tue Sep 18</w:t>
-      </w:r>
-      <w:r>
-        <w:rPr>
-          <w:rFonts w:ascii="Courier New" w:hAnsi="Courier New" w:cs="Courier New"/>
-        </w:rPr>
-        <w:t xml:space="preserve"> 11:14:31 PDT 2017</w:t>
+        <w:t>Tue Sep 18 11:14:31 PDT 2017</w:t>
       </w:r>
     </w:p>
     <w:p>
@@ -5537,6 +5531,332 @@
         <w:tab/>
         <w:t>- 33567.0</w:t>
       </w:r>
+    </w:p>
+    <w:p>
+      <w:pPr>
+        <w:pStyle w:val="PlainText"/>
+        <w:rPr>
+          <w:rFonts w:ascii="Courier New" w:hAnsi="Courier New" w:cs="Courier New"/>
+          <w:b/>
+        </w:rPr>
+      </w:pPr>
+    </w:p>
+    <w:p>
+      <w:pPr>
+        <w:pStyle w:val="PlainText"/>
+        <w:rPr>
+          <w:rFonts w:ascii="Courier New" w:hAnsi="Courier New" w:cs="Courier New"/>
+        </w:rPr>
+      </w:pPr>
+      <w:r>
+        <w:rPr>
+          <w:rFonts w:ascii="Courier New" w:hAnsi="Courier New" w:cs="Courier New"/>
+        </w:rPr>
+        <w:t>Thu Sep 19</w:t>
+      </w:r>
+      <w:r>
+        <w:rPr>
+          <w:rFonts w:ascii="Courier New" w:hAnsi="Courier New" w:cs="Courier New"/>
+        </w:rPr>
+        <w:t xml:space="preserve"> 11:11:29 PDT 2017</w:t>
+      </w:r>
+    </w:p>
+    <w:p>
+      <w:pPr>
+        <w:pStyle w:val="PlainText"/>
+        <w:rPr>
+          <w:rFonts w:ascii="Courier New" w:hAnsi="Courier New" w:cs="Courier New"/>
+        </w:rPr>
+      </w:pPr>
+      <w:r>
+        <w:rPr>
+          <w:rFonts w:ascii="Courier New" w:hAnsi="Courier New" w:cs="Courier New"/>
+        </w:rPr>
+        <w:t>Person Name</w:t>
+      </w:r>
+      <w:r>
+        <w:rPr>
+          <w:rFonts w:ascii="Courier New" w:hAnsi="Courier New" w:cs="Courier New"/>
+        </w:rPr>
+        <w:tab/>
+      </w:r>
+      <w:r>
+        <w:rPr>
+          <w:rFonts w:ascii="Courier New" w:hAnsi="Courier New" w:cs="Courier New"/>
+        </w:rPr>
+        <w:tab/>
+      </w:r>
+      <w:r>
+        <w:rPr>
+          <w:rFonts w:ascii="Courier New" w:hAnsi="Courier New" w:cs="Courier New"/>
+        </w:rPr>
+        <w:tab/>
+      </w:r>
+      <w:r>
+        <w:rPr>
+          <w:rFonts w:ascii="Courier New" w:hAnsi="Courier New" w:cs="Courier New"/>
+        </w:rPr>
+        <w:tab/>
+        <w:t>- KGR</w:t>
+      </w:r>
+    </w:p>
+    <w:p>
+      <w:pPr>
+        <w:pStyle w:val="PlainText"/>
+        <w:rPr>
+          <w:rFonts w:ascii="Courier New" w:hAnsi="Courier New" w:cs="Courier New"/>
+        </w:rPr>
+      </w:pPr>
+      <w:r>
+        <w:rPr>
+          <w:rFonts w:ascii="Courier New" w:hAnsi="Courier New" w:cs="Courier New"/>
+        </w:rPr>
+        <w:t>---------------------------------------------------------------</w:t>
+      </w:r>
+    </w:p>
+    <w:p>
+      <w:pPr>
+        <w:pStyle w:val="PlainText"/>
+        <w:rPr>
+          <w:rFonts w:ascii="Courier New" w:hAnsi="Courier New" w:cs="Courier New"/>
+        </w:rPr>
+      </w:pPr>
+      <w:r>
+        <w:rPr>
+          <w:rFonts w:ascii="Courier New" w:hAnsi="Courier New" w:cs="Courier New"/>
+        </w:rPr>
+        <w:t>Item Name</w:t>
+      </w:r>
+      <w:r>
+        <w:rPr>
+          <w:rFonts w:ascii="Courier New" w:hAnsi="Courier New" w:cs="Courier New"/>
+        </w:rPr>
+        <w:tab/>
+      </w:r>
+      <w:r>
+        <w:rPr>
+          <w:rFonts w:ascii="Courier New" w:hAnsi="Courier New" w:cs="Courier New"/>
+        </w:rPr>
+        <w:tab/>
+      </w:r>
+      <w:r>
+        <w:rPr>
+          <w:rFonts w:ascii="Courier New" w:hAnsi="Courier New" w:cs="Courier New"/>
+        </w:rPr>
+        <w:tab/>
+      </w:r>
+      <w:r>
+        <w:rPr>
+          <w:rFonts w:ascii="Courier New" w:hAnsi="Courier New" w:cs="Courier New"/>
+        </w:rPr>
+        <w:tab/>
+        <w:t>- CARROT EVE</w:t>
+      </w:r>
+    </w:p>
+    <w:p>
+      <w:pPr>
+        <w:pStyle w:val="PlainText"/>
+        <w:rPr>
+          <w:rFonts w:ascii="Courier New" w:hAnsi="Courier New" w:cs="Courier New"/>
+        </w:rPr>
+      </w:pPr>
+      <w:r>
+        <w:rPr>
+          <w:rFonts w:ascii="Courier New" w:hAnsi="Courier New" w:cs="Courier New"/>
+        </w:rPr>
+        <w:t>Number of Pockets</w:t>
+      </w:r>
+      <w:r>
+        <w:rPr>
+          <w:rFonts w:ascii="Courier New" w:hAnsi="Courier New" w:cs="Courier New"/>
+        </w:rPr>
+        <w:tab/>
+      </w:r>
+      <w:r>
+        <w:rPr>
+          <w:rFonts w:ascii="Courier New" w:hAnsi="Courier New" w:cs="Courier New"/>
+        </w:rPr>
+        <w:tab/>
+      </w:r>
+      <w:r>
+        <w:rPr>
+          <w:rFonts w:ascii="Courier New" w:hAnsi="Courier New" w:cs="Courier New"/>
+        </w:rPr>
+        <w:tab/>
+        <w:t>- 1</w:t>
+      </w:r>
+    </w:p>
+    <w:p>
+      <w:pPr>
+        <w:pStyle w:val="PlainText"/>
+        <w:rPr>
+          <w:rFonts w:ascii="Courier New" w:hAnsi="Courier New" w:cs="Courier New"/>
+        </w:rPr>
+      </w:pPr>
+      <w:r>
+        <w:rPr>
+          <w:rFonts w:ascii="Courier New" w:hAnsi="Courier New" w:cs="Courier New"/>
+        </w:rPr>
+        <w:t>Number of KGs</w:t>
+      </w:r>
+      <w:r>
+        <w:rPr>
+          <w:rFonts w:ascii="Courier New" w:hAnsi="Courier New" w:cs="Courier New"/>
+        </w:rPr>
+        <w:tab/>
+      </w:r>
+      <w:r>
+        <w:rPr>
+          <w:rFonts w:ascii="Courier New" w:hAnsi="Courier New" w:cs="Courier New"/>
+        </w:rPr>
+        <w:tab/>
+      </w:r>
+      <w:r>
+        <w:rPr>
+          <w:rFonts w:ascii="Courier New" w:hAnsi="Courier New" w:cs="Courier New"/>
+        </w:rPr>
+        <w:tab/>
+        <w:t>- 93</w:t>
+      </w:r>
+    </w:p>
+    <w:p>
+      <w:pPr>
+        <w:pStyle w:val="PlainText"/>
+        <w:rPr>
+          <w:rFonts w:ascii="Courier New" w:hAnsi="Courier New" w:cs="Courier New"/>
+        </w:rPr>
+      </w:pPr>
+      <w:r>
+        <w:rPr>
+          <w:rFonts w:ascii="Courier New" w:hAnsi="Courier New" w:cs="Courier New"/>
+        </w:rPr>
+        <w:t>Rate</w:t>
+      </w:r>
+      <w:r>
+        <w:rPr>
+          <w:rFonts w:ascii="Courier New" w:hAnsi="Courier New" w:cs="Courier New"/>
+        </w:rPr>
+        <w:tab/>
+      </w:r>
+      <w:r>
+        <w:rPr>
+          <w:rFonts w:ascii="Courier New" w:hAnsi="Courier New" w:cs="Courier New"/>
+        </w:rPr>
+        <w:tab/>
+      </w:r>
+      <w:r>
+        <w:rPr>
+          <w:rFonts w:ascii="Courier New" w:hAnsi="Courier New" w:cs="Courier New"/>
+        </w:rPr>
+        <w:tab/>
+      </w:r>
+      <w:r>
+        <w:rPr>
+          <w:rFonts w:ascii="Courier New" w:hAnsi="Courier New" w:cs="Courier New"/>
+        </w:rPr>
+        <w:tab/>
+      </w:r>
+      <w:r>
+        <w:rPr>
+          <w:rFonts w:ascii="Courier New" w:hAnsi="Courier New" w:cs="Courier New"/>
+        </w:rPr>
+        <w:tab/>
+        <w:t>- 20</w:t>
+      </w:r>
+    </w:p>
+    <w:p>
+      <w:pPr>
+        <w:pStyle w:val="PlainText"/>
+        <w:rPr>
+          <w:rFonts w:ascii="Courier New" w:hAnsi="Courier New" w:cs="Courier New"/>
+        </w:rPr>
+      </w:pPr>
+      <w:r>
+        <w:rPr>
+          <w:rFonts w:ascii="Courier New" w:hAnsi="Courier New" w:cs="Courier New"/>
+        </w:rPr>
+        <w:t>Total Price</w:t>
+      </w:r>
+      <w:r>
+        <w:rPr>
+          <w:rFonts w:ascii="Courier New" w:hAnsi="Courier New" w:cs="Courier New"/>
+        </w:rPr>
+        <w:tab/>
+      </w:r>
+      <w:r>
+        <w:rPr>
+          <w:rFonts w:ascii="Courier New" w:hAnsi="Courier New" w:cs="Courier New"/>
+        </w:rPr>
+        <w:tab/>
+      </w:r>
+      <w:r>
+        <w:rPr>
+          <w:rFonts w:ascii="Courier New" w:hAnsi="Courier New" w:cs="Courier New"/>
+        </w:rPr>
+        <w:tab/>
+      </w:r>
+      <w:r>
+        <w:rPr>
+          <w:rFonts w:ascii="Courier New" w:hAnsi="Courier New" w:cs="Courier New"/>
+        </w:rPr>
+        <w:tab/>
+        <w:t>- 1860.0</w:t>
+      </w:r>
+    </w:p>
+    <w:p>
+      <w:pPr>
+        <w:pStyle w:val="PlainText"/>
+        <w:rPr>
+          <w:rFonts w:ascii="Courier New" w:hAnsi="Courier New" w:cs="Courier New"/>
+          <w:b/>
+        </w:rPr>
+      </w:pPr>
+      <w:r>
+        <w:rPr>
+          <w:rFonts w:ascii="Courier New" w:hAnsi="Courier New" w:cs="Courier New"/>
+          <w:b/>
+        </w:rPr>
+        <w:t>Amount balance</w:t>
+      </w:r>
+      <w:r>
+        <w:rPr>
+          <w:rFonts w:ascii="Courier New" w:hAnsi="Courier New" w:cs="Courier New"/>
+          <w:b/>
+        </w:rPr>
+        <w:tab/>
+      </w:r>
+      <w:r>
+        <w:rPr>
+          <w:rFonts w:ascii="Courier New" w:hAnsi="Courier New" w:cs="Courier New"/>
+          <w:b/>
+        </w:rPr>
+        <w:tab/>
+      </w:r>
+      <w:r>
+        <w:rPr>
+          <w:rFonts w:ascii="Courier New" w:hAnsi="Courier New" w:cs="Courier New"/>
+          <w:b/>
+        </w:rPr>
+        <w:tab/>
+        <w:t>- 35427.0</w:t>
+      </w:r>
+    </w:p>
+    <w:p>
+      <w:pPr>
+        <w:pStyle w:val="PlainText"/>
+        <w:rPr>
+          <w:rFonts w:ascii="Courier New" w:hAnsi="Courier New" w:cs="Courier New"/>
+        </w:rPr>
+      </w:pPr>
+    </w:p>
+    <w:p>
+      <w:pPr>
+        <w:pStyle w:val="PlainText"/>
+        <w:rPr>
+          <w:rFonts w:ascii="Courier New" w:hAnsi="Courier New" w:cs="Courier New"/>
+          <w:b/>
+        </w:rPr>
+      </w:pPr>
     </w:p>
     <w:p>
       <w:pPr>

</xml_diff>

<commit_message>
22/09/2017 HARISH CHICK IN
</commit_message>
<xml_diff>
--- a/customer _details/GANGAMMA/SEP/KUNIGAL/KGR/PURCHASE DETAILS.docx
+++ b/customer _details/GANGAMMA/SEP/KUNIGAL/KGR/PURCHASE DETAILS.docx
@@ -5552,13 +5552,7 @@
         <w:rPr>
           <w:rFonts w:ascii="Courier New" w:hAnsi="Courier New" w:cs="Courier New"/>
         </w:rPr>
-        <w:t>Thu Sep 19</w:t>
-      </w:r>
-      <w:r>
-        <w:rPr>
-          <w:rFonts w:ascii="Courier New" w:hAnsi="Courier New" w:cs="Courier New"/>
-        </w:rPr>
-        <w:t xml:space="preserve"> 11:11:29 PDT 2017</w:t>
+        <w:t>Thu Sep 19 11:11:29 PDT 2017</w:t>
       </w:r>
     </w:p>
     <w:p>
@@ -5840,6 +5834,332 @@
         <w:tab/>
         <w:t>- 35427.0</w:t>
       </w:r>
+    </w:p>
+    <w:p>
+      <w:pPr>
+        <w:pStyle w:val="PlainText"/>
+        <w:rPr>
+          <w:rFonts w:ascii="Courier New" w:hAnsi="Courier New" w:cs="Courier New"/>
+          <w:b/>
+        </w:rPr>
+      </w:pPr>
+    </w:p>
+    <w:p>
+      <w:pPr>
+        <w:pStyle w:val="PlainText"/>
+        <w:rPr>
+          <w:rFonts w:ascii="Courier New" w:hAnsi="Courier New" w:cs="Courier New"/>
+        </w:rPr>
+      </w:pPr>
+      <w:r>
+        <w:rPr>
+          <w:rFonts w:ascii="Courier New" w:hAnsi="Courier New" w:cs="Courier New"/>
+        </w:rPr>
+        <w:t>Fri Sep 21</w:t>
+      </w:r>
+      <w:r>
+        <w:rPr>
+          <w:rFonts w:ascii="Courier New" w:hAnsi="Courier New" w:cs="Courier New"/>
+        </w:rPr>
+        <w:t xml:space="preserve"> 11:26:29 PDT 2017</w:t>
+      </w:r>
+    </w:p>
+    <w:p>
+      <w:pPr>
+        <w:pStyle w:val="PlainText"/>
+        <w:rPr>
+          <w:rFonts w:ascii="Courier New" w:hAnsi="Courier New" w:cs="Courier New"/>
+        </w:rPr>
+      </w:pPr>
+      <w:r>
+        <w:rPr>
+          <w:rFonts w:ascii="Courier New" w:hAnsi="Courier New" w:cs="Courier New"/>
+        </w:rPr>
+        <w:t>Person Name</w:t>
+      </w:r>
+      <w:r>
+        <w:rPr>
+          <w:rFonts w:ascii="Courier New" w:hAnsi="Courier New" w:cs="Courier New"/>
+        </w:rPr>
+        <w:tab/>
+      </w:r>
+      <w:r>
+        <w:rPr>
+          <w:rFonts w:ascii="Courier New" w:hAnsi="Courier New" w:cs="Courier New"/>
+        </w:rPr>
+        <w:tab/>
+      </w:r>
+      <w:r>
+        <w:rPr>
+          <w:rFonts w:ascii="Courier New" w:hAnsi="Courier New" w:cs="Courier New"/>
+        </w:rPr>
+        <w:tab/>
+      </w:r>
+      <w:r>
+        <w:rPr>
+          <w:rFonts w:ascii="Courier New" w:hAnsi="Courier New" w:cs="Courier New"/>
+        </w:rPr>
+        <w:tab/>
+        <w:t>- KGR</w:t>
+      </w:r>
+    </w:p>
+    <w:p>
+      <w:pPr>
+        <w:pStyle w:val="PlainText"/>
+        <w:rPr>
+          <w:rFonts w:ascii="Courier New" w:hAnsi="Courier New" w:cs="Courier New"/>
+        </w:rPr>
+      </w:pPr>
+      <w:r>
+        <w:rPr>
+          <w:rFonts w:ascii="Courier New" w:hAnsi="Courier New" w:cs="Courier New"/>
+        </w:rPr>
+        <w:t>---------------------------------------------------------------</w:t>
+      </w:r>
+    </w:p>
+    <w:p>
+      <w:pPr>
+        <w:pStyle w:val="PlainText"/>
+        <w:rPr>
+          <w:rFonts w:ascii="Courier New" w:hAnsi="Courier New" w:cs="Courier New"/>
+        </w:rPr>
+      </w:pPr>
+      <w:r>
+        <w:rPr>
+          <w:rFonts w:ascii="Courier New" w:hAnsi="Courier New" w:cs="Courier New"/>
+        </w:rPr>
+        <w:t>Item Name</w:t>
+      </w:r>
+      <w:r>
+        <w:rPr>
+          <w:rFonts w:ascii="Courier New" w:hAnsi="Courier New" w:cs="Courier New"/>
+        </w:rPr>
+        <w:tab/>
+      </w:r>
+      <w:r>
+        <w:rPr>
+          <w:rFonts w:ascii="Courier New" w:hAnsi="Courier New" w:cs="Courier New"/>
+        </w:rPr>
+        <w:tab/>
+      </w:r>
+      <w:r>
+        <w:rPr>
+          <w:rFonts w:ascii="Courier New" w:hAnsi="Courier New" w:cs="Courier New"/>
+        </w:rPr>
+        <w:tab/>
+      </w:r>
+      <w:r>
+        <w:rPr>
+          <w:rFonts w:ascii="Courier New" w:hAnsi="Courier New" w:cs="Courier New"/>
+        </w:rPr>
+        <w:tab/>
+        <w:t>- CARROT EVE</w:t>
+      </w:r>
+    </w:p>
+    <w:p>
+      <w:pPr>
+        <w:pStyle w:val="PlainText"/>
+        <w:rPr>
+          <w:rFonts w:ascii="Courier New" w:hAnsi="Courier New" w:cs="Courier New"/>
+        </w:rPr>
+      </w:pPr>
+      <w:r>
+        <w:rPr>
+          <w:rFonts w:ascii="Courier New" w:hAnsi="Courier New" w:cs="Courier New"/>
+        </w:rPr>
+        <w:t>Number of Pockets</w:t>
+      </w:r>
+      <w:r>
+        <w:rPr>
+          <w:rFonts w:ascii="Courier New" w:hAnsi="Courier New" w:cs="Courier New"/>
+        </w:rPr>
+        <w:tab/>
+      </w:r>
+      <w:r>
+        <w:rPr>
+          <w:rFonts w:ascii="Courier New" w:hAnsi="Courier New" w:cs="Courier New"/>
+        </w:rPr>
+        <w:tab/>
+      </w:r>
+      <w:r>
+        <w:rPr>
+          <w:rFonts w:ascii="Courier New" w:hAnsi="Courier New" w:cs="Courier New"/>
+        </w:rPr>
+        <w:tab/>
+        <w:t>- 1</w:t>
+      </w:r>
+    </w:p>
+    <w:p>
+      <w:pPr>
+        <w:pStyle w:val="PlainText"/>
+        <w:rPr>
+          <w:rFonts w:ascii="Courier New" w:hAnsi="Courier New" w:cs="Courier New"/>
+        </w:rPr>
+      </w:pPr>
+      <w:r>
+        <w:rPr>
+          <w:rFonts w:ascii="Courier New" w:hAnsi="Courier New" w:cs="Courier New"/>
+        </w:rPr>
+        <w:t>Number of KGs</w:t>
+      </w:r>
+      <w:r>
+        <w:rPr>
+          <w:rFonts w:ascii="Courier New" w:hAnsi="Courier New" w:cs="Courier New"/>
+        </w:rPr>
+        <w:tab/>
+      </w:r>
+      <w:r>
+        <w:rPr>
+          <w:rFonts w:ascii="Courier New" w:hAnsi="Courier New" w:cs="Courier New"/>
+        </w:rPr>
+        <w:tab/>
+      </w:r>
+      <w:r>
+        <w:rPr>
+          <w:rFonts w:ascii="Courier New" w:hAnsi="Courier New" w:cs="Courier New"/>
+        </w:rPr>
+        <w:tab/>
+        <w:t>- 91</w:t>
+      </w:r>
+    </w:p>
+    <w:p>
+      <w:pPr>
+        <w:pStyle w:val="PlainText"/>
+        <w:rPr>
+          <w:rFonts w:ascii="Courier New" w:hAnsi="Courier New" w:cs="Courier New"/>
+        </w:rPr>
+      </w:pPr>
+      <w:r>
+        <w:rPr>
+          <w:rFonts w:ascii="Courier New" w:hAnsi="Courier New" w:cs="Courier New"/>
+        </w:rPr>
+        <w:t>Rate</w:t>
+      </w:r>
+      <w:r>
+        <w:rPr>
+          <w:rFonts w:ascii="Courier New" w:hAnsi="Courier New" w:cs="Courier New"/>
+        </w:rPr>
+        <w:tab/>
+      </w:r>
+      <w:r>
+        <w:rPr>
+          <w:rFonts w:ascii="Courier New" w:hAnsi="Courier New" w:cs="Courier New"/>
+        </w:rPr>
+        <w:tab/>
+      </w:r>
+      <w:r>
+        <w:rPr>
+          <w:rFonts w:ascii="Courier New" w:hAnsi="Courier New" w:cs="Courier New"/>
+        </w:rPr>
+        <w:tab/>
+      </w:r>
+      <w:r>
+        <w:rPr>
+          <w:rFonts w:ascii="Courier New" w:hAnsi="Courier New" w:cs="Courier New"/>
+        </w:rPr>
+        <w:tab/>
+      </w:r>
+      <w:r>
+        <w:rPr>
+          <w:rFonts w:ascii="Courier New" w:hAnsi="Courier New" w:cs="Courier New"/>
+        </w:rPr>
+        <w:tab/>
+        <w:t>- 20</w:t>
+      </w:r>
+    </w:p>
+    <w:p>
+      <w:pPr>
+        <w:pStyle w:val="PlainText"/>
+        <w:rPr>
+          <w:rFonts w:ascii="Courier New" w:hAnsi="Courier New" w:cs="Courier New"/>
+        </w:rPr>
+      </w:pPr>
+      <w:r>
+        <w:rPr>
+          <w:rFonts w:ascii="Courier New" w:hAnsi="Courier New" w:cs="Courier New"/>
+        </w:rPr>
+        <w:t>Total Price</w:t>
+      </w:r>
+      <w:r>
+        <w:rPr>
+          <w:rFonts w:ascii="Courier New" w:hAnsi="Courier New" w:cs="Courier New"/>
+        </w:rPr>
+        <w:tab/>
+      </w:r>
+      <w:r>
+        <w:rPr>
+          <w:rFonts w:ascii="Courier New" w:hAnsi="Courier New" w:cs="Courier New"/>
+        </w:rPr>
+        <w:tab/>
+      </w:r>
+      <w:r>
+        <w:rPr>
+          <w:rFonts w:ascii="Courier New" w:hAnsi="Courier New" w:cs="Courier New"/>
+        </w:rPr>
+        <w:tab/>
+      </w:r>
+      <w:r>
+        <w:rPr>
+          <w:rFonts w:ascii="Courier New" w:hAnsi="Courier New" w:cs="Courier New"/>
+        </w:rPr>
+        <w:tab/>
+        <w:t>- 1820.0</w:t>
+      </w:r>
+    </w:p>
+    <w:p>
+      <w:pPr>
+        <w:pStyle w:val="PlainText"/>
+        <w:rPr>
+          <w:rFonts w:ascii="Courier New" w:hAnsi="Courier New" w:cs="Courier New"/>
+          <w:b/>
+        </w:rPr>
+      </w:pPr>
+      <w:r>
+        <w:rPr>
+          <w:rFonts w:ascii="Courier New" w:hAnsi="Courier New" w:cs="Courier New"/>
+          <w:b/>
+        </w:rPr>
+        <w:t>Amount balance</w:t>
+      </w:r>
+      <w:r>
+        <w:rPr>
+          <w:rFonts w:ascii="Courier New" w:hAnsi="Courier New" w:cs="Courier New"/>
+          <w:b/>
+        </w:rPr>
+        <w:tab/>
+      </w:r>
+      <w:r>
+        <w:rPr>
+          <w:rFonts w:ascii="Courier New" w:hAnsi="Courier New" w:cs="Courier New"/>
+          <w:b/>
+        </w:rPr>
+        <w:tab/>
+      </w:r>
+      <w:r>
+        <w:rPr>
+          <w:rFonts w:ascii="Courier New" w:hAnsi="Courier New" w:cs="Courier New"/>
+          <w:b/>
+        </w:rPr>
+        <w:tab/>
+        <w:t>- 37247.0</w:t>
+      </w:r>
+    </w:p>
+    <w:p>
+      <w:pPr>
+        <w:pStyle w:val="PlainText"/>
+        <w:rPr>
+          <w:rFonts w:ascii="Courier New" w:hAnsi="Courier New" w:cs="Courier New"/>
+        </w:rPr>
+      </w:pPr>
+    </w:p>
+    <w:p>
+      <w:pPr>
+        <w:pStyle w:val="PlainText"/>
+        <w:rPr>
+          <w:rFonts w:ascii="Courier New" w:hAnsi="Courier New" w:cs="Courier New"/>
+          <w:b/>
+        </w:rPr>
+      </w:pPr>
     </w:p>
     <w:p>
       <w:pPr>

</xml_diff>

<commit_message>
22/09/2017 MAMTHA CHITRA CHICK IN
</commit_message>
<xml_diff>
--- a/customer _details/GANGAMMA/SEP/KUNIGAL/KGR/PURCHASE DETAILS.docx
+++ b/customer _details/GANGAMMA/SEP/KUNIGAL/KGR/PURCHASE DETAILS.docx
@@ -5855,13 +5855,7 @@
         <w:rPr>
           <w:rFonts w:ascii="Courier New" w:hAnsi="Courier New" w:cs="Courier New"/>
         </w:rPr>
-        <w:t>Fri Sep 21</w:t>
-      </w:r>
-      <w:r>
-        <w:rPr>
-          <w:rFonts w:ascii="Courier New" w:hAnsi="Courier New" w:cs="Courier New"/>
-        </w:rPr>
-        <w:t xml:space="preserve"> 11:26:29 PDT 2017</w:t>
+        <w:t>Fri Sep 21 11:26:29 PDT 2017</w:t>
       </w:r>
     </w:p>
     <w:p>
@@ -6143,6 +6137,562 @@
         <w:tab/>
         <w:t>- 37247.0</w:t>
       </w:r>
+    </w:p>
+    <w:p>
+      <w:pPr>
+        <w:pStyle w:val="PlainText"/>
+        <w:rPr>
+          <w:rFonts w:ascii="Courier New" w:hAnsi="Courier New" w:cs="Courier New"/>
+          <w:b/>
+        </w:rPr>
+      </w:pPr>
+    </w:p>
+    <w:p>
+      <w:pPr>
+        <w:pStyle w:val="PlainText"/>
+        <w:rPr>
+          <w:rFonts w:ascii="Courier New" w:hAnsi="Courier New" w:cs="Courier New"/>
+        </w:rPr>
+      </w:pPr>
+      <w:r>
+        <w:rPr>
+          <w:rFonts w:ascii="Courier New" w:hAnsi="Courier New" w:cs="Courier New"/>
+        </w:rPr>
+        <w:t>Sat Sep 22</w:t>
+      </w:r>
+      <w:r>
+        <w:rPr>
+          <w:rFonts w:ascii="Courier New" w:hAnsi="Courier New" w:cs="Courier New"/>
+        </w:rPr>
+        <w:t xml:space="preserve"> 11:38:39 PDT 2017</w:t>
+      </w:r>
+    </w:p>
+    <w:p>
+      <w:pPr>
+        <w:pStyle w:val="PlainText"/>
+        <w:rPr>
+          <w:rFonts w:ascii="Courier New" w:hAnsi="Courier New" w:cs="Courier New"/>
+        </w:rPr>
+      </w:pPr>
+      <w:r>
+        <w:rPr>
+          <w:rFonts w:ascii="Courier New" w:hAnsi="Courier New" w:cs="Courier New"/>
+        </w:rPr>
+        <w:t>Person Name</w:t>
+      </w:r>
+      <w:r>
+        <w:rPr>
+          <w:rFonts w:ascii="Courier New" w:hAnsi="Courier New" w:cs="Courier New"/>
+        </w:rPr>
+        <w:tab/>
+      </w:r>
+      <w:r>
+        <w:rPr>
+          <w:rFonts w:ascii="Courier New" w:hAnsi="Courier New" w:cs="Courier New"/>
+        </w:rPr>
+        <w:tab/>
+      </w:r>
+      <w:r>
+        <w:rPr>
+          <w:rFonts w:ascii="Courier New" w:hAnsi="Courier New" w:cs="Courier New"/>
+        </w:rPr>
+        <w:tab/>
+      </w:r>
+      <w:r>
+        <w:rPr>
+          <w:rFonts w:ascii="Courier New" w:hAnsi="Courier New" w:cs="Courier New"/>
+        </w:rPr>
+        <w:tab/>
+        <w:t>- KGR</w:t>
+      </w:r>
+    </w:p>
+    <w:p>
+      <w:pPr>
+        <w:pStyle w:val="PlainText"/>
+        <w:rPr>
+          <w:rFonts w:ascii="Courier New" w:hAnsi="Courier New" w:cs="Courier New"/>
+        </w:rPr>
+      </w:pPr>
+      <w:r>
+        <w:rPr>
+          <w:rFonts w:ascii="Courier New" w:hAnsi="Courier New" w:cs="Courier New"/>
+        </w:rPr>
+        <w:t>---------------------------------------------------------------</w:t>
+      </w:r>
+    </w:p>
+    <w:p>
+      <w:pPr>
+        <w:pStyle w:val="PlainText"/>
+        <w:rPr>
+          <w:rFonts w:ascii="Courier New" w:hAnsi="Courier New" w:cs="Courier New"/>
+        </w:rPr>
+      </w:pPr>
+      <w:r>
+        <w:rPr>
+          <w:rFonts w:ascii="Courier New" w:hAnsi="Courier New" w:cs="Courier New"/>
+        </w:rPr>
+        <w:t>Item Name</w:t>
+      </w:r>
+      <w:r>
+        <w:rPr>
+          <w:rFonts w:ascii="Courier New" w:hAnsi="Courier New" w:cs="Courier New"/>
+        </w:rPr>
+        <w:tab/>
+      </w:r>
+      <w:r>
+        <w:rPr>
+          <w:rFonts w:ascii="Courier New" w:hAnsi="Courier New" w:cs="Courier New"/>
+        </w:rPr>
+        <w:tab/>
+      </w:r>
+      <w:r>
+        <w:rPr>
+          <w:rFonts w:ascii="Courier New" w:hAnsi="Courier New" w:cs="Courier New"/>
+        </w:rPr>
+        <w:tab/>
+      </w:r>
+      <w:r>
+        <w:rPr>
+          <w:rFonts w:ascii="Courier New" w:hAnsi="Courier New" w:cs="Courier New"/>
+        </w:rPr>
+        <w:tab/>
+        <w:t>- BEET</w:t>
+      </w:r>
+    </w:p>
+    <w:p>
+      <w:pPr>
+        <w:pStyle w:val="PlainText"/>
+        <w:rPr>
+          <w:rFonts w:ascii="Courier New" w:hAnsi="Courier New" w:cs="Courier New"/>
+        </w:rPr>
+      </w:pPr>
+      <w:r>
+        <w:rPr>
+          <w:rFonts w:ascii="Courier New" w:hAnsi="Courier New" w:cs="Courier New"/>
+        </w:rPr>
+        <w:t>Number of Pockets</w:t>
+      </w:r>
+      <w:r>
+        <w:rPr>
+          <w:rFonts w:ascii="Courier New" w:hAnsi="Courier New" w:cs="Courier New"/>
+        </w:rPr>
+        <w:tab/>
+      </w:r>
+      <w:r>
+        <w:rPr>
+          <w:rFonts w:ascii="Courier New" w:hAnsi="Courier New" w:cs="Courier New"/>
+        </w:rPr>
+        <w:tab/>
+      </w:r>
+      <w:r>
+        <w:rPr>
+          <w:rFonts w:ascii="Courier New" w:hAnsi="Courier New" w:cs="Courier New"/>
+        </w:rPr>
+        <w:tab/>
+        <w:t>- 1</w:t>
+      </w:r>
+    </w:p>
+    <w:p>
+      <w:pPr>
+        <w:pStyle w:val="PlainText"/>
+        <w:rPr>
+          <w:rFonts w:ascii="Courier New" w:hAnsi="Courier New" w:cs="Courier New"/>
+        </w:rPr>
+      </w:pPr>
+      <w:r>
+        <w:rPr>
+          <w:rFonts w:ascii="Courier New" w:hAnsi="Courier New" w:cs="Courier New"/>
+        </w:rPr>
+        <w:t>Number of KGs</w:t>
+      </w:r>
+      <w:r>
+        <w:rPr>
+          <w:rFonts w:ascii="Courier New" w:hAnsi="Courier New" w:cs="Courier New"/>
+        </w:rPr>
+        <w:tab/>
+      </w:r>
+      <w:r>
+        <w:rPr>
+          <w:rFonts w:ascii="Courier New" w:hAnsi="Courier New" w:cs="Courier New"/>
+        </w:rPr>
+        <w:tab/>
+      </w:r>
+      <w:r>
+        <w:rPr>
+          <w:rFonts w:ascii="Courier New" w:hAnsi="Courier New" w:cs="Courier New"/>
+        </w:rPr>
+        <w:tab/>
+        <w:t>- 57</w:t>
+      </w:r>
+    </w:p>
+    <w:p>
+      <w:pPr>
+        <w:pStyle w:val="PlainText"/>
+        <w:rPr>
+          <w:rFonts w:ascii="Courier New" w:hAnsi="Courier New" w:cs="Courier New"/>
+        </w:rPr>
+      </w:pPr>
+      <w:r>
+        <w:rPr>
+          <w:rFonts w:ascii="Courier New" w:hAnsi="Courier New" w:cs="Courier New"/>
+        </w:rPr>
+        <w:t>Rate</w:t>
+      </w:r>
+      <w:r>
+        <w:rPr>
+          <w:rFonts w:ascii="Courier New" w:hAnsi="Courier New" w:cs="Courier New"/>
+        </w:rPr>
+        <w:tab/>
+      </w:r>
+      <w:r>
+        <w:rPr>
+          <w:rFonts w:ascii="Courier New" w:hAnsi="Courier New" w:cs="Courier New"/>
+        </w:rPr>
+        <w:tab/>
+      </w:r>
+      <w:r>
+        <w:rPr>
+          <w:rFonts w:ascii="Courier New" w:hAnsi="Courier New" w:cs="Courier New"/>
+        </w:rPr>
+        <w:tab/>
+      </w:r>
+      <w:r>
+        <w:rPr>
+          <w:rFonts w:ascii="Courier New" w:hAnsi="Courier New" w:cs="Courier New"/>
+        </w:rPr>
+        <w:tab/>
+      </w:r>
+      <w:r>
+        <w:rPr>
+          <w:rFonts w:ascii="Courier New" w:hAnsi="Courier New" w:cs="Courier New"/>
+        </w:rPr>
+        <w:tab/>
+        <w:t>- 20</w:t>
+      </w:r>
+    </w:p>
+    <w:p>
+      <w:pPr>
+        <w:pStyle w:val="PlainText"/>
+        <w:rPr>
+          <w:rFonts w:ascii="Courier New" w:hAnsi="Courier New" w:cs="Courier New"/>
+        </w:rPr>
+      </w:pPr>
+      <w:r>
+        <w:rPr>
+          <w:rFonts w:ascii="Courier New" w:hAnsi="Courier New" w:cs="Courier New"/>
+        </w:rPr>
+        <w:t>Total Price</w:t>
+      </w:r>
+      <w:r>
+        <w:rPr>
+          <w:rFonts w:ascii="Courier New" w:hAnsi="Courier New" w:cs="Courier New"/>
+        </w:rPr>
+        <w:tab/>
+      </w:r>
+      <w:r>
+        <w:rPr>
+          <w:rFonts w:ascii="Courier New" w:hAnsi="Courier New" w:cs="Courier New"/>
+        </w:rPr>
+        <w:tab/>
+      </w:r>
+      <w:r>
+        <w:rPr>
+          <w:rFonts w:ascii="Courier New" w:hAnsi="Courier New" w:cs="Courier New"/>
+        </w:rPr>
+        <w:tab/>
+      </w:r>
+      <w:r>
+        <w:rPr>
+          <w:rFonts w:ascii="Courier New" w:hAnsi="Courier New" w:cs="Courier New"/>
+        </w:rPr>
+        <w:tab/>
+        <w:t>- 1140.0</w:t>
+      </w:r>
+    </w:p>
+    <w:p>
+      <w:pPr>
+        <w:pStyle w:val="PlainText"/>
+        <w:rPr>
+          <w:rFonts w:ascii="Courier New" w:hAnsi="Courier New" w:cs="Courier New"/>
+        </w:rPr>
+      </w:pPr>
+      <w:r>
+        <w:rPr>
+          <w:rFonts w:ascii="Courier New" w:hAnsi="Courier New" w:cs="Courier New"/>
+        </w:rPr>
+        <w:t>Amount balance</w:t>
+      </w:r>
+      <w:r>
+        <w:rPr>
+          <w:rFonts w:ascii="Courier New" w:hAnsi="Courier New" w:cs="Courier New"/>
+        </w:rPr>
+        <w:tab/>
+      </w:r>
+      <w:r>
+        <w:rPr>
+          <w:rFonts w:ascii="Courier New" w:hAnsi="Courier New" w:cs="Courier New"/>
+        </w:rPr>
+        <w:tab/>
+      </w:r>
+      <w:r>
+        <w:rPr>
+          <w:rFonts w:ascii="Courier New" w:hAnsi="Courier New" w:cs="Courier New"/>
+        </w:rPr>
+        <w:tab/>
+        <w:t>- 38387.0</w:t>
+      </w:r>
+    </w:p>
+    <w:p>
+      <w:pPr>
+        <w:pStyle w:val="PlainText"/>
+        <w:rPr>
+          <w:rFonts w:ascii="Courier New" w:hAnsi="Courier New" w:cs="Courier New"/>
+        </w:rPr>
+      </w:pPr>
+    </w:p>
+    <w:p>
+      <w:pPr>
+        <w:pStyle w:val="PlainText"/>
+        <w:rPr>
+          <w:rFonts w:ascii="Courier New" w:hAnsi="Courier New" w:cs="Courier New"/>
+        </w:rPr>
+      </w:pPr>
+      <w:r>
+        <w:rPr>
+          <w:rFonts w:ascii="Courier New" w:hAnsi="Courier New" w:cs="Courier New"/>
+        </w:rPr>
+        <w:t>Item Name</w:t>
+      </w:r>
+      <w:r>
+        <w:rPr>
+          <w:rFonts w:ascii="Courier New" w:hAnsi="Courier New" w:cs="Courier New"/>
+        </w:rPr>
+        <w:tab/>
+      </w:r>
+      <w:r>
+        <w:rPr>
+          <w:rFonts w:ascii="Courier New" w:hAnsi="Courier New" w:cs="Courier New"/>
+        </w:rPr>
+        <w:tab/>
+      </w:r>
+      <w:r>
+        <w:rPr>
+          <w:rFonts w:ascii="Courier New" w:hAnsi="Courier New" w:cs="Courier New"/>
+        </w:rPr>
+        <w:tab/>
+      </w:r>
+      <w:r>
+        <w:rPr>
+          <w:rFonts w:ascii="Courier New" w:hAnsi="Courier New" w:cs="Courier New"/>
+        </w:rPr>
+        <w:tab/>
+        <w:t>- CARROT</w:t>
+      </w:r>
+    </w:p>
+    <w:p>
+      <w:pPr>
+        <w:pStyle w:val="PlainText"/>
+        <w:rPr>
+          <w:rFonts w:ascii="Courier New" w:hAnsi="Courier New" w:cs="Courier New"/>
+        </w:rPr>
+      </w:pPr>
+      <w:r>
+        <w:rPr>
+          <w:rFonts w:ascii="Courier New" w:hAnsi="Courier New" w:cs="Courier New"/>
+        </w:rPr>
+        <w:t>Number of Pockets</w:t>
+      </w:r>
+      <w:r>
+        <w:rPr>
+          <w:rFonts w:ascii="Courier New" w:hAnsi="Courier New" w:cs="Courier New"/>
+        </w:rPr>
+        <w:tab/>
+      </w:r>
+      <w:r>
+        <w:rPr>
+          <w:rFonts w:ascii="Courier New" w:hAnsi="Courier New" w:cs="Courier New"/>
+        </w:rPr>
+        <w:tab/>
+      </w:r>
+      <w:r>
+        <w:rPr>
+          <w:rFonts w:ascii="Courier New" w:hAnsi="Courier New" w:cs="Courier New"/>
+        </w:rPr>
+        <w:tab/>
+        <w:t>- 1</w:t>
+      </w:r>
+    </w:p>
+    <w:p>
+      <w:pPr>
+        <w:pStyle w:val="PlainText"/>
+        <w:rPr>
+          <w:rFonts w:ascii="Courier New" w:hAnsi="Courier New" w:cs="Courier New"/>
+        </w:rPr>
+      </w:pPr>
+      <w:r>
+        <w:rPr>
+          <w:rFonts w:ascii="Courier New" w:hAnsi="Courier New" w:cs="Courier New"/>
+        </w:rPr>
+        <w:t>Number of KGs</w:t>
+      </w:r>
+      <w:r>
+        <w:rPr>
+          <w:rFonts w:ascii="Courier New" w:hAnsi="Courier New" w:cs="Courier New"/>
+        </w:rPr>
+        <w:tab/>
+      </w:r>
+      <w:r>
+        <w:rPr>
+          <w:rFonts w:ascii="Courier New" w:hAnsi="Courier New" w:cs="Courier New"/>
+        </w:rPr>
+        <w:tab/>
+      </w:r>
+      <w:r>
+        <w:rPr>
+          <w:rFonts w:ascii="Courier New" w:hAnsi="Courier New" w:cs="Courier New"/>
+        </w:rPr>
+        <w:tab/>
+        <w:t>- 97</w:t>
+      </w:r>
+    </w:p>
+    <w:p>
+      <w:pPr>
+        <w:pStyle w:val="PlainText"/>
+        <w:rPr>
+          <w:rFonts w:ascii="Courier New" w:hAnsi="Courier New" w:cs="Courier New"/>
+        </w:rPr>
+      </w:pPr>
+      <w:r>
+        <w:rPr>
+          <w:rFonts w:ascii="Courier New" w:hAnsi="Courier New" w:cs="Courier New"/>
+        </w:rPr>
+        <w:t>Rate</w:t>
+      </w:r>
+      <w:r>
+        <w:rPr>
+          <w:rFonts w:ascii="Courier New" w:hAnsi="Courier New" w:cs="Courier New"/>
+        </w:rPr>
+        <w:tab/>
+      </w:r>
+      <w:r>
+        <w:rPr>
+          <w:rFonts w:ascii="Courier New" w:hAnsi="Courier New" w:cs="Courier New"/>
+        </w:rPr>
+        <w:tab/>
+      </w:r>
+      <w:r>
+        <w:rPr>
+          <w:rFonts w:ascii="Courier New" w:hAnsi="Courier New" w:cs="Courier New"/>
+        </w:rPr>
+        <w:tab/>
+      </w:r>
+      <w:r>
+        <w:rPr>
+          <w:rFonts w:ascii="Courier New" w:hAnsi="Courier New" w:cs="Courier New"/>
+        </w:rPr>
+        <w:tab/>
+      </w:r>
+      <w:r>
+        <w:rPr>
+          <w:rFonts w:ascii="Courier New" w:hAnsi="Courier New" w:cs="Courier New"/>
+        </w:rPr>
+        <w:tab/>
+        <w:t>- 22</w:t>
+      </w:r>
+    </w:p>
+    <w:p>
+      <w:pPr>
+        <w:pStyle w:val="PlainText"/>
+        <w:rPr>
+          <w:rFonts w:ascii="Courier New" w:hAnsi="Courier New" w:cs="Courier New"/>
+        </w:rPr>
+      </w:pPr>
+      <w:r>
+        <w:rPr>
+          <w:rFonts w:ascii="Courier New" w:hAnsi="Courier New" w:cs="Courier New"/>
+        </w:rPr>
+        <w:t>Total Price</w:t>
+      </w:r>
+      <w:r>
+        <w:rPr>
+          <w:rFonts w:ascii="Courier New" w:hAnsi="Courier New" w:cs="Courier New"/>
+        </w:rPr>
+        <w:tab/>
+      </w:r>
+      <w:r>
+        <w:rPr>
+          <w:rFonts w:ascii="Courier New" w:hAnsi="Courier New" w:cs="Courier New"/>
+        </w:rPr>
+        <w:tab/>
+      </w:r>
+      <w:r>
+        <w:rPr>
+          <w:rFonts w:ascii="Courier New" w:hAnsi="Courier New" w:cs="Courier New"/>
+        </w:rPr>
+        <w:tab/>
+      </w:r>
+      <w:r>
+        <w:rPr>
+          <w:rFonts w:ascii="Courier New" w:hAnsi="Courier New" w:cs="Courier New"/>
+        </w:rPr>
+        <w:tab/>
+        <w:t>- 2134.0</w:t>
+      </w:r>
+    </w:p>
+    <w:p>
+      <w:pPr>
+        <w:pStyle w:val="PlainText"/>
+        <w:rPr>
+          <w:rFonts w:ascii="Courier New" w:hAnsi="Courier New" w:cs="Courier New"/>
+          <w:b/>
+        </w:rPr>
+      </w:pPr>
+      <w:r>
+        <w:rPr>
+          <w:rFonts w:ascii="Courier New" w:hAnsi="Courier New" w:cs="Courier New"/>
+          <w:b/>
+        </w:rPr>
+        <w:t>Amount balance</w:t>
+      </w:r>
+      <w:r>
+        <w:rPr>
+          <w:rFonts w:ascii="Courier New" w:hAnsi="Courier New" w:cs="Courier New"/>
+          <w:b/>
+        </w:rPr>
+        <w:tab/>
+      </w:r>
+      <w:r>
+        <w:rPr>
+          <w:rFonts w:ascii="Courier New" w:hAnsi="Courier New" w:cs="Courier New"/>
+          <w:b/>
+        </w:rPr>
+        <w:tab/>
+      </w:r>
+      <w:r>
+        <w:rPr>
+          <w:rFonts w:ascii="Courier New" w:hAnsi="Courier New" w:cs="Courier New"/>
+          <w:b/>
+        </w:rPr>
+        <w:tab/>
+        <w:t>- 40521.0</w:t>
+      </w:r>
+    </w:p>
+    <w:p>
+      <w:pPr>
+        <w:pStyle w:val="PlainText"/>
+        <w:rPr>
+          <w:rFonts w:ascii="Courier New" w:hAnsi="Courier New" w:cs="Courier New"/>
+        </w:rPr>
+      </w:pPr>
+    </w:p>
+    <w:p>
+      <w:pPr>
+        <w:pStyle w:val="PlainText"/>
+        <w:rPr>
+          <w:rFonts w:ascii="Courier New" w:hAnsi="Courier New" w:cs="Courier New"/>
+          <w:b/>
+        </w:rPr>
+      </w:pPr>
     </w:p>
     <w:p>
       <w:pPr>

</xml_diff>

<commit_message>
28/9/207 CHIRA MAMATHA CHICK IN
</commit_message>
<xml_diff>
--- a/customer _details/GANGAMMA/SEP/KUNIGAL/KGR/PURCHASE DETAILS.docx
+++ b/customer _details/GANGAMMA/SEP/KUNIGAL/KGR/PURCHASE DETAILS.docx
@@ -7224,13 +7224,7 @@
         <w:rPr>
           <w:rFonts w:ascii="Courier New" w:hAnsi="Courier New" w:cs="Courier New"/>
         </w:rPr>
-        <w:t>Mon Sep 24</w:t>
-      </w:r>
-      <w:r>
-        <w:rPr>
-          <w:rFonts w:ascii="Courier New" w:hAnsi="Courier New" w:cs="Courier New"/>
-        </w:rPr>
-        <w:t xml:space="preserve"> 11:48:48 PDT 2017</w:t>
+        <w:t>Mon Sep 24 11:48:48 PDT 2017</w:t>
       </w:r>
     </w:p>
     <w:p>
@@ -7742,6 +7736,562 @@
         <w:tab/>
         <w:t>- 48933.0</w:t>
       </w:r>
+    </w:p>
+    <w:p>
+      <w:pPr>
+        <w:pStyle w:val="PlainText"/>
+        <w:rPr>
+          <w:rFonts w:ascii="Courier New" w:hAnsi="Courier New" w:cs="Courier New"/>
+          <w:b/>
+        </w:rPr>
+      </w:pPr>
+    </w:p>
+    <w:p>
+      <w:pPr>
+        <w:pStyle w:val="PlainText"/>
+        <w:rPr>
+          <w:rFonts w:ascii="Courier New" w:hAnsi="Courier New" w:cs="Courier New"/>
+        </w:rPr>
+      </w:pPr>
+      <w:r>
+        <w:rPr>
+          <w:rFonts w:ascii="Courier New" w:hAnsi="Courier New" w:cs="Courier New"/>
+        </w:rPr>
+        <w:t>TUE Sep 26</w:t>
+      </w:r>
+      <w:r>
+        <w:rPr>
+          <w:rFonts w:ascii="Courier New" w:hAnsi="Courier New" w:cs="Courier New"/>
+        </w:rPr>
+        <w:t xml:space="preserve"> 15:02:50 PDT 2017</w:t>
+      </w:r>
+    </w:p>
+    <w:p>
+      <w:pPr>
+        <w:pStyle w:val="PlainText"/>
+        <w:rPr>
+          <w:rFonts w:ascii="Courier New" w:hAnsi="Courier New" w:cs="Courier New"/>
+        </w:rPr>
+      </w:pPr>
+      <w:r>
+        <w:rPr>
+          <w:rFonts w:ascii="Courier New" w:hAnsi="Courier New" w:cs="Courier New"/>
+        </w:rPr>
+        <w:t>Person Name</w:t>
+      </w:r>
+      <w:r>
+        <w:rPr>
+          <w:rFonts w:ascii="Courier New" w:hAnsi="Courier New" w:cs="Courier New"/>
+        </w:rPr>
+        <w:tab/>
+      </w:r>
+      <w:r>
+        <w:rPr>
+          <w:rFonts w:ascii="Courier New" w:hAnsi="Courier New" w:cs="Courier New"/>
+        </w:rPr>
+        <w:tab/>
+      </w:r>
+      <w:r>
+        <w:rPr>
+          <w:rFonts w:ascii="Courier New" w:hAnsi="Courier New" w:cs="Courier New"/>
+        </w:rPr>
+        <w:tab/>
+      </w:r>
+      <w:r>
+        <w:rPr>
+          <w:rFonts w:ascii="Courier New" w:hAnsi="Courier New" w:cs="Courier New"/>
+        </w:rPr>
+        <w:tab/>
+        <w:t>- KGR</w:t>
+      </w:r>
+    </w:p>
+    <w:p>
+      <w:pPr>
+        <w:pStyle w:val="PlainText"/>
+        <w:rPr>
+          <w:rFonts w:ascii="Courier New" w:hAnsi="Courier New" w:cs="Courier New"/>
+        </w:rPr>
+      </w:pPr>
+      <w:r>
+        <w:rPr>
+          <w:rFonts w:ascii="Courier New" w:hAnsi="Courier New" w:cs="Courier New"/>
+        </w:rPr>
+        <w:t>---------------------------------------------------------------</w:t>
+      </w:r>
+    </w:p>
+    <w:p>
+      <w:pPr>
+        <w:pStyle w:val="PlainText"/>
+        <w:rPr>
+          <w:rFonts w:ascii="Courier New" w:hAnsi="Courier New" w:cs="Courier New"/>
+        </w:rPr>
+      </w:pPr>
+      <w:r>
+        <w:rPr>
+          <w:rFonts w:ascii="Courier New" w:hAnsi="Courier New" w:cs="Courier New"/>
+        </w:rPr>
+        <w:t>Item Name</w:t>
+      </w:r>
+      <w:r>
+        <w:rPr>
+          <w:rFonts w:ascii="Courier New" w:hAnsi="Courier New" w:cs="Courier New"/>
+        </w:rPr>
+        <w:tab/>
+      </w:r>
+      <w:r>
+        <w:rPr>
+          <w:rFonts w:ascii="Courier New" w:hAnsi="Courier New" w:cs="Courier New"/>
+        </w:rPr>
+        <w:tab/>
+      </w:r>
+      <w:r>
+        <w:rPr>
+          <w:rFonts w:ascii="Courier New" w:hAnsi="Courier New" w:cs="Courier New"/>
+        </w:rPr>
+        <w:tab/>
+      </w:r>
+      <w:r>
+        <w:rPr>
+          <w:rFonts w:ascii="Courier New" w:hAnsi="Courier New" w:cs="Courier New"/>
+        </w:rPr>
+        <w:tab/>
+        <w:t>- CHOWCHOW EVE</w:t>
+      </w:r>
+    </w:p>
+    <w:p>
+      <w:pPr>
+        <w:pStyle w:val="PlainText"/>
+        <w:rPr>
+          <w:rFonts w:ascii="Courier New" w:hAnsi="Courier New" w:cs="Courier New"/>
+        </w:rPr>
+      </w:pPr>
+      <w:r>
+        <w:rPr>
+          <w:rFonts w:ascii="Courier New" w:hAnsi="Courier New" w:cs="Courier New"/>
+        </w:rPr>
+        <w:t>Number of Pockets</w:t>
+      </w:r>
+      <w:r>
+        <w:rPr>
+          <w:rFonts w:ascii="Courier New" w:hAnsi="Courier New" w:cs="Courier New"/>
+        </w:rPr>
+        <w:tab/>
+      </w:r>
+      <w:r>
+        <w:rPr>
+          <w:rFonts w:ascii="Courier New" w:hAnsi="Courier New" w:cs="Courier New"/>
+        </w:rPr>
+        <w:tab/>
+      </w:r>
+      <w:r>
+        <w:rPr>
+          <w:rFonts w:ascii="Courier New" w:hAnsi="Courier New" w:cs="Courier New"/>
+        </w:rPr>
+        <w:tab/>
+        <w:t>- 1</w:t>
+      </w:r>
+    </w:p>
+    <w:p>
+      <w:pPr>
+        <w:pStyle w:val="PlainText"/>
+        <w:rPr>
+          <w:rFonts w:ascii="Courier New" w:hAnsi="Courier New" w:cs="Courier New"/>
+        </w:rPr>
+      </w:pPr>
+      <w:r>
+        <w:rPr>
+          <w:rFonts w:ascii="Courier New" w:hAnsi="Courier New" w:cs="Courier New"/>
+        </w:rPr>
+        <w:t>Number of KGs</w:t>
+      </w:r>
+      <w:r>
+        <w:rPr>
+          <w:rFonts w:ascii="Courier New" w:hAnsi="Courier New" w:cs="Courier New"/>
+        </w:rPr>
+        <w:tab/>
+      </w:r>
+      <w:r>
+        <w:rPr>
+          <w:rFonts w:ascii="Courier New" w:hAnsi="Courier New" w:cs="Courier New"/>
+        </w:rPr>
+        <w:tab/>
+      </w:r>
+      <w:r>
+        <w:rPr>
+          <w:rFonts w:ascii="Courier New" w:hAnsi="Courier New" w:cs="Courier New"/>
+        </w:rPr>
+        <w:tab/>
+        <w:t>- 79</w:t>
+      </w:r>
+    </w:p>
+    <w:p>
+      <w:pPr>
+        <w:pStyle w:val="PlainText"/>
+        <w:rPr>
+          <w:rFonts w:ascii="Courier New" w:hAnsi="Courier New" w:cs="Courier New"/>
+        </w:rPr>
+      </w:pPr>
+      <w:r>
+        <w:rPr>
+          <w:rFonts w:ascii="Courier New" w:hAnsi="Courier New" w:cs="Courier New"/>
+        </w:rPr>
+        <w:t>Rate</w:t>
+      </w:r>
+      <w:r>
+        <w:rPr>
+          <w:rFonts w:ascii="Courier New" w:hAnsi="Courier New" w:cs="Courier New"/>
+        </w:rPr>
+        <w:tab/>
+      </w:r>
+      <w:r>
+        <w:rPr>
+          <w:rFonts w:ascii="Courier New" w:hAnsi="Courier New" w:cs="Courier New"/>
+        </w:rPr>
+        <w:tab/>
+      </w:r>
+      <w:r>
+        <w:rPr>
+          <w:rFonts w:ascii="Courier New" w:hAnsi="Courier New" w:cs="Courier New"/>
+        </w:rPr>
+        <w:tab/>
+      </w:r>
+      <w:r>
+        <w:rPr>
+          <w:rFonts w:ascii="Courier New" w:hAnsi="Courier New" w:cs="Courier New"/>
+        </w:rPr>
+        <w:tab/>
+      </w:r>
+      <w:r>
+        <w:rPr>
+          <w:rFonts w:ascii="Courier New" w:hAnsi="Courier New" w:cs="Courier New"/>
+        </w:rPr>
+        <w:tab/>
+        <w:t>- 12</w:t>
+      </w:r>
+    </w:p>
+    <w:p>
+      <w:pPr>
+        <w:pStyle w:val="PlainText"/>
+        <w:rPr>
+          <w:rFonts w:ascii="Courier New" w:hAnsi="Courier New" w:cs="Courier New"/>
+        </w:rPr>
+      </w:pPr>
+      <w:r>
+        <w:rPr>
+          <w:rFonts w:ascii="Courier New" w:hAnsi="Courier New" w:cs="Courier New"/>
+        </w:rPr>
+        <w:t>Total Price</w:t>
+      </w:r>
+      <w:r>
+        <w:rPr>
+          <w:rFonts w:ascii="Courier New" w:hAnsi="Courier New" w:cs="Courier New"/>
+        </w:rPr>
+        <w:tab/>
+      </w:r>
+      <w:r>
+        <w:rPr>
+          <w:rFonts w:ascii="Courier New" w:hAnsi="Courier New" w:cs="Courier New"/>
+        </w:rPr>
+        <w:tab/>
+      </w:r>
+      <w:r>
+        <w:rPr>
+          <w:rFonts w:ascii="Courier New" w:hAnsi="Courier New" w:cs="Courier New"/>
+        </w:rPr>
+        <w:tab/>
+      </w:r>
+      <w:r>
+        <w:rPr>
+          <w:rFonts w:ascii="Courier New" w:hAnsi="Courier New" w:cs="Courier New"/>
+        </w:rPr>
+        <w:tab/>
+        <w:t>- 948.0</w:t>
+      </w:r>
+    </w:p>
+    <w:p>
+      <w:pPr>
+        <w:pStyle w:val="PlainText"/>
+        <w:rPr>
+          <w:rFonts w:ascii="Courier New" w:hAnsi="Courier New" w:cs="Courier New"/>
+        </w:rPr>
+      </w:pPr>
+      <w:r>
+        <w:rPr>
+          <w:rFonts w:ascii="Courier New" w:hAnsi="Courier New" w:cs="Courier New"/>
+        </w:rPr>
+        <w:t>Amount balance</w:t>
+      </w:r>
+      <w:r>
+        <w:rPr>
+          <w:rFonts w:ascii="Courier New" w:hAnsi="Courier New" w:cs="Courier New"/>
+        </w:rPr>
+        <w:tab/>
+      </w:r>
+      <w:r>
+        <w:rPr>
+          <w:rFonts w:ascii="Courier New" w:hAnsi="Courier New" w:cs="Courier New"/>
+        </w:rPr>
+        <w:tab/>
+      </w:r>
+      <w:r>
+        <w:rPr>
+          <w:rFonts w:ascii="Courier New" w:hAnsi="Courier New" w:cs="Courier New"/>
+        </w:rPr>
+        <w:tab/>
+        <w:t>- 49881.0</w:t>
+      </w:r>
+    </w:p>
+    <w:p>
+      <w:pPr>
+        <w:pStyle w:val="PlainText"/>
+        <w:rPr>
+          <w:rFonts w:ascii="Courier New" w:hAnsi="Courier New" w:cs="Courier New"/>
+        </w:rPr>
+      </w:pPr>
+    </w:p>
+    <w:p>
+      <w:pPr>
+        <w:pStyle w:val="PlainText"/>
+        <w:rPr>
+          <w:rFonts w:ascii="Courier New" w:hAnsi="Courier New" w:cs="Courier New"/>
+        </w:rPr>
+      </w:pPr>
+      <w:r>
+        <w:rPr>
+          <w:rFonts w:ascii="Courier New" w:hAnsi="Courier New" w:cs="Courier New"/>
+        </w:rPr>
+        <w:t>Item Name</w:t>
+      </w:r>
+      <w:r>
+        <w:rPr>
+          <w:rFonts w:ascii="Courier New" w:hAnsi="Courier New" w:cs="Courier New"/>
+        </w:rPr>
+        <w:tab/>
+      </w:r>
+      <w:r>
+        <w:rPr>
+          <w:rFonts w:ascii="Courier New" w:hAnsi="Courier New" w:cs="Courier New"/>
+        </w:rPr>
+        <w:tab/>
+      </w:r>
+      <w:r>
+        <w:rPr>
+          <w:rFonts w:ascii="Courier New" w:hAnsi="Courier New" w:cs="Courier New"/>
+        </w:rPr>
+        <w:tab/>
+      </w:r>
+      <w:r>
+        <w:rPr>
+          <w:rFonts w:ascii="Courier New" w:hAnsi="Courier New" w:cs="Courier New"/>
+        </w:rPr>
+        <w:tab/>
+        <w:t>- CARROT EVE</w:t>
+      </w:r>
+    </w:p>
+    <w:p>
+      <w:pPr>
+        <w:pStyle w:val="PlainText"/>
+        <w:rPr>
+          <w:rFonts w:ascii="Courier New" w:hAnsi="Courier New" w:cs="Courier New"/>
+        </w:rPr>
+      </w:pPr>
+      <w:r>
+        <w:rPr>
+          <w:rFonts w:ascii="Courier New" w:hAnsi="Courier New" w:cs="Courier New"/>
+        </w:rPr>
+        <w:t>Number of Pockets</w:t>
+      </w:r>
+      <w:r>
+        <w:rPr>
+          <w:rFonts w:ascii="Courier New" w:hAnsi="Courier New" w:cs="Courier New"/>
+        </w:rPr>
+        <w:tab/>
+      </w:r>
+      <w:r>
+        <w:rPr>
+          <w:rFonts w:ascii="Courier New" w:hAnsi="Courier New" w:cs="Courier New"/>
+        </w:rPr>
+        <w:tab/>
+      </w:r>
+      <w:r>
+        <w:rPr>
+          <w:rFonts w:ascii="Courier New" w:hAnsi="Courier New" w:cs="Courier New"/>
+        </w:rPr>
+        <w:tab/>
+        <w:t>- 2</w:t>
+      </w:r>
+    </w:p>
+    <w:p>
+      <w:pPr>
+        <w:pStyle w:val="PlainText"/>
+        <w:rPr>
+          <w:rFonts w:ascii="Courier New" w:hAnsi="Courier New" w:cs="Courier New"/>
+        </w:rPr>
+      </w:pPr>
+      <w:r>
+        <w:rPr>
+          <w:rFonts w:ascii="Courier New" w:hAnsi="Courier New" w:cs="Courier New"/>
+        </w:rPr>
+        <w:t>Number of KGs</w:t>
+      </w:r>
+      <w:r>
+        <w:rPr>
+          <w:rFonts w:ascii="Courier New" w:hAnsi="Courier New" w:cs="Courier New"/>
+        </w:rPr>
+        <w:tab/>
+      </w:r>
+      <w:r>
+        <w:rPr>
+          <w:rFonts w:ascii="Courier New" w:hAnsi="Courier New" w:cs="Courier New"/>
+        </w:rPr>
+        <w:tab/>
+      </w:r>
+      <w:r>
+        <w:rPr>
+          <w:rFonts w:ascii="Courier New" w:hAnsi="Courier New" w:cs="Courier New"/>
+        </w:rPr>
+        <w:tab/>
+        <w:t>- 200</w:t>
+      </w:r>
+    </w:p>
+    <w:p>
+      <w:pPr>
+        <w:pStyle w:val="PlainText"/>
+        <w:rPr>
+          <w:rFonts w:ascii="Courier New" w:hAnsi="Courier New" w:cs="Courier New"/>
+        </w:rPr>
+      </w:pPr>
+      <w:r>
+        <w:rPr>
+          <w:rFonts w:ascii="Courier New" w:hAnsi="Courier New" w:cs="Courier New"/>
+        </w:rPr>
+        <w:t>Rate</w:t>
+      </w:r>
+      <w:r>
+        <w:rPr>
+          <w:rFonts w:ascii="Courier New" w:hAnsi="Courier New" w:cs="Courier New"/>
+        </w:rPr>
+        <w:tab/>
+      </w:r>
+      <w:r>
+        <w:rPr>
+          <w:rFonts w:ascii="Courier New" w:hAnsi="Courier New" w:cs="Courier New"/>
+        </w:rPr>
+        <w:tab/>
+      </w:r>
+      <w:r>
+        <w:rPr>
+          <w:rFonts w:ascii="Courier New" w:hAnsi="Courier New" w:cs="Courier New"/>
+        </w:rPr>
+        <w:tab/>
+      </w:r>
+      <w:r>
+        <w:rPr>
+          <w:rFonts w:ascii="Courier New" w:hAnsi="Courier New" w:cs="Courier New"/>
+        </w:rPr>
+        <w:tab/>
+      </w:r>
+      <w:r>
+        <w:rPr>
+          <w:rFonts w:ascii="Courier New" w:hAnsi="Courier New" w:cs="Courier New"/>
+        </w:rPr>
+        <w:tab/>
+        <w:t>- 23</w:t>
+      </w:r>
+    </w:p>
+    <w:p>
+      <w:pPr>
+        <w:pStyle w:val="PlainText"/>
+        <w:rPr>
+          <w:rFonts w:ascii="Courier New" w:hAnsi="Courier New" w:cs="Courier New"/>
+        </w:rPr>
+      </w:pPr>
+      <w:r>
+        <w:rPr>
+          <w:rFonts w:ascii="Courier New" w:hAnsi="Courier New" w:cs="Courier New"/>
+        </w:rPr>
+        <w:t>Total Price</w:t>
+      </w:r>
+      <w:r>
+        <w:rPr>
+          <w:rFonts w:ascii="Courier New" w:hAnsi="Courier New" w:cs="Courier New"/>
+        </w:rPr>
+        <w:tab/>
+      </w:r>
+      <w:r>
+        <w:rPr>
+          <w:rFonts w:ascii="Courier New" w:hAnsi="Courier New" w:cs="Courier New"/>
+        </w:rPr>
+        <w:tab/>
+      </w:r>
+      <w:r>
+        <w:rPr>
+          <w:rFonts w:ascii="Courier New" w:hAnsi="Courier New" w:cs="Courier New"/>
+        </w:rPr>
+        <w:tab/>
+      </w:r>
+      <w:r>
+        <w:rPr>
+          <w:rFonts w:ascii="Courier New" w:hAnsi="Courier New" w:cs="Courier New"/>
+        </w:rPr>
+        <w:tab/>
+        <w:t>- 4600.0</w:t>
+      </w:r>
+    </w:p>
+    <w:p>
+      <w:pPr>
+        <w:pStyle w:val="PlainText"/>
+        <w:rPr>
+          <w:rFonts w:ascii="Courier New" w:hAnsi="Courier New" w:cs="Courier New"/>
+          <w:b/>
+        </w:rPr>
+      </w:pPr>
+      <w:r>
+        <w:rPr>
+          <w:rFonts w:ascii="Courier New" w:hAnsi="Courier New" w:cs="Courier New"/>
+          <w:b/>
+        </w:rPr>
+        <w:t>Amount balance</w:t>
+      </w:r>
+      <w:r>
+        <w:rPr>
+          <w:rFonts w:ascii="Courier New" w:hAnsi="Courier New" w:cs="Courier New"/>
+          <w:b/>
+        </w:rPr>
+        <w:tab/>
+      </w:r>
+      <w:r>
+        <w:rPr>
+          <w:rFonts w:ascii="Courier New" w:hAnsi="Courier New" w:cs="Courier New"/>
+          <w:b/>
+        </w:rPr>
+        <w:tab/>
+      </w:r>
+      <w:r>
+        <w:rPr>
+          <w:rFonts w:ascii="Courier New" w:hAnsi="Courier New" w:cs="Courier New"/>
+          <w:b/>
+        </w:rPr>
+        <w:tab/>
+        <w:t>- 54481.0</w:t>
+      </w:r>
+    </w:p>
+    <w:p>
+      <w:pPr>
+        <w:pStyle w:val="PlainText"/>
+        <w:rPr>
+          <w:rFonts w:ascii="Courier New" w:hAnsi="Courier New" w:cs="Courier New"/>
+        </w:rPr>
+      </w:pPr>
+    </w:p>
+    <w:p>
+      <w:pPr>
+        <w:pStyle w:val="PlainText"/>
+        <w:rPr>
+          <w:rFonts w:ascii="Courier New" w:hAnsi="Courier New" w:cs="Courier New"/>
+          <w:b/>
+        </w:rPr>
+      </w:pPr>
     </w:p>
     <w:p>
       <w:pPr>

</xml_diff>

<commit_message>
03/10/2017 MAMTHA CHITRA CHICK IN
</commit_message>
<xml_diff>
--- a/customer _details/GANGAMMA/SEP/KUNIGAL/KGR/PURCHASE DETAILS.docx
+++ b/customer _details/GANGAMMA/SEP/KUNIGAL/KGR/PURCHASE DETAILS.docx
@@ -9081,13 +9081,7 @@
         <w:rPr>
           <w:rFonts w:ascii="Courier New" w:hAnsi="Courier New" w:cs="Courier New"/>
         </w:rPr>
-        <w:t>SUN Oct 01</w:t>
-      </w:r>
-      <w:r>
-        <w:rPr>
-          <w:rFonts w:ascii="Courier New" w:hAnsi="Courier New" w:cs="Courier New"/>
-        </w:rPr>
-        <w:t xml:space="preserve"> 10:56:24 PDT 2017</w:t>
+        <w:t>SUN Oct 01 10:56:24 PDT 2017</w:t>
       </w:r>
     </w:p>
     <w:p>
@@ -9369,6 +9363,332 @@
         <w:tab/>
         <w:t>- 36460.5</w:t>
       </w:r>
+    </w:p>
+    <w:p>
+      <w:pPr>
+        <w:pStyle w:val="PlainText"/>
+        <w:rPr>
+          <w:rFonts w:ascii="Courier New" w:hAnsi="Courier New" w:cs="Courier New"/>
+          <w:b/>
+        </w:rPr>
+      </w:pPr>
+    </w:p>
+    <w:p>
+      <w:pPr>
+        <w:pStyle w:val="PlainText"/>
+        <w:rPr>
+          <w:rFonts w:ascii="Courier New" w:hAnsi="Courier New" w:cs="Courier New"/>
+        </w:rPr>
+      </w:pPr>
+      <w:r>
+        <w:rPr>
+          <w:rFonts w:ascii="Courier New" w:hAnsi="Courier New" w:cs="Courier New"/>
+        </w:rPr>
+        <w:t>MON Oct 02</w:t>
+      </w:r>
+      <w:r>
+        <w:rPr>
+          <w:rFonts w:ascii="Courier New" w:hAnsi="Courier New" w:cs="Courier New"/>
+        </w:rPr>
+        <w:t xml:space="preserve"> 10:57:02 PDT 2017</w:t>
+      </w:r>
+    </w:p>
+    <w:p>
+      <w:pPr>
+        <w:pStyle w:val="PlainText"/>
+        <w:rPr>
+          <w:rFonts w:ascii="Courier New" w:hAnsi="Courier New" w:cs="Courier New"/>
+        </w:rPr>
+      </w:pPr>
+      <w:r>
+        <w:rPr>
+          <w:rFonts w:ascii="Courier New" w:hAnsi="Courier New" w:cs="Courier New"/>
+        </w:rPr>
+        <w:t>Person Name</w:t>
+      </w:r>
+      <w:r>
+        <w:rPr>
+          <w:rFonts w:ascii="Courier New" w:hAnsi="Courier New" w:cs="Courier New"/>
+        </w:rPr>
+        <w:tab/>
+      </w:r>
+      <w:r>
+        <w:rPr>
+          <w:rFonts w:ascii="Courier New" w:hAnsi="Courier New" w:cs="Courier New"/>
+        </w:rPr>
+        <w:tab/>
+      </w:r>
+      <w:r>
+        <w:rPr>
+          <w:rFonts w:ascii="Courier New" w:hAnsi="Courier New" w:cs="Courier New"/>
+        </w:rPr>
+        <w:tab/>
+      </w:r>
+      <w:r>
+        <w:rPr>
+          <w:rFonts w:ascii="Courier New" w:hAnsi="Courier New" w:cs="Courier New"/>
+        </w:rPr>
+        <w:tab/>
+        <w:t>- KGR</w:t>
+      </w:r>
+    </w:p>
+    <w:p>
+      <w:pPr>
+        <w:pStyle w:val="PlainText"/>
+        <w:rPr>
+          <w:rFonts w:ascii="Courier New" w:hAnsi="Courier New" w:cs="Courier New"/>
+        </w:rPr>
+      </w:pPr>
+      <w:r>
+        <w:rPr>
+          <w:rFonts w:ascii="Courier New" w:hAnsi="Courier New" w:cs="Courier New"/>
+        </w:rPr>
+        <w:t>---------------------------------------------------------------</w:t>
+      </w:r>
+    </w:p>
+    <w:p>
+      <w:pPr>
+        <w:pStyle w:val="PlainText"/>
+        <w:rPr>
+          <w:rFonts w:ascii="Courier New" w:hAnsi="Courier New" w:cs="Courier New"/>
+        </w:rPr>
+      </w:pPr>
+      <w:r>
+        <w:rPr>
+          <w:rFonts w:ascii="Courier New" w:hAnsi="Courier New" w:cs="Courier New"/>
+        </w:rPr>
+        <w:t>Item Name</w:t>
+      </w:r>
+      <w:r>
+        <w:rPr>
+          <w:rFonts w:ascii="Courier New" w:hAnsi="Courier New" w:cs="Courier New"/>
+        </w:rPr>
+        <w:tab/>
+      </w:r>
+      <w:r>
+        <w:rPr>
+          <w:rFonts w:ascii="Courier New" w:hAnsi="Courier New" w:cs="Courier New"/>
+        </w:rPr>
+        <w:tab/>
+      </w:r>
+      <w:r>
+        <w:rPr>
+          <w:rFonts w:ascii="Courier New" w:hAnsi="Courier New" w:cs="Courier New"/>
+        </w:rPr>
+        <w:tab/>
+      </w:r>
+      <w:r>
+        <w:rPr>
+          <w:rFonts w:ascii="Courier New" w:hAnsi="Courier New" w:cs="Courier New"/>
+        </w:rPr>
+        <w:tab/>
+        <w:t>- CARROT</w:t>
+      </w:r>
+    </w:p>
+    <w:p>
+      <w:pPr>
+        <w:pStyle w:val="PlainText"/>
+        <w:rPr>
+          <w:rFonts w:ascii="Courier New" w:hAnsi="Courier New" w:cs="Courier New"/>
+        </w:rPr>
+      </w:pPr>
+      <w:r>
+        <w:rPr>
+          <w:rFonts w:ascii="Courier New" w:hAnsi="Courier New" w:cs="Courier New"/>
+        </w:rPr>
+        <w:t>Number of Pockets</w:t>
+      </w:r>
+      <w:r>
+        <w:rPr>
+          <w:rFonts w:ascii="Courier New" w:hAnsi="Courier New" w:cs="Courier New"/>
+        </w:rPr>
+        <w:tab/>
+      </w:r>
+      <w:r>
+        <w:rPr>
+          <w:rFonts w:ascii="Courier New" w:hAnsi="Courier New" w:cs="Courier New"/>
+        </w:rPr>
+        <w:tab/>
+      </w:r>
+      <w:r>
+        <w:rPr>
+          <w:rFonts w:ascii="Courier New" w:hAnsi="Courier New" w:cs="Courier New"/>
+        </w:rPr>
+        <w:tab/>
+        <w:t>- 2</w:t>
+      </w:r>
+    </w:p>
+    <w:p>
+      <w:pPr>
+        <w:pStyle w:val="PlainText"/>
+        <w:rPr>
+          <w:rFonts w:ascii="Courier New" w:hAnsi="Courier New" w:cs="Courier New"/>
+        </w:rPr>
+      </w:pPr>
+      <w:r>
+        <w:rPr>
+          <w:rFonts w:ascii="Courier New" w:hAnsi="Courier New" w:cs="Courier New"/>
+        </w:rPr>
+        <w:t>Number of KGs</w:t>
+      </w:r>
+      <w:r>
+        <w:rPr>
+          <w:rFonts w:ascii="Courier New" w:hAnsi="Courier New" w:cs="Courier New"/>
+        </w:rPr>
+        <w:tab/>
+      </w:r>
+      <w:r>
+        <w:rPr>
+          <w:rFonts w:ascii="Courier New" w:hAnsi="Courier New" w:cs="Courier New"/>
+        </w:rPr>
+        <w:tab/>
+      </w:r>
+      <w:r>
+        <w:rPr>
+          <w:rFonts w:ascii="Courier New" w:hAnsi="Courier New" w:cs="Courier New"/>
+        </w:rPr>
+        <w:tab/>
+        <w:t>- 144</w:t>
+      </w:r>
+    </w:p>
+    <w:p>
+      <w:pPr>
+        <w:pStyle w:val="PlainText"/>
+        <w:rPr>
+          <w:rFonts w:ascii="Courier New" w:hAnsi="Courier New" w:cs="Courier New"/>
+        </w:rPr>
+      </w:pPr>
+      <w:r>
+        <w:rPr>
+          <w:rFonts w:ascii="Courier New" w:hAnsi="Courier New" w:cs="Courier New"/>
+        </w:rPr>
+        <w:t>Rate</w:t>
+      </w:r>
+      <w:r>
+        <w:rPr>
+          <w:rFonts w:ascii="Courier New" w:hAnsi="Courier New" w:cs="Courier New"/>
+        </w:rPr>
+        <w:tab/>
+      </w:r>
+      <w:r>
+        <w:rPr>
+          <w:rFonts w:ascii="Courier New" w:hAnsi="Courier New" w:cs="Courier New"/>
+        </w:rPr>
+        <w:tab/>
+      </w:r>
+      <w:r>
+        <w:rPr>
+          <w:rFonts w:ascii="Courier New" w:hAnsi="Courier New" w:cs="Courier New"/>
+        </w:rPr>
+        <w:tab/>
+      </w:r>
+      <w:r>
+        <w:rPr>
+          <w:rFonts w:ascii="Courier New" w:hAnsi="Courier New" w:cs="Courier New"/>
+        </w:rPr>
+        <w:tab/>
+      </w:r>
+      <w:r>
+        <w:rPr>
+          <w:rFonts w:ascii="Courier New" w:hAnsi="Courier New" w:cs="Courier New"/>
+        </w:rPr>
+        <w:tab/>
+        <w:t>- 22</w:t>
+      </w:r>
+    </w:p>
+    <w:p>
+      <w:pPr>
+        <w:pStyle w:val="PlainText"/>
+        <w:rPr>
+          <w:rFonts w:ascii="Courier New" w:hAnsi="Courier New" w:cs="Courier New"/>
+        </w:rPr>
+      </w:pPr>
+      <w:r>
+        <w:rPr>
+          <w:rFonts w:ascii="Courier New" w:hAnsi="Courier New" w:cs="Courier New"/>
+        </w:rPr>
+        <w:t>Total Price</w:t>
+      </w:r>
+      <w:r>
+        <w:rPr>
+          <w:rFonts w:ascii="Courier New" w:hAnsi="Courier New" w:cs="Courier New"/>
+        </w:rPr>
+        <w:tab/>
+      </w:r>
+      <w:r>
+        <w:rPr>
+          <w:rFonts w:ascii="Courier New" w:hAnsi="Courier New" w:cs="Courier New"/>
+        </w:rPr>
+        <w:tab/>
+      </w:r>
+      <w:r>
+        <w:rPr>
+          <w:rFonts w:ascii="Courier New" w:hAnsi="Courier New" w:cs="Courier New"/>
+        </w:rPr>
+        <w:tab/>
+      </w:r>
+      <w:r>
+        <w:rPr>
+          <w:rFonts w:ascii="Courier New" w:hAnsi="Courier New" w:cs="Courier New"/>
+        </w:rPr>
+        <w:tab/>
+        <w:t>- 3168.0</w:t>
+      </w:r>
+    </w:p>
+    <w:p>
+      <w:pPr>
+        <w:pStyle w:val="PlainText"/>
+        <w:rPr>
+          <w:rFonts w:ascii="Courier New" w:hAnsi="Courier New" w:cs="Courier New"/>
+          <w:b/>
+        </w:rPr>
+      </w:pPr>
+      <w:r>
+        <w:rPr>
+          <w:rFonts w:ascii="Courier New" w:hAnsi="Courier New" w:cs="Courier New"/>
+          <w:b/>
+        </w:rPr>
+        <w:t>Amount balance</w:t>
+      </w:r>
+      <w:r>
+        <w:rPr>
+          <w:rFonts w:ascii="Courier New" w:hAnsi="Courier New" w:cs="Courier New"/>
+          <w:b/>
+        </w:rPr>
+        <w:tab/>
+      </w:r>
+      <w:r>
+        <w:rPr>
+          <w:rFonts w:ascii="Courier New" w:hAnsi="Courier New" w:cs="Courier New"/>
+          <w:b/>
+        </w:rPr>
+        <w:tab/>
+      </w:r>
+      <w:r>
+        <w:rPr>
+          <w:rFonts w:ascii="Courier New" w:hAnsi="Courier New" w:cs="Courier New"/>
+          <w:b/>
+        </w:rPr>
+        <w:tab/>
+        <w:t>- 39628.5</w:t>
+      </w:r>
+    </w:p>
+    <w:p>
+      <w:pPr>
+        <w:pStyle w:val="PlainText"/>
+        <w:rPr>
+          <w:rFonts w:ascii="Courier New" w:hAnsi="Courier New" w:cs="Courier New"/>
+        </w:rPr>
+      </w:pPr>
+    </w:p>
+    <w:p>
+      <w:pPr>
+        <w:pStyle w:val="PlainText"/>
+        <w:rPr>
+          <w:rFonts w:ascii="Courier New" w:hAnsi="Courier New" w:cs="Courier New"/>
+          <w:b/>
+        </w:rPr>
+      </w:pPr>
     </w:p>
     <w:p>
       <w:pPr>

</xml_diff>

<commit_message>
6/10/2017 CHITRA AND MAMATHA CHICK IN
</commit_message>
<xml_diff>
--- a/customer _details/GANGAMMA/SEP/KUNIGAL/KGR/PURCHASE DETAILS.docx
+++ b/customer _details/GANGAMMA/SEP/KUNIGAL/KGR/PURCHASE DETAILS.docx
@@ -9687,13 +9687,7 @@
         <w:rPr>
           <w:rFonts w:ascii="Courier New" w:hAnsi="Courier New" w:cs="Courier New"/>
         </w:rPr>
-        <w:t>TUE Oct 03</w:t>
-      </w:r>
-      <w:r>
-        <w:rPr>
-          <w:rFonts w:ascii="Courier New" w:hAnsi="Courier New" w:cs="Courier New"/>
-        </w:rPr>
-        <w:t xml:space="preserve"> 11:02:35 PDT 2017</w:t>
+        <w:t>TUE Oct 03 11:02:35 PDT 2017</w:t>
       </w:r>
     </w:p>
     <w:p>
@@ -9975,6 +9969,338 @@
         <w:tab/>
         <w:t>- 46252.5</w:t>
       </w:r>
+    </w:p>
+    <w:p>
+      <w:pPr>
+        <w:pStyle w:val="PlainText"/>
+        <w:rPr>
+          <w:rFonts w:ascii="Courier New" w:hAnsi="Courier New" w:cs="Courier New"/>
+          <w:b/>
+        </w:rPr>
+      </w:pPr>
+    </w:p>
+    <w:p>
+      <w:pPr>
+        <w:pStyle w:val="PlainText"/>
+        <w:rPr>
+          <w:rFonts w:ascii="Courier New" w:hAnsi="Courier New" w:cs="Courier New"/>
+        </w:rPr>
+      </w:pPr>
+      <w:r>
+        <w:rPr>
+          <w:rFonts w:ascii="Courier New" w:hAnsi="Courier New" w:cs="Courier New"/>
+        </w:rPr>
+        <w:t>THU Oct 05</w:t>
+      </w:r>
+      <w:r>
+        <w:rPr>
+          <w:rFonts w:ascii="Courier New" w:hAnsi="Courier New" w:cs="Courier New"/>
+        </w:rPr>
+        <w:t xml:space="preserve"> 11:35:28 PDT 2017</w:t>
+      </w:r>
+    </w:p>
+    <w:p>
+      <w:pPr>
+        <w:pStyle w:val="PlainText"/>
+        <w:rPr>
+          <w:rFonts w:ascii="Courier New" w:hAnsi="Courier New" w:cs="Courier New"/>
+        </w:rPr>
+      </w:pPr>
+      <w:r>
+        <w:rPr>
+          <w:rFonts w:ascii="Courier New" w:hAnsi="Courier New" w:cs="Courier New"/>
+        </w:rPr>
+        <w:t>Person Name</w:t>
+      </w:r>
+      <w:r>
+        <w:rPr>
+          <w:rFonts w:ascii="Courier New" w:hAnsi="Courier New" w:cs="Courier New"/>
+        </w:rPr>
+        <w:tab/>
+      </w:r>
+      <w:r>
+        <w:rPr>
+          <w:rFonts w:ascii="Courier New" w:hAnsi="Courier New" w:cs="Courier New"/>
+        </w:rPr>
+        <w:tab/>
+      </w:r>
+      <w:r>
+        <w:rPr>
+          <w:rFonts w:ascii="Courier New" w:hAnsi="Courier New" w:cs="Courier New"/>
+        </w:rPr>
+        <w:tab/>
+      </w:r>
+      <w:r>
+        <w:rPr>
+          <w:rFonts w:ascii="Courier New" w:hAnsi="Courier New" w:cs="Courier New"/>
+        </w:rPr>
+        <w:tab/>
+        <w:t>- KGR</w:t>
+      </w:r>
+    </w:p>
+    <w:p>
+      <w:pPr>
+        <w:pStyle w:val="PlainText"/>
+        <w:rPr>
+          <w:rFonts w:ascii="Courier New" w:hAnsi="Courier New" w:cs="Courier New"/>
+        </w:rPr>
+      </w:pPr>
+      <w:r>
+        <w:rPr>
+          <w:rFonts w:ascii="Courier New" w:hAnsi="Courier New" w:cs="Courier New"/>
+        </w:rPr>
+        <w:t>---------------------------------------------------------------</w:t>
+      </w:r>
+    </w:p>
+    <w:p>
+      <w:pPr>
+        <w:pStyle w:val="PlainText"/>
+        <w:rPr>
+          <w:rFonts w:ascii="Courier New" w:hAnsi="Courier New" w:cs="Courier New"/>
+        </w:rPr>
+      </w:pPr>
+      <w:r>
+        <w:rPr>
+          <w:rFonts w:ascii="Courier New" w:hAnsi="Courier New" w:cs="Courier New"/>
+        </w:rPr>
+        <w:t>Item Name</w:t>
+      </w:r>
+      <w:r>
+        <w:rPr>
+          <w:rFonts w:ascii="Courier New" w:hAnsi="Courier New" w:cs="Courier New"/>
+        </w:rPr>
+        <w:tab/>
+      </w:r>
+      <w:r>
+        <w:rPr>
+          <w:rFonts w:ascii="Courier New" w:hAnsi="Courier New" w:cs="Courier New"/>
+        </w:rPr>
+        <w:tab/>
+      </w:r>
+      <w:r>
+        <w:rPr>
+          <w:rFonts w:ascii="Courier New" w:hAnsi="Courier New" w:cs="Courier New"/>
+        </w:rPr>
+        <w:tab/>
+      </w:r>
+      <w:r>
+        <w:rPr>
+          <w:rFonts w:ascii="Courier New" w:hAnsi="Courier New" w:cs="Courier New"/>
+        </w:rPr>
+        <w:tab/>
+        <w:t>- CARROT EVE</w:t>
+      </w:r>
+    </w:p>
+    <w:p>
+      <w:pPr>
+        <w:pStyle w:val="PlainText"/>
+        <w:rPr>
+          <w:rFonts w:ascii="Courier New" w:hAnsi="Courier New" w:cs="Courier New"/>
+        </w:rPr>
+      </w:pPr>
+      <w:r>
+        <w:rPr>
+          <w:rFonts w:ascii="Courier New" w:hAnsi="Courier New" w:cs="Courier New"/>
+        </w:rPr>
+        <w:t>Number of Pockets</w:t>
+      </w:r>
+      <w:r>
+        <w:rPr>
+          <w:rFonts w:ascii="Courier New" w:hAnsi="Courier New" w:cs="Courier New"/>
+        </w:rPr>
+        <w:tab/>
+      </w:r>
+      <w:r>
+        <w:rPr>
+          <w:rFonts w:ascii="Courier New" w:hAnsi="Courier New" w:cs="Courier New"/>
+        </w:rPr>
+        <w:tab/>
+      </w:r>
+      <w:r>
+        <w:rPr>
+          <w:rFonts w:ascii="Courier New" w:hAnsi="Courier New" w:cs="Courier New"/>
+        </w:rPr>
+        <w:tab/>
+        <w:t>- 1</w:t>
+      </w:r>
+    </w:p>
+    <w:p>
+      <w:pPr>
+        <w:pStyle w:val="PlainText"/>
+        <w:rPr>
+          <w:rFonts w:ascii="Courier New" w:hAnsi="Courier New" w:cs="Courier New"/>
+        </w:rPr>
+      </w:pPr>
+      <w:r>
+        <w:rPr>
+          <w:rFonts w:ascii="Courier New" w:hAnsi="Courier New" w:cs="Courier New"/>
+        </w:rPr>
+        <w:t>Number of KGs</w:t>
+      </w:r>
+      <w:r>
+        <w:rPr>
+          <w:rFonts w:ascii="Courier New" w:hAnsi="Courier New" w:cs="Courier New"/>
+        </w:rPr>
+        <w:tab/>
+      </w:r>
+      <w:r>
+        <w:rPr>
+          <w:rFonts w:ascii="Courier New" w:hAnsi="Courier New" w:cs="Courier New"/>
+        </w:rPr>
+        <w:tab/>
+      </w:r>
+      <w:r>
+        <w:rPr>
+          <w:rFonts w:ascii="Courier New" w:hAnsi="Courier New" w:cs="Courier New"/>
+        </w:rPr>
+        <w:tab/>
+        <w:t>- 97</w:t>
+      </w:r>
+    </w:p>
+    <w:p>
+      <w:pPr>
+        <w:pStyle w:val="PlainText"/>
+        <w:rPr>
+          <w:rFonts w:ascii="Courier New" w:hAnsi="Courier New" w:cs="Courier New"/>
+        </w:rPr>
+      </w:pPr>
+      <w:r>
+        <w:rPr>
+          <w:rFonts w:ascii="Courier New" w:hAnsi="Courier New" w:cs="Courier New"/>
+        </w:rPr>
+        <w:t>Rate</w:t>
+      </w:r>
+      <w:r>
+        <w:rPr>
+          <w:rFonts w:ascii="Courier New" w:hAnsi="Courier New" w:cs="Courier New"/>
+        </w:rPr>
+        <w:tab/>
+      </w:r>
+      <w:r>
+        <w:rPr>
+          <w:rFonts w:ascii="Courier New" w:hAnsi="Courier New" w:cs="Courier New"/>
+        </w:rPr>
+        <w:tab/>
+      </w:r>
+      <w:r>
+        <w:rPr>
+          <w:rFonts w:ascii="Courier New" w:hAnsi="Courier New" w:cs="Courier New"/>
+        </w:rPr>
+        <w:tab/>
+      </w:r>
+      <w:r>
+        <w:rPr>
+          <w:rFonts w:ascii="Courier New" w:hAnsi="Courier New" w:cs="Courier New"/>
+        </w:rPr>
+        <w:tab/>
+      </w:r>
+      <w:r>
+        <w:rPr>
+          <w:rFonts w:ascii="Courier New" w:hAnsi="Courier New" w:cs="Courier New"/>
+        </w:rPr>
+        <w:tab/>
+        <w:t>- 22</w:t>
+      </w:r>
+    </w:p>
+    <w:p>
+      <w:pPr>
+        <w:pStyle w:val="PlainText"/>
+        <w:rPr>
+          <w:rFonts w:ascii="Courier New" w:hAnsi="Courier New" w:cs="Courier New"/>
+          <w:b/>
+        </w:rPr>
+      </w:pPr>
+      <w:r>
+        <w:rPr>
+          <w:rFonts w:ascii="Courier New" w:hAnsi="Courier New" w:cs="Courier New"/>
+          <w:b/>
+        </w:rPr>
+        <w:t>Total Price</w:t>
+      </w:r>
+      <w:r>
+        <w:rPr>
+          <w:rFonts w:ascii="Courier New" w:hAnsi="Courier New" w:cs="Courier New"/>
+          <w:b/>
+        </w:rPr>
+        <w:tab/>
+      </w:r>
+      <w:r>
+        <w:rPr>
+          <w:rFonts w:ascii="Courier New" w:hAnsi="Courier New" w:cs="Courier New"/>
+          <w:b/>
+        </w:rPr>
+        <w:tab/>
+      </w:r>
+      <w:r>
+        <w:rPr>
+          <w:rFonts w:ascii="Courier New" w:hAnsi="Courier New" w:cs="Courier New"/>
+          <w:b/>
+        </w:rPr>
+        <w:tab/>
+      </w:r>
+      <w:r>
+        <w:rPr>
+          <w:rFonts w:ascii="Courier New" w:hAnsi="Courier New" w:cs="Courier New"/>
+          <w:b/>
+        </w:rPr>
+        <w:tab/>
+        <w:t>- 2134.0</w:t>
+      </w:r>
+    </w:p>
+    <w:p>
+      <w:pPr>
+        <w:pStyle w:val="PlainText"/>
+        <w:rPr>
+          <w:rFonts w:ascii="Courier New" w:hAnsi="Courier New" w:cs="Courier New"/>
+          <w:b/>
+        </w:rPr>
+      </w:pPr>
+      <w:r>
+        <w:rPr>
+          <w:rFonts w:ascii="Courier New" w:hAnsi="Courier New" w:cs="Courier New"/>
+          <w:b/>
+        </w:rPr>
+        <w:t>Amount balance</w:t>
+      </w:r>
+      <w:r>
+        <w:rPr>
+          <w:rFonts w:ascii="Courier New" w:hAnsi="Courier New" w:cs="Courier New"/>
+          <w:b/>
+        </w:rPr>
+        <w:tab/>
+      </w:r>
+      <w:r>
+        <w:rPr>
+          <w:rFonts w:ascii="Courier New" w:hAnsi="Courier New" w:cs="Courier New"/>
+          <w:b/>
+        </w:rPr>
+        <w:tab/>
+      </w:r>
+      <w:r>
+        <w:rPr>
+          <w:rFonts w:ascii="Courier New" w:hAnsi="Courier New" w:cs="Courier New"/>
+          <w:b/>
+        </w:rPr>
+        <w:tab/>
+        <w:t>- 48386.5</w:t>
+      </w:r>
+    </w:p>
+    <w:p>
+      <w:pPr>
+        <w:pStyle w:val="PlainText"/>
+        <w:rPr>
+          <w:rFonts w:ascii="Courier New" w:hAnsi="Courier New" w:cs="Courier New"/>
+        </w:rPr>
+      </w:pPr>
+    </w:p>
+    <w:p>
+      <w:pPr>
+        <w:pStyle w:val="PlainText"/>
+        <w:rPr>
+          <w:rFonts w:ascii="Courier New" w:hAnsi="Courier New" w:cs="Courier New"/>
+          <w:b/>
+        </w:rPr>
+      </w:pPr>
     </w:p>
     <w:p>
       <w:pPr>

</xml_diff>

<commit_message>
12/10/2017 CHITRA AND MAMATHA CHICK IN
</commit_message>
<xml_diff>
--- a/customer _details/GANGAMMA/SEP/KUNIGAL/KGR/PURCHASE DETAILS.docx
+++ b/customer _details/GANGAMMA/SEP/KUNIGAL/KGR/PURCHASE DETAILS.docx
@@ -11272,13 +11272,7 @@
         <w:rPr>
           <w:rFonts w:ascii="Courier New" w:hAnsi="Courier New" w:cs="Courier New"/>
         </w:rPr>
-        <w:t>MON Oct 9</w:t>
-      </w:r>
-      <w:r>
-        <w:rPr>
-          <w:rFonts w:ascii="Courier New" w:hAnsi="Courier New" w:cs="Courier New"/>
-        </w:rPr>
-        <w:t xml:space="preserve"> 11:21:48 PDT 2017</w:t>
+        <w:t>MON Oct 9 11:21:48 PDT 2017</w:t>
       </w:r>
     </w:p>
     <w:p>
@@ -11560,6 +11554,562 @@
         <w:tab/>
         <w:t>- 32698.5</w:t>
       </w:r>
+    </w:p>
+    <w:p>
+      <w:pPr>
+        <w:pStyle w:val="PlainText"/>
+        <w:rPr>
+          <w:rFonts w:ascii="Courier New" w:hAnsi="Courier New" w:cs="Courier New"/>
+          <w:b/>
+        </w:rPr>
+      </w:pPr>
+    </w:p>
+    <w:p>
+      <w:pPr>
+        <w:pStyle w:val="PlainText"/>
+        <w:rPr>
+          <w:rFonts w:ascii="Courier New" w:hAnsi="Courier New" w:cs="Courier New"/>
+        </w:rPr>
+      </w:pPr>
+      <w:r>
+        <w:rPr>
+          <w:rFonts w:ascii="Courier New" w:hAnsi="Courier New" w:cs="Courier New"/>
+        </w:rPr>
+        <w:t>TUE Oct 10</w:t>
+      </w:r>
+      <w:r>
+        <w:rPr>
+          <w:rFonts w:ascii="Courier New" w:hAnsi="Courier New" w:cs="Courier New"/>
+        </w:rPr>
+        <w:t xml:space="preserve"> 11:48:48 PDT 2017</w:t>
+      </w:r>
+    </w:p>
+    <w:p>
+      <w:pPr>
+        <w:pStyle w:val="PlainText"/>
+        <w:rPr>
+          <w:rFonts w:ascii="Courier New" w:hAnsi="Courier New" w:cs="Courier New"/>
+        </w:rPr>
+      </w:pPr>
+      <w:r>
+        <w:rPr>
+          <w:rFonts w:ascii="Courier New" w:hAnsi="Courier New" w:cs="Courier New"/>
+        </w:rPr>
+        <w:t>Person Name</w:t>
+      </w:r>
+      <w:r>
+        <w:rPr>
+          <w:rFonts w:ascii="Courier New" w:hAnsi="Courier New" w:cs="Courier New"/>
+        </w:rPr>
+        <w:tab/>
+      </w:r>
+      <w:r>
+        <w:rPr>
+          <w:rFonts w:ascii="Courier New" w:hAnsi="Courier New" w:cs="Courier New"/>
+        </w:rPr>
+        <w:tab/>
+      </w:r>
+      <w:r>
+        <w:rPr>
+          <w:rFonts w:ascii="Courier New" w:hAnsi="Courier New" w:cs="Courier New"/>
+        </w:rPr>
+        <w:tab/>
+      </w:r>
+      <w:r>
+        <w:rPr>
+          <w:rFonts w:ascii="Courier New" w:hAnsi="Courier New" w:cs="Courier New"/>
+        </w:rPr>
+        <w:tab/>
+        <w:t>- KGR</w:t>
+      </w:r>
+    </w:p>
+    <w:p>
+      <w:pPr>
+        <w:pStyle w:val="PlainText"/>
+        <w:rPr>
+          <w:rFonts w:ascii="Courier New" w:hAnsi="Courier New" w:cs="Courier New"/>
+        </w:rPr>
+      </w:pPr>
+      <w:r>
+        <w:rPr>
+          <w:rFonts w:ascii="Courier New" w:hAnsi="Courier New" w:cs="Courier New"/>
+        </w:rPr>
+        <w:t>---------------------------------------------------------------</w:t>
+      </w:r>
+    </w:p>
+    <w:p>
+      <w:pPr>
+        <w:pStyle w:val="PlainText"/>
+        <w:rPr>
+          <w:rFonts w:ascii="Courier New" w:hAnsi="Courier New" w:cs="Courier New"/>
+        </w:rPr>
+      </w:pPr>
+      <w:r>
+        <w:rPr>
+          <w:rFonts w:ascii="Courier New" w:hAnsi="Courier New" w:cs="Courier New"/>
+        </w:rPr>
+        <w:t>Item Name</w:t>
+      </w:r>
+      <w:r>
+        <w:rPr>
+          <w:rFonts w:ascii="Courier New" w:hAnsi="Courier New" w:cs="Courier New"/>
+        </w:rPr>
+        <w:tab/>
+      </w:r>
+      <w:r>
+        <w:rPr>
+          <w:rFonts w:ascii="Courier New" w:hAnsi="Courier New" w:cs="Courier New"/>
+        </w:rPr>
+        <w:tab/>
+      </w:r>
+      <w:r>
+        <w:rPr>
+          <w:rFonts w:ascii="Courier New" w:hAnsi="Courier New" w:cs="Courier New"/>
+        </w:rPr>
+        <w:tab/>
+      </w:r>
+      <w:r>
+        <w:rPr>
+          <w:rFonts w:ascii="Courier New" w:hAnsi="Courier New" w:cs="Courier New"/>
+        </w:rPr>
+        <w:tab/>
+        <w:t>- CHOWCHOW</w:t>
+      </w:r>
+    </w:p>
+    <w:p>
+      <w:pPr>
+        <w:pStyle w:val="PlainText"/>
+        <w:rPr>
+          <w:rFonts w:ascii="Courier New" w:hAnsi="Courier New" w:cs="Courier New"/>
+        </w:rPr>
+      </w:pPr>
+      <w:r>
+        <w:rPr>
+          <w:rFonts w:ascii="Courier New" w:hAnsi="Courier New" w:cs="Courier New"/>
+        </w:rPr>
+        <w:t>Number of Pockets</w:t>
+      </w:r>
+      <w:r>
+        <w:rPr>
+          <w:rFonts w:ascii="Courier New" w:hAnsi="Courier New" w:cs="Courier New"/>
+        </w:rPr>
+        <w:tab/>
+      </w:r>
+      <w:r>
+        <w:rPr>
+          <w:rFonts w:ascii="Courier New" w:hAnsi="Courier New" w:cs="Courier New"/>
+        </w:rPr>
+        <w:tab/>
+      </w:r>
+      <w:r>
+        <w:rPr>
+          <w:rFonts w:ascii="Courier New" w:hAnsi="Courier New" w:cs="Courier New"/>
+        </w:rPr>
+        <w:tab/>
+        <w:t>- 1</w:t>
+      </w:r>
+    </w:p>
+    <w:p>
+      <w:pPr>
+        <w:pStyle w:val="PlainText"/>
+        <w:rPr>
+          <w:rFonts w:ascii="Courier New" w:hAnsi="Courier New" w:cs="Courier New"/>
+        </w:rPr>
+      </w:pPr>
+      <w:r>
+        <w:rPr>
+          <w:rFonts w:ascii="Courier New" w:hAnsi="Courier New" w:cs="Courier New"/>
+        </w:rPr>
+        <w:t>Number of KGs</w:t>
+      </w:r>
+      <w:r>
+        <w:rPr>
+          <w:rFonts w:ascii="Courier New" w:hAnsi="Courier New" w:cs="Courier New"/>
+        </w:rPr>
+        <w:tab/>
+      </w:r>
+      <w:r>
+        <w:rPr>
+          <w:rFonts w:ascii="Courier New" w:hAnsi="Courier New" w:cs="Courier New"/>
+        </w:rPr>
+        <w:tab/>
+      </w:r>
+      <w:r>
+        <w:rPr>
+          <w:rFonts w:ascii="Courier New" w:hAnsi="Courier New" w:cs="Courier New"/>
+        </w:rPr>
+        <w:tab/>
+        <w:t>- 64</w:t>
+      </w:r>
+    </w:p>
+    <w:p>
+      <w:pPr>
+        <w:pStyle w:val="PlainText"/>
+        <w:rPr>
+          <w:rFonts w:ascii="Courier New" w:hAnsi="Courier New" w:cs="Courier New"/>
+        </w:rPr>
+      </w:pPr>
+      <w:r>
+        <w:rPr>
+          <w:rFonts w:ascii="Courier New" w:hAnsi="Courier New" w:cs="Courier New"/>
+        </w:rPr>
+        <w:t>Rate</w:t>
+      </w:r>
+      <w:r>
+        <w:rPr>
+          <w:rFonts w:ascii="Courier New" w:hAnsi="Courier New" w:cs="Courier New"/>
+        </w:rPr>
+        <w:tab/>
+      </w:r>
+      <w:r>
+        <w:rPr>
+          <w:rFonts w:ascii="Courier New" w:hAnsi="Courier New" w:cs="Courier New"/>
+        </w:rPr>
+        <w:tab/>
+      </w:r>
+      <w:r>
+        <w:rPr>
+          <w:rFonts w:ascii="Courier New" w:hAnsi="Courier New" w:cs="Courier New"/>
+        </w:rPr>
+        <w:tab/>
+      </w:r>
+      <w:r>
+        <w:rPr>
+          <w:rFonts w:ascii="Courier New" w:hAnsi="Courier New" w:cs="Courier New"/>
+        </w:rPr>
+        <w:tab/>
+      </w:r>
+      <w:r>
+        <w:rPr>
+          <w:rFonts w:ascii="Courier New" w:hAnsi="Courier New" w:cs="Courier New"/>
+        </w:rPr>
+        <w:tab/>
+        <w:t>- 13</w:t>
+      </w:r>
+    </w:p>
+    <w:p>
+      <w:pPr>
+        <w:pStyle w:val="PlainText"/>
+        <w:rPr>
+          <w:rFonts w:ascii="Courier New" w:hAnsi="Courier New" w:cs="Courier New"/>
+        </w:rPr>
+      </w:pPr>
+      <w:r>
+        <w:rPr>
+          <w:rFonts w:ascii="Courier New" w:hAnsi="Courier New" w:cs="Courier New"/>
+        </w:rPr>
+        <w:t>Total Price</w:t>
+      </w:r>
+      <w:r>
+        <w:rPr>
+          <w:rFonts w:ascii="Courier New" w:hAnsi="Courier New" w:cs="Courier New"/>
+        </w:rPr>
+        <w:tab/>
+      </w:r>
+      <w:r>
+        <w:rPr>
+          <w:rFonts w:ascii="Courier New" w:hAnsi="Courier New" w:cs="Courier New"/>
+        </w:rPr>
+        <w:tab/>
+      </w:r>
+      <w:r>
+        <w:rPr>
+          <w:rFonts w:ascii="Courier New" w:hAnsi="Courier New" w:cs="Courier New"/>
+        </w:rPr>
+        <w:tab/>
+      </w:r>
+      <w:r>
+        <w:rPr>
+          <w:rFonts w:ascii="Courier New" w:hAnsi="Courier New" w:cs="Courier New"/>
+        </w:rPr>
+        <w:tab/>
+        <w:t>- 832.0</w:t>
+      </w:r>
+    </w:p>
+    <w:p>
+      <w:pPr>
+        <w:pStyle w:val="PlainText"/>
+        <w:rPr>
+          <w:rFonts w:ascii="Courier New" w:hAnsi="Courier New" w:cs="Courier New"/>
+        </w:rPr>
+      </w:pPr>
+      <w:r>
+        <w:rPr>
+          <w:rFonts w:ascii="Courier New" w:hAnsi="Courier New" w:cs="Courier New"/>
+        </w:rPr>
+        <w:t>Amount balance</w:t>
+      </w:r>
+      <w:r>
+        <w:rPr>
+          <w:rFonts w:ascii="Courier New" w:hAnsi="Courier New" w:cs="Courier New"/>
+        </w:rPr>
+        <w:tab/>
+      </w:r>
+      <w:r>
+        <w:rPr>
+          <w:rFonts w:ascii="Courier New" w:hAnsi="Courier New" w:cs="Courier New"/>
+        </w:rPr>
+        <w:tab/>
+      </w:r>
+      <w:r>
+        <w:rPr>
+          <w:rFonts w:ascii="Courier New" w:hAnsi="Courier New" w:cs="Courier New"/>
+        </w:rPr>
+        <w:tab/>
+        <w:t>- 33530.5</w:t>
+      </w:r>
+    </w:p>
+    <w:p>
+      <w:pPr>
+        <w:pStyle w:val="PlainText"/>
+        <w:rPr>
+          <w:rFonts w:ascii="Courier New" w:hAnsi="Courier New" w:cs="Courier New"/>
+        </w:rPr>
+      </w:pPr>
+    </w:p>
+    <w:p>
+      <w:pPr>
+        <w:pStyle w:val="PlainText"/>
+        <w:rPr>
+          <w:rFonts w:ascii="Courier New" w:hAnsi="Courier New" w:cs="Courier New"/>
+        </w:rPr>
+      </w:pPr>
+      <w:r>
+        <w:rPr>
+          <w:rFonts w:ascii="Courier New" w:hAnsi="Courier New" w:cs="Courier New"/>
+        </w:rPr>
+        <w:t>Item Name</w:t>
+      </w:r>
+      <w:r>
+        <w:rPr>
+          <w:rFonts w:ascii="Courier New" w:hAnsi="Courier New" w:cs="Courier New"/>
+        </w:rPr>
+        <w:tab/>
+      </w:r>
+      <w:r>
+        <w:rPr>
+          <w:rFonts w:ascii="Courier New" w:hAnsi="Courier New" w:cs="Courier New"/>
+        </w:rPr>
+        <w:tab/>
+      </w:r>
+      <w:r>
+        <w:rPr>
+          <w:rFonts w:ascii="Courier New" w:hAnsi="Courier New" w:cs="Courier New"/>
+        </w:rPr>
+        <w:tab/>
+      </w:r>
+      <w:r>
+        <w:rPr>
+          <w:rFonts w:ascii="Courier New" w:hAnsi="Courier New" w:cs="Courier New"/>
+        </w:rPr>
+        <w:tab/>
+        <w:t>- CARROT</w:t>
+      </w:r>
+    </w:p>
+    <w:p>
+      <w:pPr>
+        <w:pStyle w:val="PlainText"/>
+        <w:rPr>
+          <w:rFonts w:ascii="Courier New" w:hAnsi="Courier New" w:cs="Courier New"/>
+        </w:rPr>
+      </w:pPr>
+      <w:r>
+        <w:rPr>
+          <w:rFonts w:ascii="Courier New" w:hAnsi="Courier New" w:cs="Courier New"/>
+        </w:rPr>
+        <w:t>Number of Pockets</w:t>
+      </w:r>
+      <w:r>
+        <w:rPr>
+          <w:rFonts w:ascii="Courier New" w:hAnsi="Courier New" w:cs="Courier New"/>
+        </w:rPr>
+        <w:tab/>
+      </w:r>
+      <w:r>
+        <w:rPr>
+          <w:rFonts w:ascii="Courier New" w:hAnsi="Courier New" w:cs="Courier New"/>
+        </w:rPr>
+        <w:tab/>
+      </w:r>
+      <w:r>
+        <w:rPr>
+          <w:rFonts w:ascii="Courier New" w:hAnsi="Courier New" w:cs="Courier New"/>
+        </w:rPr>
+        <w:tab/>
+        <w:t>- 2</w:t>
+      </w:r>
+    </w:p>
+    <w:p>
+      <w:pPr>
+        <w:pStyle w:val="PlainText"/>
+        <w:rPr>
+          <w:rFonts w:ascii="Courier New" w:hAnsi="Courier New" w:cs="Courier New"/>
+        </w:rPr>
+      </w:pPr>
+      <w:r>
+        <w:rPr>
+          <w:rFonts w:ascii="Courier New" w:hAnsi="Courier New" w:cs="Courier New"/>
+        </w:rPr>
+        <w:t>Number of KGs</w:t>
+      </w:r>
+      <w:r>
+        <w:rPr>
+          <w:rFonts w:ascii="Courier New" w:hAnsi="Courier New" w:cs="Courier New"/>
+        </w:rPr>
+        <w:tab/>
+      </w:r>
+      <w:r>
+        <w:rPr>
+          <w:rFonts w:ascii="Courier New" w:hAnsi="Courier New" w:cs="Courier New"/>
+        </w:rPr>
+        <w:tab/>
+      </w:r>
+      <w:r>
+        <w:rPr>
+          <w:rFonts w:ascii="Courier New" w:hAnsi="Courier New" w:cs="Courier New"/>
+        </w:rPr>
+        <w:tab/>
+        <w:t>- 193</w:t>
+      </w:r>
+    </w:p>
+    <w:p>
+      <w:pPr>
+        <w:pStyle w:val="PlainText"/>
+        <w:rPr>
+          <w:rFonts w:ascii="Courier New" w:hAnsi="Courier New" w:cs="Courier New"/>
+        </w:rPr>
+      </w:pPr>
+      <w:r>
+        <w:rPr>
+          <w:rFonts w:ascii="Courier New" w:hAnsi="Courier New" w:cs="Courier New"/>
+        </w:rPr>
+        <w:t>Rate</w:t>
+      </w:r>
+      <w:r>
+        <w:rPr>
+          <w:rFonts w:ascii="Courier New" w:hAnsi="Courier New" w:cs="Courier New"/>
+        </w:rPr>
+        <w:tab/>
+      </w:r>
+      <w:r>
+        <w:rPr>
+          <w:rFonts w:ascii="Courier New" w:hAnsi="Courier New" w:cs="Courier New"/>
+        </w:rPr>
+        <w:tab/>
+      </w:r>
+      <w:r>
+        <w:rPr>
+          <w:rFonts w:ascii="Courier New" w:hAnsi="Courier New" w:cs="Courier New"/>
+        </w:rPr>
+        <w:tab/>
+      </w:r>
+      <w:r>
+        <w:rPr>
+          <w:rFonts w:ascii="Courier New" w:hAnsi="Courier New" w:cs="Courier New"/>
+        </w:rPr>
+        <w:tab/>
+      </w:r>
+      <w:r>
+        <w:rPr>
+          <w:rFonts w:ascii="Courier New" w:hAnsi="Courier New" w:cs="Courier New"/>
+        </w:rPr>
+        <w:tab/>
+        <w:t>- 20</w:t>
+      </w:r>
+    </w:p>
+    <w:p>
+      <w:pPr>
+        <w:pStyle w:val="PlainText"/>
+        <w:rPr>
+          <w:rFonts w:ascii="Courier New" w:hAnsi="Courier New" w:cs="Courier New"/>
+        </w:rPr>
+      </w:pPr>
+      <w:r>
+        <w:rPr>
+          <w:rFonts w:ascii="Courier New" w:hAnsi="Courier New" w:cs="Courier New"/>
+        </w:rPr>
+        <w:t>Total Price</w:t>
+      </w:r>
+      <w:r>
+        <w:rPr>
+          <w:rFonts w:ascii="Courier New" w:hAnsi="Courier New" w:cs="Courier New"/>
+        </w:rPr>
+        <w:tab/>
+      </w:r>
+      <w:r>
+        <w:rPr>
+          <w:rFonts w:ascii="Courier New" w:hAnsi="Courier New" w:cs="Courier New"/>
+        </w:rPr>
+        <w:tab/>
+      </w:r>
+      <w:r>
+        <w:rPr>
+          <w:rFonts w:ascii="Courier New" w:hAnsi="Courier New" w:cs="Courier New"/>
+        </w:rPr>
+        <w:tab/>
+      </w:r>
+      <w:r>
+        <w:rPr>
+          <w:rFonts w:ascii="Courier New" w:hAnsi="Courier New" w:cs="Courier New"/>
+        </w:rPr>
+        <w:tab/>
+        <w:t>- 3860.0</w:t>
+      </w:r>
+    </w:p>
+    <w:p>
+      <w:pPr>
+        <w:pStyle w:val="PlainText"/>
+        <w:rPr>
+          <w:rFonts w:ascii="Courier New" w:hAnsi="Courier New" w:cs="Courier New"/>
+          <w:b/>
+        </w:rPr>
+      </w:pPr>
+      <w:r>
+        <w:rPr>
+          <w:rFonts w:ascii="Courier New" w:hAnsi="Courier New" w:cs="Courier New"/>
+          <w:b/>
+        </w:rPr>
+        <w:t>Amount balance</w:t>
+      </w:r>
+      <w:r>
+        <w:rPr>
+          <w:rFonts w:ascii="Courier New" w:hAnsi="Courier New" w:cs="Courier New"/>
+          <w:b/>
+        </w:rPr>
+        <w:tab/>
+      </w:r>
+      <w:r>
+        <w:rPr>
+          <w:rFonts w:ascii="Courier New" w:hAnsi="Courier New" w:cs="Courier New"/>
+          <w:b/>
+        </w:rPr>
+        <w:tab/>
+      </w:r>
+      <w:r>
+        <w:rPr>
+          <w:rFonts w:ascii="Courier New" w:hAnsi="Courier New" w:cs="Courier New"/>
+          <w:b/>
+        </w:rPr>
+        <w:tab/>
+        <w:t>- 37390.5</w:t>
+      </w:r>
+    </w:p>
+    <w:p>
+      <w:pPr>
+        <w:pStyle w:val="PlainText"/>
+        <w:rPr>
+          <w:rFonts w:ascii="Courier New" w:hAnsi="Courier New" w:cs="Courier New"/>
+        </w:rPr>
+      </w:pPr>
+    </w:p>
+    <w:p>
+      <w:pPr>
+        <w:pStyle w:val="PlainText"/>
+        <w:rPr>
+          <w:rFonts w:ascii="Courier New" w:hAnsi="Courier New" w:cs="Courier New"/>
+          <w:b/>
+        </w:rPr>
+      </w:pPr>
     </w:p>
     <w:p>
       <w:pPr>

</xml_diff>

<commit_message>
14/10/2017 CHITRA AND MAMATHA CHICK IN
</commit_message>
<xml_diff>
--- a/customer _details/GANGAMMA/SEP/KUNIGAL/KGR/PURCHASE DETAILS.docx
+++ b/customer _details/GANGAMMA/SEP/KUNIGAL/KGR/PURCHASE DETAILS.docx
@@ -12108,13 +12108,7 @@
         <w:rPr>
           <w:rFonts w:ascii="Courier New" w:hAnsi="Courier New" w:cs="Courier New"/>
         </w:rPr>
-        <w:t>THU Oct 12</w:t>
-      </w:r>
-      <w:r>
-        <w:rPr>
-          <w:rFonts w:ascii="Courier New" w:hAnsi="Courier New" w:cs="Courier New"/>
-        </w:rPr>
-        <w:t xml:space="preserve"> 11:08:22 PDT 2017</w:t>
+        <w:t>THU Oct 12 11:08:22 PDT 2017</w:t>
       </w:r>
     </w:p>
     <w:p>
@@ -12396,6 +12390,333 @@
         <w:tab/>
         <w:t>- 39390.5</w:t>
       </w:r>
+    </w:p>
+    <w:p>
+      <w:pPr>
+        <w:pStyle w:val="PlainText"/>
+        <w:rPr>
+          <w:rFonts w:ascii="Courier New" w:hAnsi="Courier New" w:cs="Courier New"/>
+          <w:b/>
+        </w:rPr>
+      </w:pPr>
+    </w:p>
+    <w:p>
+      <w:pPr>
+        <w:pStyle w:val="PlainText"/>
+        <w:rPr>
+          <w:rFonts w:ascii="Courier New" w:hAnsi="Courier New" w:cs="Courier New"/>
+        </w:rPr>
+      </w:pPr>
+      <w:r>
+        <w:rPr>
+          <w:rFonts w:ascii="Courier New" w:hAnsi="Courier New" w:cs="Courier New"/>
+        </w:rPr>
+        <w:t>FRI Oct 13</w:t>
+      </w:r>
+      <w:r>
+        <w:rPr>
+          <w:rFonts w:ascii="Courier New" w:hAnsi="Courier New" w:cs="Courier New"/>
+        </w:rPr>
+        <w:t xml:space="preserve"> 11:25:07 PDT 2017</w:t>
+      </w:r>
+    </w:p>
+    <w:p>
+      <w:pPr>
+        <w:pStyle w:val="PlainText"/>
+        <w:rPr>
+          <w:rFonts w:ascii="Courier New" w:hAnsi="Courier New" w:cs="Courier New"/>
+        </w:rPr>
+      </w:pPr>
+      <w:r>
+        <w:rPr>
+          <w:rFonts w:ascii="Courier New" w:hAnsi="Courier New" w:cs="Courier New"/>
+        </w:rPr>
+        <w:t>Person Name</w:t>
+      </w:r>
+      <w:r>
+        <w:rPr>
+          <w:rFonts w:ascii="Courier New" w:hAnsi="Courier New" w:cs="Courier New"/>
+        </w:rPr>
+        <w:tab/>
+      </w:r>
+      <w:r>
+        <w:rPr>
+          <w:rFonts w:ascii="Courier New" w:hAnsi="Courier New" w:cs="Courier New"/>
+        </w:rPr>
+        <w:tab/>
+      </w:r>
+      <w:r>
+        <w:rPr>
+          <w:rFonts w:ascii="Courier New" w:hAnsi="Courier New" w:cs="Courier New"/>
+        </w:rPr>
+        <w:tab/>
+      </w:r>
+      <w:r>
+        <w:rPr>
+          <w:rFonts w:ascii="Courier New" w:hAnsi="Courier New" w:cs="Courier New"/>
+        </w:rPr>
+        <w:tab/>
+        <w:t>- KGR</w:t>
+      </w:r>
+    </w:p>
+    <w:p>
+      <w:pPr>
+        <w:pStyle w:val="PlainText"/>
+        <w:rPr>
+          <w:rFonts w:ascii="Courier New" w:hAnsi="Courier New" w:cs="Courier New"/>
+        </w:rPr>
+      </w:pPr>
+      <w:r>
+        <w:rPr>
+          <w:rFonts w:ascii="Courier New" w:hAnsi="Courier New" w:cs="Courier New"/>
+        </w:rPr>
+        <w:t>---------------------------------------------------------------</w:t>
+      </w:r>
+    </w:p>
+    <w:p>
+      <w:pPr>
+        <w:pStyle w:val="PlainText"/>
+        <w:rPr>
+          <w:rFonts w:ascii="Courier New" w:hAnsi="Courier New" w:cs="Courier New"/>
+        </w:rPr>
+      </w:pPr>
+      <w:r>
+        <w:rPr>
+          <w:rFonts w:ascii="Courier New" w:hAnsi="Courier New" w:cs="Courier New"/>
+        </w:rPr>
+        <w:t>Item Name</w:t>
+      </w:r>
+      <w:r>
+        <w:rPr>
+          <w:rFonts w:ascii="Courier New" w:hAnsi="Courier New" w:cs="Courier New"/>
+        </w:rPr>
+        <w:tab/>
+      </w:r>
+      <w:r>
+        <w:rPr>
+          <w:rFonts w:ascii="Courier New" w:hAnsi="Courier New" w:cs="Courier New"/>
+        </w:rPr>
+        <w:tab/>
+      </w:r>
+      <w:r>
+        <w:rPr>
+          <w:rFonts w:ascii="Courier New" w:hAnsi="Courier New" w:cs="Courier New"/>
+        </w:rPr>
+        <w:tab/>
+      </w:r>
+      <w:r>
+        <w:rPr>
+          <w:rFonts w:ascii="Courier New" w:hAnsi="Courier New" w:cs="Courier New"/>
+        </w:rPr>
+        <w:tab/>
+        <w:t>- CARROT EVE</w:t>
+      </w:r>
+    </w:p>
+    <w:p>
+      <w:pPr>
+        <w:pStyle w:val="PlainText"/>
+        <w:rPr>
+          <w:rFonts w:ascii="Courier New" w:hAnsi="Courier New" w:cs="Courier New"/>
+        </w:rPr>
+      </w:pPr>
+      <w:r>
+        <w:rPr>
+          <w:rFonts w:ascii="Courier New" w:hAnsi="Courier New" w:cs="Courier New"/>
+        </w:rPr>
+        <w:t>Number of Pockets</w:t>
+      </w:r>
+      <w:r>
+        <w:rPr>
+          <w:rFonts w:ascii="Courier New" w:hAnsi="Courier New" w:cs="Courier New"/>
+        </w:rPr>
+        <w:tab/>
+      </w:r>
+      <w:r>
+        <w:rPr>
+          <w:rFonts w:ascii="Courier New" w:hAnsi="Courier New" w:cs="Courier New"/>
+        </w:rPr>
+        <w:tab/>
+      </w:r>
+      <w:r>
+        <w:rPr>
+          <w:rFonts w:ascii="Courier New" w:hAnsi="Courier New" w:cs="Courier New"/>
+        </w:rPr>
+        <w:tab/>
+        <w:t>- 1</w:t>
+      </w:r>
+    </w:p>
+    <w:p>
+      <w:pPr>
+        <w:pStyle w:val="PlainText"/>
+        <w:rPr>
+          <w:rFonts w:ascii="Courier New" w:hAnsi="Courier New" w:cs="Courier New"/>
+        </w:rPr>
+      </w:pPr>
+      <w:r>
+        <w:rPr>
+          <w:rFonts w:ascii="Courier New" w:hAnsi="Courier New" w:cs="Courier New"/>
+        </w:rPr>
+        <w:t>Number of KGs</w:t>
+      </w:r>
+      <w:r>
+        <w:rPr>
+          <w:rFonts w:ascii="Courier New" w:hAnsi="Courier New" w:cs="Courier New"/>
+        </w:rPr>
+        <w:tab/>
+      </w:r>
+      <w:r>
+        <w:rPr>
+          <w:rFonts w:ascii="Courier New" w:hAnsi="Courier New" w:cs="Courier New"/>
+        </w:rPr>
+        <w:tab/>
+      </w:r>
+      <w:r>
+        <w:rPr>
+          <w:rFonts w:ascii="Courier New" w:hAnsi="Courier New" w:cs="Courier New"/>
+        </w:rPr>
+        <w:tab/>
+        <w:t>- 95</w:t>
+      </w:r>
+    </w:p>
+    <w:p>
+      <w:pPr>
+        <w:pStyle w:val="PlainText"/>
+        <w:rPr>
+          <w:rFonts w:ascii="Courier New" w:hAnsi="Courier New" w:cs="Courier New"/>
+        </w:rPr>
+      </w:pPr>
+      <w:r>
+        <w:rPr>
+          <w:rFonts w:ascii="Courier New" w:hAnsi="Courier New" w:cs="Courier New"/>
+        </w:rPr>
+        <w:t>Rate</w:t>
+      </w:r>
+      <w:r>
+        <w:rPr>
+          <w:rFonts w:ascii="Courier New" w:hAnsi="Courier New" w:cs="Courier New"/>
+        </w:rPr>
+        <w:tab/>
+      </w:r>
+      <w:r>
+        <w:rPr>
+          <w:rFonts w:ascii="Courier New" w:hAnsi="Courier New" w:cs="Courier New"/>
+        </w:rPr>
+        <w:tab/>
+      </w:r>
+      <w:r>
+        <w:rPr>
+          <w:rFonts w:ascii="Courier New" w:hAnsi="Courier New" w:cs="Courier New"/>
+        </w:rPr>
+        <w:tab/>
+      </w:r>
+      <w:r>
+        <w:rPr>
+          <w:rFonts w:ascii="Courier New" w:hAnsi="Courier New" w:cs="Courier New"/>
+        </w:rPr>
+        <w:tab/>
+      </w:r>
+      <w:r>
+        <w:rPr>
+          <w:rFonts w:ascii="Courier New" w:hAnsi="Courier New" w:cs="Courier New"/>
+        </w:rPr>
+        <w:tab/>
+        <w:t>- 22</w:t>
+      </w:r>
+    </w:p>
+    <w:p>
+      <w:pPr>
+        <w:pStyle w:val="PlainText"/>
+        <w:rPr>
+          <w:rFonts w:ascii="Courier New" w:hAnsi="Courier New" w:cs="Courier New"/>
+        </w:rPr>
+      </w:pPr>
+      <w:r>
+        <w:rPr>
+          <w:rFonts w:ascii="Courier New" w:hAnsi="Courier New" w:cs="Courier New"/>
+        </w:rPr>
+        <w:t>Total Price</w:t>
+      </w:r>
+      <w:r>
+        <w:rPr>
+          <w:rFonts w:ascii="Courier New" w:hAnsi="Courier New" w:cs="Courier New"/>
+        </w:rPr>
+        <w:tab/>
+      </w:r>
+      <w:r>
+        <w:rPr>
+          <w:rFonts w:ascii="Courier New" w:hAnsi="Courier New" w:cs="Courier New"/>
+        </w:rPr>
+        <w:tab/>
+      </w:r>
+      <w:r>
+        <w:rPr>
+          <w:rFonts w:ascii="Courier New" w:hAnsi="Courier New" w:cs="Courier New"/>
+        </w:rPr>
+        <w:tab/>
+      </w:r>
+      <w:r>
+        <w:rPr>
+          <w:rFonts w:ascii="Courier New" w:hAnsi="Courier New" w:cs="Courier New"/>
+        </w:rPr>
+        <w:tab/>
+        <w:t>- 2090.0</w:t>
+      </w:r>
+    </w:p>
+    <w:p>
+      <w:pPr>
+        <w:pStyle w:val="PlainText"/>
+        <w:rPr>
+          <w:rFonts w:ascii="Courier New" w:hAnsi="Courier New" w:cs="Courier New"/>
+          <w:b/>
+        </w:rPr>
+      </w:pPr>
+      <w:r>
+        <w:rPr>
+          <w:rFonts w:ascii="Courier New" w:hAnsi="Courier New" w:cs="Courier New"/>
+          <w:b/>
+        </w:rPr>
+        <w:t>Amount balance</w:t>
+      </w:r>
+      <w:r>
+        <w:rPr>
+          <w:rFonts w:ascii="Courier New" w:hAnsi="Courier New" w:cs="Courier New"/>
+          <w:b/>
+        </w:rPr>
+        <w:tab/>
+      </w:r>
+      <w:r>
+        <w:rPr>
+          <w:rFonts w:ascii="Courier New" w:hAnsi="Courier New" w:cs="Courier New"/>
+          <w:b/>
+        </w:rPr>
+        <w:tab/>
+      </w:r>
+      <w:r>
+        <w:rPr>
+          <w:rFonts w:ascii="Courier New" w:hAnsi="Courier New" w:cs="Courier New"/>
+          <w:b/>
+        </w:rPr>
+        <w:tab/>
+        <w:t>- 41480.5</w:t>
+      </w:r>
+    </w:p>
+    <w:p>
+      <w:pPr>
+        <w:pStyle w:val="PlainText"/>
+        <w:rPr>
+          <w:rFonts w:ascii="Courier New" w:hAnsi="Courier New" w:cs="Courier New"/>
+          <w:b/>
+        </w:rPr>
+      </w:pPr>
+    </w:p>
+    <w:p>
+      <w:pPr>
+        <w:pStyle w:val="PlainText"/>
+        <w:rPr>
+          <w:rFonts w:ascii="Courier New" w:hAnsi="Courier New" w:cs="Courier New"/>
+          <w:b/>
+        </w:rPr>
+      </w:pPr>
     </w:p>
     <w:p>
       <w:pPr>

</xml_diff>

<commit_message>
22/10/2017 MAMATHA CHICK IN
</commit_message>
<xml_diff>
--- a/customer _details/GANGAMMA/SEP/KUNIGAL/KGR/PURCHASE DETAILS.docx
+++ b/customer _details/GANGAMMA/SEP/KUNIGAL/KGR/PURCHASE DETAILS.docx
@@ -13320,13 +13320,7 @@
         <w:rPr>
           <w:rFonts w:ascii="Courier New" w:hAnsi="Courier New" w:cs="Courier New"/>
         </w:rPr>
-        <w:t>TUE Oct 17</w:t>
-      </w:r>
-      <w:r>
-        <w:rPr>
-          <w:rFonts w:ascii="Courier New" w:hAnsi="Courier New" w:cs="Courier New"/>
-        </w:rPr>
-        <w:t xml:space="preserve"> 12:04:12 PDT 2017</w:t>
+        <w:t>TUE Oct 17 12:04:12 PDT 2017</w:t>
       </w:r>
     </w:p>
     <w:p>
@@ -13608,6 +13602,332 @@
         <w:tab/>
         <w:t>- 49731.5</w:t>
       </w:r>
+    </w:p>
+    <w:p>
+      <w:pPr>
+        <w:pStyle w:val="PlainText"/>
+        <w:rPr>
+          <w:rFonts w:ascii="Courier New" w:hAnsi="Courier New" w:cs="Courier New"/>
+          <w:b/>
+        </w:rPr>
+      </w:pPr>
+    </w:p>
+    <w:p>
+      <w:pPr>
+        <w:pStyle w:val="PlainText"/>
+        <w:rPr>
+          <w:rFonts w:ascii="Courier New" w:hAnsi="Courier New" w:cs="Courier New"/>
+        </w:rPr>
+      </w:pPr>
+      <w:r>
+        <w:rPr>
+          <w:rFonts w:ascii="Courier New" w:hAnsi="Courier New" w:cs="Courier New"/>
+        </w:rPr>
+        <w:t>SAT Oct 21</w:t>
+      </w:r>
+      <w:r>
+        <w:rPr>
+          <w:rFonts w:ascii="Courier New" w:hAnsi="Courier New" w:cs="Courier New"/>
+        </w:rPr>
+        <w:t xml:space="preserve"> 11:09:27 PDT 2017</w:t>
+      </w:r>
+    </w:p>
+    <w:p>
+      <w:pPr>
+        <w:pStyle w:val="PlainText"/>
+        <w:rPr>
+          <w:rFonts w:ascii="Courier New" w:hAnsi="Courier New" w:cs="Courier New"/>
+        </w:rPr>
+      </w:pPr>
+      <w:r>
+        <w:rPr>
+          <w:rFonts w:ascii="Courier New" w:hAnsi="Courier New" w:cs="Courier New"/>
+        </w:rPr>
+        <w:t>Person Name</w:t>
+      </w:r>
+      <w:r>
+        <w:rPr>
+          <w:rFonts w:ascii="Courier New" w:hAnsi="Courier New" w:cs="Courier New"/>
+        </w:rPr>
+        <w:tab/>
+      </w:r>
+      <w:r>
+        <w:rPr>
+          <w:rFonts w:ascii="Courier New" w:hAnsi="Courier New" w:cs="Courier New"/>
+        </w:rPr>
+        <w:tab/>
+      </w:r>
+      <w:r>
+        <w:rPr>
+          <w:rFonts w:ascii="Courier New" w:hAnsi="Courier New" w:cs="Courier New"/>
+        </w:rPr>
+        <w:tab/>
+      </w:r>
+      <w:r>
+        <w:rPr>
+          <w:rFonts w:ascii="Courier New" w:hAnsi="Courier New" w:cs="Courier New"/>
+        </w:rPr>
+        <w:tab/>
+        <w:t>- KGR</w:t>
+      </w:r>
+    </w:p>
+    <w:p>
+      <w:pPr>
+        <w:pStyle w:val="PlainText"/>
+        <w:rPr>
+          <w:rFonts w:ascii="Courier New" w:hAnsi="Courier New" w:cs="Courier New"/>
+        </w:rPr>
+      </w:pPr>
+      <w:r>
+        <w:rPr>
+          <w:rFonts w:ascii="Courier New" w:hAnsi="Courier New" w:cs="Courier New"/>
+        </w:rPr>
+        <w:t>---------------------------------------------------------------</w:t>
+      </w:r>
+    </w:p>
+    <w:p>
+      <w:pPr>
+        <w:pStyle w:val="PlainText"/>
+        <w:rPr>
+          <w:rFonts w:ascii="Courier New" w:hAnsi="Courier New" w:cs="Courier New"/>
+        </w:rPr>
+      </w:pPr>
+      <w:r>
+        <w:rPr>
+          <w:rFonts w:ascii="Courier New" w:hAnsi="Courier New" w:cs="Courier New"/>
+        </w:rPr>
+        <w:t>Item Name</w:t>
+      </w:r>
+      <w:r>
+        <w:rPr>
+          <w:rFonts w:ascii="Courier New" w:hAnsi="Courier New" w:cs="Courier New"/>
+        </w:rPr>
+        <w:tab/>
+      </w:r>
+      <w:r>
+        <w:rPr>
+          <w:rFonts w:ascii="Courier New" w:hAnsi="Courier New" w:cs="Courier New"/>
+        </w:rPr>
+        <w:tab/>
+      </w:r>
+      <w:r>
+        <w:rPr>
+          <w:rFonts w:ascii="Courier New" w:hAnsi="Courier New" w:cs="Courier New"/>
+        </w:rPr>
+        <w:tab/>
+      </w:r>
+      <w:r>
+        <w:rPr>
+          <w:rFonts w:ascii="Courier New" w:hAnsi="Courier New" w:cs="Courier New"/>
+        </w:rPr>
+        <w:tab/>
+        <w:t>- CARROT EVE</w:t>
+      </w:r>
+    </w:p>
+    <w:p>
+      <w:pPr>
+        <w:pStyle w:val="PlainText"/>
+        <w:rPr>
+          <w:rFonts w:ascii="Courier New" w:hAnsi="Courier New" w:cs="Courier New"/>
+        </w:rPr>
+      </w:pPr>
+      <w:r>
+        <w:rPr>
+          <w:rFonts w:ascii="Courier New" w:hAnsi="Courier New" w:cs="Courier New"/>
+        </w:rPr>
+        <w:t>Number of Pockets</w:t>
+      </w:r>
+      <w:r>
+        <w:rPr>
+          <w:rFonts w:ascii="Courier New" w:hAnsi="Courier New" w:cs="Courier New"/>
+        </w:rPr>
+        <w:tab/>
+      </w:r>
+      <w:r>
+        <w:rPr>
+          <w:rFonts w:ascii="Courier New" w:hAnsi="Courier New" w:cs="Courier New"/>
+        </w:rPr>
+        <w:tab/>
+      </w:r>
+      <w:r>
+        <w:rPr>
+          <w:rFonts w:ascii="Courier New" w:hAnsi="Courier New" w:cs="Courier New"/>
+        </w:rPr>
+        <w:tab/>
+        <w:t>- 2</w:t>
+      </w:r>
+    </w:p>
+    <w:p>
+      <w:pPr>
+        <w:pStyle w:val="PlainText"/>
+        <w:rPr>
+          <w:rFonts w:ascii="Courier New" w:hAnsi="Courier New" w:cs="Courier New"/>
+        </w:rPr>
+      </w:pPr>
+      <w:r>
+        <w:rPr>
+          <w:rFonts w:ascii="Courier New" w:hAnsi="Courier New" w:cs="Courier New"/>
+        </w:rPr>
+        <w:t>Number of KGs</w:t>
+      </w:r>
+      <w:r>
+        <w:rPr>
+          <w:rFonts w:ascii="Courier New" w:hAnsi="Courier New" w:cs="Courier New"/>
+        </w:rPr>
+        <w:tab/>
+      </w:r>
+      <w:r>
+        <w:rPr>
+          <w:rFonts w:ascii="Courier New" w:hAnsi="Courier New" w:cs="Courier New"/>
+        </w:rPr>
+        <w:tab/>
+      </w:r>
+      <w:r>
+        <w:rPr>
+          <w:rFonts w:ascii="Courier New" w:hAnsi="Courier New" w:cs="Courier New"/>
+        </w:rPr>
+        <w:tab/>
+        <w:t>- 150</w:t>
+      </w:r>
+    </w:p>
+    <w:p>
+      <w:pPr>
+        <w:pStyle w:val="PlainText"/>
+        <w:rPr>
+          <w:rFonts w:ascii="Courier New" w:hAnsi="Courier New" w:cs="Courier New"/>
+        </w:rPr>
+      </w:pPr>
+      <w:r>
+        <w:rPr>
+          <w:rFonts w:ascii="Courier New" w:hAnsi="Courier New" w:cs="Courier New"/>
+        </w:rPr>
+        <w:t>Rate</w:t>
+      </w:r>
+      <w:r>
+        <w:rPr>
+          <w:rFonts w:ascii="Courier New" w:hAnsi="Courier New" w:cs="Courier New"/>
+        </w:rPr>
+        <w:tab/>
+      </w:r>
+      <w:r>
+        <w:rPr>
+          <w:rFonts w:ascii="Courier New" w:hAnsi="Courier New" w:cs="Courier New"/>
+        </w:rPr>
+        <w:tab/>
+      </w:r>
+      <w:r>
+        <w:rPr>
+          <w:rFonts w:ascii="Courier New" w:hAnsi="Courier New" w:cs="Courier New"/>
+        </w:rPr>
+        <w:tab/>
+      </w:r>
+      <w:r>
+        <w:rPr>
+          <w:rFonts w:ascii="Courier New" w:hAnsi="Courier New" w:cs="Courier New"/>
+        </w:rPr>
+        <w:tab/>
+      </w:r>
+      <w:r>
+        <w:rPr>
+          <w:rFonts w:ascii="Courier New" w:hAnsi="Courier New" w:cs="Courier New"/>
+        </w:rPr>
+        <w:tab/>
+        <w:t>- 50</w:t>
+      </w:r>
+    </w:p>
+    <w:p>
+      <w:pPr>
+        <w:pStyle w:val="PlainText"/>
+        <w:rPr>
+          <w:rFonts w:ascii="Courier New" w:hAnsi="Courier New" w:cs="Courier New"/>
+        </w:rPr>
+      </w:pPr>
+      <w:r>
+        <w:rPr>
+          <w:rFonts w:ascii="Courier New" w:hAnsi="Courier New" w:cs="Courier New"/>
+        </w:rPr>
+        <w:t>Total Price</w:t>
+      </w:r>
+      <w:r>
+        <w:rPr>
+          <w:rFonts w:ascii="Courier New" w:hAnsi="Courier New" w:cs="Courier New"/>
+        </w:rPr>
+        <w:tab/>
+      </w:r>
+      <w:r>
+        <w:rPr>
+          <w:rFonts w:ascii="Courier New" w:hAnsi="Courier New" w:cs="Courier New"/>
+        </w:rPr>
+        <w:tab/>
+      </w:r>
+      <w:r>
+        <w:rPr>
+          <w:rFonts w:ascii="Courier New" w:hAnsi="Courier New" w:cs="Courier New"/>
+        </w:rPr>
+        <w:tab/>
+      </w:r>
+      <w:r>
+        <w:rPr>
+          <w:rFonts w:ascii="Courier New" w:hAnsi="Courier New" w:cs="Courier New"/>
+        </w:rPr>
+        <w:tab/>
+        <w:t>- 7500.0</w:t>
+      </w:r>
+    </w:p>
+    <w:p>
+      <w:pPr>
+        <w:pStyle w:val="PlainText"/>
+        <w:rPr>
+          <w:rFonts w:ascii="Courier New" w:hAnsi="Courier New" w:cs="Courier New"/>
+          <w:b/>
+        </w:rPr>
+      </w:pPr>
+      <w:r>
+        <w:rPr>
+          <w:rFonts w:ascii="Courier New" w:hAnsi="Courier New" w:cs="Courier New"/>
+          <w:b/>
+        </w:rPr>
+        <w:t>Amount balance</w:t>
+      </w:r>
+      <w:r>
+        <w:rPr>
+          <w:rFonts w:ascii="Courier New" w:hAnsi="Courier New" w:cs="Courier New"/>
+          <w:b/>
+        </w:rPr>
+        <w:tab/>
+      </w:r>
+      <w:r>
+        <w:rPr>
+          <w:rFonts w:ascii="Courier New" w:hAnsi="Courier New" w:cs="Courier New"/>
+          <w:b/>
+        </w:rPr>
+        <w:tab/>
+      </w:r>
+      <w:r>
+        <w:rPr>
+          <w:rFonts w:ascii="Courier New" w:hAnsi="Courier New" w:cs="Courier New"/>
+          <w:b/>
+        </w:rPr>
+        <w:tab/>
+        <w:t>- 57231.5</w:t>
+      </w:r>
+    </w:p>
+    <w:p>
+      <w:pPr>
+        <w:pStyle w:val="PlainText"/>
+        <w:rPr>
+          <w:rFonts w:ascii="Courier New" w:hAnsi="Courier New" w:cs="Courier New"/>
+        </w:rPr>
+      </w:pPr>
+    </w:p>
+    <w:p>
+      <w:pPr>
+        <w:pStyle w:val="PlainText"/>
+        <w:rPr>
+          <w:rFonts w:ascii="Courier New" w:hAnsi="Courier New" w:cs="Courier New"/>
+          <w:b/>
+        </w:rPr>
+      </w:pPr>
     </w:p>
     <w:p>
       <w:pPr>

</xml_diff>

<commit_message>
23/10/2017 MAMATHA CHICK IN
</commit_message>
<xml_diff>
--- a/customer _details/GANGAMMA/SEP/KUNIGAL/KGR/PURCHASE DETAILS.docx
+++ b/customer _details/GANGAMMA/SEP/KUNIGAL/KGR/PURCHASE DETAILS.docx
@@ -13623,13 +13623,7 @@
         <w:rPr>
           <w:rFonts w:ascii="Courier New" w:hAnsi="Courier New" w:cs="Courier New"/>
         </w:rPr>
-        <w:t>SAT Oct 21</w:t>
-      </w:r>
-      <w:r>
-        <w:rPr>
-          <w:rFonts w:ascii="Courier New" w:hAnsi="Courier New" w:cs="Courier New"/>
-        </w:rPr>
-        <w:t xml:space="preserve"> 11:09:27 PDT 2017</w:t>
+        <w:t>SAT Oct 21 11:09:27 PDT 2017</w:t>
       </w:r>
     </w:p>
     <w:p>
@@ -13911,6 +13905,371 @@
         <w:tab/>
         <w:t>- 57231.5</w:t>
       </w:r>
+    </w:p>
+    <w:p>
+      <w:pPr>
+        <w:pStyle w:val="PlainText"/>
+        <w:rPr>
+          <w:rFonts w:ascii="Courier New" w:hAnsi="Courier New" w:cs="Courier New"/>
+          <w:b/>
+        </w:rPr>
+      </w:pPr>
+    </w:p>
+    <w:p>
+      <w:pPr>
+        <w:pStyle w:val="PlainText"/>
+        <w:rPr>
+          <w:rFonts w:ascii="Courier New" w:hAnsi="Courier New" w:cs="Courier New"/>
+        </w:rPr>
+      </w:pPr>
+      <w:r>
+        <w:rPr>
+          <w:rFonts w:ascii="Courier New" w:hAnsi="Courier New" w:cs="Courier New"/>
+        </w:rPr>
+        <w:t>SUN Oct 22</w:t>
+      </w:r>
+      <w:r>
+        <w:rPr>
+          <w:rFonts w:ascii="Courier New" w:hAnsi="Courier New" w:cs="Courier New"/>
+        </w:rPr>
+        <w:t xml:space="preserve"> 11:25:43 PDT 2017</w:t>
+      </w:r>
+    </w:p>
+    <w:p>
+      <w:pPr>
+        <w:pStyle w:val="PlainText"/>
+        <w:rPr>
+          <w:rFonts w:ascii="Courier New" w:hAnsi="Courier New" w:cs="Courier New"/>
+        </w:rPr>
+      </w:pPr>
+      <w:r>
+        <w:rPr>
+          <w:rFonts w:ascii="Courier New" w:hAnsi="Courier New" w:cs="Courier New"/>
+        </w:rPr>
+        <w:t>Person Name</w:t>
+      </w:r>
+      <w:r>
+        <w:rPr>
+          <w:rFonts w:ascii="Courier New" w:hAnsi="Courier New" w:cs="Courier New"/>
+        </w:rPr>
+        <w:tab/>
+      </w:r>
+      <w:r>
+        <w:rPr>
+          <w:rFonts w:ascii="Courier New" w:hAnsi="Courier New" w:cs="Courier New"/>
+        </w:rPr>
+        <w:tab/>
+      </w:r>
+      <w:r>
+        <w:rPr>
+          <w:rFonts w:ascii="Courier New" w:hAnsi="Courier New" w:cs="Courier New"/>
+        </w:rPr>
+        <w:tab/>
+      </w:r>
+      <w:r>
+        <w:rPr>
+          <w:rFonts w:ascii="Courier New" w:hAnsi="Courier New" w:cs="Courier New"/>
+        </w:rPr>
+        <w:tab/>
+        <w:t>- KGR</w:t>
+      </w:r>
+    </w:p>
+    <w:p>
+      <w:pPr>
+        <w:pStyle w:val="PlainText"/>
+        <w:rPr>
+          <w:rFonts w:ascii="Courier New" w:hAnsi="Courier New" w:cs="Courier New"/>
+        </w:rPr>
+      </w:pPr>
+      <w:r>
+        <w:rPr>
+          <w:rFonts w:ascii="Courier New" w:hAnsi="Courier New" w:cs="Courier New"/>
+        </w:rPr>
+        <w:t>Bill number</w:t>
+      </w:r>
+      <w:r>
+        <w:rPr>
+          <w:rFonts w:ascii="Courier New" w:hAnsi="Courier New" w:cs="Courier New"/>
+        </w:rPr>
+        <w:tab/>
+      </w:r>
+      <w:r>
+        <w:rPr>
+          <w:rFonts w:ascii="Courier New" w:hAnsi="Courier New" w:cs="Courier New"/>
+        </w:rPr>
+        <w:tab/>
+      </w:r>
+      <w:r>
+        <w:rPr>
+          <w:rFonts w:ascii="Courier New" w:hAnsi="Courier New" w:cs="Courier New"/>
+        </w:rPr>
+        <w:tab/>
+      </w:r>
+      <w:r>
+        <w:rPr>
+          <w:rFonts w:ascii="Courier New" w:hAnsi="Courier New" w:cs="Courier New"/>
+        </w:rPr>
+        <w:tab/>
+        <w:t>- 1093</w:t>
+      </w:r>
+    </w:p>
+    <w:p>
+      <w:pPr>
+        <w:pStyle w:val="PlainText"/>
+        <w:rPr>
+          <w:rFonts w:ascii="Courier New" w:hAnsi="Courier New" w:cs="Courier New"/>
+        </w:rPr>
+      </w:pPr>
+      <w:r>
+        <w:rPr>
+          <w:rFonts w:ascii="Courier New" w:hAnsi="Courier New" w:cs="Courier New"/>
+        </w:rPr>
+        <w:t>---------------------------------------------------------------</w:t>
+      </w:r>
+    </w:p>
+    <w:p>
+      <w:pPr>
+        <w:pStyle w:val="PlainText"/>
+        <w:rPr>
+          <w:rFonts w:ascii="Courier New" w:hAnsi="Courier New" w:cs="Courier New"/>
+        </w:rPr>
+      </w:pPr>
+      <w:r>
+        <w:rPr>
+          <w:rFonts w:ascii="Courier New" w:hAnsi="Courier New" w:cs="Courier New"/>
+        </w:rPr>
+        <w:t>Item Name</w:t>
+      </w:r>
+      <w:r>
+        <w:rPr>
+          <w:rFonts w:ascii="Courier New" w:hAnsi="Courier New" w:cs="Courier New"/>
+        </w:rPr>
+        <w:tab/>
+      </w:r>
+      <w:r>
+        <w:rPr>
+          <w:rFonts w:ascii="Courier New" w:hAnsi="Courier New" w:cs="Courier New"/>
+        </w:rPr>
+        <w:tab/>
+      </w:r>
+      <w:r>
+        <w:rPr>
+          <w:rFonts w:ascii="Courier New" w:hAnsi="Courier New" w:cs="Courier New"/>
+        </w:rPr>
+        <w:tab/>
+      </w:r>
+      <w:r>
+        <w:rPr>
+          <w:rFonts w:ascii="Courier New" w:hAnsi="Courier New" w:cs="Courier New"/>
+        </w:rPr>
+        <w:tab/>
+        <w:t>- CARROT</w:t>
+      </w:r>
+    </w:p>
+    <w:p>
+      <w:pPr>
+        <w:pStyle w:val="PlainText"/>
+        <w:rPr>
+          <w:rFonts w:ascii="Courier New" w:hAnsi="Courier New" w:cs="Courier New"/>
+        </w:rPr>
+      </w:pPr>
+      <w:r>
+        <w:rPr>
+          <w:rFonts w:ascii="Courier New" w:hAnsi="Courier New" w:cs="Courier New"/>
+        </w:rPr>
+        <w:t>Number of Pockets</w:t>
+      </w:r>
+      <w:r>
+        <w:rPr>
+          <w:rFonts w:ascii="Courier New" w:hAnsi="Courier New" w:cs="Courier New"/>
+        </w:rPr>
+        <w:tab/>
+      </w:r>
+      <w:r>
+        <w:rPr>
+          <w:rFonts w:ascii="Courier New" w:hAnsi="Courier New" w:cs="Courier New"/>
+        </w:rPr>
+        <w:tab/>
+      </w:r>
+      <w:r>
+        <w:rPr>
+          <w:rFonts w:ascii="Courier New" w:hAnsi="Courier New" w:cs="Courier New"/>
+        </w:rPr>
+        <w:tab/>
+        <w:t>- 1</w:t>
+      </w:r>
+    </w:p>
+    <w:p>
+      <w:pPr>
+        <w:pStyle w:val="PlainText"/>
+        <w:rPr>
+          <w:rFonts w:ascii="Courier New" w:hAnsi="Courier New" w:cs="Courier New"/>
+        </w:rPr>
+      </w:pPr>
+      <w:r>
+        <w:rPr>
+          <w:rFonts w:ascii="Courier New" w:hAnsi="Courier New" w:cs="Courier New"/>
+        </w:rPr>
+        <w:t>Number of KGs</w:t>
+      </w:r>
+      <w:r>
+        <w:rPr>
+          <w:rFonts w:ascii="Courier New" w:hAnsi="Courier New" w:cs="Courier New"/>
+        </w:rPr>
+        <w:tab/>
+      </w:r>
+      <w:r>
+        <w:rPr>
+          <w:rFonts w:ascii="Courier New" w:hAnsi="Courier New" w:cs="Courier New"/>
+        </w:rPr>
+        <w:tab/>
+      </w:r>
+      <w:r>
+        <w:rPr>
+          <w:rFonts w:ascii="Courier New" w:hAnsi="Courier New" w:cs="Courier New"/>
+        </w:rPr>
+        <w:tab/>
+        <w:t>- 95</w:t>
+      </w:r>
+    </w:p>
+    <w:p>
+      <w:pPr>
+        <w:pStyle w:val="PlainText"/>
+        <w:rPr>
+          <w:rFonts w:ascii="Courier New" w:hAnsi="Courier New" w:cs="Courier New"/>
+        </w:rPr>
+      </w:pPr>
+      <w:r>
+        <w:rPr>
+          <w:rFonts w:ascii="Courier New" w:hAnsi="Courier New" w:cs="Courier New"/>
+        </w:rPr>
+        <w:t>Rate</w:t>
+      </w:r>
+      <w:r>
+        <w:rPr>
+          <w:rFonts w:ascii="Courier New" w:hAnsi="Courier New" w:cs="Courier New"/>
+        </w:rPr>
+        <w:tab/>
+      </w:r>
+      <w:r>
+        <w:rPr>
+          <w:rFonts w:ascii="Courier New" w:hAnsi="Courier New" w:cs="Courier New"/>
+        </w:rPr>
+        <w:tab/>
+      </w:r>
+      <w:r>
+        <w:rPr>
+          <w:rFonts w:ascii="Courier New" w:hAnsi="Courier New" w:cs="Courier New"/>
+        </w:rPr>
+        <w:tab/>
+      </w:r>
+      <w:r>
+        <w:rPr>
+          <w:rFonts w:ascii="Courier New" w:hAnsi="Courier New" w:cs="Courier New"/>
+        </w:rPr>
+        <w:tab/>
+      </w:r>
+      <w:r>
+        <w:rPr>
+          <w:rFonts w:ascii="Courier New" w:hAnsi="Courier New" w:cs="Courier New"/>
+        </w:rPr>
+        <w:tab/>
+        <w:t>- 53</w:t>
+      </w:r>
+    </w:p>
+    <w:p>
+      <w:pPr>
+        <w:pStyle w:val="PlainText"/>
+        <w:rPr>
+          <w:rFonts w:ascii="Courier New" w:hAnsi="Courier New" w:cs="Courier New"/>
+        </w:rPr>
+      </w:pPr>
+      <w:r>
+        <w:rPr>
+          <w:rFonts w:ascii="Courier New" w:hAnsi="Courier New" w:cs="Courier New"/>
+        </w:rPr>
+        <w:t>Total Price</w:t>
+      </w:r>
+      <w:r>
+        <w:rPr>
+          <w:rFonts w:ascii="Courier New" w:hAnsi="Courier New" w:cs="Courier New"/>
+        </w:rPr>
+        <w:tab/>
+      </w:r>
+      <w:r>
+        <w:rPr>
+          <w:rFonts w:ascii="Courier New" w:hAnsi="Courier New" w:cs="Courier New"/>
+        </w:rPr>
+        <w:tab/>
+      </w:r>
+      <w:r>
+        <w:rPr>
+          <w:rFonts w:ascii="Courier New" w:hAnsi="Courier New" w:cs="Courier New"/>
+        </w:rPr>
+        <w:tab/>
+      </w:r>
+      <w:r>
+        <w:rPr>
+          <w:rFonts w:ascii="Courier New" w:hAnsi="Courier New" w:cs="Courier New"/>
+        </w:rPr>
+        <w:tab/>
+        <w:t>- 5035.0</w:t>
+      </w:r>
+    </w:p>
+    <w:p>
+      <w:pPr>
+        <w:pStyle w:val="PlainText"/>
+        <w:rPr>
+          <w:rFonts w:ascii="Courier New" w:hAnsi="Courier New" w:cs="Courier New"/>
+          <w:b/>
+        </w:rPr>
+      </w:pPr>
+      <w:r>
+        <w:rPr>
+          <w:rFonts w:ascii="Courier New" w:hAnsi="Courier New" w:cs="Courier New"/>
+          <w:b/>
+        </w:rPr>
+        <w:t>Amount balance</w:t>
+      </w:r>
+      <w:r>
+        <w:rPr>
+          <w:rFonts w:ascii="Courier New" w:hAnsi="Courier New" w:cs="Courier New"/>
+          <w:b/>
+        </w:rPr>
+        <w:tab/>
+      </w:r>
+      <w:r>
+        <w:rPr>
+          <w:rFonts w:ascii="Courier New" w:hAnsi="Courier New" w:cs="Courier New"/>
+          <w:b/>
+        </w:rPr>
+        <w:tab/>
+      </w:r>
+      <w:r>
+        <w:rPr>
+          <w:rFonts w:ascii="Courier New" w:hAnsi="Courier New" w:cs="Courier New"/>
+          <w:b/>
+        </w:rPr>
+        <w:tab/>
+        <w:t>- 62266.5</w:t>
+      </w:r>
+    </w:p>
+    <w:p>
+      <w:pPr>
+        <w:pStyle w:val="PlainText"/>
+        <w:rPr>
+          <w:rFonts w:ascii="Courier New" w:hAnsi="Courier New" w:cs="Courier New"/>
+        </w:rPr>
+      </w:pPr>
+    </w:p>
+    <w:p>
+      <w:pPr>
+        <w:pStyle w:val="PlainText"/>
+        <w:rPr>
+          <w:rFonts w:ascii="Courier New" w:hAnsi="Courier New" w:cs="Courier New"/>
+          <w:b/>
+        </w:rPr>
+      </w:pPr>
     </w:p>
     <w:p>
       <w:pPr>

</xml_diff>

<commit_message>
24/10/2017 MAMATHA CHICK IN
</commit_message>
<xml_diff>
--- a/customer _details/GANGAMMA/SEP/KUNIGAL/KGR/PURCHASE DETAILS.docx
+++ b/customer _details/GANGAMMA/SEP/KUNIGAL/KGR/PURCHASE DETAILS.docx
@@ -13926,13 +13926,7 @@
         <w:rPr>
           <w:rFonts w:ascii="Courier New" w:hAnsi="Courier New" w:cs="Courier New"/>
         </w:rPr>
-        <w:t>SUN Oct 22</w:t>
-      </w:r>
-      <w:r>
-        <w:rPr>
-          <w:rFonts w:ascii="Courier New" w:hAnsi="Courier New" w:cs="Courier New"/>
-        </w:rPr>
-        <w:t xml:space="preserve"> 11:25:43 PDT 2017</w:t>
+        <w:t>SUN Oct 22 11:25:43 PDT 2017</w:t>
       </w:r>
     </w:p>
     <w:p>
@@ -14253,6 +14247,371 @@
         <w:tab/>
         <w:t>- 62266.5</w:t>
       </w:r>
+    </w:p>
+    <w:p>
+      <w:pPr>
+        <w:pStyle w:val="PlainText"/>
+        <w:rPr>
+          <w:rFonts w:ascii="Courier New" w:hAnsi="Courier New" w:cs="Courier New"/>
+          <w:b/>
+        </w:rPr>
+      </w:pPr>
+    </w:p>
+    <w:p>
+      <w:pPr>
+        <w:pStyle w:val="PlainText"/>
+        <w:rPr>
+          <w:rFonts w:ascii="Courier New" w:hAnsi="Courier New" w:cs="Courier New"/>
+        </w:rPr>
+      </w:pPr>
+      <w:r>
+        <w:rPr>
+          <w:rFonts w:ascii="Courier New" w:hAnsi="Courier New" w:cs="Courier New"/>
+        </w:rPr>
+        <w:t>MON Oct 23</w:t>
+      </w:r>
+      <w:r>
+        <w:rPr>
+          <w:rFonts w:ascii="Courier New" w:hAnsi="Courier New" w:cs="Courier New"/>
+        </w:rPr>
+        <w:t xml:space="preserve"> 11:09:39 PDT 2017</w:t>
+      </w:r>
+    </w:p>
+    <w:p>
+      <w:pPr>
+        <w:pStyle w:val="PlainText"/>
+        <w:rPr>
+          <w:rFonts w:ascii="Courier New" w:hAnsi="Courier New" w:cs="Courier New"/>
+        </w:rPr>
+      </w:pPr>
+      <w:r>
+        <w:rPr>
+          <w:rFonts w:ascii="Courier New" w:hAnsi="Courier New" w:cs="Courier New"/>
+        </w:rPr>
+        <w:t>Person Name</w:t>
+      </w:r>
+      <w:r>
+        <w:rPr>
+          <w:rFonts w:ascii="Courier New" w:hAnsi="Courier New" w:cs="Courier New"/>
+        </w:rPr>
+        <w:tab/>
+      </w:r>
+      <w:r>
+        <w:rPr>
+          <w:rFonts w:ascii="Courier New" w:hAnsi="Courier New" w:cs="Courier New"/>
+        </w:rPr>
+        <w:tab/>
+      </w:r>
+      <w:r>
+        <w:rPr>
+          <w:rFonts w:ascii="Courier New" w:hAnsi="Courier New" w:cs="Courier New"/>
+        </w:rPr>
+        <w:tab/>
+      </w:r>
+      <w:r>
+        <w:rPr>
+          <w:rFonts w:ascii="Courier New" w:hAnsi="Courier New" w:cs="Courier New"/>
+        </w:rPr>
+        <w:tab/>
+        <w:t>- KGR</w:t>
+      </w:r>
+    </w:p>
+    <w:p>
+      <w:pPr>
+        <w:pStyle w:val="PlainText"/>
+        <w:rPr>
+          <w:rFonts w:ascii="Courier New" w:hAnsi="Courier New" w:cs="Courier New"/>
+        </w:rPr>
+      </w:pPr>
+      <w:r>
+        <w:rPr>
+          <w:rFonts w:ascii="Courier New" w:hAnsi="Courier New" w:cs="Courier New"/>
+        </w:rPr>
+        <w:t>Bill number</w:t>
+      </w:r>
+      <w:r>
+        <w:rPr>
+          <w:rFonts w:ascii="Courier New" w:hAnsi="Courier New" w:cs="Courier New"/>
+        </w:rPr>
+        <w:tab/>
+      </w:r>
+      <w:r>
+        <w:rPr>
+          <w:rFonts w:ascii="Courier New" w:hAnsi="Courier New" w:cs="Courier New"/>
+        </w:rPr>
+        <w:tab/>
+      </w:r>
+      <w:r>
+        <w:rPr>
+          <w:rFonts w:ascii="Courier New" w:hAnsi="Courier New" w:cs="Courier New"/>
+        </w:rPr>
+        <w:tab/>
+      </w:r>
+      <w:r>
+        <w:rPr>
+          <w:rFonts w:ascii="Courier New" w:hAnsi="Courier New" w:cs="Courier New"/>
+        </w:rPr>
+        <w:tab/>
+        <w:t>- 1124</w:t>
+      </w:r>
+    </w:p>
+    <w:p>
+      <w:pPr>
+        <w:pStyle w:val="PlainText"/>
+        <w:rPr>
+          <w:rFonts w:ascii="Courier New" w:hAnsi="Courier New" w:cs="Courier New"/>
+        </w:rPr>
+      </w:pPr>
+      <w:r>
+        <w:rPr>
+          <w:rFonts w:ascii="Courier New" w:hAnsi="Courier New" w:cs="Courier New"/>
+        </w:rPr>
+        <w:t>---------------------------------------------------------------</w:t>
+      </w:r>
+    </w:p>
+    <w:p>
+      <w:pPr>
+        <w:pStyle w:val="PlainText"/>
+        <w:rPr>
+          <w:rFonts w:ascii="Courier New" w:hAnsi="Courier New" w:cs="Courier New"/>
+        </w:rPr>
+      </w:pPr>
+      <w:r>
+        <w:rPr>
+          <w:rFonts w:ascii="Courier New" w:hAnsi="Courier New" w:cs="Courier New"/>
+        </w:rPr>
+        <w:t>Item Name</w:t>
+      </w:r>
+      <w:r>
+        <w:rPr>
+          <w:rFonts w:ascii="Courier New" w:hAnsi="Courier New" w:cs="Courier New"/>
+        </w:rPr>
+        <w:tab/>
+      </w:r>
+      <w:r>
+        <w:rPr>
+          <w:rFonts w:ascii="Courier New" w:hAnsi="Courier New" w:cs="Courier New"/>
+        </w:rPr>
+        <w:tab/>
+      </w:r>
+      <w:r>
+        <w:rPr>
+          <w:rFonts w:ascii="Courier New" w:hAnsi="Courier New" w:cs="Courier New"/>
+        </w:rPr>
+        <w:tab/>
+      </w:r>
+      <w:r>
+        <w:rPr>
+          <w:rFonts w:ascii="Courier New" w:hAnsi="Courier New" w:cs="Courier New"/>
+        </w:rPr>
+        <w:tab/>
+        <w:t>- CARROT EVE</w:t>
+      </w:r>
+    </w:p>
+    <w:p>
+      <w:pPr>
+        <w:pStyle w:val="PlainText"/>
+        <w:rPr>
+          <w:rFonts w:ascii="Courier New" w:hAnsi="Courier New" w:cs="Courier New"/>
+        </w:rPr>
+      </w:pPr>
+      <w:r>
+        <w:rPr>
+          <w:rFonts w:ascii="Courier New" w:hAnsi="Courier New" w:cs="Courier New"/>
+        </w:rPr>
+        <w:t>Number of Pockets</w:t>
+      </w:r>
+      <w:r>
+        <w:rPr>
+          <w:rFonts w:ascii="Courier New" w:hAnsi="Courier New" w:cs="Courier New"/>
+        </w:rPr>
+        <w:tab/>
+      </w:r>
+      <w:r>
+        <w:rPr>
+          <w:rFonts w:ascii="Courier New" w:hAnsi="Courier New" w:cs="Courier New"/>
+        </w:rPr>
+        <w:tab/>
+      </w:r>
+      <w:r>
+        <w:rPr>
+          <w:rFonts w:ascii="Courier New" w:hAnsi="Courier New" w:cs="Courier New"/>
+        </w:rPr>
+        <w:tab/>
+        <w:t>- 1</w:t>
+      </w:r>
+    </w:p>
+    <w:p>
+      <w:pPr>
+        <w:pStyle w:val="PlainText"/>
+        <w:rPr>
+          <w:rFonts w:ascii="Courier New" w:hAnsi="Courier New" w:cs="Courier New"/>
+        </w:rPr>
+      </w:pPr>
+      <w:r>
+        <w:rPr>
+          <w:rFonts w:ascii="Courier New" w:hAnsi="Courier New" w:cs="Courier New"/>
+        </w:rPr>
+        <w:t>Number of KGs</w:t>
+      </w:r>
+      <w:r>
+        <w:rPr>
+          <w:rFonts w:ascii="Courier New" w:hAnsi="Courier New" w:cs="Courier New"/>
+        </w:rPr>
+        <w:tab/>
+      </w:r>
+      <w:r>
+        <w:rPr>
+          <w:rFonts w:ascii="Courier New" w:hAnsi="Courier New" w:cs="Courier New"/>
+        </w:rPr>
+        <w:tab/>
+      </w:r>
+      <w:r>
+        <w:rPr>
+          <w:rFonts w:ascii="Courier New" w:hAnsi="Courier New" w:cs="Courier New"/>
+        </w:rPr>
+        <w:tab/>
+        <w:t>- 96</w:t>
+      </w:r>
+    </w:p>
+    <w:p>
+      <w:pPr>
+        <w:pStyle w:val="PlainText"/>
+        <w:rPr>
+          <w:rFonts w:ascii="Courier New" w:hAnsi="Courier New" w:cs="Courier New"/>
+        </w:rPr>
+      </w:pPr>
+      <w:r>
+        <w:rPr>
+          <w:rFonts w:ascii="Courier New" w:hAnsi="Courier New" w:cs="Courier New"/>
+        </w:rPr>
+        <w:t>Rate</w:t>
+      </w:r>
+      <w:r>
+        <w:rPr>
+          <w:rFonts w:ascii="Courier New" w:hAnsi="Courier New" w:cs="Courier New"/>
+        </w:rPr>
+        <w:tab/>
+      </w:r>
+      <w:r>
+        <w:rPr>
+          <w:rFonts w:ascii="Courier New" w:hAnsi="Courier New" w:cs="Courier New"/>
+        </w:rPr>
+        <w:tab/>
+      </w:r>
+      <w:r>
+        <w:rPr>
+          <w:rFonts w:ascii="Courier New" w:hAnsi="Courier New" w:cs="Courier New"/>
+        </w:rPr>
+        <w:tab/>
+      </w:r>
+      <w:r>
+        <w:rPr>
+          <w:rFonts w:ascii="Courier New" w:hAnsi="Courier New" w:cs="Courier New"/>
+        </w:rPr>
+        <w:tab/>
+      </w:r>
+      <w:r>
+        <w:rPr>
+          <w:rFonts w:ascii="Courier New" w:hAnsi="Courier New" w:cs="Courier New"/>
+        </w:rPr>
+        <w:tab/>
+        <w:t>- 53</w:t>
+      </w:r>
+    </w:p>
+    <w:p>
+      <w:pPr>
+        <w:pStyle w:val="PlainText"/>
+        <w:rPr>
+          <w:rFonts w:ascii="Courier New" w:hAnsi="Courier New" w:cs="Courier New"/>
+        </w:rPr>
+      </w:pPr>
+      <w:r>
+        <w:rPr>
+          <w:rFonts w:ascii="Courier New" w:hAnsi="Courier New" w:cs="Courier New"/>
+        </w:rPr>
+        <w:t>Total Price</w:t>
+      </w:r>
+      <w:r>
+        <w:rPr>
+          <w:rFonts w:ascii="Courier New" w:hAnsi="Courier New" w:cs="Courier New"/>
+        </w:rPr>
+        <w:tab/>
+      </w:r>
+      <w:r>
+        <w:rPr>
+          <w:rFonts w:ascii="Courier New" w:hAnsi="Courier New" w:cs="Courier New"/>
+        </w:rPr>
+        <w:tab/>
+      </w:r>
+      <w:r>
+        <w:rPr>
+          <w:rFonts w:ascii="Courier New" w:hAnsi="Courier New" w:cs="Courier New"/>
+        </w:rPr>
+        <w:tab/>
+      </w:r>
+      <w:r>
+        <w:rPr>
+          <w:rFonts w:ascii="Courier New" w:hAnsi="Courier New" w:cs="Courier New"/>
+        </w:rPr>
+        <w:tab/>
+        <w:t>- 5088.0</w:t>
+      </w:r>
+    </w:p>
+    <w:p>
+      <w:pPr>
+        <w:pStyle w:val="PlainText"/>
+        <w:rPr>
+          <w:rFonts w:ascii="Courier New" w:hAnsi="Courier New" w:cs="Courier New"/>
+          <w:b/>
+        </w:rPr>
+      </w:pPr>
+      <w:r>
+        <w:rPr>
+          <w:rFonts w:ascii="Courier New" w:hAnsi="Courier New" w:cs="Courier New"/>
+          <w:b/>
+        </w:rPr>
+        <w:t>Amount balance</w:t>
+      </w:r>
+      <w:r>
+        <w:rPr>
+          <w:rFonts w:ascii="Courier New" w:hAnsi="Courier New" w:cs="Courier New"/>
+          <w:b/>
+        </w:rPr>
+        <w:tab/>
+      </w:r>
+      <w:r>
+        <w:rPr>
+          <w:rFonts w:ascii="Courier New" w:hAnsi="Courier New" w:cs="Courier New"/>
+          <w:b/>
+        </w:rPr>
+        <w:tab/>
+      </w:r>
+      <w:r>
+        <w:rPr>
+          <w:rFonts w:ascii="Courier New" w:hAnsi="Courier New" w:cs="Courier New"/>
+          <w:b/>
+        </w:rPr>
+        <w:tab/>
+        <w:t>- 67354.5</w:t>
+      </w:r>
+    </w:p>
+    <w:p>
+      <w:pPr>
+        <w:pStyle w:val="PlainText"/>
+        <w:rPr>
+          <w:rFonts w:ascii="Courier New" w:hAnsi="Courier New" w:cs="Courier New"/>
+        </w:rPr>
+      </w:pPr>
+    </w:p>
+    <w:p>
+      <w:pPr>
+        <w:pStyle w:val="PlainText"/>
+        <w:rPr>
+          <w:rFonts w:ascii="Courier New" w:hAnsi="Courier New" w:cs="Courier New"/>
+          <w:b/>
+        </w:rPr>
+      </w:pPr>
     </w:p>
     <w:p>
       <w:pPr>

</xml_diff>

<commit_message>
26/10/2017 MAMATHA AND HARISH CHICK IN
</commit_message>
<xml_diff>
--- a/customer _details/GANGAMMA/SEP/KUNIGAL/KGR/PURCHASE DETAILS.docx
+++ b/customer _details/GANGAMMA/SEP/KUNIGAL/KGR/PURCHASE DETAILS.docx
@@ -14268,13 +14268,7 @@
         <w:rPr>
           <w:rFonts w:ascii="Courier New" w:hAnsi="Courier New" w:cs="Courier New"/>
         </w:rPr>
-        <w:t>MON Oct 23</w:t>
-      </w:r>
-      <w:r>
-        <w:rPr>
-          <w:rFonts w:ascii="Courier New" w:hAnsi="Courier New" w:cs="Courier New"/>
-        </w:rPr>
-        <w:t xml:space="preserve"> 11:09:39 PDT 2017</w:t>
+        <w:t>MON Oct 23 11:09:39 PDT 2017</w:t>
       </w:r>
     </w:p>
     <w:p>
@@ -14595,6 +14589,371 @@
         <w:tab/>
         <w:t>- 67354.5</w:t>
       </w:r>
+    </w:p>
+    <w:p>
+      <w:pPr>
+        <w:pStyle w:val="PlainText"/>
+        <w:rPr>
+          <w:rFonts w:ascii="Courier New" w:hAnsi="Courier New" w:cs="Courier New"/>
+          <w:b/>
+        </w:rPr>
+      </w:pPr>
+    </w:p>
+    <w:p>
+      <w:pPr>
+        <w:pStyle w:val="PlainText"/>
+        <w:rPr>
+          <w:rFonts w:ascii="Courier New" w:hAnsi="Courier New" w:cs="Courier New"/>
+        </w:rPr>
+      </w:pPr>
+      <w:r>
+        <w:rPr>
+          <w:rFonts w:ascii="Courier New" w:hAnsi="Courier New" w:cs="Courier New"/>
+        </w:rPr>
+        <w:t>TUE Oct 24</w:t>
+      </w:r>
+      <w:r>
+        <w:rPr>
+          <w:rFonts w:ascii="Courier New" w:hAnsi="Courier New" w:cs="Courier New"/>
+        </w:rPr>
+        <w:t xml:space="preserve"> 10:47:30 PDT 2017</w:t>
+      </w:r>
+    </w:p>
+    <w:p>
+      <w:pPr>
+        <w:pStyle w:val="PlainText"/>
+        <w:rPr>
+          <w:rFonts w:ascii="Courier New" w:hAnsi="Courier New" w:cs="Courier New"/>
+        </w:rPr>
+      </w:pPr>
+      <w:r>
+        <w:rPr>
+          <w:rFonts w:ascii="Courier New" w:hAnsi="Courier New" w:cs="Courier New"/>
+        </w:rPr>
+        <w:t>Person Name</w:t>
+      </w:r>
+      <w:r>
+        <w:rPr>
+          <w:rFonts w:ascii="Courier New" w:hAnsi="Courier New" w:cs="Courier New"/>
+        </w:rPr>
+        <w:tab/>
+      </w:r>
+      <w:r>
+        <w:rPr>
+          <w:rFonts w:ascii="Courier New" w:hAnsi="Courier New" w:cs="Courier New"/>
+        </w:rPr>
+        <w:tab/>
+      </w:r>
+      <w:r>
+        <w:rPr>
+          <w:rFonts w:ascii="Courier New" w:hAnsi="Courier New" w:cs="Courier New"/>
+        </w:rPr>
+        <w:tab/>
+      </w:r>
+      <w:r>
+        <w:rPr>
+          <w:rFonts w:ascii="Courier New" w:hAnsi="Courier New" w:cs="Courier New"/>
+        </w:rPr>
+        <w:tab/>
+        <w:t>- KGR</w:t>
+      </w:r>
+    </w:p>
+    <w:p>
+      <w:pPr>
+        <w:pStyle w:val="PlainText"/>
+        <w:rPr>
+          <w:rFonts w:ascii="Courier New" w:hAnsi="Courier New" w:cs="Courier New"/>
+        </w:rPr>
+      </w:pPr>
+      <w:r>
+        <w:rPr>
+          <w:rFonts w:ascii="Courier New" w:hAnsi="Courier New" w:cs="Courier New"/>
+        </w:rPr>
+        <w:t>Bill number</w:t>
+      </w:r>
+      <w:r>
+        <w:rPr>
+          <w:rFonts w:ascii="Courier New" w:hAnsi="Courier New" w:cs="Courier New"/>
+        </w:rPr>
+        <w:tab/>
+      </w:r>
+      <w:r>
+        <w:rPr>
+          <w:rFonts w:ascii="Courier New" w:hAnsi="Courier New" w:cs="Courier New"/>
+        </w:rPr>
+        <w:tab/>
+      </w:r>
+      <w:r>
+        <w:rPr>
+          <w:rFonts w:ascii="Courier New" w:hAnsi="Courier New" w:cs="Courier New"/>
+        </w:rPr>
+        <w:tab/>
+      </w:r>
+      <w:r>
+        <w:rPr>
+          <w:rFonts w:ascii="Courier New" w:hAnsi="Courier New" w:cs="Courier New"/>
+        </w:rPr>
+        <w:tab/>
+        <w:t>- 1140</w:t>
+      </w:r>
+    </w:p>
+    <w:p>
+      <w:pPr>
+        <w:pStyle w:val="PlainText"/>
+        <w:rPr>
+          <w:rFonts w:ascii="Courier New" w:hAnsi="Courier New" w:cs="Courier New"/>
+        </w:rPr>
+      </w:pPr>
+      <w:r>
+        <w:rPr>
+          <w:rFonts w:ascii="Courier New" w:hAnsi="Courier New" w:cs="Courier New"/>
+        </w:rPr>
+        <w:t>---------------------------------------------------------------</w:t>
+      </w:r>
+    </w:p>
+    <w:p>
+      <w:pPr>
+        <w:pStyle w:val="PlainText"/>
+        <w:rPr>
+          <w:rFonts w:ascii="Courier New" w:hAnsi="Courier New" w:cs="Courier New"/>
+        </w:rPr>
+      </w:pPr>
+      <w:r>
+        <w:rPr>
+          <w:rFonts w:ascii="Courier New" w:hAnsi="Courier New" w:cs="Courier New"/>
+        </w:rPr>
+        <w:t>Item Name</w:t>
+      </w:r>
+      <w:r>
+        <w:rPr>
+          <w:rFonts w:ascii="Courier New" w:hAnsi="Courier New" w:cs="Courier New"/>
+        </w:rPr>
+        <w:tab/>
+      </w:r>
+      <w:r>
+        <w:rPr>
+          <w:rFonts w:ascii="Courier New" w:hAnsi="Courier New" w:cs="Courier New"/>
+        </w:rPr>
+        <w:tab/>
+      </w:r>
+      <w:r>
+        <w:rPr>
+          <w:rFonts w:ascii="Courier New" w:hAnsi="Courier New" w:cs="Courier New"/>
+        </w:rPr>
+        <w:tab/>
+      </w:r>
+      <w:r>
+        <w:rPr>
+          <w:rFonts w:ascii="Courier New" w:hAnsi="Courier New" w:cs="Courier New"/>
+        </w:rPr>
+        <w:tab/>
+        <w:t>- CARROT EVE</w:t>
+      </w:r>
+    </w:p>
+    <w:p>
+      <w:pPr>
+        <w:pStyle w:val="PlainText"/>
+        <w:rPr>
+          <w:rFonts w:ascii="Courier New" w:hAnsi="Courier New" w:cs="Courier New"/>
+        </w:rPr>
+      </w:pPr>
+      <w:r>
+        <w:rPr>
+          <w:rFonts w:ascii="Courier New" w:hAnsi="Courier New" w:cs="Courier New"/>
+        </w:rPr>
+        <w:t>Number of Pockets</w:t>
+      </w:r>
+      <w:r>
+        <w:rPr>
+          <w:rFonts w:ascii="Courier New" w:hAnsi="Courier New" w:cs="Courier New"/>
+        </w:rPr>
+        <w:tab/>
+      </w:r>
+      <w:r>
+        <w:rPr>
+          <w:rFonts w:ascii="Courier New" w:hAnsi="Courier New" w:cs="Courier New"/>
+        </w:rPr>
+        <w:tab/>
+      </w:r>
+      <w:r>
+        <w:rPr>
+          <w:rFonts w:ascii="Courier New" w:hAnsi="Courier New" w:cs="Courier New"/>
+        </w:rPr>
+        <w:tab/>
+        <w:t>- 2</w:t>
+      </w:r>
+    </w:p>
+    <w:p>
+      <w:pPr>
+        <w:pStyle w:val="PlainText"/>
+        <w:rPr>
+          <w:rFonts w:ascii="Courier New" w:hAnsi="Courier New" w:cs="Courier New"/>
+        </w:rPr>
+      </w:pPr>
+      <w:r>
+        <w:rPr>
+          <w:rFonts w:ascii="Courier New" w:hAnsi="Courier New" w:cs="Courier New"/>
+        </w:rPr>
+        <w:t>Number of KGs</w:t>
+      </w:r>
+      <w:r>
+        <w:rPr>
+          <w:rFonts w:ascii="Courier New" w:hAnsi="Courier New" w:cs="Courier New"/>
+        </w:rPr>
+        <w:tab/>
+      </w:r>
+      <w:r>
+        <w:rPr>
+          <w:rFonts w:ascii="Courier New" w:hAnsi="Courier New" w:cs="Courier New"/>
+        </w:rPr>
+        <w:tab/>
+      </w:r>
+      <w:r>
+        <w:rPr>
+          <w:rFonts w:ascii="Courier New" w:hAnsi="Courier New" w:cs="Courier New"/>
+        </w:rPr>
+        <w:tab/>
+        <w:t>- 189</w:t>
+      </w:r>
+    </w:p>
+    <w:p>
+      <w:pPr>
+        <w:pStyle w:val="PlainText"/>
+        <w:rPr>
+          <w:rFonts w:ascii="Courier New" w:hAnsi="Courier New" w:cs="Courier New"/>
+        </w:rPr>
+      </w:pPr>
+      <w:r>
+        <w:rPr>
+          <w:rFonts w:ascii="Courier New" w:hAnsi="Courier New" w:cs="Courier New"/>
+        </w:rPr>
+        <w:t>Rate</w:t>
+      </w:r>
+      <w:r>
+        <w:rPr>
+          <w:rFonts w:ascii="Courier New" w:hAnsi="Courier New" w:cs="Courier New"/>
+        </w:rPr>
+        <w:tab/>
+      </w:r>
+      <w:r>
+        <w:rPr>
+          <w:rFonts w:ascii="Courier New" w:hAnsi="Courier New" w:cs="Courier New"/>
+        </w:rPr>
+        <w:tab/>
+      </w:r>
+      <w:r>
+        <w:rPr>
+          <w:rFonts w:ascii="Courier New" w:hAnsi="Courier New" w:cs="Courier New"/>
+        </w:rPr>
+        <w:tab/>
+      </w:r>
+      <w:r>
+        <w:rPr>
+          <w:rFonts w:ascii="Courier New" w:hAnsi="Courier New" w:cs="Courier New"/>
+        </w:rPr>
+        <w:tab/>
+      </w:r>
+      <w:r>
+        <w:rPr>
+          <w:rFonts w:ascii="Courier New" w:hAnsi="Courier New" w:cs="Courier New"/>
+        </w:rPr>
+        <w:tab/>
+        <w:t>- 48</w:t>
+      </w:r>
+    </w:p>
+    <w:p>
+      <w:pPr>
+        <w:pStyle w:val="PlainText"/>
+        <w:rPr>
+          <w:rFonts w:ascii="Courier New" w:hAnsi="Courier New" w:cs="Courier New"/>
+        </w:rPr>
+      </w:pPr>
+      <w:r>
+        <w:rPr>
+          <w:rFonts w:ascii="Courier New" w:hAnsi="Courier New" w:cs="Courier New"/>
+        </w:rPr>
+        <w:t>Total Price</w:t>
+      </w:r>
+      <w:r>
+        <w:rPr>
+          <w:rFonts w:ascii="Courier New" w:hAnsi="Courier New" w:cs="Courier New"/>
+        </w:rPr>
+        <w:tab/>
+      </w:r>
+      <w:r>
+        <w:rPr>
+          <w:rFonts w:ascii="Courier New" w:hAnsi="Courier New" w:cs="Courier New"/>
+        </w:rPr>
+        <w:tab/>
+      </w:r>
+      <w:r>
+        <w:rPr>
+          <w:rFonts w:ascii="Courier New" w:hAnsi="Courier New" w:cs="Courier New"/>
+        </w:rPr>
+        <w:tab/>
+      </w:r>
+      <w:r>
+        <w:rPr>
+          <w:rFonts w:ascii="Courier New" w:hAnsi="Courier New" w:cs="Courier New"/>
+        </w:rPr>
+        <w:tab/>
+        <w:t>- 9072.0</w:t>
+      </w:r>
+    </w:p>
+    <w:p>
+      <w:pPr>
+        <w:pStyle w:val="PlainText"/>
+        <w:rPr>
+          <w:rFonts w:ascii="Courier New" w:hAnsi="Courier New" w:cs="Courier New"/>
+          <w:b/>
+        </w:rPr>
+      </w:pPr>
+      <w:r>
+        <w:rPr>
+          <w:rFonts w:ascii="Courier New" w:hAnsi="Courier New" w:cs="Courier New"/>
+          <w:b/>
+        </w:rPr>
+        <w:t>Amount balance</w:t>
+      </w:r>
+      <w:r>
+        <w:rPr>
+          <w:rFonts w:ascii="Courier New" w:hAnsi="Courier New" w:cs="Courier New"/>
+          <w:b/>
+        </w:rPr>
+        <w:tab/>
+      </w:r>
+      <w:r>
+        <w:rPr>
+          <w:rFonts w:ascii="Courier New" w:hAnsi="Courier New" w:cs="Courier New"/>
+          <w:b/>
+        </w:rPr>
+        <w:tab/>
+      </w:r>
+      <w:r>
+        <w:rPr>
+          <w:rFonts w:ascii="Courier New" w:hAnsi="Courier New" w:cs="Courier New"/>
+          <w:b/>
+        </w:rPr>
+        <w:tab/>
+        <w:t>- 76426.5</w:t>
+      </w:r>
+    </w:p>
+    <w:p>
+      <w:pPr>
+        <w:pStyle w:val="PlainText"/>
+        <w:rPr>
+          <w:rFonts w:ascii="Courier New" w:hAnsi="Courier New" w:cs="Courier New"/>
+        </w:rPr>
+      </w:pPr>
+    </w:p>
+    <w:p>
+      <w:pPr>
+        <w:pStyle w:val="PlainText"/>
+        <w:rPr>
+          <w:rFonts w:ascii="Courier New" w:hAnsi="Courier New" w:cs="Courier New"/>
+          <w:b/>
+        </w:rPr>
+      </w:pPr>
     </w:p>
     <w:p>
       <w:pPr>

</xml_diff>

<commit_message>
27/10/2017 MAMATHA CHICK IN
</commit_message>
<xml_diff>
--- a/customer _details/GANGAMMA/SEP/KUNIGAL/KGR/PURCHASE DETAILS.docx
+++ b/customer _details/GANGAMMA/SEP/KUNIGAL/KGR/PURCHASE DETAILS.docx
@@ -14610,13 +14610,7 @@
         <w:rPr>
           <w:rFonts w:ascii="Courier New" w:hAnsi="Courier New" w:cs="Courier New"/>
         </w:rPr>
-        <w:t>TUE Oct 24</w:t>
-      </w:r>
-      <w:r>
-        <w:rPr>
-          <w:rFonts w:ascii="Courier New" w:hAnsi="Courier New" w:cs="Courier New"/>
-        </w:rPr>
-        <w:t xml:space="preserve"> 10:47:30 PDT 2017</w:t>
+        <w:t>TUE Oct 24 10:47:30 PDT 2017</w:t>
       </w:r>
     </w:p>
     <w:p>
@@ -14937,6 +14931,372 @@
         <w:tab/>
         <w:t>- 76426.5</w:t>
       </w:r>
+    </w:p>
+    <w:p>
+      <w:pPr>
+        <w:pStyle w:val="PlainText"/>
+        <w:rPr>
+          <w:rFonts w:ascii="Courier New" w:hAnsi="Courier New" w:cs="Courier New"/>
+          <w:b/>
+        </w:rPr>
+      </w:pPr>
+    </w:p>
+    <w:p>
+      <w:pPr>
+        <w:pStyle w:val="PlainText"/>
+        <w:rPr>
+          <w:rFonts w:ascii="Courier New" w:hAnsi="Courier New" w:cs="Courier New"/>
+        </w:rPr>
+      </w:pPr>
+      <w:r>
+        <w:rPr>
+          <w:rFonts w:ascii="Courier New" w:hAnsi="Courier New" w:cs="Courier New"/>
+        </w:rPr>
+        <w:t>THU Oct 26</w:t>
+      </w:r>
+      <w:r>
+        <w:rPr>
+          <w:rFonts w:ascii="Courier New" w:hAnsi="Courier New" w:cs="Courier New"/>
+        </w:rPr>
+        <w:t xml:space="preserve"> 11:59:34 PDT 2017</w:t>
+      </w:r>
+    </w:p>
+    <w:p>
+      <w:pPr>
+        <w:pStyle w:val="PlainText"/>
+        <w:rPr>
+          <w:rFonts w:ascii="Courier New" w:hAnsi="Courier New" w:cs="Courier New"/>
+        </w:rPr>
+      </w:pPr>
+      <w:r>
+        <w:rPr>
+          <w:rFonts w:ascii="Courier New" w:hAnsi="Courier New" w:cs="Courier New"/>
+        </w:rPr>
+        <w:t>Person Name</w:t>
+      </w:r>
+      <w:r>
+        <w:rPr>
+          <w:rFonts w:ascii="Courier New" w:hAnsi="Courier New" w:cs="Courier New"/>
+        </w:rPr>
+        <w:tab/>
+      </w:r>
+      <w:r>
+        <w:rPr>
+          <w:rFonts w:ascii="Courier New" w:hAnsi="Courier New" w:cs="Courier New"/>
+        </w:rPr>
+        <w:tab/>
+      </w:r>
+      <w:r>
+        <w:rPr>
+          <w:rFonts w:ascii="Courier New" w:hAnsi="Courier New" w:cs="Courier New"/>
+        </w:rPr>
+        <w:tab/>
+      </w:r>
+      <w:r>
+        <w:rPr>
+          <w:rFonts w:ascii="Courier New" w:hAnsi="Courier New" w:cs="Courier New"/>
+        </w:rPr>
+        <w:tab/>
+        <w:t>- KGR</w:t>
+      </w:r>
+    </w:p>
+    <w:p>
+      <w:pPr>
+        <w:pStyle w:val="PlainText"/>
+        <w:rPr>
+          <w:rFonts w:ascii="Courier New" w:hAnsi="Courier New" w:cs="Courier New"/>
+        </w:rPr>
+      </w:pPr>
+      <w:r>
+        <w:rPr>
+          <w:rFonts w:ascii="Courier New" w:hAnsi="Courier New" w:cs="Courier New"/>
+        </w:rPr>
+        <w:t>Bill number</w:t>
+      </w:r>
+      <w:r>
+        <w:rPr>
+          <w:rFonts w:ascii="Courier New" w:hAnsi="Courier New" w:cs="Courier New"/>
+        </w:rPr>
+        <w:tab/>
+      </w:r>
+      <w:r>
+        <w:rPr>
+          <w:rFonts w:ascii="Courier New" w:hAnsi="Courier New" w:cs="Courier New"/>
+        </w:rPr>
+        <w:tab/>
+      </w:r>
+      <w:r>
+        <w:rPr>
+          <w:rFonts w:ascii="Courier New" w:hAnsi="Courier New" w:cs="Courier New"/>
+        </w:rPr>
+        <w:tab/>
+      </w:r>
+      <w:r>
+        <w:rPr>
+          <w:rFonts w:ascii="Courier New" w:hAnsi="Courier New" w:cs="Courier New"/>
+        </w:rPr>
+        <w:tab/>
+        <w:t>- 1182</w:t>
+      </w:r>
+    </w:p>
+    <w:p>
+      <w:pPr>
+        <w:pStyle w:val="PlainText"/>
+        <w:rPr>
+          <w:rFonts w:ascii="Courier New" w:hAnsi="Courier New" w:cs="Courier New"/>
+        </w:rPr>
+      </w:pPr>
+      <w:r>
+        <w:rPr>
+          <w:rFonts w:ascii="Courier New" w:hAnsi="Courier New" w:cs="Courier New"/>
+        </w:rPr>
+        <w:t>---------------------------------------------------------------</w:t>
+      </w:r>
+    </w:p>
+    <w:p>
+      <w:pPr>
+        <w:pStyle w:val="PlainText"/>
+        <w:rPr>
+          <w:rFonts w:ascii="Courier New" w:hAnsi="Courier New" w:cs="Courier New"/>
+        </w:rPr>
+      </w:pPr>
+      <w:r>
+        <w:rPr>
+          <w:rFonts w:ascii="Courier New" w:hAnsi="Courier New" w:cs="Courier New"/>
+        </w:rPr>
+        <w:t>Item Name</w:t>
+      </w:r>
+      <w:r>
+        <w:rPr>
+          <w:rFonts w:ascii="Courier New" w:hAnsi="Courier New" w:cs="Courier New"/>
+        </w:rPr>
+        <w:tab/>
+      </w:r>
+      <w:r>
+        <w:rPr>
+          <w:rFonts w:ascii="Courier New" w:hAnsi="Courier New" w:cs="Courier New"/>
+        </w:rPr>
+        <w:tab/>
+      </w:r>
+      <w:r>
+        <w:rPr>
+          <w:rFonts w:ascii="Courier New" w:hAnsi="Courier New" w:cs="Courier New"/>
+        </w:rPr>
+        <w:tab/>
+      </w:r>
+      <w:r>
+        <w:rPr>
+          <w:rFonts w:ascii="Courier New" w:hAnsi="Courier New" w:cs="Courier New"/>
+        </w:rPr>
+        <w:tab/>
+        <w:t>- CARROT EVE</w:t>
+      </w:r>
+    </w:p>
+    <w:p>
+      <w:pPr>
+        <w:pStyle w:val="PlainText"/>
+        <w:rPr>
+          <w:rFonts w:ascii="Courier New" w:hAnsi="Courier New" w:cs="Courier New"/>
+        </w:rPr>
+      </w:pPr>
+      <w:r>
+        <w:rPr>
+          <w:rFonts w:ascii="Courier New" w:hAnsi="Courier New" w:cs="Courier New"/>
+        </w:rPr>
+        <w:t>Number of Pockets</w:t>
+      </w:r>
+      <w:r>
+        <w:rPr>
+          <w:rFonts w:ascii="Courier New" w:hAnsi="Courier New" w:cs="Courier New"/>
+        </w:rPr>
+        <w:tab/>
+      </w:r>
+      <w:r>
+        <w:rPr>
+          <w:rFonts w:ascii="Courier New" w:hAnsi="Courier New" w:cs="Courier New"/>
+        </w:rPr>
+        <w:tab/>
+      </w:r>
+      <w:r>
+        <w:rPr>
+          <w:rFonts w:ascii="Courier New" w:hAnsi="Courier New" w:cs="Courier New"/>
+        </w:rPr>
+        <w:tab/>
+        <w:t>- 1</w:t>
+      </w:r>
+    </w:p>
+    <w:p>
+      <w:pPr>
+        <w:pStyle w:val="PlainText"/>
+        <w:rPr>
+          <w:rFonts w:ascii="Courier New" w:hAnsi="Courier New" w:cs="Courier New"/>
+        </w:rPr>
+      </w:pPr>
+      <w:r>
+        <w:rPr>
+          <w:rFonts w:ascii="Courier New" w:hAnsi="Courier New" w:cs="Courier New"/>
+        </w:rPr>
+        <w:t>Number of KGs</w:t>
+      </w:r>
+      <w:r>
+        <w:rPr>
+          <w:rFonts w:ascii="Courier New" w:hAnsi="Courier New" w:cs="Courier New"/>
+        </w:rPr>
+        <w:tab/>
+      </w:r>
+      <w:r>
+        <w:rPr>
+          <w:rFonts w:ascii="Courier New" w:hAnsi="Courier New" w:cs="Courier New"/>
+        </w:rPr>
+        <w:tab/>
+      </w:r>
+      <w:r>
+        <w:rPr>
+          <w:rFonts w:ascii="Courier New" w:hAnsi="Courier New" w:cs="Courier New"/>
+        </w:rPr>
+        <w:tab/>
+        <w:t>- 86</w:t>
+      </w:r>
+    </w:p>
+    <w:p>
+      <w:pPr>
+        <w:pStyle w:val="PlainText"/>
+        <w:rPr>
+          <w:rFonts w:ascii="Courier New" w:hAnsi="Courier New" w:cs="Courier New"/>
+        </w:rPr>
+      </w:pPr>
+      <w:r>
+        <w:rPr>
+          <w:rFonts w:ascii="Courier New" w:hAnsi="Courier New" w:cs="Courier New"/>
+        </w:rPr>
+        <w:t>Rate</w:t>
+      </w:r>
+      <w:r>
+        <w:rPr>
+          <w:rFonts w:ascii="Courier New" w:hAnsi="Courier New" w:cs="Courier New"/>
+        </w:rPr>
+        <w:tab/>
+      </w:r>
+      <w:r>
+        <w:rPr>
+          <w:rFonts w:ascii="Courier New" w:hAnsi="Courier New" w:cs="Courier New"/>
+        </w:rPr>
+        <w:tab/>
+      </w:r>
+      <w:r>
+        <w:rPr>
+          <w:rFonts w:ascii="Courier New" w:hAnsi="Courier New" w:cs="Courier New"/>
+        </w:rPr>
+        <w:tab/>
+      </w:r>
+      <w:r>
+        <w:rPr>
+          <w:rFonts w:ascii="Courier New" w:hAnsi="Courier New" w:cs="Courier New"/>
+        </w:rPr>
+        <w:tab/>
+      </w:r>
+      <w:r>
+        <w:rPr>
+          <w:rFonts w:ascii="Courier New" w:hAnsi="Courier New" w:cs="Courier New"/>
+        </w:rPr>
+        <w:tab/>
+        <w:t>- 46</w:t>
+      </w:r>
+    </w:p>
+    <w:p>
+      <w:pPr>
+        <w:pStyle w:val="PlainText"/>
+        <w:rPr>
+          <w:rFonts w:ascii="Courier New" w:hAnsi="Courier New" w:cs="Courier New"/>
+        </w:rPr>
+      </w:pPr>
+      <w:r>
+        <w:rPr>
+          <w:rFonts w:ascii="Courier New" w:hAnsi="Courier New" w:cs="Courier New"/>
+        </w:rPr>
+        <w:t>Total Price</w:t>
+      </w:r>
+      <w:r>
+        <w:rPr>
+          <w:rFonts w:ascii="Courier New" w:hAnsi="Courier New" w:cs="Courier New"/>
+        </w:rPr>
+        <w:tab/>
+      </w:r>
+      <w:r>
+        <w:rPr>
+          <w:rFonts w:ascii="Courier New" w:hAnsi="Courier New" w:cs="Courier New"/>
+        </w:rPr>
+        <w:tab/>
+      </w:r>
+      <w:r>
+        <w:rPr>
+          <w:rFonts w:ascii="Courier New" w:hAnsi="Courier New" w:cs="Courier New"/>
+        </w:rPr>
+        <w:tab/>
+      </w:r>
+      <w:r>
+        <w:rPr>
+          <w:rFonts w:ascii="Courier New" w:hAnsi="Courier New" w:cs="Courier New"/>
+        </w:rPr>
+        <w:tab/>
+        <w:t>- 3956.0</w:t>
+      </w:r>
+    </w:p>
+    <w:p>
+      <w:pPr>
+        <w:pStyle w:val="PlainText"/>
+        <w:rPr>
+          <w:rFonts w:ascii="Courier New" w:hAnsi="Courier New" w:cs="Courier New"/>
+          <w:b/>
+        </w:rPr>
+      </w:pPr>
+      <w:r>
+        <w:rPr>
+          <w:rFonts w:ascii="Courier New" w:hAnsi="Courier New" w:cs="Courier New"/>
+          <w:b/>
+        </w:rPr>
+        <w:t>Amount balance</w:t>
+      </w:r>
+      <w:r>
+        <w:rPr>
+          <w:rFonts w:ascii="Courier New" w:hAnsi="Courier New" w:cs="Courier New"/>
+          <w:b/>
+        </w:rPr>
+        <w:tab/>
+      </w:r>
+      <w:r>
+        <w:rPr>
+          <w:rFonts w:ascii="Courier New" w:hAnsi="Courier New" w:cs="Courier New"/>
+          <w:b/>
+        </w:rPr>
+        <w:tab/>
+      </w:r>
+      <w:r>
+        <w:rPr>
+          <w:rFonts w:ascii="Courier New" w:hAnsi="Courier New" w:cs="Courier New"/>
+          <w:b/>
+        </w:rPr>
+        <w:tab/>
+        <w:t>- 80382.5</w:t>
+      </w:r>
+    </w:p>
+    <w:p>
+      <w:pPr>
+        <w:pStyle w:val="PlainText"/>
+        <w:rPr>
+          <w:rFonts w:ascii="Courier New" w:hAnsi="Courier New" w:cs="Courier New"/>
+          <w:b/>
+        </w:rPr>
+      </w:pPr>
+    </w:p>
+    <w:p>
+      <w:pPr>
+        <w:pStyle w:val="PlainText"/>
+        <w:rPr>
+          <w:rFonts w:ascii="Courier New" w:hAnsi="Courier New" w:cs="Courier New"/>
+          <w:b/>
+        </w:rPr>
+      </w:pPr>
     </w:p>
     <w:p>
       <w:pPr>

</xml_diff>

<commit_message>
28/10/2017 MAMATHA CHICK IN
</commit_message>
<xml_diff>
--- a/customer _details/GANGAMMA/SEP/KUNIGAL/KGR/PURCHASE DETAILS.docx
+++ b/customer _details/GANGAMMA/SEP/KUNIGAL/KGR/PURCHASE DETAILS.docx
@@ -14952,13 +14952,7 @@
         <w:rPr>
           <w:rFonts w:ascii="Courier New" w:hAnsi="Courier New" w:cs="Courier New"/>
         </w:rPr>
-        <w:t>THU Oct 26</w:t>
-      </w:r>
-      <w:r>
-        <w:rPr>
-          <w:rFonts w:ascii="Courier New" w:hAnsi="Courier New" w:cs="Courier New"/>
-        </w:rPr>
-        <w:t xml:space="preserve"> 11:59:34 PDT 2017</w:t>
+        <w:t>THU Oct 26 11:59:34 PDT 2017</w:t>
       </w:r>
     </w:p>
     <w:p>
@@ -15279,6 +15273,371 @@
         <w:tab/>
         <w:t>- 80382.5</w:t>
       </w:r>
+    </w:p>
+    <w:p>
+      <w:pPr>
+        <w:pStyle w:val="PlainText"/>
+        <w:rPr>
+          <w:rFonts w:ascii="Courier New" w:hAnsi="Courier New" w:cs="Courier New"/>
+          <w:b/>
+        </w:rPr>
+      </w:pPr>
+    </w:p>
+    <w:p>
+      <w:pPr>
+        <w:pStyle w:val="PlainText"/>
+        <w:rPr>
+          <w:rFonts w:ascii="Courier New" w:hAnsi="Courier New" w:cs="Courier New"/>
+        </w:rPr>
+      </w:pPr>
+      <w:r>
+        <w:rPr>
+          <w:rFonts w:ascii="Courier New" w:hAnsi="Courier New" w:cs="Courier New"/>
+        </w:rPr>
+        <w:t>FRI Oct 27</w:t>
+      </w:r>
+      <w:r>
+        <w:rPr>
+          <w:rFonts w:ascii="Courier New" w:hAnsi="Courier New" w:cs="Courier New"/>
+        </w:rPr>
+        <w:t xml:space="preserve"> 11:38:40 PDT 2017</w:t>
+      </w:r>
+    </w:p>
+    <w:p>
+      <w:pPr>
+        <w:pStyle w:val="PlainText"/>
+        <w:rPr>
+          <w:rFonts w:ascii="Courier New" w:hAnsi="Courier New" w:cs="Courier New"/>
+        </w:rPr>
+      </w:pPr>
+      <w:r>
+        <w:rPr>
+          <w:rFonts w:ascii="Courier New" w:hAnsi="Courier New" w:cs="Courier New"/>
+        </w:rPr>
+        <w:t>Person Name</w:t>
+      </w:r>
+      <w:r>
+        <w:rPr>
+          <w:rFonts w:ascii="Courier New" w:hAnsi="Courier New" w:cs="Courier New"/>
+        </w:rPr>
+        <w:tab/>
+      </w:r>
+      <w:r>
+        <w:rPr>
+          <w:rFonts w:ascii="Courier New" w:hAnsi="Courier New" w:cs="Courier New"/>
+        </w:rPr>
+        <w:tab/>
+      </w:r>
+      <w:r>
+        <w:rPr>
+          <w:rFonts w:ascii="Courier New" w:hAnsi="Courier New" w:cs="Courier New"/>
+        </w:rPr>
+        <w:tab/>
+      </w:r>
+      <w:r>
+        <w:rPr>
+          <w:rFonts w:ascii="Courier New" w:hAnsi="Courier New" w:cs="Courier New"/>
+        </w:rPr>
+        <w:tab/>
+        <w:t>- KGR</w:t>
+      </w:r>
+    </w:p>
+    <w:p>
+      <w:pPr>
+        <w:pStyle w:val="PlainText"/>
+        <w:rPr>
+          <w:rFonts w:ascii="Courier New" w:hAnsi="Courier New" w:cs="Courier New"/>
+        </w:rPr>
+      </w:pPr>
+      <w:r>
+        <w:rPr>
+          <w:rFonts w:ascii="Courier New" w:hAnsi="Courier New" w:cs="Courier New"/>
+        </w:rPr>
+        <w:t>Bill number</w:t>
+      </w:r>
+      <w:r>
+        <w:rPr>
+          <w:rFonts w:ascii="Courier New" w:hAnsi="Courier New" w:cs="Courier New"/>
+        </w:rPr>
+        <w:tab/>
+      </w:r>
+      <w:r>
+        <w:rPr>
+          <w:rFonts w:ascii="Courier New" w:hAnsi="Courier New" w:cs="Courier New"/>
+        </w:rPr>
+        <w:tab/>
+      </w:r>
+      <w:r>
+        <w:rPr>
+          <w:rFonts w:ascii="Courier New" w:hAnsi="Courier New" w:cs="Courier New"/>
+        </w:rPr>
+        <w:tab/>
+      </w:r>
+      <w:r>
+        <w:rPr>
+          <w:rFonts w:ascii="Courier New" w:hAnsi="Courier New" w:cs="Courier New"/>
+        </w:rPr>
+        <w:tab/>
+        <w:t>- 1203</w:t>
+      </w:r>
+    </w:p>
+    <w:p>
+      <w:pPr>
+        <w:pStyle w:val="PlainText"/>
+        <w:rPr>
+          <w:rFonts w:ascii="Courier New" w:hAnsi="Courier New" w:cs="Courier New"/>
+        </w:rPr>
+      </w:pPr>
+      <w:r>
+        <w:rPr>
+          <w:rFonts w:ascii="Courier New" w:hAnsi="Courier New" w:cs="Courier New"/>
+        </w:rPr>
+        <w:t>---------------------------------------------------------------</w:t>
+      </w:r>
+    </w:p>
+    <w:p>
+      <w:pPr>
+        <w:pStyle w:val="PlainText"/>
+        <w:rPr>
+          <w:rFonts w:ascii="Courier New" w:hAnsi="Courier New" w:cs="Courier New"/>
+        </w:rPr>
+      </w:pPr>
+      <w:r>
+        <w:rPr>
+          <w:rFonts w:ascii="Courier New" w:hAnsi="Courier New" w:cs="Courier New"/>
+        </w:rPr>
+        <w:t>Item Name</w:t>
+      </w:r>
+      <w:r>
+        <w:rPr>
+          <w:rFonts w:ascii="Courier New" w:hAnsi="Courier New" w:cs="Courier New"/>
+        </w:rPr>
+        <w:tab/>
+      </w:r>
+      <w:r>
+        <w:rPr>
+          <w:rFonts w:ascii="Courier New" w:hAnsi="Courier New" w:cs="Courier New"/>
+        </w:rPr>
+        <w:tab/>
+      </w:r>
+      <w:r>
+        <w:rPr>
+          <w:rFonts w:ascii="Courier New" w:hAnsi="Courier New" w:cs="Courier New"/>
+        </w:rPr>
+        <w:tab/>
+      </w:r>
+      <w:r>
+        <w:rPr>
+          <w:rFonts w:ascii="Courier New" w:hAnsi="Courier New" w:cs="Courier New"/>
+        </w:rPr>
+        <w:tab/>
+        <w:t>- CARROT EVE</w:t>
+      </w:r>
+    </w:p>
+    <w:p>
+      <w:pPr>
+        <w:pStyle w:val="PlainText"/>
+        <w:rPr>
+          <w:rFonts w:ascii="Courier New" w:hAnsi="Courier New" w:cs="Courier New"/>
+        </w:rPr>
+      </w:pPr>
+      <w:r>
+        <w:rPr>
+          <w:rFonts w:ascii="Courier New" w:hAnsi="Courier New" w:cs="Courier New"/>
+        </w:rPr>
+        <w:t>Number of Pockets</w:t>
+      </w:r>
+      <w:r>
+        <w:rPr>
+          <w:rFonts w:ascii="Courier New" w:hAnsi="Courier New" w:cs="Courier New"/>
+        </w:rPr>
+        <w:tab/>
+      </w:r>
+      <w:r>
+        <w:rPr>
+          <w:rFonts w:ascii="Courier New" w:hAnsi="Courier New" w:cs="Courier New"/>
+        </w:rPr>
+        <w:tab/>
+      </w:r>
+      <w:r>
+        <w:rPr>
+          <w:rFonts w:ascii="Courier New" w:hAnsi="Courier New" w:cs="Courier New"/>
+        </w:rPr>
+        <w:tab/>
+        <w:t>- 1</w:t>
+      </w:r>
+    </w:p>
+    <w:p>
+      <w:pPr>
+        <w:pStyle w:val="PlainText"/>
+        <w:rPr>
+          <w:rFonts w:ascii="Courier New" w:hAnsi="Courier New" w:cs="Courier New"/>
+        </w:rPr>
+      </w:pPr>
+      <w:r>
+        <w:rPr>
+          <w:rFonts w:ascii="Courier New" w:hAnsi="Courier New" w:cs="Courier New"/>
+        </w:rPr>
+        <w:t>Number of KGs</w:t>
+      </w:r>
+      <w:r>
+        <w:rPr>
+          <w:rFonts w:ascii="Courier New" w:hAnsi="Courier New" w:cs="Courier New"/>
+        </w:rPr>
+        <w:tab/>
+      </w:r>
+      <w:r>
+        <w:rPr>
+          <w:rFonts w:ascii="Courier New" w:hAnsi="Courier New" w:cs="Courier New"/>
+        </w:rPr>
+        <w:tab/>
+      </w:r>
+      <w:r>
+        <w:rPr>
+          <w:rFonts w:ascii="Courier New" w:hAnsi="Courier New" w:cs="Courier New"/>
+        </w:rPr>
+        <w:tab/>
+        <w:t>- 98</w:t>
+      </w:r>
+    </w:p>
+    <w:p>
+      <w:pPr>
+        <w:pStyle w:val="PlainText"/>
+        <w:rPr>
+          <w:rFonts w:ascii="Courier New" w:hAnsi="Courier New" w:cs="Courier New"/>
+        </w:rPr>
+      </w:pPr>
+      <w:r>
+        <w:rPr>
+          <w:rFonts w:ascii="Courier New" w:hAnsi="Courier New" w:cs="Courier New"/>
+        </w:rPr>
+        <w:t>Rate</w:t>
+      </w:r>
+      <w:r>
+        <w:rPr>
+          <w:rFonts w:ascii="Courier New" w:hAnsi="Courier New" w:cs="Courier New"/>
+        </w:rPr>
+        <w:tab/>
+      </w:r>
+      <w:r>
+        <w:rPr>
+          <w:rFonts w:ascii="Courier New" w:hAnsi="Courier New" w:cs="Courier New"/>
+        </w:rPr>
+        <w:tab/>
+      </w:r>
+      <w:r>
+        <w:rPr>
+          <w:rFonts w:ascii="Courier New" w:hAnsi="Courier New" w:cs="Courier New"/>
+        </w:rPr>
+        <w:tab/>
+      </w:r>
+      <w:r>
+        <w:rPr>
+          <w:rFonts w:ascii="Courier New" w:hAnsi="Courier New" w:cs="Courier New"/>
+        </w:rPr>
+        <w:tab/>
+      </w:r>
+      <w:r>
+        <w:rPr>
+          <w:rFonts w:ascii="Courier New" w:hAnsi="Courier New" w:cs="Courier New"/>
+        </w:rPr>
+        <w:tab/>
+        <w:t>- 46</w:t>
+      </w:r>
+    </w:p>
+    <w:p>
+      <w:pPr>
+        <w:pStyle w:val="PlainText"/>
+        <w:rPr>
+          <w:rFonts w:ascii="Courier New" w:hAnsi="Courier New" w:cs="Courier New"/>
+        </w:rPr>
+      </w:pPr>
+      <w:r>
+        <w:rPr>
+          <w:rFonts w:ascii="Courier New" w:hAnsi="Courier New" w:cs="Courier New"/>
+        </w:rPr>
+        <w:t>Total Price</w:t>
+      </w:r>
+      <w:r>
+        <w:rPr>
+          <w:rFonts w:ascii="Courier New" w:hAnsi="Courier New" w:cs="Courier New"/>
+        </w:rPr>
+        <w:tab/>
+      </w:r>
+      <w:r>
+        <w:rPr>
+          <w:rFonts w:ascii="Courier New" w:hAnsi="Courier New" w:cs="Courier New"/>
+        </w:rPr>
+        <w:tab/>
+      </w:r>
+      <w:r>
+        <w:rPr>
+          <w:rFonts w:ascii="Courier New" w:hAnsi="Courier New" w:cs="Courier New"/>
+        </w:rPr>
+        <w:tab/>
+      </w:r>
+      <w:r>
+        <w:rPr>
+          <w:rFonts w:ascii="Courier New" w:hAnsi="Courier New" w:cs="Courier New"/>
+        </w:rPr>
+        <w:tab/>
+        <w:t>- 4508.0</w:t>
+      </w:r>
+    </w:p>
+    <w:p>
+      <w:pPr>
+        <w:pStyle w:val="PlainText"/>
+        <w:rPr>
+          <w:rFonts w:ascii="Courier New" w:hAnsi="Courier New" w:cs="Courier New"/>
+          <w:b/>
+        </w:rPr>
+      </w:pPr>
+      <w:r>
+        <w:rPr>
+          <w:rFonts w:ascii="Courier New" w:hAnsi="Courier New" w:cs="Courier New"/>
+          <w:b/>
+        </w:rPr>
+        <w:t>Amount balance</w:t>
+      </w:r>
+      <w:r>
+        <w:rPr>
+          <w:rFonts w:ascii="Courier New" w:hAnsi="Courier New" w:cs="Courier New"/>
+          <w:b/>
+        </w:rPr>
+        <w:tab/>
+      </w:r>
+      <w:r>
+        <w:rPr>
+          <w:rFonts w:ascii="Courier New" w:hAnsi="Courier New" w:cs="Courier New"/>
+          <w:b/>
+        </w:rPr>
+        <w:tab/>
+      </w:r>
+      <w:r>
+        <w:rPr>
+          <w:rFonts w:ascii="Courier New" w:hAnsi="Courier New" w:cs="Courier New"/>
+          <w:b/>
+        </w:rPr>
+        <w:tab/>
+        <w:t>- 84890.5</w:t>
+      </w:r>
+    </w:p>
+    <w:p>
+      <w:pPr>
+        <w:pStyle w:val="PlainText"/>
+        <w:rPr>
+          <w:rFonts w:ascii="Courier New" w:hAnsi="Courier New" w:cs="Courier New"/>
+        </w:rPr>
+      </w:pPr>
+    </w:p>
+    <w:p>
+      <w:pPr>
+        <w:pStyle w:val="PlainText"/>
+        <w:rPr>
+          <w:rFonts w:ascii="Courier New" w:hAnsi="Courier New" w:cs="Courier New"/>
+          <w:b/>
+        </w:rPr>
+      </w:pPr>
     </w:p>
     <w:p>
       <w:pPr>

</xml_diff>

<commit_message>
4/11/2017 MAMATHA CHICK IN
</commit_message>
<xml_diff>
--- a/customer _details/GANGAMMA/SEP/KUNIGAL/KGR/PURCHASE DETAILS.docx
+++ b/customer _details/GANGAMMA/SEP/KUNIGAL/KGR/PURCHASE DETAILS.docx
@@ -17068,13 +17068,7 @@
         <w:rPr>
           <w:rFonts w:ascii="Courier New" w:hAnsi="Courier New" w:cs="Courier New"/>
         </w:rPr>
-        <w:t>THU Nov 02</w:t>
-      </w:r>
-      <w:r>
-        <w:rPr>
-          <w:rFonts w:ascii="Courier New" w:hAnsi="Courier New" w:cs="Courier New"/>
-        </w:rPr>
-        <w:t xml:space="preserve"> 11:13:56 PDT 2017</w:t>
+        <w:t>THU Nov 02 11:13:56 PDT 2017</w:t>
       </w:r>
     </w:p>
     <w:p>
@@ -17395,6 +17389,371 @@
         <w:tab/>
         <w:t>- 67507.5</w:t>
       </w:r>
+    </w:p>
+    <w:p>
+      <w:pPr>
+        <w:pStyle w:val="PlainText"/>
+        <w:rPr>
+          <w:rFonts w:ascii="Courier New" w:hAnsi="Courier New" w:cs="Courier New"/>
+          <w:b/>
+        </w:rPr>
+      </w:pPr>
+    </w:p>
+    <w:p>
+      <w:pPr>
+        <w:pStyle w:val="PlainText"/>
+        <w:rPr>
+          <w:rFonts w:ascii="Courier New" w:hAnsi="Courier New" w:cs="Courier New"/>
+        </w:rPr>
+      </w:pPr>
+      <w:r>
+        <w:rPr>
+          <w:rFonts w:ascii="Courier New" w:hAnsi="Courier New" w:cs="Courier New"/>
+        </w:rPr>
+        <w:t>FRI Nov 03</w:t>
+      </w:r>
+      <w:r>
+        <w:rPr>
+          <w:rFonts w:ascii="Courier New" w:hAnsi="Courier New" w:cs="Courier New"/>
+        </w:rPr>
+        <w:t xml:space="preserve"> 11:38:39 PDT 2017</w:t>
+      </w:r>
+    </w:p>
+    <w:p>
+      <w:pPr>
+        <w:pStyle w:val="PlainText"/>
+        <w:rPr>
+          <w:rFonts w:ascii="Courier New" w:hAnsi="Courier New" w:cs="Courier New"/>
+        </w:rPr>
+      </w:pPr>
+      <w:r>
+        <w:rPr>
+          <w:rFonts w:ascii="Courier New" w:hAnsi="Courier New" w:cs="Courier New"/>
+        </w:rPr>
+        <w:t>Person Name</w:t>
+      </w:r>
+      <w:r>
+        <w:rPr>
+          <w:rFonts w:ascii="Courier New" w:hAnsi="Courier New" w:cs="Courier New"/>
+        </w:rPr>
+        <w:tab/>
+      </w:r>
+      <w:r>
+        <w:rPr>
+          <w:rFonts w:ascii="Courier New" w:hAnsi="Courier New" w:cs="Courier New"/>
+        </w:rPr>
+        <w:tab/>
+      </w:r>
+      <w:r>
+        <w:rPr>
+          <w:rFonts w:ascii="Courier New" w:hAnsi="Courier New" w:cs="Courier New"/>
+        </w:rPr>
+        <w:tab/>
+      </w:r>
+      <w:r>
+        <w:rPr>
+          <w:rFonts w:ascii="Courier New" w:hAnsi="Courier New" w:cs="Courier New"/>
+        </w:rPr>
+        <w:tab/>
+        <w:t>- KGR</w:t>
+      </w:r>
+    </w:p>
+    <w:p>
+      <w:pPr>
+        <w:pStyle w:val="PlainText"/>
+        <w:rPr>
+          <w:rFonts w:ascii="Courier New" w:hAnsi="Courier New" w:cs="Courier New"/>
+        </w:rPr>
+      </w:pPr>
+      <w:r>
+        <w:rPr>
+          <w:rFonts w:ascii="Courier New" w:hAnsi="Courier New" w:cs="Courier New"/>
+        </w:rPr>
+        <w:t>Bill number</w:t>
+      </w:r>
+      <w:r>
+        <w:rPr>
+          <w:rFonts w:ascii="Courier New" w:hAnsi="Courier New" w:cs="Courier New"/>
+        </w:rPr>
+        <w:tab/>
+      </w:r>
+      <w:r>
+        <w:rPr>
+          <w:rFonts w:ascii="Courier New" w:hAnsi="Courier New" w:cs="Courier New"/>
+        </w:rPr>
+        <w:tab/>
+      </w:r>
+      <w:r>
+        <w:rPr>
+          <w:rFonts w:ascii="Courier New" w:hAnsi="Courier New" w:cs="Courier New"/>
+        </w:rPr>
+        <w:tab/>
+      </w:r>
+      <w:r>
+        <w:rPr>
+          <w:rFonts w:ascii="Courier New" w:hAnsi="Courier New" w:cs="Courier New"/>
+        </w:rPr>
+        <w:tab/>
+        <w:t>- 1353</w:t>
+      </w:r>
+    </w:p>
+    <w:p>
+      <w:pPr>
+        <w:pStyle w:val="PlainText"/>
+        <w:rPr>
+          <w:rFonts w:ascii="Courier New" w:hAnsi="Courier New" w:cs="Courier New"/>
+        </w:rPr>
+      </w:pPr>
+      <w:r>
+        <w:rPr>
+          <w:rFonts w:ascii="Courier New" w:hAnsi="Courier New" w:cs="Courier New"/>
+        </w:rPr>
+        <w:t>---------------------------------------------------------------</w:t>
+      </w:r>
+    </w:p>
+    <w:p>
+      <w:pPr>
+        <w:pStyle w:val="PlainText"/>
+        <w:rPr>
+          <w:rFonts w:ascii="Courier New" w:hAnsi="Courier New" w:cs="Courier New"/>
+        </w:rPr>
+      </w:pPr>
+      <w:r>
+        <w:rPr>
+          <w:rFonts w:ascii="Courier New" w:hAnsi="Courier New" w:cs="Courier New"/>
+        </w:rPr>
+        <w:t>Item Name</w:t>
+      </w:r>
+      <w:r>
+        <w:rPr>
+          <w:rFonts w:ascii="Courier New" w:hAnsi="Courier New" w:cs="Courier New"/>
+        </w:rPr>
+        <w:tab/>
+      </w:r>
+      <w:r>
+        <w:rPr>
+          <w:rFonts w:ascii="Courier New" w:hAnsi="Courier New" w:cs="Courier New"/>
+        </w:rPr>
+        <w:tab/>
+      </w:r>
+      <w:r>
+        <w:rPr>
+          <w:rFonts w:ascii="Courier New" w:hAnsi="Courier New" w:cs="Courier New"/>
+        </w:rPr>
+        <w:tab/>
+      </w:r>
+      <w:r>
+        <w:rPr>
+          <w:rFonts w:ascii="Courier New" w:hAnsi="Courier New" w:cs="Courier New"/>
+        </w:rPr>
+        <w:tab/>
+        <w:t>- CARROT</w:t>
+      </w:r>
+    </w:p>
+    <w:p>
+      <w:pPr>
+        <w:pStyle w:val="PlainText"/>
+        <w:rPr>
+          <w:rFonts w:ascii="Courier New" w:hAnsi="Courier New" w:cs="Courier New"/>
+        </w:rPr>
+      </w:pPr>
+      <w:r>
+        <w:rPr>
+          <w:rFonts w:ascii="Courier New" w:hAnsi="Courier New" w:cs="Courier New"/>
+        </w:rPr>
+        <w:t>Number of Pockets</w:t>
+      </w:r>
+      <w:r>
+        <w:rPr>
+          <w:rFonts w:ascii="Courier New" w:hAnsi="Courier New" w:cs="Courier New"/>
+        </w:rPr>
+        <w:tab/>
+      </w:r>
+      <w:r>
+        <w:rPr>
+          <w:rFonts w:ascii="Courier New" w:hAnsi="Courier New" w:cs="Courier New"/>
+        </w:rPr>
+        <w:tab/>
+      </w:r>
+      <w:r>
+        <w:rPr>
+          <w:rFonts w:ascii="Courier New" w:hAnsi="Courier New" w:cs="Courier New"/>
+        </w:rPr>
+        <w:tab/>
+        <w:t>- 1</w:t>
+      </w:r>
+    </w:p>
+    <w:p>
+      <w:pPr>
+        <w:pStyle w:val="PlainText"/>
+        <w:rPr>
+          <w:rFonts w:ascii="Courier New" w:hAnsi="Courier New" w:cs="Courier New"/>
+        </w:rPr>
+      </w:pPr>
+      <w:r>
+        <w:rPr>
+          <w:rFonts w:ascii="Courier New" w:hAnsi="Courier New" w:cs="Courier New"/>
+        </w:rPr>
+        <w:t>Number of KGs</w:t>
+      </w:r>
+      <w:r>
+        <w:rPr>
+          <w:rFonts w:ascii="Courier New" w:hAnsi="Courier New" w:cs="Courier New"/>
+        </w:rPr>
+        <w:tab/>
+      </w:r>
+      <w:r>
+        <w:rPr>
+          <w:rFonts w:ascii="Courier New" w:hAnsi="Courier New" w:cs="Courier New"/>
+        </w:rPr>
+        <w:tab/>
+      </w:r>
+      <w:r>
+        <w:rPr>
+          <w:rFonts w:ascii="Courier New" w:hAnsi="Courier New" w:cs="Courier New"/>
+        </w:rPr>
+        <w:tab/>
+        <w:t>- 95</w:t>
+      </w:r>
+    </w:p>
+    <w:p>
+      <w:pPr>
+        <w:pStyle w:val="PlainText"/>
+        <w:rPr>
+          <w:rFonts w:ascii="Courier New" w:hAnsi="Courier New" w:cs="Courier New"/>
+        </w:rPr>
+      </w:pPr>
+      <w:r>
+        <w:rPr>
+          <w:rFonts w:ascii="Courier New" w:hAnsi="Courier New" w:cs="Courier New"/>
+        </w:rPr>
+        <w:t>Rate</w:t>
+      </w:r>
+      <w:r>
+        <w:rPr>
+          <w:rFonts w:ascii="Courier New" w:hAnsi="Courier New" w:cs="Courier New"/>
+        </w:rPr>
+        <w:tab/>
+      </w:r>
+      <w:r>
+        <w:rPr>
+          <w:rFonts w:ascii="Courier New" w:hAnsi="Courier New" w:cs="Courier New"/>
+        </w:rPr>
+        <w:tab/>
+      </w:r>
+      <w:r>
+        <w:rPr>
+          <w:rFonts w:ascii="Courier New" w:hAnsi="Courier New" w:cs="Courier New"/>
+        </w:rPr>
+        <w:tab/>
+      </w:r>
+      <w:r>
+        <w:rPr>
+          <w:rFonts w:ascii="Courier New" w:hAnsi="Courier New" w:cs="Courier New"/>
+        </w:rPr>
+        <w:tab/>
+      </w:r>
+      <w:r>
+        <w:rPr>
+          <w:rFonts w:ascii="Courier New" w:hAnsi="Courier New" w:cs="Courier New"/>
+        </w:rPr>
+        <w:tab/>
+        <w:t>- 48</w:t>
+      </w:r>
+    </w:p>
+    <w:p>
+      <w:pPr>
+        <w:pStyle w:val="PlainText"/>
+        <w:rPr>
+          <w:rFonts w:ascii="Courier New" w:hAnsi="Courier New" w:cs="Courier New"/>
+        </w:rPr>
+      </w:pPr>
+      <w:r>
+        <w:rPr>
+          <w:rFonts w:ascii="Courier New" w:hAnsi="Courier New" w:cs="Courier New"/>
+        </w:rPr>
+        <w:t>Total Price</w:t>
+      </w:r>
+      <w:r>
+        <w:rPr>
+          <w:rFonts w:ascii="Courier New" w:hAnsi="Courier New" w:cs="Courier New"/>
+        </w:rPr>
+        <w:tab/>
+      </w:r>
+      <w:r>
+        <w:rPr>
+          <w:rFonts w:ascii="Courier New" w:hAnsi="Courier New" w:cs="Courier New"/>
+        </w:rPr>
+        <w:tab/>
+      </w:r>
+      <w:r>
+        <w:rPr>
+          <w:rFonts w:ascii="Courier New" w:hAnsi="Courier New" w:cs="Courier New"/>
+        </w:rPr>
+        <w:tab/>
+      </w:r>
+      <w:r>
+        <w:rPr>
+          <w:rFonts w:ascii="Courier New" w:hAnsi="Courier New" w:cs="Courier New"/>
+        </w:rPr>
+        <w:tab/>
+        <w:t>- 4560.0</w:t>
+      </w:r>
+    </w:p>
+    <w:p>
+      <w:pPr>
+        <w:pStyle w:val="PlainText"/>
+        <w:rPr>
+          <w:rFonts w:ascii="Courier New" w:hAnsi="Courier New" w:cs="Courier New"/>
+          <w:b/>
+        </w:rPr>
+      </w:pPr>
+      <w:r>
+        <w:rPr>
+          <w:rFonts w:ascii="Courier New" w:hAnsi="Courier New" w:cs="Courier New"/>
+          <w:b/>
+        </w:rPr>
+        <w:t>Amount balance</w:t>
+      </w:r>
+      <w:r>
+        <w:rPr>
+          <w:rFonts w:ascii="Courier New" w:hAnsi="Courier New" w:cs="Courier New"/>
+          <w:b/>
+        </w:rPr>
+        <w:tab/>
+      </w:r>
+      <w:r>
+        <w:rPr>
+          <w:rFonts w:ascii="Courier New" w:hAnsi="Courier New" w:cs="Courier New"/>
+          <w:b/>
+        </w:rPr>
+        <w:tab/>
+      </w:r>
+      <w:r>
+        <w:rPr>
+          <w:rFonts w:ascii="Courier New" w:hAnsi="Courier New" w:cs="Courier New"/>
+          <w:b/>
+        </w:rPr>
+        <w:tab/>
+        <w:t>- 72067.5</w:t>
+      </w:r>
+    </w:p>
+    <w:p>
+      <w:pPr>
+        <w:pStyle w:val="PlainText"/>
+        <w:rPr>
+          <w:rFonts w:ascii="Courier New" w:hAnsi="Courier New" w:cs="Courier New"/>
+        </w:rPr>
+      </w:pPr>
+    </w:p>
+    <w:p>
+      <w:pPr>
+        <w:pStyle w:val="PlainText"/>
+        <w:rPr>
+          <w:rFonts w:ascii="Courier New" w:hAnsi="Courier New" w:cs="Courier New"/>
+          <w:b/>
+        </w:rPr>
+      </w:pPr>
     </w:p>
     <w:p>
       <w:pPr>

</xml_diff>

<commit_message>
27/11/2017 MAMATHA CHICK IN
</commit_message>
<xml_diff>
--- a/customer _details/GANGAMMA/SEP/KUNIGAL/KGR/PURCHASE DETAILS.docx
+++ b/customer _details/GANGAMMA/SEP/KUNIGAL/KGR/PURCHASE DETAILS.docx
@@ -20007,13 +20007,7 @@
         <w:rPr>
           <w:rFonts w:ascii="Courier New" w:hAnsi="Courier New" w:cs="Courier New"/>
         </w:rPr>
-        <w:t>TUE Nov 21</w:t>
-      </w:r>
-      <w:r>
-        <w:rPr>
-          <w:rFonts w:ascii="Courier New" w:hAnsi="Courier New" w:cs="Courier New"/>
-        </w:rPr>
-        <w:t xml:space="preserve"> 10:48:49 PST 2017</w:t>
+        <w:t>TUE Nov 21 10:48:49 PST 2017</w:t>
       </w:r>
     </w:p>
     <w:p>
@@ -20334,6 +20328,436 @@
         <w:tab/>
         <w:t>- 72575.5</w:t>
       </w:r>
+    </w:p>
+    <w:p>
+      <w:pPr>
+        <w:pStyle w:val="PlainText"/>
+        <w:rPr>
+          <w:rFonts w:ascii="Courier New" w:hAnsi="Courier New" w:cs="Courier New"/>
+          <w:b/>
+        </w:rPr>
+      </w:pPr>
+    </w:p>
+    <w:p>
+      <w:pPr>
+        <w:pStyle w:val="PlainText"/>
+        <w:rPr>
+          <w:rFonts w:ascii="Courier New" w:hAnsi="Courier New" w:cs="Courier New"/>
+        </w:rPr>
+      </w:pPr>
+      <w:r>
+        <w:rPr>
+          <w:rFonts w:ascii="Courier New" w:hAnsi="Courier New" w:cs="Courier New"/>
+        </w:rPr>
+        <w:t>SAT Nov 25</w:t>
+      </w:r>
+      <w:r>
+        <w:rPr>
+          <w:rFonts w:ascii="Courier New" w:hAnsi="Courier New" w:cs="Courier New"/>
+        </w:rPr>
+        <w:t xml:space="preserve"> 10:34:01 PST 2017</w:t>
+      </w:r>
+    </w:p>
+    <w:p>
+      <w:pPr>
+        <w:pStyle w:val="PlainText"/>
+        <w:rPr>
+          <w:rFonts w:ascii="Courier New" w:hAnsi="Courier New" w:cs="Courier New"/>
+        </w:rPr>
+      </w:pPr>
+      <w:r>
+        <w:rPr>
+          <w:rFonts w:ascii="Courier New" w:hAnsi="Courier New" w:cs="Courier New"/>
+        </w:rPr>
+        <w:t>Person Name</w:t>
+      </w:r>
+      <w:r>
+        <w:rPr>
+          <w:rFonts w:ascii="Courier New" w:hAnsi="Courier New" w:cs="Courier New"/>
+        </w:rPr>
+        <w:tab/>
+      </w:r>
+      <w:r>
+        <w:rPr>
+          <w:rFonts w:ascii="Courier New" w:hAnsi="Courier New" w:cs="Courier New"/>
+        </w:rPr>
+        <w:tab/>
+      </w:r>
+      <w:r>
+        <w:rPr>
+          <w:rFonts w:ascii="Courier New" w:hAnsi="Courier New" w:cs="Courier New"/>
+        </w:rPr>
+        <w:tab/>
+      </w:r>
+      <w:r>
+        <w:rPr>
+          <w:rFonts w:ascii="Courier New" w:hAnsi="Courier New" w:cs="Courier New"/>
+        </w:rPr>
+        <w:tab/>
+        <w:t>- KGR</w:t>
+      </w:r>
+    </w:p>
+    <w:p>
+      <w:pPr>
+        <w:pStyle w:val="PlainText"/>
+        <w:rPr>
+          <w:rFonts w:ascii="Courier New" w:hAnsi="Courier New" w:cs="Courier New"/>
+        </w:rPr>
+      </w:pPr>
+      <w:r>
+        <w:rPr>
+          <w:rFonts w:ascii="Courier New" w:hAnsi="Courier New" w:cs="Courier New"/>
+        </w:rPr>
+        <w:t>Bill number</w:t>
+      </w:r>
+      <w:r>
+        <w:rPr>
+          <w:rFonts w:ascii="Courier New" w:hAnsi="Courier New" w:cs="Courier New"/>
+        </w:rPr>
+        <w:tab/>
+      </w:r>
+      <w:r>
+        <w:rPr>
+          <w:rFonts w:ascii="Courier New" w:hAnsi="Courier New" w:cs="Courier New"/>
+        </w:rPr>
+        <w:tab/>
+      </w:r>
+      <w:r>
+        <w:rPr>
+          <w:rFonts w:ascii="Courier New" w:hAnsi="Courier New" w:cs="Courier New"/>
+        </w:rPr>
+        <w:tab/>
+      </w:r>
+      <w:r>
+        <w:rPr>
+          <w:rFonts w:ascii="Courier New" w:hAnsi="Courier New" w:cs="Courier New"/>
+        </w:rPr>
+        <w:tab/>
+        <w:t>- 1647</w:t>
+      </w:r>
+    </w:p>
+    <w:p>
+      <w:pPr>
+        <w:pStyle w:val="PlainText"/>
+        <w:rPr>
+          <w:rFonts w:ascii="Courier New" w:hAnsi="Courier New" w:cs="Courier New"/>
+        </w:rPr>
+      </w:pPr>
+      <w:r>
+        <w:rPr>
+          <w:rFonts w:ascii="Courier New" w:hAnsi="Courier New" w:cs="Courier New"/>
+        </w:rPr>
+        <w:t>---------------------------------------------------------------</w:t>
+      </w:r>
+    </w:p>
+    <w:p>
+      <w:pPr>
+        <w:pStyle w:val="PlainText"/>
+        <w:rPr>
+          <w:rFonts w:ascii="Courier New" w:hAnsi="Courier New" w:cs="Courier New"/>
+        </w:rPr>
+      </w:pPr>
+      <w:r>
+        <w:rPr>
+          <w:rFonts w:ascii="Courier New" w:hAnsi="Courier New" w:cs="Courier New"/>
+        </w:rPr>
+        <w:t>Item Name</w:t>
+      </w:r>
+      <w:r>
+        <w:rPr>
+          <w:rFonts w:ascii="Courier New" w:hAnsi="Courier New" w:cs="Courier New"/>
+        </w:rPr>
+        <w:tab/>
+      </w:r>
+      <w:r>
+        <w:rPr>
+          <w:rFonts w:ascii="Courier New" w:hAnsi="Courier New" w:cs="Courier New"/>
+        </w:rPr>
+        <w:tab/>
+      </w:r>
+      <w:r>
+        <w:rPr>
+          <w:rFonts w:ascii="Courier New" w:hAnsi="Courier New" w:cs="Courier New"/>
+        </w:rPr>
+        <w:tab/>
+      </w:r>
+      <w:r>
+        <w:rPr>
+          <w:rFonts w:ascii="Courier New" w:hAnsi="Courier New" w:cs="Courier New"/>
+        </w:rPr>
+        <w:tab/>
+        <w:t>- POTATO EVE2</w:t>
+      </w:r>
+    </w:p>
+    <w:p>
+      <w:pPr>
+        <w:pStyle w:val="PlainText"/>
+        <w:rPr>
+          <w:rFonts w:ascii="Courier New" w:hAnsi="Courier New" w:cs="Courier New"/>
+        </w:rPr>
+      </w:pPr>
+      <w:r>
+        <w:rPr>
+          <w:rFonts w:ascii="Courier New" w:hAnsi="Courier New" w:cs="Courier New"/>
+        </w:rPr>
+        <w:t>Number of Pockets</w:t>
+      </w:r>
+      <w:r>
+        <w:rPr>
+          <w:rFonts w:ascii="Courier New" w:hAnsi="Courier New" w:cs="Courier New"/>
+        </w:rPr>
+        <w:tab/>
+      </w:r>
+      <w:r>
+        <w:rPr>
+          <w:rFonts w:ascii="Courier New" w:hAnsi="Courier New" w:cs="Courier New"/>
+        </w:rPr>
+        <w:tab/>
+      </w:r>
+      <w:r>
+        <w:rPr>
+          <w:rFonts w:ascii="Courier New" w:hAnsi="Courier New" w:cs="Courier New"/>
+        </w:rPr>
+        <w:tab/>
+        <w:t>- 2</w:t>
+      </w:r>
+    </w:p>
+    <w:p>
+      <w:pPr>
+        <w:pStyle w:val="PlainText"/>
+        <w:rPr>
+          <w:rFonts w:ascii="Courier New" w:hAnsi="Courier New" w:cs="Courier New"/>
+        </w:rPr>
+      </w:pPr>
+      <w:r>
+        <w:rPr>
+          <w:rFonts w:ascii="Courier New" w:hAnsi="Courier New" w:cs="Courier New"/>
+        </w:rPr>
+        <w:t>Number of KGs</w:t>
+      </w:r>
+      <w:r>
+        <w:rPr>
+          <w:rFonts w:ascii="Courier New" w:hAnsi="Courier New" w:cs="Courier New"/>
+        </w:rPr>
+        <w:tab/>
+      </w:r>
+      <w:r>
+        <w:rPr>
+          <w:rFonts w:ascii="Courier New" w:hAnsi="Courier New" w:cs="Courier New"/>
+        </w:rPr>
+        <w:tab/>
+      </w:r>
+      <w:r>
+        <w:rPr>
+          <w:rFonts w:ascii="Courier New" w:hAnsi="Courier New" w:cs="Courier New"/>
+        </w:rPr>
+        <w:tab/>
+        <w:t>- 101</w:t>
+      </w:r>
+    </w:p>
+    <w:p>
+      <w:pPr>
+        <w:pStyle w:val="PlainText"/>
+        <w:rPr>
+          <w:rFonts w:ascii="Courier New" w:hAnsi="Courier New" w:cs="Courier New"/>
+        </w:rPr>
+      </w:pPr>
+      <w:r>
+        <w:rPr>
+          <w:rFonts w:ascii="Courier New" w:hAnsi="Courier New" w:cs="Courier New"/>
+        </w:rPr>
+        <w:t>Rate</w:t>
+      </w:r>
+      <w:r>
+        <w:rPr>
+          <w:rFonts w:ascii="Courier New" w:hAnsi="Courier New" w:cs="Courier New"/>
+        </w:rPr>
+        <w:tab/>
+      </w:r>
+      <w:r>
+        <w:rPr>
+          <w:rFonts w:ascii="Courier New" w:hAnsi="Courier New" w:cs="Courier New"/>
+        </w:rPr>
+        <w:tab/>
+      </w:r>
+      <w:r>
+        <w:rPr>
+          <w:rFonts w:ascii="Courier New" w:hAnsi="Courier New" w:cs="Courier New"/>
+        </w:rPr>
+        <w:tab/>
+      </w:r>
+      <w:r>
+        <w:rPr>
+          <w:rFonts w:ascii="Courier New" w:hAnsi="Courier New" w:cs="Courier New"/>
+        </w:rPr>
+        <w:tab/>
+      </w:r>
+      <w:r>
+        <w:rPr>
+          <w:rFonts w:ascii="Courier New" w:hAnsi="Courier New" w:cs="Courier New"/>
+        </w:rPr>
+        <w:tab/>
+        <w:t>- 12</w:t>
+      </w:r>
+    </w:p>
+    <w:p>
+      <w:pPr>
+        <w:pStyle w:val="PlainText"/>
+        <w:rPr>
+          <w:rFonts w:ascii="Courier New" w:hAnsi="Courier New" w:cs="Courier New"/>
+        </w:rPr>
+      </w:pPr>
+      <w:r>
+        <w:rPr>
+          <w:rFonts w:ascii="Courier New" w:hAnsi="Courier New" w:cs="Courier New"/>
+        </w:rPr>
+        <w:t>Total Price</w:t>
+      </w:r>
+      <w:r>
+        <w:rPr>
+          <w:rFonts w:ascii="Courier New" w:hAnsi="Courier New" w:cs="Courier New"/>
+        </w:rPr>
+        <w:tab/>
+      </w:r>
+      <w:r>
+        <w:rPr>
+          <w:rFonts w:ascii="Courier New" w:hAnsi="Courier New" w:cs="Courier New"/>
+        </w:rPr>
+        <w:tab/>
+      </w:r>
+      <w:r>
+        <w:rPr>
+          <w:rFonts w:ascii="Courier New" w:hAnsi="Courier New" w:cs="Courier New"/>
+        </w:rPr>
+        <w:tab/>
+      </w:r>
+      <w:r>
+        <w:rPr>
+          <w:rFonts w:ascii="Courier New" w:hAnsi="Courier New" w:cs="Courier New"/>
+        </w:rPr>
+        <w:tab/>
+        <w:t>- 1212.0</w:t>
+      </w:r>
+    </w:p>
+    <w:p>
+      <w:pPr>
+        <w:pStyle w:val="PlainText"/>
+        <w:rPr>
+          <w:rFonts w:ascii="Courier New" w:hAnsi="Courier New" w:cs="Courier New"/>
+          <w:color w:val="FF0000"/>
+        </w:rPr>
+      </w:pPr>
+      <w:r>
+        <w:rPr>
+          <w:rFonts w:ascii="Courier New" w:hAnsi="Courier New" w:cs="Courier New"/>
+          <w:color w:val="FF0000"/>
+        </w:rPr>
+        <w:t>Amount Received</w:t>
+      </w:r>
+      <w:r>
+        <w:rPr>
+          <w:rFonts w:ascii="Courier New" w:hAnsi="Courier New" w:cs="Courier New"/>
+          <w:color w:val="FF0000"/>
+        </w:rPr>
+        <w:tab/>
+      </w:r>
+      <w:r>
+        <w:rPr>
+          <w:rFonts w:ascii="Courier New" w:hAnsi="Courier New" w:cs="Courier New"/>
+          <w:color w:val="FF0000"/>
+        </w:rPr>
+        <w:tab/>
+      </w:r>
+      <w:r>
+        <w:rPr>
+          <w:rFonts w:ascii="Courier New" w:hAnsi="Courier New" w:cs="Courier New"/>
+          <w:color w:val="FF0000"/>
+        </w:rPr>
+        <w:tab/>
+        <w:t>- 35000</w:t>
+      </w:r>
+    </w:p>
+    <w:p>
+      <w:pPr>
+        <w:pStyle w:val="PlainText"/>
+        <w:rPr>
+          <w:rFonts w:ascii="Courier New" w:hAnsi="Courier New" w:cs="Courier New"/>
+          <w:b/>
+        </w:rPr>
+      </w:pPr>
+      <w:r>
+        <w:rPr>
+          <w:rFonts w:ascii="Courier New" w:hAnsi="Courier New" w:cs="Courier New"/>
+          <w:b/>
+        </w:rPr>
+        <w:t>Amount balance</w:t>
+      </w:r>
+      <w:r>
+        <w:rPr>
+          <w:rFonts w:ascii="Courier New" w:hAnsi="Courier New" w:cs="Courier New"/>
+          <w:b/>
+        </w:rPr>
+        <w:tab/>
+      </w:r>
+      <w:r>
+        <w:rPr>
+          <w:rFonts w:ascii="Courier New" w:hAnsi="Courier New" w:cs="Courier New"/>
+          <w:b/>
+        </w:rPr>
+        <w:tab/>
+      </w:r>
+      <w:r>
+        <w:rPr>
+          <w:rFonts w:ascii="Courier New" w:hAnsi="Courier New" w:cs="Courier New"/>
+          <w:b/>
+        </w:rPr>
+        <w:tab/>
+        <w:t>- 38787.5</w:t>
+      </w:r>
+    </w:p>
+    <w:p>
+      <w:pPr>
+        <w:pStyle w:val="PlainText"/>
+        <w:rPr>
+          <w:rFonts w:ascii="Courier New" w:hAnsi="Courier New" w:cs="Courier New"/>
+        </w:rPr>
+      </w:pPr>
+      <w:r>
+        <w:rPr>
+          <w:rFonts w:ascii="Courier New" w:hAnsi="Courier New" w:cs="Courier New"/>
+        </w:rPr>
+        <w:t>Amount Received mode</w:t>
+      </w:r>
+      <w:r>
+        <w:rPr>
+          <w:rFonts w:ascii="Courier New" w:hAnsi="Courier New" w:cs="Courier New"/>
+        </w:rPr>
+        <w:tab/>
+      </w:r>
+      <w:r>
+        <w:rPr>
+          <w:rFonts w:ascii="Courier New" w:hAnsi="Courier New" w:cs="Courier New"/>
+        </w:rPr>
+        <w:tab/>
+        <w:t>- CASH</w:t>
+      </w:r>
+    </w:p>
+    <w:p>
+      <w:pPr>
+        <w:pStyle w:val="PlainText"/>
+        <w:rPr>
+          <w:rFonts w:ascii="Courier New" w:hAnsi="Courier New" w:cs="Courier New"/>
+        </w:rPr>
+      </w:pPr>
+    </w:p>
+    <w:p>
+      <w:pPr>
+        <w:pStyle w:val="PlainText"/>
+        <w:rPr>
+          <w:rFonts w:ascii="Courier New" w:hAnsi="Courier New" w:cs="Courier New"/>
+          <w:b/>
+        </w:rPr>
+      </w:pPr>
     </w:p>
     <w:p>
       <w:pPr>

</xml_diff>

<commit_message>
30/11/2017 MAMATHA CHICK IN
</commit_message>
<xml_diff>
--- a/customer _details/GANGAMMA/SEP/KUNIGAL/KGR/PURCHASE DETAILS.docx
+++ b/customer _details/GANGAMMA/SEP/KUNIGAL/KGR/PURCHASE DETAILS.docx
@@ -20349,13 +20349,7 @@
         <w:rPr>
           <w:rFonts w:ascii="Courier New" w:hAnsi="Courier New" w:cs="Courier New"/>
         </w:rPr>
-        <w:t>SAT Nov 25</w:t>
-      </w:r>
-      <w:r>
-        <w:rPr>
-          <w:rFonts w:ascii="Courier New" w:hAnsi="Courier New" w:cs="Courier New"/>
-        </w:rPr>
-        <w:t xml:space="preserve"> 10:34:01 PST 2017</w:t>
+        <w:t>SAT Nov 25 10:34:01 PST 2017</w:t>
       </w:r>
     </w:p>
     <w:p>
@@ -20741,6 +20735,599 @@
         <w:tab/>
         <w:t>- CASH</w:t>
       </w:r>
+    </w:p>
+    <w:p>
+      <w:pPr>
+        <w:pStyle w:val="PlainText"/>
+        <w:rPr>
+          <w:rFonts w:ascii="Courier New" w:hAnsi="Courier New" w:cs="Courier New"/>
+        </w:rPr>
+      </w:pPr>
+    </w:p>
+    <w:p>
+      <w:pPr>
+        <w:pStyle w:val="PlainText"/>
+        <w:rPr>
+          <w:rFonts w:ascii="Courier New" w:hAnsi="Courier New" w:cs="Courier New"/>
+        </w:rPr>
+      </w:pPr>
+      <w:r>
+        <w:rPr>
+          <w:rFonts w:ascii="Courier New" w:hAnsi="Courier New" w:cs="Courier New"/>
+        </w:rPr>
+        <w:t>TUE Nov 28</w:t>
+      </w:r>
+      <w:r>
+        <w:rPr>
+          <w:rFonts w:ascii="Courier New" w:hAnsi="Courier New" w:cs="Courier New"/>
+        </w:rPr>
+        <w:t xml:space="preserve"> 10:53:08 PST 2017</w:t>
+      </w:r>
+    </w:p>
+    <w:p>
+      <w:pPr>
+        <w:pStyle w:val="PlainText"/>
+        <w:rPr>
+          <w:rFonts w:ascii="Courier New" w:hAnsi="Courier New" w:cs="Courier New"/>
+        </w:rPr>
+      </w:pPr>
+      <w:r>
+        <w:rPr>
+          <w:rFonts w:ascii="Courier New" w:hAnsi="Courier New" w:cs="Courier New"/>
+        </w:rPr>
+        <w:t>Person Name</w:t>
+      </w:r>
+      <w:r>
+        <w:rPr>
+          <w:rFonts w:ascii="Courier New" w:hAnsi="Courier New" w:cs="Courier New"/>
+        </w:rPr>
+        <w:tab/>
+      </w:r>
+      <w:r>
+        <w:rPr>
+          <w:rFonts w:ascii="Courier New" w:hAnsi="Courier New" w:cs="Courier New"/>
+        </w:rPr>
+        <w:tab/>
+      </w:r>
+      <w:r>
+        <w:rPr>
+          <w:rFonts w:ascii="Courier New" w:hAnsi="Courier New" w:cs="Courier New"/>
+        </w:rPr>
+        <w:tab/>
+      </w:r>
+      <w:r>
+        <w:rPr>
+          <w:rFonts w:ascii="Courier New" w:hAnsi="Courier New" w:cs="Courier New"/>
+        </w:rPr>
+        <w:tab/>
+        <w:t>- KGR</w:t>
+      </w:r>
+    </w:p>
+    <w:p>
+      <w:pPr>
+        <w:pStyle w:val="PlainText"/>
+        <w:rPr>
+          <w:rFonts w:ascii="Courier New" w:hAnsi="Courier New" w:cs="Courier New"/>
+        </w:rPr>
+      </w:pPr>
+      <w:r>
+        <w:rPr>
+          <w:rFonts w:ascii="Courier New" w:hAnsi="Courier New" w:cs="Courier New"/>
+        </w:rPr>
+        <w:t>Bill number</w:t>
+      </w:r>
+      <w:r>
+        <w:rPr>
+          <w:rFonts w:ascii="Courier New" w:hAnsi="Courier New" w:cs="Courier New"/>
+        </w:rPr>
+        <w:tab/>
+      </w:r>
+      <w:r>
+        <w:rPr>
+          <w:rFonts w:ascii="Courier New" w:hAnsi="Courier New" w:cs="Courier New"/>
+        </w:rPr>
+        <w:tab/>
+      </w:r>
+      <w:r>
+        <w:rPr>
+          <w:rFonts w:ascii="Courier New" w:hAnsi="Courier New" w:cs="Courier New"/>
+        </w:rPr>
+        <w:tab/>
+      </w:r>
+      <w:r>
+        <w:rPr>
+          <w:rFonts w:ascii="Courier New" w:hAnsi="Courier New" w:cs="Courier New"/>
+        </w:rPr>
+        <w:tab/>
+        <w:t>- 1690</w:t>
+      </w:r>
+    </w:p>
+    <w:p>
+      <w:pPr>
+        <w:pStyle w:val="PlainText"/>
+        <w:rPr>
+          <w:rFonts w:ascii="Courier New" w:hAnsi="Courier New" w:cs="Courier New"/>
+        </w:rPr>
+      </w:pPr>
+      <w:r>
+        <w:rPr>
+          <w:rFonts w:ascii="Courier New" w:hAnsi="Courier New" w:cs="Courier New"/>
+        </w:rPr>
+        <w:t>---------------------------------------------------------------</w:t>
+      </w:r>
+    </w:p>
+    <w:p>
+      <w:pPr>
+        <w:pStyle w:val="PlainText"/>
+        <w:rPr>
+          <w:rFonts w:ascii="Courier New" w:hAnsi="Courier New" w:cs="Courier New"/>
+        </w:rPr>
+      </w:pPr>
+      <w:r>
+        <w:rPr>
+          <w:rFonts w:ascii="Courier New" w:hAnsi="Courier New" w:cs="Courier New"/>
+        </w:rPr>
+        <w:t>Item Name</w:t>
+      </w:r>
+      <w:r>
+        <w:rPr>
+          <w:rFonts w:ascii="Courier New" w:hAnsi="Courier New" w:cs="Courier New"/>
+        </w:rPr>
+        <w:tab/>
+      </w:r>
+      <w:r>
+        <w:rPr>
+          <w:rFonts w:ascii="Courier New" w:hAnsi="Courier New" w:cs="Courier New"/>
+        </w:rPr>
+        <w:tab/>
+      </w:r>
+      <w:r>
+        <w:rPr>
+          <w:rFonts w:ascii="Courier New" w:hAnsi="Courier New" w:cs="Courier New"/>
+        </w:rPr>
+        <w:tab/>
+      </w:r>
+      <w:r>
+        <w:rPr>
+          <w:rFonts w:ascii="Courier New" w:hAnsi="Courier New" w:cs="Courier New"/>
+        </w:rPr>
+        <w:tab/>
+        <w:t>- CHOWCHOW</w:t>
+      </w:r>
+    </w:p>
+    <w:p>
+      <w:pPr>
+        <w:pStyle w:val="PlainText"/>
+        <w:rPr>
+          <w:rFonts w:ascii="Courier New" w:hAnsi="Courier New" w:cs="Courier New"/>
+        </w:rPr>
+      </w:pPr>
+      <w:r>
+        <w:rPr>
+          <w:rFonts w:ascii="Courier New" w:hAnsi="Courier New" w:cs="Courier New"/>
+        </w:rPr>
+        <w:t>Number of Pockets</w:t>
+      </w:r>
+      <w:r>
+        <w:rPr>
+          <w:rFonts w:ascii="Courier New" w:hAnsi="Courier New" w:cs="Courier New"/>
+        </w:rPr>
+        <w:tab/>
+      </w:r>
+      <w:r>
+        <w:rPr>
+          <w:rFonts w:ascii="Courier New" w:hAnsi="Courier New" w:cs="Courier New"/>
+        </w:rPr>
+        <w:tab/>
+      </w:r>
+      <w:r>
+        <w:rPr>
+          <w:rFonts w:ascii="Courier New" w:hAnsi="Courier New" w:cs="Courier New"/>
+        </w:rPr>
+        <w:tab/>
+        <w:t>- 1</w:t>
+      </w:r>
+    </w:p>
+    <w:p>
+      <w:pPr>
+        <w:pStyle w:val="PlainText"/>
+        <w:rPr>
+          <w:rFonts w:ascii="Courier New" w:hAnsi="Courier New" w:cs="Courier New"/>
+        </w:rPr>
+      </w:pPr>
+      <w:r>
+        <w:rPr>
+          <w:rFonts w:ascii="Courier New" w:hAnsi="Courier New" w:cs="Courier New"/>
+        </w:rPr>
+        <w:t>Number of KGs</w:t>
+      </w:r>
+      <w:r>
+        <w:rPr>
+          <w:rFonts w:ascii="Courier New" w:hAnsi="Courier New" w:cs="Courier New"/>
+        </w:rPr>
+        <w:tab/>
+      </w:r>
+      <w:r>
+        <w:rPr>
+          <w:rFonts w:ascii="Courier New" w:hAnsi="Courier New" w:cs="Courier New"/>
+        </w:rPr>
+        <w:tab/>
+      </w:r>
+      <w:r>
+        <w:rPr>
+          <w:rFonts w:ascii="Courier New" w:hAnsi="Courier New" w:cs="Courier New"/>
+        </w:rPr>
+        <w:tab/>
+        <w:t>- 55</w:t>
+      </w:r>
+    </w:p>
+    <w:p>
+      <w:pPr>
+        <w:pStyle w:val="PlainText"/>
+        <w:rPr>
+          <w:rFonts w:ascii="Courier New" w:hAnsi="Courier New" w:cs="Courier New"/>
+        </w:rPr>
+      </w:pPr>
+      <w:r>
+        <w:rPr>
+          <w:rFonts w:ascii="Courier New" w:hAnsi="Courier New" w:cs="Courier New"/>
+        </w:rPr>
+        <w:t>Rate</w:t>
+      </w:r>
+      <w:r>
+        <w:rPr>
+          <w:rFonts w:ascii="Courier New" w:hAnsi="Courier New" w:cs="Courier New"/>
+        </w:rPr>
+        <w:tab/>
+      </w:r>
+      <w:r>
+        <w:rPr>
+          <w:rFonts w:ascii="Courier New" w:hAnsi="Courier New" w:cs="Courier New"/>
+        </w:rPr>
+        <w:tab/>
+      </w:r>
+      <w:r>
+        <w:rPr>
+          <w:rFonts w:ascii="Courier New" w:hAnsi="Courier New" w:cs="Courier New"/>
+        </w:rPr>
+        <w:tab/>
+      </w:r>
+      <w:r>
+        <w:rPr>
+          <w:rFonts w:ascii="Courier New" w:hAnsi="Courier New" w:cs="Courier New"/>
+        </w:rPr>
+        <w:tab/>
+      </w:r>
+      <w:r>
+        <w:rPr>
+          <w:rFonts w:ascii="Courier New" w:hAnsi="Courier New" w:cs="Courier New"/>
+        </w:rPr>
+        <w:tab/>
+        <w:t>- 8</w:t>
+      </w:r>
+    </w:p>
+    <w:p>
+      <w:pPr>
+        <w:pStyle w:val="PlainText"/>
+        <w:rPr>
+          <w:rFonts w:ascii="Courier New" w:hAnsi="Courier New" w:cs="Courier New"/>
+        </w:rPr>
+      </w:pPr>
+      <w:r>
+        <w:rPr>
+          <w:rFonts w:ascii="Courier New" w:hAnsi="Courier New" w:cs="Courier New"/>
+        </w:rPr>
+        <w:t>Total Price</w:t>
+      </w:r>
+      <w:r>
+        <w:rPr>
+          <w:rFonts w:ascii="Courier New" w:hAnsi="Courier New" w:cs="Courier New"/>
+        </w:rPr>
+        <w:tab/>
+      </w:r>
+      <w:r>
+        <w:rPr>
+          <w:rFonts w:ascii="Courier New" w:hAnsi="Courier New" w:cs="Courier New"/>
+        </w:rPr>
+        <w:tab/>
+      </w:r>
+      <w:r>
+        <w:rPr>
+          <w:rFonts w:ascii="Courier New" w:hAnsi="Courier New" w:cs="Courier New"/>
+        </w:rPr>
+        <w:tab/>
+      </w:r>
+      <w:r>
+        <w:rPr>
+          <w:rFonts w:ascii="Courier New" w:hAnsi="Courier New" w:cs="Courier New"/>
+        </w:rPr>
+        <w:tab/>
+        <w:t>- 440.0</w:t>
+      </w:r>
+    </w:p>
+    <w:p>
+      <w:pPr>
+        <w:pStyle w:val="PlainText"/>
+        <w:rPr>
+          <w:rFonts w:ascii="Courier New" w:hAnsi="Courier New" w:cs="Courier New"/>
+        </w:rPr>
+      </w:pPr>
+      <w:r>
+        <w:rPr>
+          <w:rFonts w:ascii="Courier New" w:hAnsi="Courier New" w:cs="Courier New"/>
+        </w:rPr>
+        <w:t>Amount balance</w:t>
+      </w:r>
+      <w:r>
+        <w:rPr>
+          <w:rFonts w:ascii="Courier New" w:hAnsi="Courier New" w:cs="Courier New"/>
+        </w:rPr>
+        <w:tab/>
+      </w:r>
+      <w:r>
+        <w:rPr>
+          <w:rFonts w:ascii="Courier New" w:hAnsi="Courier New" w:cs="Courier New"/>
+        </w:rPr>
+        <w:tab/>
+      </w:r>
+      <w:r>
+        <w:rPr>
+          <w:rFonts w:ascii="Courier New" w:hAnsi="Courier New" w:cs="Courier New"/>
+        </w:rPr>
+        <w:tab/>
+        <w:t>- 39227.5</w:t>
+      </w:r>
+    </w:p>
+    <w:p>
+      <w:pPr>
+        <w:pStyle w:val="PlainText"/>
+        <w:rPr>
+          <w:rFonts w:ascii="Courier New" w:hAnsi="Courier New" w:cs="Courier New"/>
+        </w:rPr>
+      </w:pPr>
+    </w:p>
+    <w:p>
+      <w:pPr>
+        <w:pStyle w:val="PlainText"/>
+        <w:rPr>
+          <w:rFonts w:ascii="Courier New" w:hAnsi="Courier New" w:cs="Courier New"/>
+        </w:rPr>
+      </w:pPr>
+      <w:r>
+        <w:rPr>
+          <w:rFonts w:ascii="Courier New" w:hAnsi="Courier New" w:cs="Courier New"/>
+        </w:rPr>
+        <w:t>Item Name</w:t>
+      </w:r>
+      <w:r>
+        <w:rPr>
+          <w:rFonts w:ascii="Courier New" w:hAnsi="Courier New" w:cs="Courier New"/>
+        </w:rPr>
+        <w:tab/>
+      </w:r>
+      <w:r>
+        <w:rPr>
+          <w:rFonts w:ascii="Courier New" w:hAnsi="Courier New" w:cs="Courier New"/>
+        </w:rPr>
+        <w:tab/>
+      </w:r>
+      <w:r>
+        <w:rPr>
+          <w:rFonts w:ascii="Courier New" w:hAnsi="Courier New" w:cs="Courier New"/>
+        </w:rPr>
+        <w:tab/>
+      </w:r>
+      <w:r>
+        <w:rPr>
+          <w:rFonts w:ascii="Courier New" w:hAnsi="Courier New" w:cs="Courier New"/>
+        </w:rPr>
+        <w:tab/>
+        <w:t>- CARROT EVE</w:t>
+      </w:r>
+    </w:p>
+    <w:p>
+      <w:pPr>
+        <w:pStyle w:val="PlainText"/>
+        <w:rPr>
+          <w:rFonts w:ascii="Courier New" w:hAnsi="Courier New" w:cs="Courier New"/>
+        </w:rPr>
+      </w:pPr>
+      <w:r>
+        <w:rPr>
+          <w:rFonts w:ascii="Courier New" w:hAnsi="Courier New" w:cs="Courier New"/>
+        </w:rPr>
+        <w:t>Number of Pockets</w:t>
+      </w:r>
+      <w:r>
+        <w:rPr>
+          <w:rFonts w:ascii="Courier New" w:hAnsi="Courier New" w:cs="Courier New"/>
+        </w:rPr>
+        <w:tab/>
+      </w:r>
+      <w:r>
+        <w:rPr>
+          <w:rFonts w:ascii="Courier New" w:hAnsi="Courier New" w:cs="Courier New"/>
+        </w:rPr>
+        <w:tab/>
+      </w:r>
+      <w:r>
+        <w:rPr>
+          <w:rFonts w:ascii="Courier New" w:hAnsi="Courier New" w:cs="Courier New"/>
+        </w:rPr>
+        <w:tab/>
+        <w:t>- 1</w:t>
+      </w:r>
+    </w:p>
+    <w:p>
+      <w:pPr>
+        <w:pStyle w:val="PlainText"/>
+        <w:rPr>
+          <w:rFonts w:ascii="Courier New" w:hAnsi="Courier New" w:cs="Courier New"/>
+        </w:rPr>
+      </w:pPr>
+      <w:r>
+        <w:rPr>
+          <w:rFonts w:ascii="Courier New" w:hAnsi="Courier New" w:cs="Courier New"/>
+        </w:rPr>
+        <w:t>Number of KGs</w:t>
+      </w:r>
+      <w:r>
+        <w:rPr>
+          <w:rFonts w:ascii="Courier New" w:hAnsi="Courier New" w:cs="Courier New"/>
+        </w:rPr>
+        <w:tab/>
+      </w:r>
+      <w:r>
+        <w:rPr>
+          <w:rFonts w:ascii="Courier New" w:hAnsi="Courier New" w:cs="Courier New"/>
+        </w:rPr>
+        <w:tab/>
+      </w:r>
+      <w:r>
+        <w:rPr>
+          <w:rFonts w:ascii="Courier New" w:hAnsi="Courier New" w:cs="Courier New"/>
+        </w:rPr>
+        <w:tab/>
+        <w:t>- 99</w:t>
+      </w:r>
+    </w:p>
+    <w:p>
+      <w:pPr>
+        <w:pStyle w:val="PlainText"/>
+        <w:rPr>
+          <w:rFonts w:ascii="Courier New" w:hAnsi="Courier New" w:cs="Courier New"/>
+        </w:rPr>
+      </w:pPr>
+      <w:r>
+        <w:rPr>
+          <w:rFonts w:ascii="Courier New" w:hAnsi="Courier New" w:cs="Courier New"/>
+        </w:rPr>
+        <w:t>Rate</w:t>
+      </w:r>
+      <w:r>
+        <w:rPr>
+          <w:rFonts w:ascii="Courier New" w:hAnsi="Courier New" w:cs="Courier New"/>
+        </w:rPr>
+        <w:tab/>
+      </w:r>
+      <w:r>
+        <w:rPr>
+          <w:rFonts w:ascii="Courier New" w:hAnsi="Courier New" w:cs="Courier New"/>
+        </w:rPr>
+        <w:tab/>
+      </w:r>
+      <w:r>
+        <w:rPr>
+          <w:rFonts w:ascii="Courier New" w:hAnsi="Courier New" w:cs="Courier New"/>
+        </w:rPr>
+        <w:tab/>
+      </w:r>
+      <w:r>
+        <w:rPr>
+          <w:rFonts w:ascii="Courier New" w:hAnsi="Courier New" w:cs="Courier New"/>
+        </w:rPr>
+        <w:tab/>
+      </w:r>
+      <w:r>
+        <w:rPr>
+          <w:rFonts w:ascii="Courier New" w:hAnsi="Courier New" w:cs="Courier New"/>
+        </w:rPr>
+        <w:tab/>
+        <w:t>- 65</w:t>
+      </w:r>
+    </w:p>
+    <w:p>
+      <w:pPr>
+        <w:pStyle w:val="PlainText"/>
+        <w:rPr>
+          <w:rFonts w:ascii="Courier New" w:hAnsi="Courier New" w:cs="Courier New"/>
+        </w:rPr>
+      </w:pPr>
+      <w:r>
+        <w:rPr>
+          <w:rFonts w:ascii="Courier New" w:hAnsi="Courier New" w:cs="Courier New"/>
+        </w:rPr>
+        <w:t>Total Price</w:t>
+      </w:r>
+      <w:r>
+        <w:rPr>
+          <w:rFonts w:ascii="Courier New" w:hAnsi="Courier New" w:cs="Courier New"/>
+        </w:rPr>
+        <w:tab/>
+      </w:r>
+      <w:r>
+        <w:rPr>
+          <w:rFonts w:ascii="Courier New" w:hAnsi="Courier New" w:cs="Courier New"/>
+        </w:rPr>
+        <w:tab/>
+      </w:r>
+      <w:r>
+        <w:rPr>
+          <w:rFonts w:ascii="Courier New" w:hAnsi="Courier New" w:cs="Courier New"/>
+        </w:rPr>
+        <w:tab/>
+      </w:r>
+      <w:r>
+        <w:rPr>
+          <w:rFonts w:ascii="Courier New" w:hAnsi="Courier New" w:cs="Courier New"/>
+        </w:rPr>
+        <w:tab/>
+        <w:t>- 6435.0</w:t>
+      </w:r>
+    </w:p>
+    <w:p>
+      <w:pPr>
+        <w:pStyle w:val="PlainText"/>
+        <w:rPr>
+          <w:rFonts w:ascii="Courier New" w:hAnsi="Courier New" w:cs="Courier New"/>
+          <w:b/>
+        </w:rPr>
+      </w:pPr>
+      <w:r>
+        <w:rPr>
+          <w:rFonts w:ascii="Courier New" w:hAnsi="Courier New" w:cs="Courier New"/>
+          <w:b/>
+        </w:rPr>
+        <w:t>Amount balance</w:t>
+      </w:r>
+      <w:r>
+        <w:rPr>
+          <w:rFonts w:ascii="Courier New" w:hAnsi="Courier New" w:cs="Courier New"/>
+          <w:b/>
+        </w:rPr>
+        <w:tab/>
+      </w:r>
+      <w:r>
+        <w:rPr>
+          <w:rFonts w:ascii="Courier New" w:hAnsi="Courier New" w:cs="Courier New"/>
+          <w:b/>
+        </w:rPr>
+        <w:tab/>
+      </w:r>
+      <w:r>
+        <w:rPr>
+          <w:rFonts w:ascii="Courier New" w:hAnsi="Courier New" w:cs="Courier New"/>
+          <w:b/>
+        </w:rPr>
+        <w:tab/>
+        <w:t>- 45662.5</w:t>
+      </w:r>
+    </w:p>
+    <w:p>
+      <w:pPr>
+        <w:pStyle w:val="PlainText"/>
+        <w:rPr>
+          <w:rFonts w:ascii="Courier New" w:hAnsi="Courier New" w:cs="Courier New"/>
+        </w:rPr>
+      </w:pPr>
+    </w:p>
+    <w:p>
+      <w:pPr>
+        <w:pStyle w:val="PlainText"/>
+        <w:rPr>
+          <w:rFonts w:ascii="Courier New" w:hAnsi="Courier New" w:cs="Courier New"/>
+        </w:rPr>
+      </w:pPr>
     </w:p>
     <w:p>
       <w:pPr>

</xml_diff>

<commit_message>
1/12/2017 MAMATHA CHICK IN
</commit_message>
<xml_diff>
--- a/customer _details/GANGAMMA/SEP/KUNIGAL/KGR/PURCHASE DETAILS.docx
+++ b/customer _details/GANGAMMA/SEP/KUNIGAL/KGR/PURCHASE DETAILS.docx
@@ -20755,13 +20755,7 @@
         <w:rPr>
           <w:rFonts w:ascii="Courier New" w:hAnsi="Courier New" w:cs="Courier New"/>
         </w:rPr>
-        <w:t>TUE Nov 28</w:t>
-      </w:r>
-      <w:r>
-        <w:rPr>
-          <w:rFonts w:ascii="Courier New" w:hAnsi="Courier New" w:cs="Courier New"/>
-        </w:rPr>
-        <w:t xml:space="preserve"> 10:53:08 PST 2017</w:t>
+        <w:t>TUE Nov 28 10:53:08 PST 2017</w:t>
       </w:r>
     </w:p>
     <w:p>
@@ -21312,6 +21306,371 @@
         <w:tab/>
         <w:t>- 45662.5</w:t>
       </w:r>
+    </w:p>
+    <w:p>
+      <w:pPr>
+        <w:pStyle w:val="PlainText"/>
+        <w:rPr>
+          <w:rFonts w:ascii="Courier New" w:hAnsi="Courier New" w:cs="Courier New"/>
+          <w:b/>
+        </w:rPr>
+      </w:pPr>
+    </w:p>
+    <w:p>
+      <w:pPr>
+        <w:pStyle w:val="PlainText"/>
+        <w:rPr>
+          <w:rFonts w:ascii="Courier New" w:hAnsi="Courier New" w:cs="Courier New"/>
+        </w:rPr>
+      </w:pPr>
+      <w:r>
+        <w:rPr>
+          <w:rFonts w:ascii="Courier New" w:hAnsi="Courier New" w:cs="Courier New"/>
+        </w:rPr>
+        <w:t>THU NOV 30</w:t>
+      </w:r>
+      <w:r>
+        <w:rPr>
+          <w:rFonts w:ascii="Courier New" w:hAnsi="Courier New" w:cs="Courier New"/>
+        </w:rPr>
+        <w:t xml:space="preserve"> 10:29:47 PST 2017</w:t>
+      </w:r>
+    </w:p>
+    <w:p>
+      <w:pPr>
+        <w:pStyle w:val="PlainText"/>
+        <w:rPr>
+          <w:rFonts w:ascii="Courier New" w:hAnsi="Courier New" w:cs="Courier New"/>
+        </w:rPr>
+      </w:pPr>
+      <w:r>
+        <w:rPr>
+          <w:rFonts w:ascii="Courier New" w:hAnsi="Courier New" w:cs="Courier New"/>
+        </w:rPr>
+        <w:t>Person Name</w:t>
+      </w:r>
+      <w:r>
+        <w:rPr>
+          <w:rFonts w:ascii="Courier New" w:hAnsi="Courier New" w:cs="Courier New"/>
+        </w:rPr>
+        <w:tab/>
+      </w:r>
+      <w:r>
+        <w:rPr>
+          <w:rFonts w:ascii="Courier New" w:hAnsi="Courier New" w:cs="Courier New"/>
+        </w:rPr>
+        <w:tab/>
+      </w:r>
+      <w:r>
+        <w:rPr>
+          <w:rFonts w:ascii="Courier New" w:hAnsi="Courier New" w:cs="Courier New"/>
+        </w:rPr>
+        <w:tab/>
+      </w:r>
+      <w:r>
+        <w:rPr>
+          <w:rFonts w:ascii="Courier New" w:hAnsi="Courier New" w:cs="Courier New"/>
+        </w:rPr>
+        <w:tab/>
+        <w:t>- KGR</w:t>
+      </w:r>
+    </w:p>
+    <w:p>
+      <w:pPr>
+        <w:pStyle w:val="PlainText"/>
+        <w:rPr>
+          <w:rFonts w:ascii="Courier New" w:hAnsi="Courier New" w:cs="Courier New"/>
+        </w:rPr>
+      </w:pPr>
+      <w:r>
+        <w:rPr>
+          <w:rFonts w:ascii="Courier New" w:hAnsi="Courier New" w:cs="Courier New"/>
+        </w:rPr>
+        <w:t>Bill number</w:t>
+      </w:r>
+      <w:r>
+        <w:rPr>
+          <w:rFonts w:ascii="Courier New" w:hAnsi="Courier New" w:cs="Courier New"/>
+        </w:rPr>
+        <w:tab/>
+      </w:r>
+      <w:r>
+        <w:rPr>
+          <w:rFonts w:ascii="Courier New" w:hAnsi="Courier New" w:cs="Courier New"/>
+        </w:rPr>
+        <w:tab/>
+      </w:r>
+      <w:r>
+        <w:rPr>
+          <w:rFonts w:ascii="Courier New" w:hAnsi="Courier New" w:cs="Courier New"/>
+        </w:rPr>
+        <w:tab/>
+      </w:r>
+      <w:r>
+        <w:rPr>
+          <w:rFonts w:ascii="Courier New" w:hAnsi="Courier New" w:cs="Courier New"/>
+        </w:rPr>
+        <w:tab/>
+        <w:t>- 1717</w:t>
+      </w:r>
+    </w:p>
+    <w:p>
+      <w:pPr>
+        <w:pStyle w:val="PlainText"/>
+        <w:rPr>
+          <w:rFonts w:ascii="Courier New" w:hAnsi="Courier New" w:cs="Courier New"/>
+        </w:rPr>
+      </w:pPr>
+      <w:r>
+        <w:rPr>
+          <w:rFonts w:ascii="Courier New" w:hAnsi="Courier New" w:cs="Courier New"/>
+        </w:rPr>
+        <w:t>---------------------------------------------------------------</w:t>
+      </w:r>
+    </w:p>
+    <w:p>
+      <w:pPr>
+        <w:pStyle w:val="PlainText"/>
+        <w:rPr>
+          <w:rFonts w:ascii="Courier New" w:hAnsi="Courier New" w:cs="Courier New"/>
+        </w:rPr>
+      </w:pPr>
+      <w:r>
+        <w:rPr>
+          <w:rFonts w:ascii="Courier New" w:hAnsi="Courier New" w:cs="Courier New"/>
+        </w:rPr>
+        <w:t>Item Name</w:t>
+      </w:r>
+      <w:r>
+        <w:rPr>
+          <w:rFonts w:ascii="Courier New" w:hAnsi="Courier New" w:cs="Courier New"/>
+        </w:rPr>
+        <w:tab/>
+      </w:r>
+      <w:r>
+        <w:rPr>
+          <w:rFonts w:ascii="Courier New" w:hAnsi="Courier New" w:cs="Courier New"/>
+        </w:rPr>
+        <w:tab/>
+      </w:r>
+      <w:r>
+        <w:rPr>
+          <w:rFonts w:ascii="Courier New" w:hAnsi="Courier New" w:cs="Courier New"/>
+        </w:rPr>
+        <w:tab/>
+      </w:r>
+      <w:r>
+        <w:rPr>
+          <w:rFonts w:ascii="Courier New" w:hAnsi="Courier New" w:cs="Courier New"/>
+        </w:rPr>
+        <w:tab/>
+        <w:t>- CARROT</w:t>
+      </w:r>
+    </w:p>
+    <w:p>
+      <w:pPr>
+        <w:pStyle w:val="PlainText"/>
+        <w:rPr>
+          <w:rFonts w:ascii="Courier New" w:hAnsi="Courier New" w:cs="Courier New"/>
+        </w:rPr>
+      </w:pPr>
+      <w:r>
+        <w:rPr>
+          <w:rFonts w:ascii="Courier New" w:hAnsi="Courier New" w:cs="Courier New"/>
+        </w:rPr>
+        <w:t>Number of Pockets</w:t>
+      </w:r>
+      <w:r>
+        <w:rPr>
+          <w:rFonts w:ascii="Courier New" w:hAnsi="Courier New" w:cs="Courier New"/>
+        </w:rPr>
+        <w:tab/>
+      </w:r>
+      <w:r>
+        <w:rPr>
+          <w:rFonts w:ascii="Courier New" w:hAnsi="Courier New" w:cs="Courier New"/>
+        </w:rPr>
+        <w:tab/>
+      </w:r>
+      <w:r>
+        <w:rPr>
+          <w:rFonts w:ascii="Courier New" w:hAnsi="Courier New" w:cs="Courier New"/>
+        </w:rPr>
+        <w:tab/>
+        <w:t>- 1</w:t>
+      </w:r>
+    </w:p>
+    <w:p>
+      <w:pPr>
+        <w:pStyle w:val="PlainText"/>
+        <w:rPr>
+          <w:rFonts w:ascii="Courier New" w:hAnsi="Courier New" w:cs="Courier New"/>
+        </w:rPr>
+      </w:pPr>
+      <w:r>
+        <w:rPr>
+          <w:rFonts w:ascii="Courier New" w:hAnsi="Courier New" w:cs="Courier New"/>
+        </w:rPr>
+        <w:t>Number of KGs</w:t>
+      </w:r>
+      <w:r>
+        <w:rPr>
+          <w:rFonts w:ascii="Courier New" w:hAnsi="Courier New" w:cs="Courier New"/>
+        </w:rPr>
+        <w:tab/>
+      </w:r>
+      <w:r>
+        <w:rPr>
+          <w:rFonts w:ascii="Courier New" w:hAnsi="Courier New" w:cs="Courier New"/>
+        </w:rPr>
+        <w:tab/>
+      </w:r>
+      <w:r>
+        <w:rPr>
+          <w:rFonts w:ascii="Courier New" w:hAnsi="Courier New" w:cs="Courier New"/>
+        </w:rPr>
+        <w:tab/>
+        <w:t>- 92</w:t>
+      </w:r>
+    </w:p>
+    <w:p>
+      <w:pPr>
+        <w:pStyle w:val="PlainText"/>
+        <w:rPr>
+          <w:rFonts w:ascii="Courier New" w:hAnsi="Courier New" w:cs="Courier New"/>
+        </w:rPr>
+      </w:pPr>
+      <w:r>
+        <w:rPr>
+          <w:rFonts w:ascii="Courier New" w:hAnsi="Courier New" w:cs="Courier New"/>
+        </w:rPr>
+        <w:t>Rate</w:t>
+      </w:r>
+      <w:r>
+        <w:rPr>
+          <w:rFonts w:ascii="Courier New" w:hAnsi="Courier New" w:cs="Courier New"/>
+        </w:rPr>
+        <w:tab/>
+      </w:r>
+      <w:r>
+        <w:rPr>
+          <w:rFonts w:ascii="Courier New" w:hAnsi="Courier New" w:cs="Courier New"/>
+        </w:rPr>
+        <w:tab/>
+      </w:r>
+      <w:r>
+        <w:rPr>
+          <w:rFonts w:ascii="Courier New" w:hAnsi="Courier New" w:cs="Courier New"/>
+        </w:rPr>
+        <w:tab/>
+      </w:r>
+      <w:r>
+        <w:rPr>
+          <w:rFonts w:ascii="Courier New" w:hAnsi="Courier New" w:cs="Courier New"/>
+        </w:rPr>
+        <w:tab/>
+      </w:r>
+      <w:r>
+        <w:rPr>
+          <w:rFonts w:ascii="Courier New" w:hAnsi="Courier New" w:cs="Courier New"/>
+        </w:rPr>
+        <w:tab/>
+        <w:t>- 57</w:t>
+      </w:r>
+    </w:p>
+    <w:p>
+      <w:pPr>
+        <w:pStyle w:val="PlainText"/>
+        <w:rPr>
+          <w:rFonts w:ascii="Courier New" w:hAnsi="Courier New" w:cs="Courier New"/>
+        </w:rPr>
+      </w:pPr>
+      <w:r>
+        <w:rPr>
+          <w:rFonts w:ascii="Courier New" w:hAnsi="Courier New" w:cs="Courier New"/>
+        </w:rPr>
+        <w:t>Total Price</w:t>
+      </w:r>
+      <w:r>
+        <w:rPr>
+          <w:rFonts w:ascii="Courier New" w:hAnsi="Courier New" w:cs="Courier New"/>
+        </w:rPr>
+        <w:tab/>
+      </w:r>
+      <w:r>
+        <w:rPr>
+          <w:rFonts w:ascii="Courier New" w:hAnsi="Courier New" w:cs="Courier New"/>
+        </w:rPr>
+        <w:tab/>
+      </w:r>
+      <w:r>
+        <w:rPr>
+          <w:rFonts w:ascii="Courier New" w:hAnsi="Courier New" w:cs="Courier New"/>
+        </w:rPr>
+        <w:tab/>
+      </w:r>
+      <w:r>
+        <w:rPr>
+          <w:rFonts w:ascii="Courier New" w:hAnsi="Courier New" w:cs="Courier New"/>
+        </w:rPr>
+        <w:tab/>
+        <w:t>- 5244.0</w:t>
+      </w:r>
+    </w:p>
+    <w:p>
+      <w:pPr>
+        <w:pStyle w:val="PlainText"/>
+        <w:rPr>
+          <w:rFonts w:ascii="Courier New" w:hAnsi="Courier New" w:cs="Courier New"/>
+          <w:b/>
+        </w:rPr>
+      </w:pPr>
+      <w:r>
+        <w:rPr>
+          <w:rFonts w:ascii="Courier New" w:hAnsi="Courier New" w:cs="Courier New"/>
+          <w:b/>
+        </w:rPr>
+        <w:t>Amount balance</w:t>
+      </w:r>
+      <w:r>
+        <w:rPr>
+          <w:rFonts w:ascii="Courier New" w:hAnsi="Courier New" w:cs="Courier New"/>
+          <w:b/>
+        </w:rPr>
+        <w:tab/>
+      </w:r>
+      <w:r>
+        <w:rPr>
+          <w:rFonts w:ascii="Courier New" w:hAnsi="Courier New" w:cs="Courier New"/>
+          <w:b/>
+        </w:rPr>
+        <w:tab/>
+      </w:r>
+      <w:r>
+        <w:rPr>
+          <w:rFonts w:ascii="Courier New" w:hAnsi="Courier New" w:cs="Courier New"/>
+          <w:b/>
+        </w:rPr>
+        <w:tab/>
+        <w:t>- 50906.5</w:t>
+      </w:r>
+    </w:p>
+    <w:p>
+      <w:pPr>
+        <w:pStyle w:val="PlainText"/>
+        <w:rPr>
+          <w:rFonts w:ascii="Courier New" w:hAnsi="Courier New" w:cs="Courier New"/>
+        </w:rPr>
+      </w:pPr>
+    </w:p>
+    <w:p>
+      <w:pPr>
+        <w:pStyle w:val="PlainText"/>
+        <w:rPr>
+          <w:rFonts w:ascii="Courier New" w:hAnsi="Courier New" w:cs="Courier New"/>
+          <w:b/>
+        </w:rPr>
+      </w:pPr>
     </w:p>
     <w:p>
       <w:pPr>

</xml_diff>

<commit_message>
8/12/2017 MAMATHA CHICK IN
</commit_message>
<xml_diff>
--- a/customer _details/GANGAMMA/SEP/KUNIGAL/KGR/PURCHASE DETAILS.docx
+++ b/customer _details/GANGAMMA/SEP/KUNIGAL/KGR/PURCHASE DETAILS.docx
@@ -21669,13 +21669,7 @@
         <w:rPr>
           <w:rFonts w:ascii="Courier New" w:hAnsi="Courier New" w:cs="Courier New"/>
         </w:rPr>
-        <w:t>TUE Dec 05</w:t>
-      </w:r>
-      <w:r>
-        <w:rPr>
-          <w:rFonts w:ascii="Courier New" w:hAnsi="Courier New" w:cs="Courier New"/>
-        </w:rPr>
-        <w:t xml:space="preserve"> 10:26:39 PST 2017</w:t>
+        <w:t>TUE Dec 05 10:26:39 PST 2017</w:t>
       </w:r>
     </w:p>
     <w:p>
@@ -22291,6 +22285,601 @@
         <w:tab/>
         <w:t>- 35460.5</w:t>
       </w:r>
+    </w:p>
+    <w:p>
+      <w:pPr>
+        <w:pStyle w:val="PlainText"/>
+        <w:rPr>
+          <w:rFonts w:ascii="Courier New" w:hAnsi="Courier New" w:cs="Courier New"/>
+          <w:b/>
+        </w:rPr>
+      </w:pPr>
+    </w:p>
+    <w:p>
+      <w:pPr>
+        <w:pStyle w:val="PlainText"/>
+        <w:rPr>
+          <w:rFonts w:ascii="Courier New" w:hAnsi="Courier New" w:cs="Courier New"/>
+        </w:rPr>
+      </w:pPr>
+      <w:r>
+        <w:rPr>
+          <w:rFonts w:ascii="Courier New" w:hAnsi="Courier New" w:cs="Courier New"/>
+        </w:rPr>
+        <w:t>THU Dec 07</w:t>
+      </w:r>
+      <w:r>
+        <w:rPr>
+          <w:rFonts w:ascii="Courier New" w:hAnsi="Courier New" w:cs="Courier New"/>
+        </w:rPr>
+        <w:t xml:space="preserve"> 10:38:15 PST 2017</w:t>
+      </w:r>
+    </w:p>
+    <w:p>
+      <w:pPr>
+        <w:pStyle w:val="PlainText"/>
+        <w:rPr>
+          <w:rFonts w:ascii="Courier New" w:hAnsi="Courier New" w:cs="Courier New"/>
+        </w:rPr>
+      </w:pPr>
+      <w:r>
+        <w:rPr>
+          <w:rFonts w:ascii="Courier New" w:hAnsi="Courier New" w:cs="Courier New"/>
+        </w:rPr>
+        <w:t>Person Name</w:t>
+      </w:r>
+      <w:r>
+        <w:rPr>
+          <w:rFonts w:ascii="Courier New" w:hAnsi="Courier New" w:cs="Courier New"/>
+        </w:rPr>
+        <w:tab/>
+      </w:r>
+      <w:r>
+        <w:rPr>
+          <w:rFonts w:ascii="Courier New" w:hAnsi="Courier New" w:cs="Courier New"/>
+        </w:rPr>
+        <w:tab/>
+      </w:r>
+      <w:r>
+        <w:rPr>
+          <w:rFonts w:ascii="Courier New" w:hAnsi="Courier New" w:cs="Courier New"/>
+        </w:rPr>
+        <w:tab/>
+      </w:r>
+      <w:r>
+        <w:rPr>
+          <w:rFonts w:ascii="Courier New" w:hAnsi="Courier New" w:cs="Courier New"/>
+        </w:rPr>
+        <w:tab/>
+        <w:t>- KGR</w:t>
+      </w:r>
+    </w:p>
+    <w:p>
+      <w:pPr>
+        <w:pStyle w:val="PlainText"/>
+        <w:rPr>
+          <w:rFonts w:ascii="Courier New" w:hAnsi="Courier New" w:cs="Courier New"/>
+        </w:rPr>
+      </w:pPr>
+      <w:r>
+        <w:rPr>
+          <w:rFonts w:ascii="Courier New" w:hAnsi="Courier New" w:cs="Courier New"/>
+        </w:rPr>
+        <w:t>Bill number</w:t>
+      </w:r>
+      <w:r>
+        <w:rPr>
+          <w:rFonts w:ascii="Courier New" w:hAnsi="Courier New" w:cs="Courier New"/>
+        </w:rPr>
+        <w:tab/>
+      </w:r>
+      <w:r>
+        <w:rPr>
+          <w:rFonts w:ascii="Courier New" w:hAnsi="Courier New" w:cs="Courier New"/>
+        </w:rPr>
+        <w:tab/>
+      </w:r>
+      <w:r>
+        <w:rPr>
+          <w:rFonts w:ascii="Courier New" w:hAnsi="Courier New" w:cs="Courier New"/>
+        </w:rPr>
+        <w:tab/>
+      </w:r>
+      <w:r>
+        <w:rPr>
+          <w:rFonts w:ascii="Courier New" w:hAnsi="Courier New" w:cs="Courier New"/>
+        </w:rPr>
+        <w:tab/>
+        <w:t>- 1820</w:t>
+      </w:r>
+    </w:p>
+    <w:p>
+      <w:pPr>
+        <w:pStyle w:val="PlainText"/>
+        <w:rPr>
+          <w:rFonts w:ascii="Courier New" w:hAnsi="Courier New" w:cs="Courier New"/>
+        </w:rPr>
+      </w:pPr>
+      <w:r>
+        <w:rPr>
+          <w:rFonts w:ascii="Courier New" w:hAnsi="Courier New" w:cs="Courier New"/>
+        </w:rPr>
+        <w:t>---------------------------------------------------------------</w:t>
+      </w:r>
+    </w:p>
+    <w:p>
+      <w:pPr>
+        <w:pStyle w:val="PlainText"/>
+        <w:rPr>
+          <w:rFonts w:ascii="Courier New" w:hAnsi="Courier New" w:cs="Courier New"/>
+        </w:rPr>
+      </w:pPr>
+      <w:r>
+        <w:rPr>
+          <w:rFonts w:ascii="Courier New" w:hAnsi="Courier New" w:cs="Courier New"/>
+        </w:rPr>
+        <w:t>Item Name</w:t>
+      </w:r>
+      <w:r>
+        <w:rPr>
+          <w:rFonts w:ascii="Courier New" w:hAnsi="Courier New" w:cs="Courier New"/>
+        </w:rPr>
+        <w:tab/>
+      </w:r>
+      <w:r>
+        <w:rPr>
+          <w:rFonts w:ascii="Courier New" w:hAnsi="Courier New" w:cs="Courier New"/>
+        </w:rPr>
+        <w:tab/>
+      </w:r>
+      <w:r>
+        <w:rPr>
+          <w:rFonts w:ascii="Courier New" w:hAnsi="Courier New" w:cs="Courier New"/>
+        </w:rPr>
+        <w:tab/>
+      </w:r>
+      <w:r>
+        <w:rPr>
+          <w:rFonts w:ascii="Courier New" w:hAnsi="Courier New" w:cs="Courier New"/>
+        </w:rPr>
+        <w:tab/>
+        <w:t>- CARROT2</w:t>
+      </w:r>
+    </w:p>
+    <w:p>
+      <w:pPr>
+        <w:pStyle w:val="PlainText"/>
+        <w:rPr>
+          <w:rFonts w:ascii="Courier New" w:hAnsi="Courier New" w:cs="Courier New"/>
+        </w:rPr>
+      </w:pPr>
+      <w:r>
+        <w:rPr>
+          <w:rFonts w:ascii="Courier New" w:hAnsi="Courier New" w:cs="Courier New"/>
+        </w:rPr>
+        <w:t>Number of Pockets</w:t>
+      </w:r>
+      <w:r>
+        <w:rPr>
+          <w:rFonts w:ascii="Courier New" w:hAnsi="Courier New" w:cs="Courier New"/>
+        </w:rPr>
+        <w:tab/>
+      </w:r>
+      <w:r>
+        <w:rPr>
+          <w:rFonts w:ascii="Courier New" w:hAnsi="Courier New" w:cs="Courier New"/>
+        </w:rPr>
+        <w:tab/>
+      </w:r>
+      <w:r>
+        <w:rPr>
+          <w:rFonts w:ascii="Courier New" w:hAnsi="Courier New" w:cs="Courier New"/>
+        </w:rPr>
+        <w:tab/>
+        <w:t>- 1</w:t>
+      </w:r>
+    </w:p>
+    <w:p>
+      <w:pPr>
+        <w:pStyle w:val="PlainText"/>
+        <w:rPr>
+          <w:rFonts w:ascii="Courier New" w:hAnsi="Courier New" w:cs="Courier New"/>
+        </w:rPr>
+      </w:pPr>
+      <w:r>
+        <w:rPr>
+          <w:rFonts w:ascii="Courier New" w:hAnsi="Courier New" w:cs="Courier New"/>
+        </w:rPr>
+        <w:t>Number of KGs</w:t>
+      </w:r>
+      <w:r>
+        <w:rPr>
+          <w:rFonts w:ascii="Courier New" w:hAnsi="Courier New" w:cs="Courier New"/>
+        </w:rPr>
+        <w:tab/>
+      </w:r>
+      <w:r>
+        <w:rPr>
+          <w:rFonts w:ascii="Courier New" w:hAnsi="Courier New" w:cs="Courier New"/>
+        </w:rPr>
+        <w:tab/>
+      </w:r>
+      <w:r>
+        <w:rPr>
+          <w:rFonts w:ascii="Courier New" w:hAnsi="Courier New" w:cs="Courier New"/>
+        </w:rPr>
+        <w:tab/>
+        <w:t>- 89</w:t>
+      </w:r>
+    </w:p>
+    <w:p>
+      <w:pPr>
+        <w:pStyle w:val="PlainText"/>
+        <w:rPr>
+          <w:rFonts w:ascii="Courier New" w:hAnsi="Courier New" w:cs="Courier New"/>
+        </w:rPr>
+      </w:pPr>
+      <w:r>
+        <w:rPr>
+          <w:rFonts w:ascii="Courier New" w:hAnsi="Courier New" w:cs="Courier New"/>
+        </w:rPr>
+        <w:t>Rate</w:t>
+      </w:r>
+      <w:r>
+        <w:rPr>
+          <w:rFonts w:ascii="Courier New" w:hAnsi="Courier New" w:cs="Courier New"/>
+        </w:rPr>
+        <w:tab/>
+      </w:r>
+      <w:r>
+        <w:rPr>
+          <w:rFonts w:ascii="Courier New" w:hAnsi="Courier New" w:cs="Courier New"/>
+        </w:rPr>
+        <w:tab/>
+      </w:r>
+      <w:r>
+        <w:rPr>
+          <w:rFonts w:ascii="Courier New" w:hAnsi="Courier New" w:cs="Courier New"/>
+        </w:rPr>
+        <w:tab/>
+      </w:r>
+      <w:r>
+        <w:rPr>
+          <w:rFonts w:ascii="Courier New" w:hAnsi="Courier New" w:cs="Courier New"/>
+        </w:rPr>
+        <w:tab/>
+      </w:r>
+      <w:r>
+        <w:rPr>
+          <w:rFonts w:ascii="Courier New" w:hAnsi="Courier New" w:cs="Courier New"/>
+        </w:rPr>
+        <w:tab/>
+        <w:t>- 42</w:t>
+      </w:r>
+    </w:p>
+    <w:p>
+      <w:pPr>
+        <w:pStyle w:val="PlainText"/>
+        <w:rPr>
+          <w:rFonts w:ascii="Courier New" w:hAnsi="Courier New" w:cs="Courier New"/>
+        </w:rPr>
+      </w:pPr>
+      <w:r>
+        <w:rPr>
+          <w:rFonts w:ascii="Courier New" w:hAnsi="Courier New" w:cs="Courier New"/>
+        </w:rPr>
+        <w:t>Total Price</w:t>
+      </w:r>
+      <w:r>
+        <w:rPr>
+          <w:rFonts w:ascii="Courier New" w:hAnsi="Courier New" w:cs="Courier New"/>
+        </w:rPr>
+        <w:tab/>
+      </w:r>
+      <w:r>
+        <w:rPr>
+          <w:rFonts w:ascii="Courier New" w:hAnsi="Courier New" w:cs="Courier New"/>
+        </w:rPr>
+        <w:tab/>
+      </w:r>
+      <w:r>
+        <w:rPr>
+          <w:rFonts w:ascii="Courier New" w:hAnsi="Courier New" w:cs="Courier New"/>
+        </w:rPr>
+        <w:tab/>
+      </w:r>
+      <w:r>
+        <w:rPr>
+          <w:rFonts w:ascii="Courier New" w:hAnsi="Courier New" w:cs="Courier New"/>
+        </w:rPr>
+        <w:tab/>
+        <w:t>- 3738.0</w:t>
+      </w:r>
+    </w:p>
+    <w:p>
+      <w:pPr>
+        <w:pStyle w:val="PlainText"/>
+        <w:rPr>
+          <w:rFonts w:ascii="Courier New" w:hAnsi="Courier New" w:cs="Courier New"/>
+        </w:rPr>
+      </w:pPr>
+      <w:r>
+        <w:rPr>
+          <w:rFonts w:ascii="Courier New" w:hAnsi="Courier New" w:cs="Courier New"/>
+        </w:rPr>
+        <w:t>Amount balance</w:t>
+      </w:r>
+      <w:r>
+        <w:rPr>
+          <w:rFonts w:ascii="Courier New" w:hAnsi="Courier New" w:cs="Courier New"/>
+        </w:rPr>
+        <w:tab/>
+      </w:r>
+      <w:r>
+        <w:rPr>
+          <w:rFonts w:ascii="Courier New" w:hAnsi="Courier New" w:cs="Courier New"/>
+        </w:rPr>
+        <w:tab/>
+      </w:r>
+      <w:r>
+        <w:rPr>
+          <w:rFonts w:ascii="Courier New" w:hAnsi="Courier New" w:cs="Courier New"/>
+        </w:rPr>
+        <w:tab/>
+        <w:t>- 39198.5</w:t>
+      </w:r>
+    </w:p>
+    <w:p>
+      <w:pPr>
+        <w:pStyle w:val="PlainText"/>
+        <w:rPr>
+          <w:rFonts w:ascii="Courier New" w:hAnsi="Courier New" w:cs="Courier New"/>
+        </w:rPr>
+      </w:pPr>
+    </w:p>
+    <w:p>
+      <w:pPr>
+        <w:pStyle w:val="PlainText"/>
+        <w:rPr>
+          <w:rFonts w:ascii="Courier New" w:hAnsi="Courier New" w:cs="Courier New"/>
+        </w:rPr>
+      </w:pPr>
+      <w:r>
+        <w:rPr>
+          <w:rFonts w:ascii="Courier New" w:hAnsi="Courier New" w:cs="Courier New"/>
+        </w:rPr>
+        <w:t>Item Name</w:t>
+      </w:r>
+      <w:r>
+        <w:rPr>
+          <w:rFonts w:ascii="Courier New" w:hAnsi="Courier New" w:cs="Courier New"/>
+        </w:rPr>
+        <w:tab/>
+      </w:r>
+      <w:r>
+        <w:rPr>
+          <w:rFonts w:ascii="Courier New" w:hAnsi="Courier New" w:cs="Courier New"/>
+        </w:rPr>
+        <w:tab/>
+      </w:r>
+      <w:r>
+        <w:rPr>
+          <w:rFonts w:ascii="Courier New" w:hAnsi="Courier New" w:cs="Courier New"/>
+        </w:rPr>
+        <w:tab/>
+      </w:r>
+      <w:r>
+        <w:rPr>
+          <w:rFonts w:ascii="Courier New" w:hAnsi="Courier New" w:cs="Courier New"/>
+        </w:rPr>
+        <w:tab/>
+        <w:t>- PUDI CARROT</w:t>
+      </w:r>
+    </w:p>
+    <w:p>
+      <w:pPr>
+        <w:pStyle w:val="PlainText"/>
+        <w:rPr>
+          <w:rFonts w:ascii="Courier New" w:hAnsi="Courier New" w:cs="Courier New"/>
+        </w:rPr>
+      </w:pPr>
+      <w:r>
+        <w:rPr>
+          <w:rFonts w:ascii="Courier New" w:hAnsi="Courier New" w:cs="Courier New"/>
+        </w:rPr>
+        <w:t>Number of Pockets</w:t>
+      </w:r>
+      <w:r>
+        <w:rPr>
+          <w:rFonts w:ascii="Courier New" w:hAnsi="Courier New" w:cs="Courier New"/>
+        </w:rPr>
+        <w:tab/>
+      </w:r>
+      <w:r>
+        <w:rPr>
+          <w:rFonts w:ascii="Courier New" w:hAnsi="Courier New" w:cs="Courier New"/>
+        </w:rPr>
+        <w:tab/>
+      </w:r>
+      <w:r>
+        <w:rPr>
+          <w:rFonts w:ascii="Courier New" w:hAnsi="Courier New" w:cs="Courier New"/>
+        </w:rPr>
+        <w:tab/>
+        <w:t>- 1</w:t>
+      </w:r>
+    </w:p>
+    <w:p>
+      <w:pPr>
+        <w:pStyle w:val="PlainText"/>
+        <w:rPr>
+          <w:rFonts w:ascii="Courier New" w:hAnsi="Courier New" w:cs="Courier New"/>
+        </w:rPr>
+      </w:pPr>
+      <w:r>
+        <w:rPr>
+          <w:rFonts w:ascii="Courier New" w:hAnsi="Courier New" w:cs="Courier New"/>
+        </w:rPr>
+        <w:t>Number of KGs</w:t>
+      </w:r>
+      <w:r>
+        <w:rPr>
+          <w:rFonts w:ascii="Courier New" w:hAnsi="Courier New" w:cs="Courier New"/>
+        </w:rPr>
+        <w:tab/>
+      </w:r>
+      <w:r>
+        <w:rPr>
+          <w:rFonts w:ascii="Courier New" w:hAnsi="Courier New" w:cs="Courier New"/>
+        </w:rPr>
+        <w:tab/>
+      </w:r>
+      <w:r>
+        <w:rPr>
+          <w:rFonts w:ascii="Courier New" w:hAnsi="Courier New" w:cs="Courier New"/>
+        </w:rPr>
+        <w:tab/>
+        <w:t>- 100</w:t>
+      </w:r>
+    </w:p>
+    <w:p>
+      <w:pPr>
+        <w:pStyle w:val="PlainText"/>
+        <w:rPr>
+          <w:rFonts w:ascii="Courier New" w:hAnsi="Courier New" w:cs="Courier New"/>
+        </w:rPr>
+      </w:pPr>
+      <w:r>
+        <w:rPr>
+          <w:rFonts w:ascii="Courier New" w:hAnsi="Courier New" w:cs="Courier New"/>
+        </w:rPr>
+        <w:t>Rate</w:t>
+      </w:r>
+      <w:r>
+        <w:rPr>
+          <w:rFonts w:ascii="Courier New" w:hAnsi="Courier New" w:cs="Courier New"/>
+        </w:rPr>
+        <w:tab/>
+      </w:r>
+      <w:r>
+        <w:rPr>
+          <w:rFonts w:ascii="Courier New" w:hAnsi="Courier New" w:cs="Courier New"/>
+        </w:rPr>
+        <w:tab/>
+      </w:r>
+      <w:r>
+        <w:rPr>
+          <w:rFonts w:ascii="Courier New" w:hAnsi="Courier New" w:cs="Courier New"/>
+        </w:rPr>
+        <w:tab/>
+      </w:r>
+      <w:r>
+        <w:rPr>
+          <w:rFonts w:ascii="Courier New" w:hAnsi="Courier New" w:cs="Courier New"/>
+        </w:rPr>
+        <w:tab/>
+      </w:r>
+      <w:r>
+        <w:rPr>
+          <w:rFonts w:ascii="Courier New" w:hAnsi="Courier New" w:cs="Courier New"/>
+        </w:rPr>
+        <w:tab/>
+        <w:t>- 12</w:t>
+      </w:r>
+    </w:p>
+    <w:p>
+      <w:pPr>
+        <w:pStyle w:val="PlainText"/>
+        <w:rPr>
+          <w:rFonts w:ascii="Courier New" w:hAnsi="Courier New" w:cs="Courier New"/>
+        </w:rPr>
+      </w:pPr>
+      <w:r>
+        <w:rPr>
+          <w:rFonts w:ascii="Courier New" w:hAnsi="Courier New" w:cs="Courier New"/>
+        </w:rPr>
+        <w:t>Total Price</w:t>
+      </w:r>
+      <w:r>
+        <w:rPr>
+          <w:rFonts w:ascii="Courier New" w:hAnsi="Courier New" w:cs="Courier New"/>
+        </w:rPr>
+        <w:tab/>
+      </w:r>
+      <w:r>
+        <w:rPr>
+          <w:rFonts w:ascii="Courier New" w:hAnsi="Courier New" w:cs="Courier New"/>
+        </w:rPr>
+        <w:tab/>
+      </w:r>
+      <w:r>
+        <w:rPr>
+          <w:rFonts w:ascii="Courier New" w:hAnsi="Courier New" w:cs="Courier New"/>
+        </w:rPr>
+        <w:tab/>
+      </w:r>
+      <w:r>
+        <w:rPr>
+          <w:rFonts w:ascii="Courier New" w:hAnsi="Courier New" w:cs="Courier New"/>
+        </w:rPr>
+        <w:tab/>
+        <w:t>- 1200.0</w:t>
+      </w:r>
+    </w:p>
+    <w:p>
+      <w:pPr>
+        <w:pStyle w:val="PlainText"/>
+        <w:rPr>
+          <w:rFonts w:ascii="Courier New" w:hAnsi="Courier New" w:cs="Courier New"/>
+          <w:b/>
+        </w:rPr>
+      </w:pPr>
+      <w:r>
+        <w:rPr>
+          <w:rFonts w:ascii="Courier New" w:hAnsi="Courier New" w:cs="Courier New"/>
+          <w:b/>
+        </w:rPr>
+        <w:t>Amount balance</w:t>
+      </w:r>
+      <w:r>
+        <w:rPr>
+          <w:rFonts w:ascii="Courier New" w:hAnsi="Courier New" w:cs="Courier New"/>
+          <w:b/>
+        </w:rPr>
+        <w:tab/>
+      </w:r>
+      <w:r>
+        <w:rPr>
+          <w:rFonts w:ascii="Courier New" w:hAnsi="Courier New" w:cs="Courier New"/>
+          <w:b/>
+        </w:rPr>
+        <w:tab/>
+      </w:r>
+      <w:r>
+        <w:rPr>
+          <w:rFonts w:ascii="Courier New" w:hAnsi="Courier New" w:cs="Courier New"/>
+          <w:b/>
+        </w:rPr>
+        <w:tab/>
+        <w:t>- 40398.5</w:t>
+      </w:r>
+    </w:p>
+    <w:p>
+      <w:pPr>
+        <w:pStyle w:val="PlainText"/>
+        <w:rPr>
+          <w:rFonts w:ascii="Courier New" w:hAnsi="Courier New" w:cs="Courier New"/>
+        </w:rPr>
+      </w:pPr>
+    </w:p>
+    <w:p>
+      <w:pPr>
+        <w:pStyle w:val="PlainText"/>
+        <w:rPr>
+          <w:rFonts w:ascii="Courier New" w:hAnsi="Courier New" w:cs="Courier New"/>
+          <w:b/>
+        </w:rPr>
+      </w:pPr>
     </w:p>
     <w:p>
       <w:pPr>

</xml_diff>

<commit_message>
12/12/2017 MAMATHA CHICK IN
</commit_message>
<xml_diff>
--- a/customer _details/GANGAMMA/SEP/KUNIGAL/KGR/PURCHASE DETAILS.docx
+++ b/customer _details/GANGAMMA/SEP/KUNIGAL/KGR/PURCHASE DETAILS.docx
@@ -23562,13 +23562,7 @@
         <w:rPr>
           <w:rFonts w:ascii="Courier New" w:hAnsi="Courier New" w:cs="Courier New"/>
         </w:rPr>
-        <w:t>SUN Dec 10</w:t>
-      </w:r>
-      <w:r>
-        <w:rPr>
-          <w:rFonts w:ascii="Courier New" w:hAnsi="Courier New" w:cs="Courier New"/>
-        </w:rPr>
-        <w:t xml:space="preserve"> 10:38:50 PST 2017</w:t>
+        <w:t>SUN Dec 10 10:38:50 PST 2017</w:t>
       </w:r>
     </w:p>
     <w:p>
@@ -23889,6 +23883,371 @@
         <w:tab/>
         <w:t>- 53260.5</w:t>
       </w:r>
+    </w:p>
+    <w:p>
+      <w:pPr>
+        <w:pStyle w:val="PlainText"/>
+        <w:rPr>
+          <w:rFonts w:ascii="Courier New" w:hAnsi="Courier New" w:cs="Courier New"/>
+          <w:b/>
+        </w:rPr>
+      </w:pPr>
+    </w:p>
+    <w:p>
+      <w:pPr>
+        <w:pStyle w:val="PlainText"/>
+        <w:rPr>
+          <w:rFonts w:ascii="Courier New" w:hAnsi="Courier New" w:cs="Courier New"/>
+        </w:rPr>
+      </w:pPr>
+      <w:r>
+        <w:rPr>
+          <w:rFonts w:ascii="Courier New" w:hAnsi="Courier New" w:cs="Courier New"/>
+        </w:rPr>
+        <w:t>MON Dec 11</w:t>
+      </w:r>
+      <w:r>
+        <w:rPr>
+          <w:rFonts w:ascii="Courier New" w:hAnsi="Courier New" w:cs="Courier New"/>
+        </w:rPr>
+        <w:t xml:space="preserve"> 10:09:20 PST 2017</w:t>
+      </w:r>
+    </w:p>
+    <w:p>
+      <w:pPr>
+        <w:pStyle w:val="PlainText"/>
+        <w:rPr>
+          <w:rFonts w:ascii="Courier New" w:hAnsi="Courier New" w:cs="Courier New"/>
+        </w:rPr>
+      </w:pPr>
+      <w:r>
+        <w:rPr>
+          <w:rFonts w:ascii="Courier New" w:hAnsi="Courier New" w:cs="Courier New"/>
+        </w:rPr>
+        <w:t>Person Name</w:t>
+      </w:r>
+      <w:r>
+        <w:rPr>
+          <w:rFonts w:ascii="Courier New" w:hAnsi="Courier New" w:cs="Courier New"/>
+        </w:rPr>
+        <w:tab/>
+      </w:r>
+      <w:r>
+        <w:rPr>
+          <w:rFonts w:ascii="Courier New" w:hAnsi="Courier New" w:cs="Courier New"/>
+        </w:rPr>
+        <w:tab/>
+      </w:r>
+      <w:r>
+        <w:rPr>
+          <w:rFonts w:ascii="Courier New" w:hAnsi="Courier New" w:cs="Courier New"/>
+        </w:rPr>
+        <w:tab/>
+      </w:r>
+      <w:r>
+        <w:rPr>
+          <w:rFonts w:ascii="Courier New" w:hAnsi="Courier New" w:cs="Courier New"/>
+        </w:rPr>
+        <w:tab/>
+        <w:t>- KGR</w:t>
+      </w:r>
+    </w:p>
+    <w:p>
+      <w:pPr>
+        <w:pStyle w:val="PlainText"/>
+        <w:rPr>
+          <w:rFonts w:ascii="Courier New" w:hAnsi="Courier New" w:cs="Courier New"/>
+        </w:rPr>
+      </w:pPr>
+      <w:r>
+        <w:rPr>
+          <w:rFonts w:ascii="Courier New" w:hAnsi="Courier New" w:cs="Courier New"/>
+        </w:rPr>
+        <w:t>Bill number</w:t>
+      </w:r>
+      <w:r>
+        <w:rPr>
+          <w:rFonts w:ascii="Courier New" w:hAnsi="Courier New" w:cs="Courier New"/>
+        </w:rPr>
+        <w:tab/>
+      </w:r>
+      <w:r>
+        <w:rPr>
+          <w:rFonts w:ascii="Courier New" w:hAnsi="Courier New" w:cs="Courier New"/>
+        </w:rPr>
+        <w:tab/>
+      </w:r>
+      <w:r>
+        <w:rPr>
+          <w:rFonts w:ascii="Courier New" w:hAnsi="Courier New" w:cs="Courier New"/>
+        </w:rPr>
+        <w:tab/>
+      </w:r>
+      <w:r>
+        <w:rPr>
+          <w:rFonts w:ascii="Courier New" w:hAnsi="Courier New" w:cs="Courier New"/>
+        </w:rPr>
+        <w:tab/>
+        <w:t>- 1891</w:t>
+      </w:r>
+    </w:p>
+    <w:p>
+      <w:pPr>
+        <w:pStyle w:val="PlainText"/>
+        <w:rPr>
+          <w:rFonts w:ascii="Courier New" w:hAnsi="Courier New" w:cs="Courier New"/>
+        </w:rPr>
+      </w:pPr>
+      <w:r>
+        <w:rPr>
+          <w:rFonts w:ascii="Courier New" w:hAnsi="Courier New" w:cs="Courier New"/>
+        </w:rPr>
+        <w:t>---------------------------------------------------------------</w:t>
+      </w:r>
+    </w:p>
+    <w:p>
+      <w:pPr>
+        <w:pStyle w:val="PlainText"/>
+        <w:rPr>
+          <w:rFonts w:ascii="Courier New" w:hAnsi="Courier New" w:cs="Courier New"/>
+        </w:rPr>
+      </w:pPr>
+      <w:r>
+        <w:rPr>
+          <w:rFonts w:ascii="Courier New" w:hAnsi="Courier New" w:cs="Courier New"/>
+        </w:rPr>
+        <w:t>Item Name</w:t>
+      </w:r>
+      <w:r>
+        <w:rPr>
+          <w:rFonts w:ascii="Courier New" w:hAnsi="Courier New" w:cs="Courier New"/>
+        </w:rPr>
+        <w:tab/>
+      </w:r>
+      <w:r>
+        <w:rPr>
+          <w:rFonts w:ascii="Courier New" w:hAnsi="Courier New" w:cs="Courier New"/>
+        </w:rPr>
+        <w:tab/>
+      </w:r>
+      <w:r>
+        <w:rPr>
+          <w:rFonts w:ascii="Courier New" w:hAnsi="Courier New" w:cs="Courier New"/>
+        </w:rPr>
+        <w:tab/>
+      </w:r>
+      <w:r>
+        <w:rPr>
+          <w:rFonts w:ascii="Courier New" w:hAnsi="Courier New" w:cs="Courier New"/>
+        </w:rPr>
+        <w:tab/>
+        <w:t>- CARROT2</w:t>
+      </w:r>
+    </w:p>
+    <w:p>
+      <w:pPr>
+        <w:pStyle w:val="PlainText"/>
+        <w:rPr>
+          <w:rFonts w:ascii="Courier New" w:hAnsi="Courier New" w:cs="Courier New"/>
+        </w:rPr>
+      </w:pPr>
+      <w:r>
+        <w:rPr>
+          <w:rFonts w:ascii="Courier New" w:hAnsi="Courier New" w:cs="Courier New"/>
+        </w:rPr>
+        <w:t>Number of Pockets</w:t>
+      </w:r>
+      <w:r>
+        <w:rPr>
+          <w:rFonts w:ascii="Courier New" w:hAnsi="Courier New" w:cs="Courier New"/>
+        </w:rPr>
+        <w:tab/>
+      </w:r>
+      <w:r>
+        <w:rPr>
+          <w:rFonts w:ascii="Courier New" w:hAnsi="Courier New" w:cs="Courier New"/>
+        </w:rPr>
+        <w:tab/>
+      </w:r>
+      <w:r>
+        <w:rPr>
+          <w:rFonts w:ascii="Courier New" w:hAnsi="Courier New" w:cs="Courier New"/>
+        </w:rPr>
+        <w:tab/>
+        <w:t>- 1</w:t>
+      </w:r>
+    </w:p>
+    <w:p>
+      <w:pPr>
+        <w:pStyle w:val="PlainText"/>
+        <w:rPr>
+          <w:rFonts w:ascii="Courier New" w:hAnsi="Courier New" w:cs="Courier New"/>
+        </w:rPr>
+      </w:pPr>
+      <w:r>
+        <w:rPr>
+          <w:rFonts w:ascii="Courier New" w:hAnsi="Courier New" w:cs="Courier New"/>
+        </w:rPr>
+        <w:t>Number of KGs</w:t>
+      </w:r>
+      <w:r>
+        <w:rPr>
+          <w:rFonts w:ascii="Courier New" w:hAnsi="Courier New" w:cs="Courier New"/>
+        </w:rPr>
+        <w:tab/>
+      </w:r>
+      <w:r>
+        <w:rPr>
+          <w:rFonts w:ascii="Courier New" w:hAnsi="Courier New" w:cs="Courier New"/>
+        </w:rPr>
+        <w:tab/>
+      </w:r>
+      <w:r>
+        <w:rPr>
+          <w:rFonts w:ascii="Courier New" w:hAnsi="Courier New" w:cs="Courier New"/>
+        </w:rPr>
+        <w:tab/>
+        <w:t>- 102</w:t>
+      </w:r>
+    </w:p>
+    <w:p>
+      <w:pPr>
+        <w:pStyle w:val="PlainText"/>
+        <w:rPr>
+          <w:rFonts w:ascii="Courier New" w:hAnsi="Courier New" w:cs="Courier New"/>
+        </w:rPr>
+      </w:pPr>
+      <w:r>
+        <w:rPr>
+          <w:rFonts w:ascii="Courier New" w:hAnsi="Courier New" w:cs="Courier New"/>
+        </w:rPr>
+        <w:t>Rate</w:t>
+      </w:r>
+      <w:r>
+        <w:rPr>
+          <w:rFonts w:ascii="Courier New" w:hAnsi="Courier New" w:cs="Courier New"/>
+        </w:rPr>
+        <w:tab/>
+      </w:r>
+      <w:r>
+        <w:rPr>
+          <w:rFonts w:ascii="Courier New" w:hAnsi="Courier New" w:cs="Courier New"/>
+        </w:rPr>
+        <w:tab/>
+      </w:r>
+      <w:r>
+        <w:rPr>
+          <w:rFonts w:ascii="Courier New" w:hAnsi="Courier New" w:cs="Courier New"/>
+        </w:rPr>
+        <w:tab/>
+      </w:r>
+      <w:r>
+        <w:rPr>
+          <w:rFonts w:ascii="Courier New" w:hAnsi="Courier New" w:cs="Courier New"/>
+        </w:rPr>
+        <w:tab/>
+      </w:r>
+      <w:r>
+        <w:rPr>
+          <w:rFonts w:ascii="Courier New" w:hAnsi="Courier New" w:cs="Courier New"/>
+        </w:rPr>
+        <w:tab/>
+        <w:t>- 45</w:t>
+      </w:r>
+    </w:p>
+    <w:p>
+      <w:pPr>
+        <w:pStyle w:val="PlainText"/>
+        <w:rPr>
+          <w:rFonts w:ascii="Courier New" w:hAnsi="Courier New" w:cs="Courier New"/>
+        </w:rPr>
+      </w:pPr>
+      <w:r>
+        <w:rPr>
+          <w:rFonts w:ascii="Courier New" w:hAnsi="Courier New" w:cs="Courier New"/>
+        </w:rPr>
+        <w:t>Total Price</w:t>
+      </w:r>
+      <w:r>
+        <w:rPr>
+          <w:rFonts w:ascii="Courier New" w:hAnsi="Courier New" w:cs="Courier New"/>
+        </w:rPr>
+        <w:tab/>
+      </w:r>
+      <w:r>
+        <w:rPr>
+          <w:rFonts w:ascii="Courier New" w:hAnsi="Courier New" w:cs="Courier New"/>
+        </w:rPr>
+        <w:tab/>
+      </w:r>
+      <w:r>
+        <w:rPr>
+          <w:rFonts w:ascii="Courier New" w:hAnsi="Courier New" w:cs="Courier New"/>
+        </w:rPr>
+        <w:tab/>
+      </w:r>
+      <w:r>
+        <w:rPr>
+          <w:rFonts w:ascii="Courier New" w:hAnsi="Courier New" w:cs="Courier New"/>
+        </w:rPr>
+        <w:tab/>
+        <w:t>- 4590.0</w:t>
+      </w:r>
+    </w:p>
+    <w:p>
+      <w:pPr>
+        <w:pStyle w:val="PlainText"/>
+        <w:rPr>
+          <w:rFonts w:ascii="Courier New" w:hAnsi="Courier New" w:cs="Courier New"/>
+          <w:b/>
+        </w:rPr>
+      </w:pPr>
+      <w:r>
+        <w:rPr>
+          <w:rFonts w:ascii="Courier New" w:hAnsi="Courier New" w:cs="Courier New"/>
+          <w:b/>
+        </w:rPr>
+        <w:t>Amount balance</w:t>
+      </w:r>
+      <w:r>
+        <w:rPr>
+          <w:rFonts w:ascii="Courier New" w:hAnsi="Courier New" w:cs="Courier New"/>
+          <w:b/>
+        </w:rPr>
+        <w:tab/>
+      </w:r>
+      <w:r>
+        <w:rPr>
+          <w:rFonts w:ascii="Courier New" w:hAnsi="Courier New" w:cs="Courier New"/>
+          <w:b/>
+        </w:rPr>
+        <w:tab/>
+      </w:r>
+      <w:r>
+        <w:rPr>
+          <w:rFonts w:ascii="Courier New" w:hAnsi="Courier New" w:cs="Courier New"/>
+          <w:b/>
+        </w:rPr>
+        <w:tab/>
+        <w:t>- 57850.5</w:t>
+      </w:r>
+    </w:p>
+    <w:p>
+      <w:pPr>
+        <w:pStyle w:val="PlainText"/>
+        <w:rPr>
+          <w:rFonts w:ascii="Courier New" w:hAnsi="Courier New" w:cs="Courier New"/>
+        </w:rPr>
+      </w:pPr>
+    </w:p>
+    <w:p>
+      <w:pPr>
+        <w:pStyle w:val="PlainText"/>
+        <w:rPr>
+          <w:rFonts w:ascii="Courier New" w:hAnsi="Courier New" w:cs="Courier New"/>
+          <w:b/>
+        </w:rPr>
+      </w:pPr>
     </w:p>
     <w:p>
       <w:pPr>

</xml_diff>

<commit_message>
15/12/2017 MAMATHA CHICK IN
</commit_message>
<xml_diff>
--- a/customer _details/GANGAMMA/SEP/KUNIGAL/KGR/PURCHASE DETAILS.docx
+++ b/customer _details/GANGAMMA/SEP/KUNIGAL/KGR/PURCHASE DETAILS.docx
@@ -24246,13 +24246,7 @@
         <w:rPr>
           <w:rFonts w:ascii="Courier New" w:hAnsi="Courier New" w:cs="Courier New"/>
         </w:rPr>
-        <w:t>TUE Dec 12</w:t>
-      </w:r>
-      <w:r>
-        <w:rPr>
-          <w:rFonts w:ascii="Courier New" w:hAnsi="Courier New" w:cs="Courier New"/>
-        </w:rPr>
-        <w:t xml:space="preserve"> 10:28:46 PST 2017</w:t>
+        <w:t>TUE Dec 12 10:28:46 PST 2017</w:t>
       </w:r>
     </w:p>
     <w:p>
@@ -24573,6 +24567,371 @@
         <w:tab/>
         <w:t>- 61585.5</w:t>
       </w:r>
+    </w:p>
+    <w:p>
+      <w:pPr>
+        <w:pStyle w:val="PlainText"/>
+        <w:rPr>
+          <w:rFonts w:ascii="Courier New" w:hAnsi="Courier New" w:cs="Courier New"/>
+          <w:b/>
+        </w:rPr>
+      </w:pPr>
+    </w:p>
+    <w:p>
+      <w:pPr>
+        <w:pStyle w:val="PlainText"/>
+        <w:rPr>
+          <w:rFonts w:ascii="Courier New" w:hAnsi="Courier New" w:cs="Courier New"/>
+        </w:rPr>
+      </w:pPr>
+      <w:r>
+        <w:rPr>
+          <w:rFonts w:ascii="Courier New" w:hAnsi="Courier New" w:cs="Courier New"/>
+        </w:rPr>
+        <w:t>THU Dec 14</w:t>
+      </w:r>
+      <w:r>
+        <w:rPr>
+          <w:rFonts w:ascii="Courier New" w:hAnsi="Courier New" w:cs="Courier New"/>
+        </w:rPr>
+        <w:t xml:space="preserve"> 10:37:28 PST 2017</w:t>
+      </w:r>
+    </w:p>
+    <w:p>
+      <w:pPr>
+        <w:pStyle w:val="PlainText"/>
+        <w:rPr>
+          <w:rFonts w:ascii="Courier New" w:hAnsi="Courier New" w:cs="Courier New"/>
+        </w:rPr>
+      </w:pPr>
+      <w:r>
+        <w:rPr>
+          <w:rFonts w:ascii="Courier New" w:hAnsi="Courier New" w:cs="Courier New"/>
+        </w:rPr>
+        <w:t>Person Name</w:t>
+      </w:r>
+      <w:r>
+        <w:rPr>
+          <w:rFonts w:ascii="Courier New" w:hAnsi="Courier New" w:cs="Courier New"/>
+        </w:rPr>
+        <w:tab/>
+      </w:r>
+      <w:r>
+        <w:rPr>
+          <w:rFonts w:ascii="Courier New" w:hAnsi="Courier New" w:cs="Courier New"/>
+        </w:rPr>
+        <w:tab/>
+      </w:r>
+      <w:r>
+        <w:rPr>
+          <w:rFonts w:ascii="Courier New" w:hAnsi="Courier New" w:cs="Courier New"/>
+        </w:rPr>
+        <w:tab/>
+      </w:r>
+      <w:r>
+        <w:rPr>
+          <w:rFonts w:ascii="Courier New" w:hAnsi="Courier New" w:cs="Courier New"/>
+        </w:rPr>
+        <w:tab/>
+        <w:t>- KGR</w:t>
+      </w:r>
+    </w:p>
+    <w:p>
+      <w:pPr>
+        <w:pStyle w:val="PlainText"/>
+        <w:rPr>
+          <w:rFonts w:ascii="Courier New" w:hAnsi="Courier New" w:cs="Courier New"/>
+        </w:rPr>
+      </w:pPr>
+      <w:r>
+        <w:rPr>
+          <w:rFonts w:ascii="Courier New" w:hAnsi="Courier New" w:cs="Courier New"/>
+        </w:rPr>
+        <w:t>Bill number</w:t>
+      </w:r>
+      <w:r>
+        <w:rPr>
+          <w:rFonts w:ascii="Courier New" w:hAnsi="Courier New" w:cs="Courier New"/>
+        </w:rPr>
+        <w:tab/>
+      </w:r>
+      <w:r>
+        <w:rPr>
+          <w:rFonts w:ascii="Courier New" w:hAnsi="Courier New" w:cs="Courier New"/>
+        </w:rPr>
+        <w:tab/>
+      </w:r>
+      <w:r>
+        <w:rPr>
+          <w:rFonts w:ascii="Courier New" w:hAnsi="Courier New" w:cs="Courier New"/>
+        </w:rPr>
+        <w:tab/>
+      </w:r>
+      <w:r>
+        <w:rPr>
+          <w:rFonts w:ascii="Courier New" w:hAnsi="Courier New" w:cs="Courier New"/>
+        </w:rPr>
+        <w:tab/>
+        <w:t>- 1942</w:t>
+      </w:r>
+    </w:p>
+    <w:p>
+      <w:pPr>
+        <w:pStyle w:val="PlainText"/>
+        <w:rPr>
+          <w:rFonts w:ascii="Courier New" w:hAnsi="Courier New" w:cs="Courier New"/>
+        </w:rPr>
+      </w:pPr>
+      <w:r>
+        <w:rPr>
+          <w:rFonts w:ascii="Courier New" w:hAnsi="Courier New" w:cs="Courier New"/>
+        </w:rPr>
+        <w:t>---------------------------------------------------------------</w:t>
+      </w:r>
+    </w:p>
+    <w:p>
+      <w:pPr>
+        <w:pStyle w:val="PlainText"/>
+        <w:rPr>
+          <w:rFonts w:ascii="Courier New" w:hAnsi="Courier New" w:cs="Courier New"/>
+        </w:rPr>
+      </w:pPr>
+      <w:r>
+        <w:rPr>
+          <w:rFonts w:ascii="Courier New" w:hAnsi="Courier New" w:cs="Courier New"/>
+        </w:rPr>
+        <w:t>Item Name</w:t>
+      </w:r>
+      <w:r>
+        <w:rPr>
+          <w:rFonts w:ascii="Courier New" w:hAnsi="Courier New" w:cs="Courier New"/>
+        </w:rPr>
+        <w:tab/>
+      </w:r>
+      <w:r>
+        <w:rPr>
+          <w:rFonts w:ascii="Courier New" w:hAnsi="Courier New" w:cs="Courier New"/>
+        </w:rPr>
+        <w:tab/>
+      </w:r>
+      <w:r>
+        <w:rPr>
+          <w:rFonts w:ascii="Courier New" w:hAnsi="Courier New" w:cs="Courier New"/>
+        </w:rPr>
+        <w:tab/>
+      </w:r>
+      <w:r>
+        <w:rPr>
+          <w:rFonts w:ascii="Courier New" w:hAnsi="Courier New" w:cs="Courier New"/>
+        </w:rPr>
+        <w:tab/>
+        <w:t>- CARROT</w:t>
+      </w:r>
+    </w:p>
+    <w:p>
+      <w:pPr>
+        <w:pStyle w:val="PlainText"/>
+        <w:rPr>
+          <w:rFonts w:ascii="Courier New" w:hAnsi="Courier New" w:cs="Courier New"/>
+        </w:rPr>
+      </w:pPr>
+      <w:r>
+        <w:rPr>
+          <w:rFonts w:ascii="Courier New" w:hAnsi="Courier New" w:cs="Courier New"/>
+        </w:rPr>
+        <w:t>Number of Pockets</w:t>
+      </w:r>
+      <w:r>
+        <w:rPr>
+          <w:rFonts w:ascii="Courier New" w:hAnsi="Courier New" w:cs="Courier New"/>
+        </w:rPr>
+        <w:tab/>
+      </w:r>
+      <w:r>
+        <w:rPr>
+          <w:rFonts w:ascii="Courier New" w:hAnsi="Courier New" w:cs="Courier New"/>
+        </w:rPr>
+        <w:tab/>
+      </w:r>
+      <w:r>
+        <w:rPr>
+          <w:rFonts w:ascii="Courier New" w:hAnsi="Courier New" w:cs="Courier New"/>
+        </w:rPr>
+        <w:tab/>
+        <w:t>- 1</w:t>
+      </w:r>
+    </w:p>
+    <w:p>
+      <w:pPr>
+        <w:pStyle w:val="PlainText"/>
+        <w:rPr>
+          <w:rFonts w:ascii="Courier New" w:hAnsi="Courier New" w:cs="Courier New"/>
+        </w:rPr>
+      </w:pPr>
+      <w:r>
+        <w:rPr>
+          <w:rFonts w:ascii="Courier New" w:hAnsi="Courier New" w:cs="Courier New"/>
+        </w:rPr>
+        <w:t>Number of KGs</w:t>
+      </w:r>
+      <w:r>
+        <w:rPr>
+          <w:rFonts w:ascii="Courier New" w:hAnsi="Courier New" w:cs="Courier New"/>
+        </w:rPr>
+        <w:tab/>
+      </w:r>
+      <w:r>
+        <w:rPr>
+          <w:rFonts w:ascii="Courier New" w:hAnsi="Courier New" w:cs="Courier New"/>
+        </w:rPr>
+        <w:tab/>
+      </w:r>
+      <w:r>
+        <w:rPr>
+          <w:rFonts w:ascii="Courier New" w:hAnsi="Courier New" w:cs="Courier New"/>
+        </w:rPr>
+        <w:tab/>
+        <w:t>- 100</w:t>
+      </w:r>
+    </w:p>
+    <w:p>
+      <w:pPr>
+        <w:pStyle w:val="PlainText"/>
+        <w:rPr>
+          <w:rFonts w:ascii="Courier New" w:hAnsi="Courier New" w:cs="Courier New"/>
+        </w:rPr>
+      </w:pPr>
+      <w:r>
+        <w:rPr>
+          <w:rFonts w:ascii="Courier New" w:hAnsi="Courier New" w:cs="Courier New"/>
+        </w:rPr>
+        <w:t>Rate</w:t>
+      </w:r>
+      <w:r>
+        <w:rPr>
+          <w:rFonts w:ascii="Courier New" w:hAnsi="Courier New" w:cs="Courier New"/>
+        </w:rPr>
+        <w:tab/>
+      </w:r>
+      <w:r>
+        <w:rPr>
+          <w:rFonts w:ascii="Courier New" w:hAnsi="Courier New" w:cs="Courier New"/>
+        </w:rPr>
+        <w:tab/>
+      </w:r>
+      <w:r>
+        <w:rPr>
+          <w:rFonts w:ascii="Courier New" w:hAnsi="Courier New" w:cs="Courier New"/>
+        </w:rPr>
+        <w:tab/>
+      </w:r>
+      <w:r>
+        <w:rPr>
+          <w:rFonts w:ascii="Courier New" w:hAnsi="Courier New" w:cs="Courier New"/>
+        </w:rPr>
+        <w:tab/>
+      </w:r>
+      <w:r>
+        <w:rPr>
+          <w:rFonts w:ascii="Courier New" w:hAnsi="Courier New" w:cs="Courier New"/>
+        </w:rPr>
+        <w:tab/>
+        <w:t>- 36</w:t>
+      </w:r>
+    </w:p>
+    <w:p>
+      <w:pPr>
+        <w:pStyle w:val="PlainText"/>
+        <w:rPr>
+          <w:rFonts w:ascii="Courier New" w:hAnsi="Courier New" w:cs="Courier New"/>
+        </w:rPr>
+      </w:pPr>
+      <w:r>
+        <w:rPr>
+          <w:rFonts w:ascii="Courier New" w:hAnsi="Courier New" w:cs="Courier New"/>
+        </w:rPr>
+        <w:t>Total Price</w:t>
+      </w:r>
+      <w:r>
+        <w:rPr>
+          <w:rFonts w:ascii="Courier New" w:hAnsi="Courier New" w:cs="Courier New"/>
+        </w:rPr>
+        <w:tab/>
+      </w:r>
+      <w:r>
+        <w:rPr>
+          <w:rFonts w:ascii="Courier New" w:hAnsi="Courier New" w:cs="Courier New"/>
+        </w:rPr>
+        <w:tab/>
+      </w:r>
+      <w:r>
+        <w:rPr>
+          <w:rFonts w:ascii="Courier New" w:hAnsi="Courier New" w:cs="Courier New"/>
+        </w:rPr>
+        <w:tab/>
+      </w:r>
+      <w:r>
+        <w:rPr>
+          <w:rFonts w:ascii="Courier New" w:hAnsi="Courier New" w:cs="Courier New"/>
+        </w:rPr>
+        <w:tab/>
+        <w:t>- 3600.0</w:t>
+      </w:r>
+    </w:p>
+    <w:p>
+      <w:pPr>
+        <w:pStyle w:val="PlainText"/>
+        <w:rPr>
+          <w:rFonts w:ascii="Courier New" w:hAnsi="Courier New" w:cs="Courier New"/>
+          <w:b/>
+        </w:rPr>
+      </w:pPr>
+      <w:r>
+        <w:rPr>
+          <w:rFonts w:ascii="Courier New" w:hAnsi="Courier New" w:cs="Courier New"/>
+          <w:b/>
+        </w:rPr>
+        <w:t>Amount balance</w:t>
+      </w:r>
+      <w:r>
+        <w:rPr>
+          <w:rFonts w:ascii="Courier New" w:hAnsi="Courier New" w:cs="Courier New"/>
+          <w:b/>
+        </w:rPr>
+        <w:tab/>
+      </w:r>
+      <w:r>
+        <w:rPr>
+          <w:rFonts w:ascii="Courier New" w:hAnsi="Courier New" w:cs="Courier New"/>
+          <w:b/>
+        </w:rPr>
+        <w:tab/>
+      </w:r>
+      <w:r>
+        <w:rPr>
+          <w:rFonts w:ascii="Courier New" w:hAnsi="Courier New" w:cs="Courier New"/>
+          <w:b/>
+        </w:rPr>
+        <w:tab/>
+        <w:t>- 65185.5</w:t>
+      </w:r>
+    </w:p>
+    <w:p>
+      <w:pPr>
+        <w:pStyle w:val="PlainText"/>
+        <w:rPr>
+          <w:rFonts w:ascii="Courier New" w:hAnsi="Courier New" w:cs="Courier New"/>
+        </w:rPr>
+      </w:pPr>
+    </w:p>
+    <w:p>
+      <w:pPr>
+        <w:pStyle w:val="PlainText"/>
+        <w:rPr>
+          <w:rFonts w:ascii="Courier New" w:hAnsi="Courier New" w:cs="Courier New"/>
+          <w:b/>
+        </w:rPr>
+      </w:pPr>
     </w:p>
     <w:p>
       <w:pPr>

</xml_diff>

<commit_message>
25/12/2017 MAMATHA CHICK IN
</commit_message>
<xml_diff>
--- a/customer _details/GANGAMMA/SEP/KUNIGAL/KGR/PURCHASE DETAILS.docx
+++ b/customer _details/GANGAMMA/SEP/KUNIGAL/KGR/PURCHASE DETAILS.docx
@@ -27046,13 +27046,7 @@
         <w:rPr>
           <w:rFonts w:ascii="Courier New" w:hAnsi="Courier New" w:cs="Courier New"/>
         </w:rPr>
-        <w:t>SAT Dec 23</w:t>
-      </w:r>
-      <w:r>
-        <w:rPr>
-          <w:rFonts w:ascii="Courier New" w:hAnsi="Courier New" w:cs="Courier New"/>
-        </w:rPr>
-        <w:t xml:space="preserve"> 11:12:10 PST 2017</w:t>
+        <w:t>SAT Dec 23 11:12:10 PST 2017</w:t>
       </w:r>
     </w:p>
     <w:p>
@@ -27438,6 +27432,369 @@
         <w:tab/>
         <w:t>- CASH</w:t>
       </w:r>
+    </w:p>
+    <w:p>
+      <w:pPr>
+        <w:pStyle w:val="PlainText"/>
+        <w:rPr>
+          <w:rFonts w:ascii="Courier New" w:hAnsi="Courier New" w:cs="Courier New"/>
+        </w:rPr>
+      </w:pPr>
+    </w:p>
+    <w:p>
+      <w:pPr>
+        <w:pStyle w:val="PlainText"/>
+        <w:rPr>
+          <w:rFonts w:ascii="Courier New" w:hAnsi="Courier New" w:cs="Courier New"/>
+        </w:rPr>
+      </w:pPr>
+      <w:r>
+        <w:rPr>
+          <w:rFonts w:ascii="Courier New" w:hAnsi="Courier New" w:cs="Courier New"/>
+        </w:rPr>
+        <w:t>SUN Dec 24</w:t>
+      </w:r>
+      <w:r>
+        <w:rPr>
+          <w:rFonts w:ascii="Courier New" w:hAnsi="Courier New" w:cs="Courier New"/>
+        </w:rPr>
+        <w:t xml:space="preserve"> 10:55:40 PST 2017</w:t>
+      </w:r>
+    </w:p>
+    <w:p>
+      <w:pPr>
+        <w:pStyle w:val="PlainText"/>
+        <w:rPr>
+          <w:rFonts w:ascii="Courier New" w:hAnsi="Courier New" w:cs="Courier New"/>
+        </w:rPr>
+      </w:pPr>
+      <w:r>
+        <w:rPr>
+          <w:rFonts w:ascii="Courier New" w:hAnsi="Courier New" w:cs="Courier New"/>
+        </w:rPr>
+        <w:t>Person Name</w:t>
+      </w:r>
+      <w:r>
+        <w:rPr>
+          <w:rFonts w:ascii="Courier New" w:hAnsi="Courier New" w:cs="Courier New"/>
+        </w:rPr>
+        <w:tab/>
+      </w:r>
+      <w:r>
+        <w:rPr>
+          <w:rFonts w:ascii="Courier New" w:hAnsi="Courier New" w:cs="Courier New"/>
+        </w:rPr>
+        <w:tab/>
+      </w:r>
+      <w:r>
+        <w:rPr>
+          <w:rFonts w:ascii="Courier New" w:hAnsi="Courier New" w:cs="Courier New"/>
+        </w:rPr>
+        <w:tab/>
+      </w:r>
+      <w:r>
+        <w:rPr>
+          <w:rFonts w:ascii="Courier New" w:hAnsi="Courier New" w:cs="Courier New"/>
+        </w:rPr>
+        <w:tab/>
+        <w:t>- KGR</w:t>
+      </w:r>
+    </w:p>
+    <w:p>
+      <w:pPr>
+        <w:pStyle w:val="PlainText"/>
+        <w:rPr>
+          <w:rFonts w:ascii="Courier New" w:hAnsi="Courier New" w:cs="Courier New"/>
+        </w:rPr>
+      </w:pPr>
+      <w:r>
+        <w:rPr>
+          <w:rFonts w:ascii="Courier New" w:hAnsi="Courier New" w:cs="Courier New"/>
+        </w:rPr>
+        <w:t>Bill number</w:t>
+      </w:r>
+      <w:r>
+        <w:rPr>
+          <w:rFonts w:ascii="Courier New" w:hAnsi="Courier New" w:cs="Courier New"/>
+        </w:rPr>
+        <w:tab/>
+      </w:r>
+      <w:r>
+        <w:rPr>
+          <w:rFonts w:ascii="Courier New" w:hAnsi="Courier New" w:cs="Courier New"/>
+        </w:rPr>
+        <w:tab/>
+      </w:r>
+      <w:r>
+        <w:rPr>
+          <w:rFonts w:ascii="Courier New" w:hAnsi="Courier New" w:cs="Courier New"/>
+        </w:rPr>
+        <w:tab/>
+      </w:r>
+      <w:r>
+        <w:rPr>
+          <w:rFonts w:ascii="Courier New" w:hAnsi="Courier New" w:cs="Courier New"/>
+        </w:rPr>
+        <w:tab/>
+        <w:t>- 2141</w:t>
+      </w:r>
+    </w:p>
+    <w:p>
+      <w:pPr>
+        <w:pStyle w:val="PlainText"/>
+        <w:rPr>
+          <w:rFonts w:ascii="Courier New" w:hAnsi="Courier New" w:cs="Courier New"/>
+        </w:rPr>
+      </w:pPr>
+      <w:r>
+        <w:rPr>
+          <w:rFonts w:ascii="Courier New" w:hAnsi="Courier New" w:cs="Courier New"/>
+        </w:rPr>
+        <w:t>---------------------------------------------------------------</w:t>
+      </w:r>
+    </w:p>
+    <w:p>
+      <w:pPr>
+        <w:pStyle w:val="PlainText"/>
+        <w:rPr>
+          <w:rFonts w:ascii="Courier New" w:hAnsi="Courier New" w:cs="Courier New"/>
+        </w:rPr>
+      </w:pPr>
+      <w:r>
+        <w:rPr>
+          <w:rFonts w:ascii="Courier New" w:hAnsi="Courier New" w:cs="Courier New"/>
+        </w:rPr>
+        <w:t>Item Name</w:t>
+      </w:r>
+      <w:r>
+        <w:rPr>
+          <w:rFonts w:ascii="Courier New" w:hAnsi="Courier New" w:cs="Courier New"/>
+        </w:rPr>
+        <w:tab/>
+      </w:r>
+      <w:r>
+        <w:rPr>
+          <w:rFonts w:ascii="Courier New" w:hAnsi="Courier New" w:cs="Courier New"/>
+        </w:rPr>
+        <w:tab/>
+      </w:r>
+      <w:r>
+        <w:rPr>
+          <w:rFonts w:ascii="Courier New" w:hAnsi="Courier New" w:cs="Courier New"/>
+        </w:rPr>
+        <w:tab/>
+      </w:r>
+      <w:r>
+        <w:rPr>
+          <w:rFonts w:ascii="Courier New" w:hAnsi="Courier New" w:cs="Courier New"/>
+        </w:rPr>
+        <w:tab/>
+        <w:t>- BEET EVE</w:t>
+      </w:r>
+    </w:p>
+    <w:p>
+      <w:pPr>
+        <w:pStyle w:val="PlainText"/>
+        <w:rPr>
+          <w:rFonts w:ascii="Courier New" w:hAnsi="Courier New" w:cs="Courier New"/>
+        </w:rPr>
+      </w:pPr>
+      <w:r>
+        <w:rPr>
+          <w:rFonts w:ascii="Courier New" w:hAnsi="Courier New" w:cs="Courier New"/>
+        </w:rPr>
+        <w:t>Number of Pockets</w:t>
+      </w:r>
+      <w:r>
+        <w:rPr>
+          <w:rFonts w:ascii="Courier New" w:hAnsi="Courier New" w:cs="Courier New"/>
+        </w:rPr>
+        <w:tab/>
+      </w:r>
+      <w:r>
+        <w:rPr>
+          <w:rFonts w:ascii="Courier New" w:hAnsi="Courier New" w:cs="Courier New"/>
+        </w:rPr>
+        <w:tab/>
+      </w:r>
+      <w:r>
+        <w:rPr>
+          <w:rFonts w:ascii="Courier New" w:hAnsi="Courier New" w:cs="Courier New"/>
+        </w:rPr>
+        <w:tab/>
+        <w:t>- 1</w:t>
+      </w:r>
+    </w:p>
+    <w:p>
+      <w:pPr>
+        <w:pStyle w:val="PlainText"/>
+        <w:rPr>
+          <w:rFonts w:ascii="Courier New" w:hAnsi="Courier New" w:cs="Courier New"/>
+        </w:rPr>
+      </w:pPr>
+      <w:r>
+        <w:rPr>
+          <w:rFonts w:ascii="Courier New" w:hAnsi="Courier New" w:cs="Courier New"/>
+        </w:rPr>
+        <w:t>Number of KGs</w:t>
+      </w:r>
+      <w:r>
+        <w:rPr>
+          <w:rFonts w:ascii="Courier New" w:hAnsi="Courier New" w:cs="Courier New"/>
+        </w:rPr>
+        <w:tab/>
+      </w:r>
+      <w:r>
+        <w:rPr>
+          <w:rFonts w:ascii="Courier New" w:hAnsi="Courier New" w:cs="Courier New"/>
+        </w:rPr>
+        <w:tab/>
+      </w:r>
+      <w:r>
+        <w:rPr>
+          <w:rFonts w:ascii="Courier New" w:hAnsi="Courier New" w:cs="Courier New"/>
+        </w:rPr>
+        <w:tab/>
+        <w:t>- 58</w:t>
+      </w:r>
+    </w:p>
+    <w:p>
+      <w:pPr>
+        <w:pStyle w:val="PlainText"/>
+        <w:rPr>
+          <w:rFonts w:ascii="Courier New" w:hAnsi="Courier New" w:cs="Courier New"/>
+        </w:rPr>
+      </w:pPr>
+      <w:r>
+        <w:rPr>
+          <w:rFonts w:ascii="Courier New" w:hAnsi="Courier New" w:cs="Courier New"/>
+        </w:rPr>
+        <w:t>Rate</w:t>
+      </w:r>
+      <w:r>
+        <w:rPr>
+          <w:rFonts w:ascii="Courier New" w:hAnsi="Courier New" w:cs="Courier New"/>
+        </w:rPr>
+        <w:tab/>
+      </w:r>
+      <w:r>
+        <w:rPr>
+          <w:rFonts w:ascii="Courier New" w:hAnsi="Courier New" w:cs="Courier New"/>
+        </w:rPr>
+        <w:tab/>
+      </w:r>
+      <w:r>
+        <w:rPr>
+          <w:rFonts w:ascii="Courier New" w:hAnsi="Courier New" w:cs="Courier New"/>
+        </w:rPr>
+        <w:tab/>
+      </w:r>
+      <w:r>
+        <w:rPr>
+          <w:rFonts w:ascii="Courier New" w:hAnsi="Courier New" w:cs="Courier New"/>
+        </w:rPr>
+        <w:tab/>
+      </w:r>
+      <w:r>
+        <w:rPr>
+          <w:rFonts w:ascii="Courier New" w:hAnsi="Courier New" w:cs="Courier New"/>
+        </w:rPr>
+        <w:tab/>
+        <w:t>- 20</w:t>
+      </w:r>
+    </w:p>
+    <w:p>
+      <w:pPr>
+        <w:pStyle w:val="PlainText"/>
+        <w:rPr>
+          <w:rFonts w:ascii="Courier New" w:hAnsi="Courier New" w:cs="Courier New"/>
+        </w:rPr>
+      </w:pPr>
+      <w:r>
+        <w:rPr>
+          <w:rFonts w:ascii="Courier New" w:hAnsi="Courier New" w:cs="Courier New"/>
+        </w:rPr>
+        <w:t>Total Price</w:t>
+      </w:r>
+      <w:r>
+        <w:rPr>
+          <w:rFonts w:ascii="Courier New" w:hAnsi="Courier New" w:cs="Courier New"/>
+        </w:rPr>
+        <w:tab/>
+      </w:r>
+      <w:r>
+        <w:rPr>
+          <w:rFonts w:ascii="Courier New" w:hAnsi="Courier New" w:cs="Courier New"/>
+        </w:rPr>
+        <w:tab/>
+      </w:r>
+      <w:r>
+        <w:rPr>
+          <w:rFonts w:ascii="Courier New" w:hAnsi="Courier New" w:cs="Courier New"/>
+        </w:rPr>
+        <w:tab/>
+      </w:r>
+      <w:r>
+        <w:rPr>
+          <w:rFonts w:ascii="Courier New" w:hAnsi="Courier New" w:cs="Courier New"/>
+        </w:rPr>
+        <w:tab/>
+        <w:t>- 1160.0</w:t>
+      </w:r>
+    </w:p>
+    <w:p>
+      <w:pPr>
+        <w:pStyle w:val="PlainText"/>
+        <w:rPr>
+          <w:rFonts w:ascii="Courier New" w:hAnsi="Courier New" w:cs="Courier New"/>
+          <w:b/>
+        </w:rPr>
+      </w:pPr>
+      <w:r>
+        <w:rPr>
+          <w:rFonts w:ascii="Courier New" w:hAnsi="Courier New" w:cs="Courier New"/>
+          <w:b/>
+        </w:rPr>
+        <w:t>Amount balance</w:t>
+      </w:r>
+      <w:r>
+        <w:rPr>
+          <w:rFonts w:ascii="Courier New" w:hAnsi="Courier New" w:cs="Courier New"/>
+          <w:b/>
+        </w:rPr>
+        <w:tab/>
+      </w:r>
+      <w:r>
+        <w:rPr>
+          <w:rFonts w:ascii="Courier New" w:hAnsi="Courier New" w:cs="Courier New"/>
+          <w:b/>
+        </w:rPr>
+        <w:tab/>
+      </w:r>
+      <w:r>
+        <w:rPr>
+          <w:rFonts w:ascii="Courier New" w:hAnsi="Courier New" w:cs="Courier New"/>
+          <w:b/>
+        </w:rPr>
+        <w:tab/>
+        <w:t>- 41595.5</w:t>
+      </w:r>
+    </w:p>
+    <w:p>
+      <w:pPr>
+        <w:pStyle w:val="PlainText"/>
+        <w:rPr>
+          <w:rFonts w:ascii="Courier New" w:hAnsi="Courier New" w:cs="Courier New"/>
+        </w:rPr>
+      </w:pPr>
+    </w:p>
+    <w:p>
+      <w:pPr>
+        <w:pStyle w:val="PlainText"/>
+        <w:rPr>
+          <w:rFonts w:ascii="Courier New" w:hAnsi="Courier New" w:cs="Courier New"/>
+        </w:rPr>
+      </w:pPr>
     </w:p>
     <w:p>
       <w:pPr>

</xml_diff>

<commit_message>
29/11/2017 MAMATHA CHICK IN
</commit_message>
<xml_diff>
--- a/customer _details/GANGAMMA/SEP/KUNIGAL/KGR/PURCHASE DETAILS.docx
+++ b/customer _details/GANGAMMA/SEP/KUNIGAL/KGR/PURCHASE DETAILS.docx
@@ -28136,13 +28136,7 @@
         <w:rPr>
           <w:rFonts w:ascii="Courier New" w:hAnsi="Courier New" w:cs="Courier New"/>
         </w:rPr>
-        <w:t>TUE Dec 26</w:t>
-      </w:r>
-      <w:r>
-        <w:rPr>
-          <w:rFonts w:ascii="Courier New" w:hAnsi="Courier New" w:cs="Courier New"/>
-        </w:rPr>
-        <w:t xml:space="preserve"> 11:06:46 PST 2017</w:t>
+        <w:t>TUE Dec 26 11:06:46 PST 2017</w:t>
       </w:r>
     </w:p>
     <w:p>
@@ -28923,6 +28917,666 @@
         <w:tab/>
         <w:t>- 58853.5</w:t>
       </w:r>
+    </w:p>
+    <w:p>
+      <w:pPr>
+        <w:pStyle w:val="PlainText"/>
+        <w:rPr>
+          <w:rFonts w:ascii="Courier New" w:hAnsi="Courier New" w:cs="Courier New"/>
+          <w:b/>
+        </w:rPr>
+      </w:pPr>
+    </w:p>
+    <w:p>
+      <w:pPr>
+        <w:pStyle w:val="PlainText"/>
+        <w:rPr>
+          <w:rFonts w:ascii="Courier New" w:hAnsi="Courier New" w:cs="Courier New"/>
+        </w:rPr>
+      </w:pPr>
+      <w:r>
+        <w:rPr>
+          <w:rFonts w:ascii="Courier New" w:hAnsi="Courier New" w:cs="Courier New"/>
+        </w:rPr>
+        <w:t>THU Dec 28</w:t>
+      </w:r>
+      <w:r>
+        <w:rPr>
+          <w:rFonts w:ascii="Courier New" w:hAnsi="Courier New" w:cs="Courier New"/>
+        </w:rPr>
+        <w:t xml:space="preserve"> 10:28:59 PST 2017</w:t>
+      </w:r>
+    </w:p>
+    <w:p>
+      <w:pPr>
+        <w:pStyle w:val="PlainText"/>
+        <w:rPr>
+          <w:rFonts w:ascii="Courier New" w:hAnsi="Courier New" w:cs="Courier New"/>
+        </w:rPr>
+      </w:pPr>
+      <w:r>
+        <w:rPr>
+          <w:rFonts w:ascii="Courier New" w:hAnsi="Courier New" w:cs="Courier New"/>
+        </w:rPr>
+        <w:t>Person Name</w:t>
+      </w:r>
+      <w:r>
+        <w:rPr>
+          <w:rFonts w:ascii="Courier New" w:hAnsi="Courier New" w:cs="Courier New"/>
+        </w:rPr>
+        <w:tab/>
+      </w:r>
+      <w:r>
+        <w:rPr>
+          <w:rFonts w:ascii="Courier New" w:hAnsi="Courier New" w:cs="Courier New"/>
+        </w:rPr>
+        <w:tab/>
+      </w:r>
+      <w:r>
+        <w:rPr>
+          <w:rFonts w:ascii="Courier New" w:hAnsi="Courier New" w:cs="Courier New"/>
+        </w:rPr>
+        <w:tab/>
+      </w:r>
+      <w:r>
+        <w:rPr>
+          <w:rFonts w:ascii="Courier New" w:hAnsi="Courier New" w:cs="Courier New"/>
+        </w:rPr>
+        <w:tab/>
+        <w:t>- KGR</w:t>
+      </w:r>
+    </w:p>
+    <w:p>
+      <w:pPr>
+        <w:pStyle w:val="PlainText"/>
+        <w:rPr>
+          <w:rFonts w:ascii="Courier New" w:hAnsi="Courier New" w:cs="Courier New"/>
+        </w:rPr>
+      </w:pPr>
+      <w:r>
+        <w:rPr>
+          <w:rFonts w:ascii="Courier New" w:hAnsi="Courier New" w:cs="Courier New"/>
+        </w:rPr>
+        <w:t>Bill number</w:t>
+      </w:r>
+      <w:r>
+        <w:rPr>
+          <w:rFonts w:ascii="Courier New" w:hAnsi="Courier New" w:cs="Courier New"/>
+        </w:rPr>
+        <w:tab/>
+      </w:r>
+      <w:r>
+        <w:rPr>
+          <w:rFonts w:ascii="Courier New" w:hAnsi="Courier New" w:cs="Courier New"/>
+        </w:rPr>
+        <w:tab/>
+      </w:r>
+      <w:r>
+        <w:rPr>
+          <w:rFonts w:ascii="Courier New" w:hAnsi="Courier New" w:cs="Courier New"/>
+        </w:rPr>
+        <w:tab/>
+      </w:r>
+      <w:r>
+        <w:rPr>
+          <w:rFonts w:ascii="Courier New" w:hAnsi="Courier New" w:cs="Courier New"/>
+        </w:rPr>
+        <w:tab/>
+        <w:t>- 2215</w:t>
+      </w:r>
+    </w:p>
+    <w:p>
+      <w:pPr>
+        <w:pStyle w:val="PlainText"/>
+        <w:rPr>
+          <w:rFonts w:ascii="Courier New" w:hAnsi="Courier New" w:cs="Courier New"/>
+        </w:rPr>
+      </w:pPr>
+      <w:r>
+        <w:rPr>
+          <w:rFonts w:ascii="Courier New" w:hAnsi="Courier New" w:cs="Courier New"/>
+        </w:rPr>
+        <w:t>---------------------------------------------------------------</w:t>
+      </w:r>
+    </w:p>
+    <w:p>
+      <w:pPr>
+        <w:pStyle w:val="PlainText"/>
+        <w:rPr>
+          <w:rFonts w:ascii="Courier New" w:hAnsi="Courier New" w:cs="Courier New"/>
+        </w:rPr>
+      </w:pPr>
+      <w:r>
+        <w:rPr>
+          <w:rFonts w:ascii="Courier New" w:hAnsi="Courier New" w:cs="Courier New"/>
+        </w:rPr>
+        <w:t>Item Name</w:t>
+      </w:r>
+      <w:r>
+        <w:rPr>
+          <w:rFonts w:ascii="Courier New" w:hAnsi="Courier New" w:cs="Courier New"/>
+        </w:rPr>
+        <w:tab/>
+      </w:r>
+      <w:r>
+        <w:rPr>
+          <w:rFonts w:ascii="Courier New" w:hAnsi="Courier New" w:cs="Courier New"/>
+        </w:rPr>
+        <w:tab/>
+      </w:r>
+      <w:r>
+        <w:rPr>
+          <w:rFonts w:ascii="Courier New" w:hAnsi="Courier New" w:cs="Courier New"/>
+        </w:rPr>
+        <w:tab/>
+      </w:r>
+      <w:r>
+        <w:rPr>
+          <w:rFonts w:ascii="Courier New" w:hAnsi="Courier New" w:cs="Courier New"/>
+        </w:rPr>
+        <w:tab/>
+        <w:t>- BEET</w:t>
+      </w:r>
+    </w:p>
+    <w:p>
+      <w:pPr>
+        <w:pStyle w:val="PlainText"/>
+        <w:rPr>
+          <w:rFonts w:ascii="Courier New" w:hAnsi="Courier New" w:cs="Courier New"/>
+        </w:rPr>
+      </w:pPr>
+      <w:r>
+        <w:rPr>
+          <w:rFonts w:ascii="Courier New" w:hAnsi="Courier New" w:cs="Courier New"/>
+        </w:rPr>
+        <w:t>Number of Pockets</w:t>
+      </w:r>
+      <w:r>
+        <w:rPr>
+          <w:rFonts w:ascii="Courier New" w:hAnsi="Courier New" w:cs="Courier New"/>
+        </w:rPr>
+        <w:tab/>
+      </w:r>
+      <w:r>
+        <w:rPr>
+          <w:rFonts w:ascii="Courier New" w:hAnsi="Courier New" w:cs="Courier New"/>
+        </w:rPr>
+        <w:tab/>
+      </w:r>
+      <w:r>
+        <w:rPr>
+          <w:rFonts w:ascii="Courier New" w:hAnsi="Courier New" w:cs="Courier New"/>
+        </w:rPr>
+        <w:tab/>
+        <w:t>- 1</w:t>
+      </w:r>
+    </w:p>
+    <w:p>
+      <w:pPr>
+        <w:pStyle w:val="PlainText"/>
+        <w:rPr>
+          <w:rFonts w:ascii="Courier New" w:hAnsi="Courier New" w:cs="Courier New"/>
+        </w:rPr>
+      </w:pPr>
+      <w:r>
+        <w:rPr>
+          <w:rFonts w:ascii="Courier New" w:hAnsi="Courier New" w:cs="Courier New"/>
+        </w:rPr>
+        <w:t>Number of KGs</w:t>
+      </w:r>
+      <w:r>
+        <w:rPr>
+          <w:rFonts w:ascii="Courier New" w:hAnsi="Courier New" w:cs="Courier New"/>
+        </w:rPr>
+        <w:tab/>
+      </w:r>
+      <w:r>
+        <w:rPr>
+          <w:rFonts w:ascii="Courier New" w:hAnsi="Courier New" w:cs="Courier New"/>
+        </w:rPr>
+        <w:tab/>
+      </w:r>
+      <w:r>
+        <w:rPr>
+          <w:rFonts w:ascii="Courier New" w:hAnsi="Courier New" w:cs="Courier New"/>
+        </w:rPr>
+        <w:tab/>
+        <w:t>- 51</w:t>
+      </w:r>
+    </w:p>
+    <w:p>
+      <w:pPr>
+        <w:pStyle w:val="PlainText"/>
+        <w:rPr>
+          <w:rFonts w:ascii="Courier New" w:hAnsi="Courier New" w:cs="Courier New"/>
+        </w:rPr>
+      </w:pPr>
+      <w:r>
+        <w:rPr>
+          <w:rFonts w:ascii="Courier New" w:hAnsi="Courier New" w:cs="Courier New"/>
+        </w:rPr>
+        <w:t>Rate</w:t>
+      </w:r>
+      <w:r>
+        <w:rPr>
+          <w:rFonts w:ascii="Courier New" w:hAnsi="Courier New" w:cs="Courier New"/>
+        </w:rPr>
+        <w:tab/>
+      </w:r>
+      <w:r>
+        <w:rPr>
+          <w:rFonts w:ascii="Courier New" w:hAnsi="Courier New" w:cs="Courier New"/>
+        </w:rPr>
+        <w:tab/>
+      </w:r>
+      <w:r>
+        <w:rPr>
+          <w:rFonts w:ascii="Courier New" w:hAnsi="Courier New" w:cs="Courier New"/>
+        </w:rPr>
+        <w:tab/>
+      </w:r>
+      <w:r>
+        <w:rPr>
+          <w:rFonts w:ascii="Courier New" w:hAnsi="Courier New" w:cs="Courier New"/>
+        </w:rPr>
+        <w:tab/>
+      </w:r>
+      <w:r>
+        <w:rPr>
+          <w:rFonts w:ascii="Courier New" w:hAnsi="Courier New" w:cs="Courier New"/>
+        </w:rPr>
+        <w:tab/>
+        <w:t>- 16</w:t>
+      </w:r>
+    </w:p>
+    <w:p>
+      <w:pPr>
+        <w:pStyle w:val="PlainText"/>
+        <w:rPr>
+          <w:rFonts w:ascii="Courier New" w:hAnsi="Courier New" w:cs="Courier New"/>
+        </w:rPr>
+      </w:pPr>
+      <w:r>
+        <w:rPr>
+          <w:rFonts w:ascii="Courier New" w:hAnsi="Courier New" w:cs="Courier New"/>
+        </w:rPr>
+        <w:t>Total Price</w:t>
+      </w:r>
+      <w:r>
+        <w:rPr>
+          <w:rFonts w:ascii="Courier New" w:hAnsi="Courier New" w:cs="Courier New"/>
+        </w:rPr>
+        <w:tab/>
+      </w:r>
+      <w:r>
+        <w:rPr>
+          <w:rFonts w:ascii="Courier New" w:hAnsi="Courier New" w:cs="Courier New"/>
+        </w:rPr>
+        <w:tab/>
+      </w:r>
+      <w:r>
+        <w:rPr>
+          <w:rFonts w:ascii="Courier New" w:hAnsi="Courier New" w:cs="Courier New"/>
+        </w:rPr>
+        <w:tab/>
+      </w:r>
+      <w:r>
+        <w:rPr>
+          <w:rFonts w:ascii="Courier New" w:hAnsi="Courier New" w:cs="Courier New"/>
+        </w:rPr>
+        <w:tab/>
+        <w:t>- 816.0</w:t>
+      </w:r>
+    </w:p>
+    <w:p>
+      <w:pPr>
+        <w:pStyle w:val="PlainText"/>
+        <w:rPr>
+          <w:rFonts w:ascii="Courier New" w:hAnsi="Courier New" w:cs="Courier New"/>
+        </w:rPr>
+      </w:pPr>
+      <w:r>
+        <w:rPr>
+          <w:rFonts w:ascii="Courier New" w:hAnsi="Courier New" w:cs="Courier New"/>
+        </w:rPr>
+        <w:t>Amount balance</w:t>
+      </w:r>
+      <w:r>
+        <w:rPr>
+          <w:rFonts w:ascii="Courier New" w:hAnsi="Courier New" w:cs="Courier New"/>
+        </w:rPr>
+        <w:tab/>
+      </w:r>
+      <w:r>
+        <w:rPr>
+          <w:rFonts w:ascii="Courier New" w:hAnsi="Courier New" w:cs="Courier New"/>
+        </w:rPr>
+        <w:tab/>
+      </w:r>
+      <w:r>
+        <w:rPr>
+          <w:rFonts w:ascii="Courier New" w:hAnsi="Courier New" w:cs="Courier New"/>
+        </w:rPr>
+        <w:tab/>
+        <w:t>- 59669.5</w:t>
+      </w:r>
+    </w:p>
+    <w:p>
+      <w:pPr>
+        <w:pStyle w:val="PlainText"/>
+        <w:rPr>
+          <w:rFonts w:ascii="Courier New" w:hAnsi="Courier New" w:cs="Courier New"/>
+        </w:rPr>
+      </w:pPr>
+    </w:p>
+    <w:p>
+      <w:pPr>
+        <w:pStyle w:val="PlainText"/>
+        <w:rPr>
+          <w:rFonts w:ascii="Courier New" w:hAnsi="Courier New" w:cs="Courier New"/>
+        </w:rPr>
+      </w:pPr>
+      <w:r>
+        <w:rPr>
+          <w:rFonts w:ascii="Courier New" w:hAnsi="Courier New" w:cs="Courier New"/>
+        </w:rPr>
+        <w:t>Item Name</w:t>
+      </w:r>
+      <w:r>
+        <w:rPr>
+          <w:rFonts w:ascii="Courier New" w:hAnsi="Courier New" w:cs="Courier New"/>
+        </w:rPr>
+        <w:tab/>
+      </w:r>
+      <w:r>
+        <w:rPr>
+          <w:rFonts w:ascii="Courier New" w:hAnsi="Courier New" w:cs="Courier New"/>
+        </w:rPr>
+        <w:tab/>
+      </w:r>
+      <w:r>
+        <w:rPr>
+          <w:rFonts w:ascii="Courier New" w:hAnsi="Courier New" w:cs="Courier New"/>
+        </w:rPr>
+        <w:tab/>
+      </w:r>
+      <w:r>
+        <w:rPr>
+          <w:rFonts w:ascii="Courier New" w:hAnsi="Courier New" w:cs="Courier New"/>
+        </w:rPr>
+        <w:tab/>
+        <w:t>- CARROT EVE</w:t>
+      </w:r>
+    </w:p>
+    <w:p>
+      <w:pPr>
+        <w:pStyle w:val="PlainText"/>
+        <w:rPr>
+          <w:rFonts w:ascii="Courier New" w:hAnsi="Courier New" w:cs="Courier New"/>
+        </w:rPr>
+      </w:pPr>
+      <w:r>
+        <w:rPr>
+          <w:rFonts w:ascii="Courier New" w:hAnsi="Courier New" w:cs="Courier New"/>
+        </w:rPr>
+        <w:t>Number of Pockets</w:t>
+      </w:r>
+      <w:r>
+        <w:rPr>
+          <w:rFonts w:ascii="Courier New" w:hAnsi="Courier New" w:cs="Courier New"/>
+        </w:rPr>
+        <w:tab/>
+      </w:r>
+      <w:r>
+        <w:rPr>
+          <w:rFonts w:ascii="Courier New" w:hAnsi="Courier New" w:cs="Courier New"/>
+        </w:rPr>
+        <w:tab/>
+      </w:r>
+      <w:r>
+        <w:rPr>
+          <w:rFonts w:ascii="Courier New" w:hAnsi="Courier New" w:cs="Courier New"/>
+        </w:rPr>
+        <w:tab/>
+        <w:t>- 1</w:t>
+      </w:r>
+    </w:p>
+    <w:p>
+      <w:pPr>
+        <w:pStyle w:val="PlainText"/>
+        <w:rPr>
+          <w:rFonts w:ascii="Courier New" w:hAnsi="Courier New" w:cs="Courier New"/>
+        </w:rPr>
+      </w:pPr>
+      <w:r>
+        <w:rPr>
+          <w:rFonts w:ascii="Courier New" w:hAnsi="Courier New" w:cs="Courier New"/>
+        </w:rPr>
+        <w:t>Number of KGs</w:t>
+      </w:r>
+      <w:r>
+        <w:rPr>
+          <w:rFonts w:ascii="Courier New" w:hAnsi="Courier New" w:cs="Courier New"/>
+        </w:rPr>
+        <w:tab/>
+      </w:r>
+      <w:r>
+        <w:rPr>
+          <w:rFonts w:ascii="Courier New" w:hAnsi="Courier New" w:cs="Courier New"/>
+        </w:rPr>
+        <w:tab/>
+      </w:r>
+      <w:r>
+        <w:rPr>
+          <w:rFonts w:ascii="Courier New" w:hAnsi="Courier New" w:cs="Courier New"/>
+        </w:rPr>
+        <w:tab/>
+        <w:t>- 103</w:t>
+      </w:r>
+    </w:p>
+    <w:p>
+      <w:pPr>
+        <w:pStyle w:val="PlainText"/>
+        <w:rPr>
+          <w:rFonts w:ascii="Courier New" w:hAnsi="Courier New" w:cs="Courier New"/>
+        </w:rPr>
+      </w:pPr>
+      <w:r>
+        <w:rPr>
+          <w:rFonts w:ascii="Courier New" w:hAnsi="Courier New" w:cs="Courier New"/>
+        </w:rPr>
+        <w:t>Rate</w:t>
+      </w:r>
+      <w:r>
+        <w:rPr>
+          <w:rFonts w:ascii="Courier New" w:hAnsi="Courier New" w:cs="Courier New"/>
+        </w:rPr>
+        <w:tab/>
+      </w:r>
+      <w:r>
+        <w:rPr>
+          <w:rFonts w:ascii="Courier New" w:hAnsi="Courier New" w:cs="Courier New"/>
+        </w:rPr>
+        <w:tab/>
+      </w:r>
+      <w:r>
+        <w:rPr>
+          <w:rFonts w:ascii="Courier New" w:hAnsi="Courier New" w:cs="Courier New"/>
+        </w:rPr>
+        <w:tab/>
+      </w:r>
+      <w:r>
+        <w:rPr>
+          <w:rFonts w:ascii="Courier New" w:hAnsi="Courier New" w:cs="Courier New"/>
+        </w:rPr>
+        <w:tab/>
+      </w:r>
+      <w:r>
+        <w:rPr>
+          <w:rFonts w:ascii="Courier New" w:hAnsi="Courier New" w:cs="Courier New"/>
+        </w:rPr>
+        <w:tab/>
+        <w:t>- 45</w:t>
+      </w:r>
+    </w:p>
+    <w:p>
+      <w:pPr>
+        <w:pStyle w:val="PlainText"/>
+        <w:rPr>
+          <w:rFonts w:ascii="Courier New" w:hAnsi="Courier New" w:cs="Courier New"/>
+        </w:rPr>
+      </w:pPr>
+      <w:r>
+        <w:rPr>
+          <w:rFonts w:ascii="Courier New" w:hAnsi="Courier New" w:cs="Courier New"/>
+        </w:rPr>
+        <w:t>Total Price</w:t>
+      </w:r>
+      <w:r>
+        <w:rPr>
+          <w:rFonts w:ascii="Courier New" w:hAnsi="Courier New" w:cs="Courier New"/>
+        </w:rPr>
+        <w:tab/>
+      </w:r>
+      <w:r>
+        <w:rPr>
+          <w:rFonts w:ascii="Courier New" w:hAnsi="Courier New" w:cs="Courier New"/>
+        </w:rPr>
+        <w:tab/>
+      </w:r>
+      <w:r>
+        <w:rPr>
+          <w:rFonts w:ascii="Courier New" w:hAnsi="Courier New" w:cs="Courier New"/>
+        </w:rPr>
+        <w:tab/>
+      </w:r>
+      <w:r>
+        <w:rPr>
+          <w:rFonts w:ascii="Courier New" w:hAnsi="Courier New" w:cs="Courier New"/>
+        </w:rPr>
+        <w:tab/>
+        <w:t>- 4635.0</w:t>
+      </w:r>
+    </w:p>
+    <w:p>
+      <w:pPr>
+        <w:pStyle w:val="PlainText"/>
+        <w:rPr>
+          <w:rFonts w:ascii="Courier New" w:hAnsi="Courier New" w:cs="Courier New"/>
+          <w:color w:val="FF0000"/>
+        </w:rPr>
+      </w:pPr>
+      <w:r>
+        <w:rPr>
+          <w:rFonts w:ascii="Courier New" w:hAnsi="Courier New" w:cs="Courier New"/>
+          <w:color w:val="FF0000"/>
+        </w:rPr>
+        <w:t>Amount Received</w:t>
+      </w:r>
+      <w:r>
+        <w:rPr>
+          <w:rFonts w:ascii="Courier New" w:hAnsi="Courier New" w:cs="Courier New"/>
+          <w:color w:val="FF0000"/>
+        </w:rPr>
+        <w:tab/>
+      </w:r>
+      <w:r>
+        <w:rPr>
+          <w:rFonts w:ascii="Courier New" w:hAnsi="Courier New" w:cs="Courier New"/>
+          <w:color w:val="FF0000"/>
+        </w:rPr>
+        <w:tab/>
+      </w:r>
+      <w:r>
+        <w:rPr>
+          <w:rFonts w:ascii="Courier New" w:hAnsi="Courier New" w:cs="Courier New"/>
+          <w:color w:val="FF0000"/>
+        </w:rPr>
+        <w:tab/>
+        <w:t>- 25000</w:t>
+      </w:r>
+    </w:p>
+    <w:p>
+      <w:pPr>
+        <w:pStyle w:val="PlainText"/>
+        <w:rPr>
+          <w:rFonts w:ascii="Courier New" w:hAnsi="Courier New" w:cs="Courier New"/>
+          <w:b/>
+        </w:rPr>
+      </w:pPr>
+      <w:r>
+        <w:rPr>
+          <w:rFonts w:ascii="Courier New" w:hAnsi="Courier New" w:cs="Courier New"/>
+          <w:b/>
+        </w:rPr>
+        <w:t>Amount balance</w:t>
+      </w:r>
+      <w:r>
+        <w:rPr>
+          <w:rFonts w:ascii="Courier New" w:hAnsi="Courier New" w:cs="Courier New"/>
+          <w:b/>
+        </w:rPr>
+        <w:tab/>
+      </w:r>
+      <w:r>
+        <w:rPr>
+          <w:rFonts w:ascii="Courier New" w:hAnsi="Courier New" w:cs="Courier New"/>
+          <w:b/>
+        </w:rPr>
+        <w:tab/>
+      </w:r>
+      <w:r>
+        <w:rPr>
+          <w:rFonts w:ascii="Courier New" w:hAnsi="Courier New" w:cs="Courier New"/>
+          <w:b/>
+        </w:rPr>
+        <w:tab/>
+        <w:t>- 39304.5</w:t>
+      </w:r>
+    </w:p>
+    <w:p>
+      <w:pPr>
+        <w:pStyle w:val="PlainText"/>
+        <w:rPr>
+          <w:rFonts w:ascii="Courier New" w:hAnsi="Courier New" w:cs="Courier New"/>
+        </w:rPr>
+      </w:pPr>
+      <w:r>
+        <w:rPr>
+          <w:rFonts w:ascii="Courier New" w:hAnsi="Courier New" w:cs="Courier New"/>
+        </w:rPr>
+        <w:t>Amount Received mode</w:t>
+      </w:r>
+      <w:r>
+        <w:rPr>
+          <w:rFonts w:ascii="Courier New" w:hAnsi="Courier New" w:cs="Courier New"/>
+        </w:rPr>
+        <w:tab/>
+      </w:r>
+      <w:r>
+        <w:rPr>
+          <w:rFonts w:ascii="Courier New" w:hAnsi="Courier New" w:cs="Courier New"/>
+        </w:rPr>
+        <w:tab/>
+        <w:t>- CASH</w:t>
+      </w:r>
+    </w:p>
+    <w:p>
+      <w:pPr>
+        <w:pStyle w:val="PlainText"/>
+        <w:rPr>
+          <w:rFonts w:ascii="Courier New" w:hAnsi="Courier New" w:cs="Courier New"/>
+        </w:rPr>
+      </w:pPr>
+    </w:p>
+    <w:p>
+      <w:pPr>
+        <w:pStyle w:val="PlainText"/>
+        <w:rPr>
+          <w:rFonts w:ascii="Courier New" w:hAnsi="Courier New" w:cs="Courier New"/>
+          <w:b/>
+        </w:rPr>
+      </w:pPr>
     </w:p>
     <w:p>
       <w:pPr>

</xml_diff>

<commit_message>
12/01/2018 MAMATHA CHICK IN
</commit_message>
<xml_diff>
--- a/customer _details/GANGAMMA/SEP/KUNIGAL/KGR/PURCHASE DETAILS.docx
+++ b/customer _details/GANGAMMA/SEP/KUNIGAL/KGR/PURCHASE DETAILS.docx
@@ -32843,13 +32843,7 @@
         <w:rPr>
           <w:rFonts w:ascii="Courier New" w:hAnsi="Courier New" w:cs="Courier New"/>
         </w:rPr>
-        <w:t>TUE Jan 09</w:t>
-      </w:r>
-      <w:r>
-        <w:rPr>
-          <w:rFonts w:ascii="Courier New" w:hAnsi="Courier New" w:cs="Courier New"/>
-        </w:rPr>
-        <w:t xml:space="preserve"> 10:38:25 PST 2018</w:t>
+        <w:t>TUE Jan 09 10:38:25 PST 2018</w:t>
       </w:r>
     </w:p>
     <w:p>
@@ -33170,6 +33164,371 @@
         <w:tab/>
         <w:t>- 43504.5</w:t>
       </w:r>
+    </w:p>
+    <w:p>
+      <w:pPr>
+        <w:pStyle w:val="PlainText"/>
+        <w:rPr>
+          <w:rFonts w:ascii="Courier New" w:hAnsi="Courier New" w:cs="Courier New"/>
+          <w:b/>
+        </w:rPr>
+      </w:pPr>
+    </w:p>
+    <w:p>
+      <w:pPr>
+        <w:pStyle w:val="PlainText"/>
+        <w:rPr>
+          <w:rFonts w:ascii="Courier New" w:hAnsi="Courier New" w:cs="Courier New"/>
+        </w:rPr>
+      </w:pPr>
+      <w:r>
+        <w:rPr>
+          <w:rFonts w:ascii="Courier New" w:hAnsi="Courier New" w:cs="Courier New"/>
+        </w:rPr>
+        <w:t>THU Jan 11</w:t>
+      </w:r>
+      <w:r>
+        <w:rPr>
+          <w:rFonts w:ascii="Courier New" w:hAnsi="Courier New" w:cs="Courier New"/>
+        </w:rPr>
+        <w:t xml:space="preserve"> 10:41:08 PST 2018</w:t>
+      </w:r>
+    </w:p>
+    <w:p>
+      <w:pPr>
+        <w:pStyle w:val="PlainText"/>
+        <w:rPr>
+          <w:rFonts w:ascii="Courier New" w:hAnsi="Courier New" w:cs="Courier New"/>
+        </w:rPr>
+      </w:pPr>
+      <w:r>
+        <w:rPr>
+          <w:rFonts w:ascii="Courier New" w:hAnsi="Courier New" w:cs="Courier New"/>
+        </w:rPr>
+        <w:t>Person Name</w:t>
+      </w:r>
+      <w:r>
+        <w:rPr>
+          <w:rFonts w:ascii="Courier New" w:hAnsi="Courier New" w:cs="Courier New"/>
+        </w:rPr>
+        <w:tab/>
+      </w:r>
+      <w:r>
+        <w:rPr>
+          <w:rFonts w:ascii="Courier New" w:hAnsi="Courier New" w:cs="Courier New"/>
+        </w:rPr>
+        <w:tab/>
+      </w:r>
+      <w:r>
+        <w:rPr>
+          <w:rFonts w:ascii="Courier New" w:hAnsi="Courier New" w:cs="Courier New"/>
+        </w:rPr>
+        <w:tab/>
+      </w:r>
+      <w:r>
+        <w:rPr>
+          <w:rFonts w:ascii="Courier New" w:hAnsi="Courier New" w:cs="Courier New"/>
+        </w:rPr>
+        <w:tab/>
+        <w:t>- KGR</w:t>
+      </w:r>
+    </w:p>
+    <w:p>
+      <w:pPr>
+        <w:pStyle w:val="PlainText"/>
+        <w:rPr>
+          <w:rFonts w:ascii="Courier New" w:hAnsi="Courier New" w:cs="Courier New"/>
+        </w:rPr>
+      </w:pPr>
+      <w:r>
+        <w:rPr>
+          <w:rFonts w:ascii="Courier New" w:hAnsi="Courier New" w:cs="Courier New"/>
+        </w:rPr>
+        <w:t>Bill number</w:t>
+      </w:r>
+      <w:r>
+        <w:rPr>
+          <w:rFonts w:ascii="Courier New" w:hAnsi="Courier New" w:cs="Courier New"/>
+        </w:rPr>
+        <w:tab/>
+      </w:r>
+      <w:r>
+        <w:rPr>
+          <w:rFonts w:ascii="Courier New" w:hAnsi="Courier New" w:cs="Courier New"/>
+        </w:rPr>
+        <w:tab/>
+      </w:r>
+      <w:r>
+        <w:rPr>
+          <w:rFonts w:ascii="Courier New" w:hAnsi="Courier New" w:cs="Courier New"/>
+        </w:rPr>
+        <w:tab/>
+      </w:r>
+      <w:r>
+        <w:rPr>
+          <w:rFonts w:ascii="Courier New" w:hAnsi="Courier New" w:cs="Courier New"/>
+        </w:rPr>
+        <w:tab/>
+        <w:t>- 2485</w:t>
+      </w:r>
+    </w:p>
+    <w:p>
+      <w:pPr>
+        <w:pStyle w:val="PlainText"/>
+        <w:rPr>
+          <w:rFonts w:ascii="Courier New" w:hAnsi="Courier New" w:cs="Courier New"/>
+        </w:rPr>
+      </w:pPr>
+      <w:r>
+        <w:rPr>
+          <w:rFonts w:ascii="Courier New" w:hAnsi="Courier New" w:cs="Courier New"/>
+        </w:rPr>
+        <w:t>---------------------------------------------------------------</w:t>
+      </w:r>
+    </w:p>
+    <w:p>
+      <w:pPr>
+        <w:pStyle w:val="PlainText"/>
+        <w:rPr>
+          <w:rFonts w:ascii="Courier New" w:hAnsi="Courier New" w:cs="Courier New"/>
+        </w:rPr>
+      </w:pPr>
+      <w:r>
+        <w:rPr>
+          <w:rFonts w:ascii="Courier New" w:hAnsi="Courier New" w:cs="Courier New"/>
+        </w:rPr>
+        <w:t>Item Name</w:t>
+      </w:r>
+      <w:r>
+        <w:rPr>
+          <w:rFonts w:ascii="Courier New" w:hAnsi="Courier New" w:cs="Courier New"/>
+        </w:rPr>
+        <w:tab/>
+      </w:r>
+      <w:r>
+        <w:rPr>
+          <w:rFonts w:ascii="Courier New" w:hAnsi="Courier New" w:cs="Courier New"/>
+        </w:rPr>
+        <w:tab/>
+      </w:r>
+      <w:r>
+        <w:rPr>
+          <w:rFonts w:ascii="Courier New" w:hAnsi="Courier New" w:cs="Courier New"/>
+        </w:rPr>
+        <w:tab/>
+      </w:r>
+      <w:r>
+        <w:rPr>
+          <w:rFonts w:ascii="Courier New" w:hAnsi="Courier New" w:cs="Courier New"/>
+        </w:rPr>
+        <w:tab/>
+        <w:t>- CARROT EVE</w:t>
+      </w:r>
+    </w:p>
+    <w:p>
+      <w:pPr>
+        <w:pStyle w:val="PlainText"/>
+        <w:rPr>
+          <w:rFonts w:ascii="Courier New" w:hAnsi="Courier New" w:cs="Courier New"/>
+        </w:rPr>
+      </w:pPr>
+      <w:r>
+        <w:rPr>
+          <w:rFonts w:ascii="Courier New" w:hAnsi="Courier New" w:cs="Courier New"/>
+        </w:rPr>
+        <w:t>Number of Pockets</w:t>
+      </w:r>
+      <w:r>
+        <w:rPr>
+          <w:rFonts w:ascii="Courier New" w:hAnsi="Courier New" w:cs="Courier New"/>
+        </w:rPr>
+        <w:tab/>
+      </w:r>
+      <w:r>
+        <w:rPr>
+          <w:rFonts w:ascii="Courier New" w:hAnsi="Courier New" w:cs="Courier New"/>
+        </w:rPr>
+        <w:tab/>
+      </w:r>
+      <w:r>
+        <w:rPr>
+          <w:rFonts w:ascii="Courier New" w:hAnsi="Courier New" w:cs="Courier New"/>
+        </w:rPr>
+        <w:tab/>
+        <w:t>- 1</w:t>
+      </w:r>
+    </w:p>
+    <w:p>
+      <w:pPr>
+        <w:pStyle w:val="PlainText"/>
+        <w:rPr>
+          <w:rFonts w:ascii="Courier New" w:hAnsi="Courier New" w:cs="Courier New"/>
+        </w:rPr>
+      </w:pPr>
+      <w:r>
+        <w:rPr>
+          <w:rFonts w:ascii="Courier New" w:hAnsi="Courier New" w:cs="Courier New"/>
+        </w:rPr>
+        <w:t>Number of KGs</w:t>
+      </w:r>
+      <w:r>
+        <w:rPr>
+          <w:rFonts w:ascii="Courier New" w:hAnsi="Courier New" w:cs="Courier New"/>
+        </w:rPr>
+        <w:tab/>
+      </w:r>
+      <w:r>
+        <w:rPr>
+          <w:rFonts w:ascii="Courier New" w:hAnsi="Courier New" w:cs="Courier New"/>
+        </w:rPr>
+        <w:tab/>
+      </w:r>
+      <w:r>
+        <w:rPr>
+          <w:rFonts w:ascii="Courier New" w:hAnsi="Courier New" w:cs="Courier New"/>
+        </w:rPr>
+        <w:tab/>
+        <w:t>- 98</w:t>
+      </w:r>
+    </w:p>
+    <w:p>
+      <w:pPr>
+        <w:pStyle w:val="PlainText"/>
+        <w:rPr>
+          <w:rFonts w:ascii="Courier New" w:hAnsi="Courier New" w:cs="Courier New"/>
+        </w:rPr>
+      </w:pPr>
+      <w:r>
+        <w:rPr>
+          <w:rFonts w:ascii="Courier New" w:hAnsi="Courier New" w:cs="Courier New"/>
+        </w:rPr>
+        <w:t>Rate</w:t>
+      </w:r>
+      <w:r>
+        <w:rPr>
+          <w:rFonts w:ascii="Courier New" w:hAnsi="Courier New" w:cs="Courier New"/>
+        </w:rPr>
+        <w:tab/>
+      </w:r>
+      <w:r>
+        <w:rPr>
+          <w:rFonts w:ascii="Courier New" w:hAnsi="Courier New" w:cs="Courier New"/>
+        </w:rPr>
+        <w:tab/>
+      </w:r>
+      <w:r>
+        <w:rPr>
+          <w:rFonts w:ascii="Courier New" w:hAnsi="Courier New" w:cs="Courier New"/>
+        </w:rPr>
+        <w:tab/>
+      </w:r>
+      <w:r>
+        <w:rPr>
+          <w:rFonts w:ascii="Courier New" w:hAnsi="Courier New" w:cs="Courier New"/>
+        </w:rPr>
+        <w:tab/>
+      </w:r>
+      <w:r>
+        <w:rPr>
+          <w:rFonts w:ascii="Courier New" w:hAnsi="Courier New" w:cs="Courier New"/>
+        </w:rPr>
+        <w:tab/>
+        <w:t>- 20</w:t>
+      </w:r>
+    </w:p>
+    <w:p>
+      <w:pPr>
+        <w:pStyle w:val="PlainText"/>
+        <w:rPr>
+          <w:rFonts w:ascii="Courier New" w:hAnsi="Courier New" w:cs="Courier New"/>
+        </w:rPr>
+      </w:pPr>
+      <w:r>
+        <w:rPr>
+          <w:rFonts w:ascii="Courier New" w:hAnsi="Courier New" w:cs="Courier New"/>
+        </w:rPr>
+        <w:t>Total Price</w:t>
+      </w:r>
+      <w:r>
+        <w:rPr>
+          <w:rFonts w:ascii="Courier New" w:hAnsi="Courier New" w:cs="Courier New"/>
+        </w:rPr>
+        <w:tab/>
+      </w:r>
+      <w:r>
+        <w:rPr>
+          <w:rFonts w:ascii="Courier New" w:hAnsi="Courier New" w:cs="Courier New"/>
+        </w:rPr>
+        <w:tab/>
+      </w:r>
+      <w:r>
+        <w:rPr>
+          <w:rFonts w:ascii="Courier New" w:hAnsi="Courier New" w:cs="Courier New"/>
+        </w:rPr>
+        <w:tab/>
+      </w:r>
+      <w:r>
+        <w:rPr>
+          <w:rFonts w:ascii="Courier New" w:hAnsi="Courier New" w:cs="Courier New"/>
+        </w:rPr>
+        <w:tab/>
+        <w:t>- 1960.0</w:t>
+      </w:r>
+    </w:p>
+    <w:p>
+      <w:pPr>
+        <w:pStyle w:val="PlainText"/>
+        <w:rPr>
+          <w:rFonts w:ascii="Courier New" w:hAnsi="Courier New" w:cs="Courier New"/>
+          <w:b/>
+        </w:rPr>
+      </w:pPr>
+      <w:r>
+        <w:rPr>
+          <w:rFonts w:ascii="Courier New" w:hAnsi="Courier New" w:cs="Courier New"/>
+          <w:b/>
+        </w:rPr>
+        <w:t>Amount balance</w:t>
+      </w:r>
+      <w:r>
+        <w:rPr>
+          <w:rFonts w:ascii="Courier New" w:hAnsi="Courier New" w:cs="Courier New"/>
+          <w:b/>
+        </w:rPr>
+        <w:tab/>
+      </w:r>
+      <w:r>
+        <w:rPr>
+          <w:rFonts w:ascii="Courier New" w:hAnsi="Courier New" w:cs="Courier New"/>
+          <w:b/>
+        </w:rPr>
+        <w:tab/>
+      </w:r>
+      <w:r>
+        <w:rPr>
+          <w:rFonts w:ascii="Courier New" w:hAnsi="Courier New" w:cs="Courier New"/>
+          <w:b/>
+        </w:rPr>
+        <w:tab/>
+        <w:t>- 45464.5</w:t>
+      </w:r>
+    </w:p>
+    <w:p>
+      <w:pPr>
+        <w:pStyle w:val="PlainText"/>
+        <w:rPr>
+          <w:rFonts w:ascii="Courier New" w:hAnsi="Courier New" w:cs="Courier New"/>
+        </w:rPr>
+      </w:pPr>
+    </w:p>
+    <w:p>
+      <w:pPr>
+        <w:pStyle w:val="PlainText"/>
+        <w:rPr>
+          <w:rFonts w:ascii="Courier New" w:hAnsi="Courier New" w:cs="Courier New"/>
+          <w:b/>
+        </w:rPr>
+      </w:pPr>
     </w:p>
     <w:p>
       <w:pPr>

</xml_diff>

<commit_message>
15/01/2018 MAMATHA CHICK IN
</commit_message>
<xml_diff>
--- a/customer _details/GANGAMMA/SEP/KUNIGAL/KGR/PURCHASE DETAILS.docx
+++ b/customer _details/GANGAMMA/SEP/KUNIGAL/KGR/PURCHASE DETAILS.docx
@@ -33869,13 +33869,7 @@
         <w:rPr>
           <w:rFonts w:ascii="Courier New" w:hAnsi="Courier New" w:cs="Courier New"/>
         </w:rPr>
-        <w:t>SAT Jan 13</w:t>
-      </w:r>
-      <w:r>
-        <w:rPr>
-          <w:rFonts w:ascii="Courier New" w:hAnsi="Courier New" w:cs="Courier New"/>
-        </w:rPr>
-        <w:t xml:space="preserve"> 10:41:49 PST 2018</w:t>
+        <w:t>SAT Jan 13 10:41:49 PST 2018</w:t>
       </w:r>
     </w:p>
     <w:p>
@@ -34491,6 +34485,370 @@
         <w:tab/>
         <w:t>- CASH</w:t>
       </w:r>
+    </w:p>
+    <w:p>
+      <w:pPr>
+        <w:pStyle w:val="PlainText"/>
+        <w:rPr>
+          <w:rFonts w:ascii="Courier New" w:hAnsi="Courier New" w:cs="Courier New"/>
+        </w:rPr>
+      </w:pPr>
+    </w:p>
+    <w:p>
+      <w:pPr>
+        <w:pStyle w:val="PlainText"/>
+        <w:rPr>
+          <w:rFonts w:ascii="Courier New" w:hAnsi="Courier New" w:cs="Courier New"/>
+        </w:rPr>
+      </w:pPr>
+      <w:r>
+        <w:rPr>
+          <w:rFonts w:ascii="Courier New" w:hAnsi="Courier New" w:cs="Courier New"/>
+        </w:rPr>
+        <w:t>SUN Jan 14</w:t>
+      </w:r>
+      <w:r>
+        <w:rPr>
+          <w:rFonts w:ascii="Courier New" w:hAnsi="Courier New" w:cs="Courier New"/>
+        </w:rPr>
+        <w:t xml:space="preserve"> 10:25:34 PST 2018</w:t>
+      </w:r>
+    </w:p>
+    <w:p>
+      <w:pPr>
+        <w:pStyle w:val="PlainText"/>
+        <w:rPr>
+          <w:rFonts w:ascii="Courier New" w:hAnsi="Courier New" w:cs="Courier New"/>
+        </w:rPr>
+      </w:pPr>
+      <w:r>
+        <w:rPr>
+          <w:rFonts w:ascii="Courier New" w:hAnsi="Courier New" w:cs="Courier New"/>
+        </w:rPr>
+        <w:t>Person Name</w:t>
+      </w:r>
+      <w:r>
+        <w:rPr>
+          <w:rFonts w:ascii="Courier New" w:hAnsi="Courier New" w:cs="Courier New"/>
+        </w:rPr>
+        <w:tab/>
+      </w:r>
+      <w:r>
+        <w:rPr>
+          <w:rFonts w:ascii="Courier New" w:hAnsi="Courier New" w:cs="Courier New"/>
+        </w:rPr>
+        <w:tab/>
+      </w:r>
+      <w:r>
+        <w:rPr>
+          <w:rFonts w:ascii="Courier New" w:hAnsi="Courier New" w:cs="Courier New"/>
+        </w:rPr>
+        <w:tab/>
+      </w:r>
+      <w:r>
+        <w:rPr>
+          <w:rFonts w:ascii="Courier New" w:hAnsi="Courier New" w:cs="Courier New"/>
+        </w:rPr>
+        <w:tab/>
+        <w:t>- KGR</w:t>
+      </w:r>
+    </w:p>
+    <w:p>
+      <w:pPr>
+        <w:pStyle w:val="PlainText"/>
+        <w:rPr>
+          <w:rFonts w:ascii="Courier New" w:hAnsi="Courier New" w:cs="Courier New"/>
+        </w:rPr>
+      </w:pPr>
+      <w:r>
+        <w:rPr>
+          <w:rFonts w:ascii="Courier New" w:hAnsi="Courier New" w:cs="Courier New"/>
+        </w:rPr>
+        <w:t>Bill number</w:t>
+      </w:r>
+      <w:r>
+        <w:rPr>
+          <w:rFonts w:ascii="Courier New" w:hAnsi="Courier New" w:cs="Courier New"/>
+        </w:rPr>
+        <w:tab/>
+      </w:r>
+      <w:r>
+        <w:rPr>
+          <w:rFonts w:ascii="Courier New" w:hAnsi="Courier New" w:cs="Courier New"/>
+        </w:rPr>
+        <w:tab/>
+      </w:r>
+      <w:r>
+        <w:rPr>
+          <w:rFonts w:ascii="Courier New" w:hAnsi="Courier New" w:cs="Courier New"/>
+        </w:rPr>
+        <w:tab/>
+      </w:r>
+      <w:r>
+        <w:rPr>
+          <w:rFonts w:ascii="Courier New" w:hAnsi="Courier New" w:cs="Courier New"/>
+        </w:rPr>
+        <w:tab/>
+        <w:t>- 2548</w:t>
+      </w:r>
+    </w:p>
+    <w:p>
+      <w:pPr>
+        <w:pStyle w:val="PlainText"/>
+        <w:rPr>
+          <w:rFonts w:ascii="Courier New" w:hAnsi="Courier New" w:cs="Courier New"/>
+        </w:rPr>
+      </w:pPr>
+      <w:r>
+        <w:rPr>
+          <w:rFonts w:ascii="Courier New" w:hAnsi="Courier New" w:cs="Courier New"/>
+        </w:rPr>
+        <w:t>---------------------------------------------------------------</w:t>
+      </w:r>
+    </w:p>
+    <w:p>
+      <w:pPr>
+        <w:pStyle w:val="PlainText"/>
+        <w:rPr>
+          <w:rFonts w:ascii="Courier New" w:hAnsi="Courier New" w:cs="Courier New"/>
+        </w:rPr>
+      </w:pPr>
+      <w:r>
+        <w:rPr>
+          <w:rFonts w:ascii="Courier New" w:hAnsi="Courier New" w:cs="Courier New"/>
+        </w:rPr>
+        <w:t>Item Name</w:t>
+      </w:r>
+      <w:r>
+        <w:rPr>
+          <w:rFonts w:ascii="Courier New" w:hAnsi="Courier New" w:cs="Courier New"/>
+        </w:rPr>
+        <w:tab/>
+      </w:r>
+      <w:r>
+        <w:rPr>
+          <w:rFonts w:ascii="Courier New" w:hAnsi="Courier New" w:cs="Courier New"/>
+        </w:rPr>
+        <w:tab/>
+      </w:r>
+      <w:r>
+        <w:rPr>
+          <w:rFonts w:ascii="Courier New" w:hAnsi="Courier New" w:cs="Courier New"/>
+        </w:rPr>
+        <w:tab/>
+      </w:r>
+      <w:r>
+        <w:rPr>
+          <w:rFonts w:ascii="Courier New" w:hAnsi="Courier New" w:cs="Courier New"/>
+        </w:rPr>
+        <w:tab/>
+        <w:t>- CARROT</w:t>
+      </w:r>
+    </w:p>
+    <w:p>
+      <w:pPr>
+        <w:pStyle w:val="PlainText"/>
+        <w:rPr>
+          <w:rFonts w:ascii="Courier New" w:hAnsi="Courier New" w:cs="Courier New"/>
+        </w:rPr>
+      </w:pPr>
+      <w:r>
+        <w:rPr>
+          <w:rFonts w:ascii="Courier New" w:hAnsi="Courier New" w:cs="Courier New"/>
+        </w:rPr>
+        <w:t>Number of Pockets</w:t>
+      </w:r>
+      <w:r>
+        <w:rPr>
+          <w:rFonts w:ascii="Courier New" w:hAnsi="Courier New" w:cs="Courier New"/>
+        </w:rPr>
+        <w:tab/>
+      </w:r>
+      <w:r>
+        <w:rPr>
+          <w:rFonts w:ascii="Courier New" w:hAnsi="Courier New" w:cs="Courier New"/>
+        </w:rPr>
+        <w:tab/>
+      </w:r>
+      <w:r>
+        <w:rPr>
+          <w:rFonts w:ascii="Courier New" w:hAnsi="Courier New" w:cs="Courier New"/>
+        </w:rPr>
+        <w:tab/>
+        <w:t>- 1</w:t>
+      </w:r>
+    </w:p>
+    <w:p>
+      <w:pPr>
+        <w:pStyle w:val="PlainText"/>
+        <w:rPr>
+          <w:rFonts w:ascii="Courier New" w:hAnsi="Courier New" w:cs="Courier New"/>
+        </w:rPr>
+      </w:pPr>
+      <w:r>
+        <w:rPr>
+          <w:rFonts w:ascii="Courier New" w:hAnsi="Courier New" w:cs="Courier New"/>
+        </w:rPr>
+        <w:t>Number of KGs</w:t>
+      </w:r>
+      <w:r>
+        <w:rPr>
+          <w:rFonts w:ascii="Courier New" w:hAnsi="Courier New" w:cs="Courier New"/>
+        </w:rPr>
+        <w:tab/>
+      </w:r>
+      <w:r>
+        <w:rPr>
+          <w:rFonts w:ascii="Courier New" w:hAnsi="Courier New" w:cs="Courier New"/>
+        </w:rPr>
+        <w:tab/>
+      </w:r>
+      <w:r>
+        <w:rPr>
+          <w:rFonts w:ascii="Courier New" w:hAnsi="Courier New" w:cs="Courier New"/>
+        </w:rPr>
+        <w:tab/>
+        <w:t>- 93</w:t>
+      </w:r>
+    </w:p>
+    <w:p>
+      <w:pPr>
+        <w:pStyle w:val="PlainText"/>
+        <w:rPr>
+          <w:rFonts w:ascii="Courier New" w:hAnsi="Courier New" w:cs="Courier New"/>
+        </w:rPr>
+      </w:pPr>
+      <w:r>
+        <w:rPr>
+          <w:rFonts w:ascii="Courier New" w:hAnsi="Courier New" w:cs="Courier New"/>
+        </w:rPr>
+        <w:t>Rate</w:t>
+      </w:r>
+      <w:r>
+        <w:rPr>
+          <w:rFonts w:ascii="Courier New" w:hAnsi="Courier New" w:cs="Courier New"/>
+        </w:rPr>
+        <w:tab/>
+      </w:r>
+      <w:r>
+        <w:rPr>
+          <w:rFonts w:ascii="Courier New" w:hAnsi="Courier New" w:cs="Courier New"/>
+        </w:rPr>
+        <w:tab/>
+      </w:r>
+      <w:r>
+        <w:rPr>
+          <w:rFonts w:ascii="Courier New" w:hAnsi="Courier New" w:cs="Courier New"/>
+        </w:rPr>
+        <w:tab/>
+      </w:r>
+      <w:r>
+        <w:rPr>
+          <w:rFonts w:ascii="Courier New" w:hAnsi="Courier New" w:cs="Courier New"/>
+        </w:rPr>
+        <w:tab/>
+      </w:r>
+      <w:r>
+        <w:rPr>
+          <w:rFonts w:ascii="Courier New" w:hAnsi="Courier New" w:cs="Courier New"/>
+        </w:rPr>
+        <w:tab/>
+        <w:t>- 18</w:t>
+      </w:r>
+    </w:p>
+    <w:p>
+      <w:pPr>
+        <w:pStyle w:val="PlainText"/>
+        <w:rPr>
+          <w:rFonts w:ascii="Courier New" w:hAnsi="Courier New" w:cs="Courier New"/>
+        </w:rPr>
+      </w:pPr>
+      <w:r>
+        <w:rPr>
+          <w:rFonts w:ascii="Courier New" w:hAnsi="Courier New" w:cs="Courier New"/>
+        </w:rPr>
+        <w:t>Total Price</w:t>
+      </w:r>
+      <w:r>
+        <w:rPr>
+          <w:rFonts w:ascii="Courier New" w:hAnsi="Courier New" w:cs="Courier New"/>
+        </w:rPr>
+        <w:tab/>
+      </w:r>
+      <w:r>
+        <w:rPr>
+          <w:rFonts w:ascii="Courier New" w:hAnsi="Courier New" w:cs="Courier New"/>
+        </w:rPr>
+        <w:tab/>
+      </w:r>
+      <w:r>
+        <w:rPr>
+          <w:rFonts w:ascii="Courier New" w:hAnsi="Courier New" w:cs="Courier New"/>
+        </w:rPr>
+        <w:tab/>
+      </w:r>
+      <w:r>
+        <w:rPr>
+          <w:rFonts w:ascii="Courier New" w:hAnsi="Courier New" w:cs="Courier New"/>
+        </w:rPr>
+        <w:tab/>
+        <w:t>- 1674.0</w:t>
+      </w:r>
+    </w:p>
+    <w:p>
+      <w:pPr>
+        <w:pStyle w:val="PlainText"/>
+        <w:rPr>
+          <w:rFonts w:ascii="Courier New" w:hAnsi="Courier New" w:cs="Courier New"/>
+          <w:b/>
+        </w:rPr>
+      </w:pPr>
+      <w:r>
+        <w:rPr>
+          <w:rFonts w:ascii="Courier New" w:hAnsi="Courier New" w:cs="Courier New"/>
+          <w:b/>
+        </w:rPr>
+        <w:t>Amount balance</w:t>
+      </w:r>
+      <w:r>
+        <w:rPr>
+          <w:rFonts w:ascii="Courier New" w:hAnsi="Courier New" w:cs="Courier New"/>
+          <w:b/>
+        </w:rPr>
+        <w:tab/>
+      </w:r>
+      <w:r>
+        <w:rPr>
+          <w:rFonts w:ascii="Courier New" w:hAnsi="Courier New" w:cs="Courier New"/>
+          <w:b/>
+        </w:rPr>
+        <w:tab/>
+      </w:r>
+      <w:r>
+        <w:rPr>
+          <w:rFonts w:ascii="Courier New" w:hAnsi="Courier New" w:cs="Courier New"/>
+          <w:b/>
+        </w:rPr>
+        <w:tab/>
+        <w:t>- 31336.5</w:t>
+      </w:r>
+    </w:p>
+    <w:p>
+      <w:pPr>
+        <w:pStyle w:val="PlainText"/>
+        <w:rPr>
+          <w:rFonts w:ascii="Courier New" w:hAnsi="Courier New" w:cs="Courier New"/>
+          <w:b/>
+        </w:rPr>
+      </w:pPr>
+    </w:p>
+    <w:p>
+      <w:pPr>
+        <w:pStyle w:val="PlainText"/>
+        <w:rPr>
+          <w:rFonts w:ascii="Courier New" w:hAnsi="Courier New" w:cs="Courier New"/>
+        </w:rPr>
+      </w:pPr>
     </w:p>
     <w:p>
       <w:pPr>

</xml_diff>

<commit_message>
19/01/2018 MAMATHA CHICK IN
</commit_message>
<xml_diff>
--- a/customer _details/GANGAMMA/SEP/KUNIGAL/KGR/PURCHASE DETAILS.docx
+++ b/customer _details/GANGAMMA/SEP/KUNIGAL/KGR/PURCHASE DETAILS.docx
@@ -34847,13 +34847,7 @@
         <w:rPr>
           <w:rFonts w:ascii="Courier New" w:hAnsi="Courier New" w:cs="Courier New"/>
         </w:rPr>
-        <w:t>TUE Jan 16</w:t>
-      </w:r>
-      <w:r>
-        <w:rPr>
-          <w:rFonts w:ascii="Courier New" w:hAnsi="Courier New" w:cs="Courier New"/>
-        </w:rPr>
-        <w:t xml:space="preserve"> 10:49:26 PST 2018</w:t>
+        <w:t>TUE Jan 16 10:49:26 PST 2018</w:t>
       </w:r>
     </w:p>
     <w:p>
@@ -35174,6 +35168,601 @@
         <w:tab/>
         <w:t>- 34594.5</w:t>
       </w:r>
+    </w:p>
+    <w:p>
+      <w:pPr>
+        <w:pStyle w:val="PlainText"/>
+        <w:rPr>
+          <w:rFonts w:ascii="Courier New" w:hAnsi="Courier New" w:cs="Courier New"/>
+          <w:b/>
+        </w:rPr>
+      </w:pPr>
+    </w:p>
+    <w:p>
+      <w:pPr>
+        <w:pStyle w:val="PlainText"/>
+        <w:rPr>
+          <w:rFonts w:ascii="Courier New" w:hAnsi="Courier New" w:cs="Courier New"/>
+        </w:rPr>
+      </w:pPr>
+      <w:r>
+        <w:rPr>
+          <w:rFonts w:ascii="Courier New" w:hAnsi="Courier New" w:cs="Courier New"/>
+        </w:rPr>
+        <w:t>THU Jan 18</w:t>
+      </w:r>
+      <w:r>
+        <w:rPr>
+          <w:rFonts w:ascii="Courier New" w:hAnsi="Courier New" w:cs="Courier New"/>
+        </w:rPr>
+        <w:t xml:space="preserve"> 10:32:06 PST 2018</w:t>
+      </w:r>
+    </w:p>
+    <w:p>
+      <w:pPr>
+        <w:pStyle w:val="PlainText"/>
+        <w:rPr>
+          <w:rFonts w:ascii="Courier New" w:hAnsi="Courier New" w:cs="Courier New"/>
+        </w:rPr>
+      </w:pPr>
+      <w:r>
+        <w:rPr>
+          <w:rFonts w:ascii="Courier New" w:hAnsi="Courier New" w:cs="Courier New"/>
+        </w:rPr>
+        <w:t>Person Name</w:t>
+      </w:r>
+      <w:r>
+        <w:rPr>
+          <w:rFonts w:ascii="Courier New" w:hAnsi="Courier New" w:cs="Courier New"/>
+        </w:rPr>
+        <w:tab/>
+      </w:r>
+      <w:r>
+        <w:rPr>
+          <w:rFonts w:ascii="Courier New" w:hAnsi="Courier New" w:cs="Courier New"/>
+        </w:rPr>
+        <w:tab/>
+      </w:r>
+      <w:r>
+        <w:rPr>
+          <w:rFonts w:ascii="Courier New" w:hAnsi="Courier New" w:cs="Courier New"/>
+        </w:rPr>
+        <w:tab/>
+      </w:r>
+      <w:r>
+        <w:rPr>
+          <w:rFonts w:ascii="Courier New" w:hAnsi="Courier New" w:cs="Courier New"/>
+        </w:rPr>
+        <w:tab/>
+        <w:t>- KGR</w:t>
+      </w:r>
+    </w:p>
+    <w:p>
+      <w:pPr>
+        <w:pStyle w:val="PlainText"/>
+        <w:rPr>
+          <w:rFonts w:ascii="Courier New" w:hAnsi="Courier New" w:cs="Courier New"/>
+        </w:rPr>
+      </w:pPr>
+      <w:r>
+        <w:rPr>
+          <w:rFonts w:ascii="Courier New" w:hAnsi="Courier New" w:cs="Courier New"/>
+        </w:rPr>
+        <w:t>Bill number</w:t>
+      </w:r>
+      <w:r>
+        <w:rPr>
+          <w:rFonts w:ascii="Courier New" w:hAnsi="Courier New" w:cs="Courier New"/>
+        </w:rPr>
+        <w:tab/>
+      </w:r>
+      <w:r>
+        <w:rPr>
+          <w:rFonts w:ascii="Courier New" w:hAnsi="Courier New" w:cs="Courier New"/>
+        </w:rPr>
+        <w:tab/>
+      </w:r>
+      <w:r>
+        <w:rPr>
+          <w:rFonts w:ascii="Courier New" w:hAnsi="Courier New" w:cs="Courier New"/>
+        </w:rPr>
+        <w:tab/>
+      </w:r>
+      <w:r>
+        <w:rPr>
+          <w:rFonts w:ascii="Courier New" w:hAnsi="Courier New" w:cs="Courier New"/>
+        </w:rPr>
+        <w:tab/>
+        <w:t>- 2601</w:t>
+      </w:r>
+    </w:p>
+    <w:p>
+      <w:pPr>
+        <w:pStyle w:val="PlainText"/>
+        <w:rPr>
+          <w:rFonts w:ascii="Courier New" w:hAnsi="Courier New" w:cs="Courier New"/>
+        </w:rPr>
+      </w:pPr>
+      <w:r>
+        <w:rPr>
+          <w:rFonts w:ascii="Courier New" w:hAnsi="Courier New" w:cs="Courier New"/>
+        </w:rPr>
+        <w:t>---------------------------------------------------------------</w:t>
+      </w:r>
+    </w:p>
+    <w:p>
+      <w:pPr>
+        <w:pStyle w:val="PlainText"/>
+        <w:rPr>
+          <w:rFonts w:ascii="Courier New" w:hAnsi="Courier New" w:cs="Courier New"/>
+        </w:rPr>
+      </w:pPr>
+      <w:r>
+        <w:rPr>
+          <w:rFonts w:ascii="Courier New" w:hAnsi="Courier New" w:cs="Courier New"/>
+        </w:rPr>
+        <w:t>Item Name</w:t>
+      </w:r>
+      <w:r>
+        <w:rPr>
+          <w:rFonts w:ascii="Courier New" w:hAnsi="Courier New" w:cs="Courier New"/>
+        </w:rPr>
+        <w:tab/>
+      </w:r>
+      <w:r>
+        <w:rPr>
+          <w:rFonts w:ascii="Courier New" w:hAnsi="Courier New" w:cs="Courier New"/>
+        </w:rPr>
+        <w:tab/>
+      </w:r>
+      <w:r>
+        <w:rPr>
+          <w:rFonts w:ascii="Courier New" w:hAnsi="Courier New" w:cs="Courier New"/>
+        </w:rPr>
+        <w:tab/>
+      </w:r>
+      <w:r>
+        <w:rPr>
+          <w:rFonts w:ascii="Courier New" w:hAnsi="Courier New" w:cs="Courier New"/>
+        </w:rPr>
+        <w:tab/>
+        <w:t>- SORE KAI</w:t>
+      </w:r>
+    </w:p>
+    <w:p>
+      <w:pPr>
+        <w:pStyle w:val="PlainText"/>
+        <w:rPr>
+          <w:rFonts w:ascii="Courier New" w:hAnsi="Courier New" w:cs="Courier New"/>
+        </w:rPr>
+      </w:pPr>
+      <w:r>
+        <w:rPr>
+          <w:rFonts w:ascii="Courier New" w:hAnsi="Courier New" w:cs="Courier New"/>
+        </w:rPr>
+        <w:t>Number of Pockets</w:t>
+      </w:r>
+      <w:r>
+        <w:rPr>
+          <w:rFonts w:ascii="Courier New" w:hAnsi="Courier New" w:cs="Courier New"/>
+        </w:rPr>
+        <w:tab/>
+      </w:r>
+      <w:r>
+        <w:rPr>
+          <w:rFonts w:ascii="Courier New" w:hAnsi="Courier New" w:cs="Courier New"/>
+        </w:rPr>
+        <w:tab/>
+      </w:r>
+      <w:r>
+        <w:rPr>
+          <w:rFonts w:ascii="Courier New" w:hAnsi="Courier New" w:cs="Courier New"/>
+        </w:rPr>
+        <w:tab/>
+        <w:t>- 1</w:t>
+      </w:r>
+    </w:p>
+    <w:p>
+      <w:pPr>
+        <w:pStyle w:val="PlainText"/>
+        <w:rPr>
+          <w:rFonts w:ascii="Courier New" w:hAnsi="Courier New" w:cs="Courier New"/>
+        </w:rPr>
+      </w:pPr>
+      <w:r>
+        <w:rPr>
+          <w:rFonts w:ascii="Courier New" w:hAnsi="Courier New" w:cs="Courier New"/>
+        </w:rPr>
+        <w:t>Number of KGs</w:t>
+      </w:r>
+      <w:r>
+        <w:rPr>
+          <w:rFonts w:ascii="Courier New" w:hAnsi="Courier New" w:cs="Courier New"/>
+        </w:rPr>
+        <w:tab/>
+      </w:r>
+      <w:r>
+        <w:rPr>
+          <w:rFonts w:ascii="Courier New" w:hAnsi="Courier New" w:cs="Courier New"/>
+        </w:rPr>
+        <w:tab/>
+      </w:r>
+      <w:r>
+        <w:rPr>
+          <w:rFonts w:ascii="Courier New" w:hAnsi="Courier New" w:cs="Courier New"/>
+        </w:rPr>
+        <w:tab/>
+        <w:t>- 48</w:t>
+      </w:r>
+    </w:p>
+    <w:p>
+      <w:pPr>
+        <w:pStyle w:val="PlainText"/>
+        <w:rPr>
+          <w:rFonts w:ascii="Courier New" w:hAnsi="Courier New" w:cs="Courier New"/>
+        </w:rPr>
+      </w:pPr>
+      <w:r>
+        <w:rPr>
+          <w:rFonts w:ascii="Courier New" w:hAnsi="Courier New" w:cs="Courier New"/>
+        </w:rPr>
+        <w:t>Rate</w:t>
+      </w:r>
+      <w:r>
+        <w:rPr>
+          <w:rFonts w:ascii="Courier New" w:hAnsi="Courier New" w:cs="Courier New"/>
+        </w:rPr>
+        <w:tab/>
+      </w:r>
+      <w:r>
+        <w:rPr>
+          <w:rFonts w:ascii="Courier New" w:hAnsi="Courier New" w:cs="Courier New"/>
+        </w:rPr>
+        <w:tab/>
+      </w:r>
+      <w:r>
+        <w:rPr>
+          <w:rFonts w:ascii="Courier New" w:hAnsi="Courier New" w:cs="Courier New"/>
+        </w:rPr>
+        <w:tab/>
+      </w:r>
+      <w:r>
+        <w:rPr>
+          <w:rFonts w:ascii="Courier New" w:hAnsi="Courier New" w:cs="Courier New"/>
+        </w:rPr>
+        <w:tab/>
+      </w:r>
+      <w:r>
+        <w:rPr>
+          <w:rFonts w:ascii="Courier New" w:hAnsi="Courier New" w:cs="Courier New"/>
+        </w:rPr>
+        <w:tab/>
+        <w:t>- 6</w:t>
+      </w:r>
+    </w:p>
+    <w:p>
+      <w:pPr>
+        <w:pStyle w:val="PlainText"/>
+        <w:rPr>
+          <w:rFonts w:ascii="Courier New" w:hAnsi="Courier New" w:cs="Courier New"/>
+        </w:rPr>
+      </w:pPr>
+      <w:r>
+        <w:rPr>
+          <w:rFonts w:ascii="Courier New" w:hAnsi="Courier New" w:cs="Courier New"/>
+        </w:rPr>
+        <w:t>Total Price</w:t>
+      </w:r>
+      <w:r>
+        <w:rPr>
+          <w:rFonts w:ascii="Courier New" w:hAnsi="Courier New" w:cs="Courier New"/>
+        </w:rPr>
+        <w:tab/>
+      </w:r>
+      <w:r>
+        <w:rPr>
+          <w:rFonts w:ascii="Courier New" w:hAnsi="Courier New" w:cs="Courier New"/>
+        </w:rPr>
+        <w:tab/>
+      </w:r>
+      <w:r>
+        <w:rPr>
+          <w:rFonts w:ascii="Courier New" w:hAnsi="Courier New" w:cs="Courier New"/>
+        </w:rPr>
+        <w:tab/>
+      </w:r>
+      <w:r>
+        <w:rPr>
+          <w:rFonts w:ascii="Courier New" w:hAnsi="Courier New" w:cs="Courier New"/>
+        </w:rPr>
+        <w:tab/>
+        <w:t>- 288.0</w:t>
+      </w:r>
+    </w:p>
+    <w:p>
+      <w:pPr>
+        <w:pStyle w:val="PlainText"/>
+        <w:rPr>
+          <w:rFonts w:ascii="Courier New" w:hAnsi="Courier New" w:cs="Courier New"/>
+        </w:rPr>
+      </w:pPr>
+      <w:r>
+        <w:rPr>
+          <w:rFonts w:ascii="Courier New" w:hAnsi="Courier New" w:cs="Courier New"/>
+        </w:rPr>
+        <w:t>Amount balance</w:t>
+      </w:r>
+      <w:r>
+        <w:rPr>
+          <w:rFonts w:ascii="Courier New" w:hAnsi="Courier New" w:cs="Courier New"/>
+        </w:rPr>
+        <w:tab/>
+      </w:r>
+      <w:r>
+        <w:rPr>
+          <w:rFonts w:ascii="Courier New" w:hAnsi="Courier New" w:cs="Courier New"/>
+        </w:rPr>
+        <w:tab/>
+      </w:r>
+      <w:r>
+        <w:rPr>
+          <w:rFonts w:ascii="Courier New" w:hAnsi="Courier New" w:cs="Courier New"/>
+        </w:rPr>
+        <w:tab/>
+        <w:t>- 34882.5</w:t>
+      </w:r>
+    </w:p>
+    <w:p>
+      <w:pPr>
+        <w:pStyle w:val="PlainText"/>
+        <w:rPr>
+          <w:rFonts w:ascii="Courier New" w:hAnsi="Courier New" w:cs="Courier New"/>
+        </w:rPr>
+      </w:pPr>
+    </w:p>
+    <w:p>
+      <w:pPr>
+        <w:pStyle w:val="PlainText"/>
+        <w:rPr>
+          <w:rFonts w:ascii="Courier New" w:hAnsi="Courier New" w:cs="Courier New"/>
+        </w:rPr>
+      </w:pPr>
+      <w:r>
+        <w:rPr>
+          <w:rFonts w:ascii="Courier New" w:hAnsi="Courier New" w:cs="Courier New"/>
+        </w:rPr>
+        <w:t>Item Name</w:t>
+      </w:r>
+      <w:r>
+        <w:rPr>
+          <w:rFonts w:ascii="Courier New" w:hAnsi="Courier New" w:cs="Courier New"/>
+        </w:rPr>
+        <w:tab/>
+      </w:r>
+      <w:r>
+        <w:rPr>
+          <w:rFonts w:ascii="Courier New" w:hAnsi="Courier New" w:cs="Courier New"/>
+        </w:rPr>
+        <w:tab/>
+      </w:r>
+      <w:r>
+        <w:rPr>
+          <w:rFonts w:ascii="Courier New" w:hAnsi="Courier New" w:cs="Courier New"/>
+        </w:rPr>
+        <w:tab/>
+      </w:r>
+      <w:r>
+        <w:rPr>
+          <w:rFonts w:ascii="Courier New" w:hAnsi="Courier New" w:cs="Courier New"/>
+        </w:rPr>
+        <w:tab/>
+        <w:t>- CARROT</w:t>
+      </w:r>
+    </w:p>
+    <w:p>
+      <w:pPr>
+        <w:pStyle w:val="PlainText"/>
+        <w:rPr>
+          <w:rFonts w:ascii="Courier New" w:hAnsi="Courier New" w:cs="Courier New"/>
+        </w:rPr>
+      </w:pPr>
+      <w:r>
+        <w:rPr>
+          <w:rFonts w:ascii="Courier New" w:hAnsi="Courier New" w:cs="Courier New"/>
+        </w:rPr>
+        <w:t>Number of Pockets</w:t>
+      </w:r>
+      <w:r>
+        <w:rPr>
+          <w:rFonts w:ascii="Courier New" w:hAnsi="Courier New" w:cs="Courier New"/>
+        </w:rPr>
+        <w:tab/>
+      </w:r>
+      <w:r>
+        <w:rPr>
+          <w:rFonts w:ascii="Courier New" w:hAnsi="Courier New" w:cs="Courier New"/>
+        </w:rPr>
+        <w:tab/>
+      </w:r>
+      <w:r>
+        <w:rPr>
+          <w:rFonts w:ascii="Courier New" w:hAnsi="Courier New" w:cs="Courier New"/>
+        </w:rPr>
+        <w:tab/>
+        <w:t>- 1</w:t>
+      </w:r>
+    </w:p>
+    <w:p>
+      <w:pPr>
+        <w:pStyle w:val="PlainText"/>
+        <w:rPr>
+          <w:rFonts w:ascii="Courier New" w:hAnsi="Courier New" w:cs="Courier New"/>
+        </w:rPr>
+      </w:pPr>
+      <w:r>
+        <w:rPr>
+          <w:rFonts w:ascii="Courier New" w:hAnsi="Courier New" w:cs="Courier New"/>
+        </w:rPr>
+        <w:t>Number of KGs</w:t>
+      </w:r>
+      <w:r>
+        <w:rPr>
+          <w:rFonts w:ascii="Courier New" w:hAnsi="Courier New" w:cs="Courier New"/>
+        </w:rPr>
+        <w:tab/>
+      </w:r>
+      <w:r>
+        <w:rPr>
+          <w:rFonts w:ascii="Courier New" w:hAnsi="Courier New" w:cs="Courier New"/>
+        </w:rPr>
+        <w:tab/>
+      </w:r>
+      <w:r>
+        <w:rPr>
+          <w:rFonts w:ascii="Courier New" w:hAnsi="Courier New" w:cs="Courier New"/>
+        </w:rPr>
+        <w:tab/>
+        <w:t>- 100</w:t>
+      </w:r>
+    </w:p>
+    <w:p>
+      <w:pPr>
+        <w:pStyle w:val="PlainText"/>
+        <w:rPr>
+          <w:rFonts w:ascii="Courier New" w:hAnsi="Courier New" w:cs="Courier New"/>
+        </w:rPr>
+      </w:pPr>
+      <w:r>
+        <w:rPr>
+          <w:rFonts w:ascii="Courier New" w:hAnsi="Courier New" w:cs="Courier New"/>
+        </w:rPr>
+        <w:t>Rate</w:t>
+      </w:r>
+      <w:r>
+        <w:rPr>
+          <w:rFonts w:ascii="Courier New" w:hAnsi="Courier New" w:cs="Courier New"/>
+        </w:rPr>
+        <w:tab/>
+      </w:r>
+      <w:r>
+        <w:rPr>
+          <w:rFonts w:ascii="Courier New" w:hAnsi="Courier New" w:cs="Courier New"/>
+        </w:rPr>
+        <w:tab/>
+      </w:r>
+      <w:r>
+        <w:rPr>
+          <w:rFonts w:ascii="Courier New" w:hAnsi="Courier New" w:cs="Courier New"/>
+        </w:rPr>
+        <w:tab/>
+      </w:r>
+      <w:r>
+        <w:rPr>
+          <w:rFonts w:ascii="Courier New" w:hAnsi="Courier New" w:cs="Courier New"/>
+        </w:rPr>
+        <w:tab/>
+      </w:r>
+      <w:r>
+        <w:rPr>
+          <w:rFonts w:ascii="Courier New" w:hAnsi="Courier New" w:cs="Courier New"/>
+        </w:rPr>
+        <w:tab/>
+        <w:t>- 18</w:t>
+      </w:r>
+    </w:p>
+    <w:p>
+      <w:pPr>
+        <w:pStyle w:val="PlainText"/>
+        <w:rPr>
+          <w:rFonts w:ascii="Courier New" w:hAnsi="Courier New" w:cs="Courier New"/>
+        </w:rPr>
+      </w:pPr>
+      <w:r>
+        <w:rPr>
+          <w:rFonts w:ascii="Courier New" w:hAnsi="Courier New" w:cs="Courier New"/>
+        </w:rPr>
+        <w:t>Total Price</w:t>
+      </w:r>
+      <w:r>
+        <w:rPr>
+          <w:rFonts w:ascii="Courier New" w:hAnsi="Courier New" w:cs="Courier New"/>
+        </w:rPr>
+        <w:tab/>
+      </w:r>
+      <w:r>
+        <w:rPr>
+          <w:rFonts w:ascii="Courier New" w:hAnsi="Courier New" w:cs="Courier New"/>
+        </w:rPr>
+        <w:tab/>
+      </w:r>
+      <w:r>
+        <w:rPr>
+          <w:rFonts w:ascii="Courier New" w:hAnsi="Courier New" w:cs="Courier New"/>
+        </w:rPr>
+        <w:tab/>
+      </w:r>
+      <w:r>
+        <w:rPr>
+          <w:rFonts w:ascii="Courier New" w:hAnsi="Courier New" w:cs="Courier New"/>
+        </w:rPr>
+        <w:tab/>
+        <w:t>- 1800.0</w:t>
+      </w:r>
+    </w:p>
+    <w:p>
+      <w:pPr>
+        <w:pStyle w:val="PlainText"/>
+        <w:rPr>
+          <w:rFonts w:ascii="Courier New" w:hAnsi="Courier New" w:cs="Courier New"/>
+          <w:b/>
+        </w:rPr>
+      </w:pPr>
+      <w:r>
+        <w:rPr>
+          <w:rFonts w:ascii="Courier New" w:hAnsi="Courier New" w:cs="Courier New"/>
+          <w:b/>
+        </w:rPr>
+        <w:t>Amount balance</w:t>
+      </w:r>
+      <w:r>
+        <w:rPr>
+          <w:rFonts w:ascii="Courier New" w:hAnsi="Courier New" w:cs="Courier New"/>
+          <w:b/>
+        </w:rPr>
+        <w:tab/>
+      </w:r>
+      <w:r>
+        <w:rPr>
+          <w:rFonts w:ascii="Courier New" w:hAnsi="Courier New" w:cs="Courier New"/>
+          <w:b/>
+        </w:rPr>
+        <w:tab/>
+      </w:r>
+      <w:r>
+        <w:rPr>
+          <w:rFonts w:ascii="Courier New" w:hAnsi="Courier New" w:cs="Courier New"/>
+          <w:b/>
+        </w:rPr>
+        <w:tab/>
+        <w:t>- 36682.5</w:t>
+      </w:r>
+    </w:p>
+    <w:p>
+      <w:pPr>
+        <w:pStyle w:val="PlainText"/>
+        <w:rPr>
+          <w:rFonts w:ascii="Courier New" w:hAnsi="Courier New" w:cs="Courier New"/>
+        </w:rPr>
+      </w:pPr>
+    </w:p>
+    <w:p>
+      <w:pPr>
+        <w:pStyle w:val="PlainText"/>
+        <w:rPr>
+          <w:rFonts w:ascii="Courier New" w:hAnsi="Courier New" w:cs="Courier New"/>
+          <w:b/>
+        </w:rPr>
+      </w:pPr>
     </w:p>
     <w:p>
       <w:pPr>

</xml_diff>

<commit_message>
22/01/2018 MAMATHA CHICK IN
</commit_message>
<xml_diff>
--- a/customer _details/GANGAMMA/SEP/KUNIGAL/KGR/PURCHASE DETAILS.docx
+++ b/customer _details/GANGAMMA/SEP/KUNIGAL/KGR/PURCHASE DETAILS.docx
@@ -35761,13 +35761,7 @@
         <w:rPr>
           <w:rFonts w:ascii="Courier New" w:hAnsi="Courier New" w:cs="Courier New"/>
         </w:rPr>
-        <w:t>FRI Jan 19</w:t>
-      </w:r>
-      <w:r>
-        <w:rPr>
-          <w:rFonts w:ascii="Courier New" w:hAnsi="Courier New" w:cs="Courier New"/>
-        </w:rPr>
-        <w:t xml:space="preserve"> 10:39:15 PST 2018</w:t>
+        <w:t>FRI Jan 19 10:39:15 PST 2018</w:t>
       </w:r>
     </w:p>
     <w:p>
@@ -36088,6 +36082,960 @@
         <w:tab/>
         <w:t>- 38234.5</w:t>
       </w:r>
+    </w:p>
+    <w:p>
+      <w:pPr>
+        <w:pStyle w:val="PlainText"/>
+        <w:rPr>
+          <w:rFonts w:ascii="Courier New" w:hAnsi="Courier New" w:cs="Courier New"/>
+          <w:b/>
+        </w:rPr>
+      </w:pPr>
+    </w:p>
+    <w:p>
+      <w:pPr>
+        <w:pStyle w:val="PlainText"/>
+        <w:rPr>
+          <w:rFonts w:ascii="Courier New" w:hAnsi="Courier New" w:cs="Courier New"/>
+        </w:rPr>
+      </w:pPr>
+      <w:r>
+        <w:rPr>
+          <w:rFonts w:ascii="Courier New" w:hAnsi="Courier New" w:cs="Courier New"/>
+        </w:rPr>
+        <w:t>SAT Jan 20 10:42:14 PST 2018</w:t>
+      </w:r>
+    </w:p>
+    <w:p>
+      <w:pPr>
+        <w:pStyle w:val="PlainText"/>
+        <w:rPr>
+          <w:rFonts w:ascii="Courier New" w:hAnsi="Courier New" w:cs="Courier New"/>
+        </w:rPr>
+      </w:pPr>
+      <w:r>
+        <w:rPr>
+          <w:rFonts w:ascii="Courier New" w:hAnsi="Courier New" w:cs="Courier New"/>
+        </w:rPr>
+        <w:t>Person Name</w:t>
+      </w:r>
+      <w:r>
+        <w:rPr>
+          <w:rFonts w:ascii="Courier New" w:hAnsi="Courier New" w:cs="Courier New"/>
+        </w:rPr>
+        <w:tab/>
+      </w:r>
+      <w:r>
+        <w:rPr>
+          <w:rFonts w:ascii="Courier New" w:hAnsi="Courier New" w:cs="Courier New"/>
+        </w:rPr>
+        <w:tab/>
+      </w:r>
+      <w:r>
+        <w:rPr>
+          <w:rFonts w:ascii="Courier New" w:hAnsi="Courier New" w:cs="Courier New"/>
+        </w:rPr>
+        <w:tab/>
+      </w:r>
+      <w:r>
+        <w:rPr>
+          <w:rFonts w:ascii="Courier New" w:hAnsi="Courier New" w:cs="Courier New"/>
+        </w:rPr>
+        <w:tab/>
+        <w:t>- KGR</w:t>
+      </w:r>
+    </w:p>
+    <w:p>
+      <w:pPr>
+        <w:pStyle w:val="PlainText"/>
+        <w:rPr>
+          <w:rFonts w:ascii="Courier New" w:hAnsi="Courier New" w:cs="Courier New"/>
+        </w:rPr>
+      </w:pPr>
+      <w:r>
+        <w:rPr>
+          <w:rFonts w:ascii="Courier New" w:hAnsi="Courier New" w:cs="Courier New"/>
+        </w:rPr>
+        <w:t>Bill number</w:t>
+      </w:r>
+      <w:r>
+        <w:rPr>
+          <w:rFonts w:ascii="Courier New" w:hAnsi="Courier New" w:cs="Courier New"/>
+        </w:rPr>
+        <w:tab/>
+      </w:r>
+      <w:r>
+        <w:rPr>
+          <w:rFonts w:ascii="Courier New" w:hAnsi="Courier New" w:cs="Courier New"/>
+        </w:rPr>
+        <w:tab/>
+      </w:r>
+      <w:r>
+        <w:rPr>
+          <w:rFonts w:ascii="Courier New" w:hAnsi="Courier New" w:cs="Courier New"/>
+        </w:rPr>
+        <w:tab/>
+      </w:r>
+      <w:r>
+        <w:rPr>
+          <w:rFonts w:ascii="Courier New" w:hAnsi="Courier New" w:cs="Courier New"/>
+        </w:rPr>
+        <w:tab/>
+        <w:t>- 2645</w:t>
+      </w:r>
+    </w:p>
+    <w:p>
+      <w:pPr>
+        <w:pStyle w:val="PlainText"/>
+        <w:rPr>
+          <w:rFonts w:ascii="Courier New" w:hAnsi="Courier New" w:cs="Courier New"/>
+        </w:rPr>
+      </w:pPr>
+      <w:r>
+        <w:rPr>
+          <w:rFonts w:ascii="Courier New" w:hAnsi="Courier New" w:cs="Courier New"/>
+        </w:rPr>
+        <w:t>---------------------------------------------------------------</w:t>
+      </w:r>
+    </w:p>
+    <w:p>
+      <w:pPr>
+        <w:pStyle w:val="PlainText"/>
+        <w:rPr>
+          <w:rFonts w:ascii="Courier New" w:hAnsi="Courier New" w:cs="Courier New"/>
+        </w:rPr>
+      </w:pPr>
+      <w:r>
+        <w:rPr>
+          <w:rFonts w:ascii="Courier New" w:hAnsi="Courier New" w:cs="Courier New"/>
+        </w:rPr>
+        <w:t>Item Name</w:t>
+      </w:r>
+      <w:r>
+        <w:rPr>
+          <w:rFonts w:ascii="Courier New" w:hAnsi="Courier New" w:cs="Courier New"/>
+        </w:rPr>
+        <w:tab/>
+      </w:r>
+      <w:r>
+        <w:rPr>
+          <w:rFonts w:ascii="Courier New" w:hAnsi="Courier New" w:cs="Courier New"/>
+        </w:rPr>
+        <w:tab/>
+      </w:r>
+      <w:r>
+        <w:rPr>
+          <w:rFonts w:ascii="Courier New" w:hAnsi="Courier New" w:cs="Courier New"/>
+        </w:rPr>
+        <w:tab/>
+      </w:r>
+      <w:r>
+        <w:rPr>
+          <w:rFonts w:ascii="Courier New" w:hAnsi="Courier New" w:cs="Courier New"/>
+        </w:rPr>
+        <w:tab/>
+        <w:t>- SORE KAI</w:t>
+      </w:r>
+    </w:p>
+    <w:p>
+      <w:pPr>
+        <w:pStyle w:val="PlainText"/>
+        <w:rPr>
+          <w:rFonts w:ascii="Courier New" w:hAnsi="Courier New" w:cs="Courier New"/>
+        </w:rPr>
+      </w:pPr>
+      <w:r>
+        <w:rPr>
+          <w:rFonts w:ascii="Courier New" w:hAnsi="Courier New" w:cs="Courier New"/>
+        </w:rPr>
+        <w:t>Number of Pockets</w:t>
+      </w:r>
+      <w:r>
+        <w:rPr>
+          <w:rFonts w:ascii="Courier New" w:hAnsi="Courier New" w:cs="Courier New"/>
+        </w:rPr>
+        <w:tab/>
+      </w:r>
+      <w:r>
+        <w:rPr>
+          <w:rFonts w:ascii="Courier New" w:hAnsi="Courier New" w:cs="Courier New"/>
+        </w:rPr>
+        <w:tab/>
+      </w:r>
+      <w:r>
+        <w:rPr>
+          <w:rFonts w:ascii="Courier New" w:hAnsi="Courier New" w:cs="Courier New"/>
+        </w:rPr>
+        <w:tab/>
+        <w:t>- 2</w:t>
+      </w:r>
+    </w:p>
+    <w:p>
+      <w:pPr>
+        <w:pStyle w:val="PlainText"/>
+        <w:rPr>
+          <w:rFonts w:ascii="Courier New" w:hAnsi="Courier New" w:cs="Courier New"/>
+        </w:rPr>
+      </w:pPr>
+      <w:r>
+        <w:rPr>
+          <w:rFonts w:ascii="Courier New" w:hAnsi="Courier New" w:cs="Courier New"/>
+        </w:rPr>
+        <w:t>Number of KGs</w:t>
+      </w:r>
+      <w:r>
+        <w:rPr>
+          <w:rFonts w:ascii="Courier New" w:hAnsi="Courier New" w:cs="Courier New"/>
+        </w:rPr>
+        <w:tab/>
+      </w:r>
+      <w:r>
+        <w:rPr>
+          <w:rFonts w:ascii="Courier New" w:hAnsi="Courier New" w:cs="Courier New"/>
+        </w:rPr>
+        <w:tab/>
+      </w:r>
+      <w:r>
+        <w:rPr>
+          <w:rFonts w:ascii="Courier New" w:hAnsi="Courier New" w:cs="Courier New"/>
+        </w:rPr>
+        <w:tab/>
+        <w:t>- 50</w:t>
+      </w:r>
+    </w:p>
+    <w:p>
+      <w:pPr>
+        <w:pStyle w:val="PlainText"/>
+        <w:rPr>
+          <w:rFonts w:ascii="Courier New" w:hAnsi="Courier New" w:cs="Courier New"/>
+        </w:rPr>
+      </w:pPr>
+      <w:r>
+        <w:rPr>
+          <w:rFonts w:ascii="Courier New" w:hAnsi="Courier New" w:cs="Courier New"/>
+        </w:rPr>
+        <w:t>Rate</w:t>
+      </w:r>
+      <w:r>
+        <w:rPr>
+          <w:rFonts w:ascii="Courier New" w:hAnsi="Courier New" w:cs="Courier New"/>
+        </w:rPr>
+        <w:tab/>
+      </w:r>
+      <w:r>
+        <w:rPr>
+          <w:rFonts w:ascii="Courier New" w:hAnsi="Courier New" w:cs="Courier New"/>
+        </w:rPr>
+        <w:tab/>
+      </w:r>
+      <w:r>
+        <w:rPr>
+          <w:rFonts w:ascii="Courier New" w:hAnsi="Courier New" w:cs="Courier New"/>
+        </w:rPr>
+        <w:tab/>
+      </w:r>
+      <w:r>
+        <w:rPr>
+          <w:rFonts w:ascii="Courier New" w:hAnsi="Courier New" w:cs="Courier New"/>
+        </w:rPr>
+        <w:tab/>
+      </w:r>
+      <w:r>
+        <w:rPr>
+          <w:rFonts w:ascii="Courier New" w:hAnsi="Courier New" w:cs="Courier New"/>
+        </w:rPr>
+        <w:tab/>
+        <w:t>- 8</w:t>
+      </w:r>
+    </w:p>
+    <w:p>
+      <w:pPr>
+        <w:pStyle w:val="PlainText"/>
+        <w:rPr>
+          <w:rFonts w:ascii="Courier New" w:hAnsi="Courier New" w:cs="Courier New"/>
+        </w:rPr>
+      </w:pPr>
+      <w:r>
+        <w:rPr>
+          <w:rFonts w:ascii="Courier New" w:hAnsi="Courier New" w:cs="Courier New"/>
+        </w:rPr>
+        <w:t>Total Price</w:t>
+      </w:r>
+      <w:r>
+        <w:rPr>
+          <w:rFonts w:ascii="Courier New" w:hAnsi="Courier New" w:cs="Courier New"/>
+        </w:rPr>
+        <w:tab/>
+      </w:r>
+      <w:r>
+        <w:rPr>
+          <w:rFonts w:ascii="Courier New" w:hAnsi="Courier New" w:cs="Courier New"/>
+        </w:rPr>
+        <w:tab/>
+      </w:r>
+      <w:r>
+        <w:rPr>
+          <w:rFonts w:ascii="Courier New" w:hAnsi="Courier New" w:cs="Courier New"/>
+        </w:rPr>
+        <w:tab/>
+      </w:r>
+      <w:r>
+        <w:rPr>
+          <w:rFonts w:ascii="Courier New" w:hAnsi="Courier New" w:cs="Courier New"/>
+        </w:rPr>
+        <w:tab/>
+        <w:t>- 400.0</w:t>
+      </w:r>
+    </w:p>
+    <w:p>
+      <w:pPr>
+        <w:pStyle w:val="PlainText"/>
+        <w:rPr>
+          <w:rFonts w:ascii="Courier New" w:hAnsi="Courier New" w:cs="Courier New"/>
+        </w:rPr>
+      </w:pPr>
+      <w:r>
+        <w:rPr>
+          <w:rFonts w:ascii="Courier New" w:hAnsi="Courier New" w:cs="Courier New"/>
+        </w:rPr>
+        <w:t>Amount balance</w:t>
+      </w:r>
+      <w:r>
+        <w:rPr>
+          <w:rFonts w:ascii="Courier New" w:hAnsi="Courier New" w:cs="Courier New"/>
+        </w:rPr>
+        <w:tab/>
+      </w:r>
+      <w:r>
+        <w:rPr>
+          <w:rFonts w:ascii="Courier New" w:hAnsi="Courier New" w:cs="Courier New"/>
+        </w:rPr>
+        <w:tab/>
+      </w:r>
+      <w:r>
+        <w:rPr>
+          <w:rFonts w:ascii="Courier New" w:hAnsi="Courier New" w:cs="Courier New"/>
+        </w:rPr>
+        <w:tab/>
+        <w:t>- 38634.5</w:t>
+      </w:r>
+    </w:p>
+    <w:p>
+      <w:pPr>
+        <w:pStyle w:val="PlainText"/>
+        <w:rPr>
+          <w:rFonts w:ascii="Courier New" w:hAnsi="Courier New" w:cs="Courier New"/>
+        </w:rPr>
+      </w:pPr>
+    </w:p>
+    <w:p>
+      <w:pPr>
+        <w:pStyle w:val="PlainText"/>
+        <w:rPr>
+          <w:rFonts w:ascii="Courier New" w:hAnsi="Courier New" w:cs="Courier New"/>
+        </w:rPr>
+      </w:pPr>
+      <w:r>
+        <w:rPr>
+          <w:rFonts w:ascii="Courier New" w:hAnsi="Courier New" w:cs="Courier New"/>
+        </w:rPr>
+        <w:t>Item Name</w:t>
+      </w:r>
+      <w:r>
+        <w:rPr>
+          <w:rFonts w:ascii="Courier New" w:hAnsi="Courier New" w:cs="Courier New"/>
+        </w:rPr>
+        <w:tab/>
+      </w:r>
+      <w:r>
+        <w:rPr>
+          <w:rFonts w:ascii="Courier New" w:hAnsi="Courier New" w:cs="Courier New"/>
+        </w:rPr>
+        <w:tab/>
+      </w:r>
+      <w:r>
+        <w:rPr>
+          <w:rFonts w:ascii="Courier New" w:hAnsi="Courier New" w:cs="Courier New"/>
+        </w:rPr>
+        <w:tab/>
+      </w:r>
+      <w:r>
+        <w:rPr>
+          <w:rFonts w:ascii="Courier New" w:hAnsi="Courier New" w:cs="Courier New"/>
+        </w:rPr>
+        <w:tab/>
+        <w:t>- CARROT</w:t>
+      </w:r>
+    </w:p>
+    <w:p>
+      <w:pPr>
+        <w:pStyle w:val="PlainText"/>
+        <w:rPr>
+          <w:rFonts w:ascii="Courier New" w:hAnsi="Courier New" w:cs="Courier New"/>
+        </w:rPr>
+      </w:pPr>
+      <w:r>
+        <w:rPr>
+          <w:rFonts w:ascii="Courier New" w:hAnsi="Courier New" w:cs="Courier New"/>
+        </w:rPr>
+        <w:t>Number of Pockets</w:t>
+      </w:r>
+      <w:r>
+        <w:rPr>
+          <w:rFonts w:ascii="Courier New" w:hAnsi="Courier New" w:cs="Courier New"/>
+        </w:rPr>
+        <w:tab/>
+      </w:r>
+      <w:r>
+        <w:rPr>
+          <w:rFonts w:ascii="Courier New" w:hAnsi="Courier New" w:cs="Courier New"/>
+        </w:rPr>
+        <w:tab/>
+      </w:r>
+      <w:r>
+        <w:rPr>
+          <w:rFonts w:ascii="Courier New" w:hAnsi="Courier New" w:cs="Courier New"/>
+        </w:rPr>
+        <w:tab/>
+        <w:t>- 2</w:t>
+      </w:r>
+    </w:p>
+    <w:p>
+      <w:pPr>
+        <w:pStyle w:val="PlainText"/>
+        <w:rPr>
+          <w:rFonts w:ascii="Courier New" w:hAnsi="Courier New" w:cs="Courier New"/>
+        </w:rPr>
+      </w:pPr>
+      <w:r>
+        <w:rPr>
+          <w:rFonts w:ascii="Courier New" w:hAnsi="Courier New" w:cs="Courier New"/>
+        </w:rPr>
+        <w:t>Number of KGs</w:t>
+      </w:r>
+      <w:r>
+        <w:rPr>
+          <w:rFonts w:ascii="Courier New" w:hAnsi="Courier New" w:cs="Courier New"/>
+        </w:rPr>
+        <w:tab/>
+      </w:r>
+      <w:r>
+        <w:rPr>
+          <w:rFonts w:ascii="Courier New" w:hAnsi="Courier New" w:cs="Courier New"/>
+        </w:rPr>
+        <w:tab/>
+      </w:r>
+      <w:r>
+        <w:rPr>
+          <w:rFonts w:ascii="Courier New" w:hAnsi="Courier New" w:cs="Courier New"/>
+        </w:rPr>
+        <w:tab/>
+        <w:t>- 151</w:t>
+      </w:r>
+    </w:p>
+    <w:p>
+      <w:pPr>
+        <w:pStyle w:val="PlainText"/>
+        <w:rPr>
+          <w:rFonts w:ascii="Courier New" w:hAnsi="Courier New" w:cs="Courier New"/>
+        </w:rPr>
+      </w:pPr>
+      <w:r>
+        <w:rPr>
+          <w:rFonts w:ascii="Courier New" w:hAnsi="Courier New" w:cs="Courier New"/>
+        </w:rPr>
+        <w:t>Rate</w:t>
+      </w:r>
+      <w:r>
+        <w:rPr>
+          <w:rFonts w:ascii="Courier New" w:hAnsi="Courier New" w:cs="Courier New"/>
+        </w:rPr>
+        <w:tab/>
+      </w:r>
+      <w:r>
+        <w:rPr>
+          <w:rFonts w:ascii="Courier New" w:hAnsi="Courier New" w:cs="Courier New"/>
+        </w:rPr>
+        <w:tab/>
+      </w:r>
+      <w:r>
+        <w:rPr>
+          <w:rFonts w:ascii="Courier New" w:hAnsi="Courier New" w:cs="Courier New"/>
+        </w:rPr>
+        <w:tab/>
+      </w:r>
+      <w:r>
+        <w:rPr>
+          <w:rFonts w:ascii="Courier New" w:hAnsi="Courier New" w:cs="Courier New"/>
+        </w:rPr>
+        <w:tab/>
+      </w:r>
+      <w:r>
+        <w:rPr>
+          <w:rFonts w:ascii="Courier New" w:hAnsi="Courier New" w:cs="Courier New"/>
+        </w:rPr>
+        <w:tab/>
+        <w:t>- 17</w:t>
+      </w:r>
+    </w:p>
+    <w:p>
+      <w:pPr>
+        <w:pStyle w:val="PlainText"/>
+        <w:rPr>
+          <w:rFonts w:ascii="Courier New" w:hAnsi="Courier New" w:cs="Courier New"/>
+        </w:rPr>
+      </w:pPr>
+      <w:r>
+        <w:rPr>
+          <w:rFonts w:ascii="Courier New" w:hAnsi="Courier New" w:cs="Courier New"/>
+        </w:rPr>
+        <w:t>Total Price</w:t>
+      </w:r>
+      <w:r>
+        <w:rPr>
+          <w:rFonts w:ascii="Courier New" w:hAnsi="Courier New" w:cs="Courier New"/>
+        </w:rPr>
+        <w:tab/>
+      </w:r>
+      <w:r>
+        <w:rPr>
+          <w:rFonts w:ascii="Courier New" w:hAnsi="Courier New" w:cs="Courier New"/>
+        </w:rPr>
+        <w:tab/>
+      </w:r>
+      <w:r>
+        <w:rPr>
+          <w:rFonts w:ascii="Courier New" w:hAnsi="Courier New" w:cs="Courier New"/>
+        </w:rPr>
+        <w:tab/>
+      </w:r>
+      <w:r>
+        <w:rPr>
+          <w:rFonts w:ascii="Courier New" w:hAnsi="Courier New" w:cs="Courier New"/>
+        </w:rPr>
+        <w:tab/>
+        <w:t>- 2567.0</w:t>
+      </w:r>
+    </w:p>
+    <w:p>
+      <w:pPr>
+        <w:pStyle w:val="PlainText"/>
+        <w:rPr>
+          <w:rFonts w:ascii="Courier New" w:hAnsi="Courier New" w:cs="Courier New"/>
+          <w:b/>
+        </w:rPr>
+      </w:pPr>
+      <w:r>
+        <w:rPr>
+          <w:rFonts w:ascii="Courier New" w:hAnsi="Courier New" w:cs="Courier New"/>
+          <w:b/>
+        </w:rPr>
+        <w:t>Amount balance</w:t>
+      </w:r>
+      <w:r>
+        <w:rPr>
+          <w:rFonts w:ascii="Courier New" w:hAnsi="Courier New" w:cs="Courier New"/>
+          <w:b/>
+        </w:rPr>
+        <w:tab/>
+      </w:r>
+      <w:r>
+        <w:rPr>
+          <w:rFonts w:ascii="Courier New" w:hAnsi="Courier New" w:cs="Courier New"/>
+          <w:b/>
+        </w:rPr>
+        <w:tab/>
+      </w:r>
+      <w:r>
+        <w:rPr>
+          <w:rFonts w:ascii="Courier New" w:hAnsi="Courier New" w:cs="Courier New"/>
+          <w:b/>
+        </w:rPr>
+        <w:tab/>
+        <w:t>- 41201.5</w:t>
+      </w:r>
+    </w:p>
+    <w:p>
+      <w:pPr>
+        <w:pStyle w:val="PlainText"/>
+        <w:rPr>
+          <w:rFonts w:ascii="Courier New" w:hAnsi="Courier New" w:cs="Courier New"/>
+          <w:b/>
+        </w:rPr>
+      </w:pPr>
+    </w:p>
+    <w:p>
+      <w:pPr>
+        <w:pStyle w:val="PlainText"/>
+        <w:rPr>
+          <w:rFonts w:ascii="Courier New" w:hAnsi="Courier New" w:cs="Courier New"/>
+        </w:rPr>
+      </w:pPr>
+      <w:r>
+        <w:rPr>
+          <w:rFonts w:ascii="Courier New" w:hAnsi="Courier New" w:cs="Courier New"/>
+        </w:rPr>
+        <w:t>SUN Jan 21</w:t>
+      </w:r>
+      <w:r>
+        <w:rPr>
+          <w:rFonts w:ascii="Courier New" w:hAnsi="Courier New" w:cs="Courier New"/>
+        </w:rPr>
+        <w:t xml:space="preserve"> 14:10:36 PST 2018</w:t>
+      </w:r>
+    </w:p>
+    <w:p>
+      <w:pPr>
+        <w:pStyle w:val="PlainText"/>
+        <w:rPr>
+          <w:rFonts w:ascii="Courier New" w:hAnsi="Courier New" w:cs="Courier New"/>
+        </w:rPr>
+      </w:pPr>
+      <w:r>
+        <w:rPr>
+          <w:rFonts w:ascii="Courier New" w:hAnsi="Courier New" w:cs="Courier New"/>
+        </w:rPr>
+        <w:t>Person Name</w:t>
+      </w:r>
+      <w:r>
+        <w:rPr>
+          <w:rFonts w:ascii="Courier New" w:hAnsi="Courier New" w:cs="Courier New"/>
+        </w:rPr>
+        <w:tab/>
+      </w:r>
+      <w:r>
+        <w:rPr>
+          <w:rFonts w:ascii="Courier New" w:hAnsi="Courier New" w:cs="Courier New"/>
+        </w:rPr>
+        <w:tab/>
+      </w:r>
+      <w:r>
+        <w:rPr>
+          <w:rFonts w:ascii="Courier New" w:hAnsi="Courier New" w:cs="Courier New"/>
+        </w:rPr>
+        <w:tab/>
+      </w:r>
+      <w:r>
+        <w:rPr>
+          <w:rFonts w:ascii="Courier New" w:hAnsi="Courier New" w:cs="Courier New"/>
+        </w:rPr>
+        <w:tab/>
+        <w:t>- KGR</w:t>
+      </w:r>
+    </w:p>
+    <w:p>
+      <w:pPr>
+        <w:pStyle w:val="PlainText"/>
+        <w:rPr>
+          <w:rFonts w:ascii="Courier New" w:hAnsi="Courier New" w:cs="Courier New"/>
+        </w:rPr>
+      </w:pPr>
+      <w:r>
+        <w:rPr>
+          <w:rFonts w:ascii="Courier New" w:hAnsi="Courier New" w:cs="Courier New"/>
+        </w:rPr>
+        <w:t>Bill number</w:t>
+      </w:r>
+      <w:r>
+        <w:rPr>
+          <w:rFonts w:ascii="Courier New" w:hAnsi="Courier New" w:cs="Courier New"/>
+        </w:rPr>
+        <w:tab/>
+      </w:r>
+      <w:r>
+        <w:rPr>
+          <w:rFonts w:ascii="Courier New" w:hAnsi="Courier New" w:cs="Courier New"/>
+        </w:rPr>
+        <w:tab/>
+      </w:r>
+      <w:r>
+        <w:rPr>
+          <w:rFonts w:ascii="Courier New" w:hAnsi="Courier New" w:cs="Courier New"/>
+        </w:rPr>
+        <w:tab/>
+      </w:r>
+      <w:r>
+        <w:rPr>
+          <w:rFonts w:ascii="Courier New" w:hAnsi="Courier New" w:cs="Courier New"/>
+        </w:rPr>
+        <w:tab/>
+        <w:t>- 2672</w:t>
+      </w:r>
+    </w:p>
+    <w:p>
+      <w:pPr>
+        <w:pStyle w:val="PlainText"/>
+        <w:rPr>
+          <w:rFonts w:ascii="Courier New" w:hAnsi="Courier New" w:cs="Courier New"/>
+        </w:rPr>
+      </w:pPr>
+      <w:r>
+        <w:rPr>
+          <w:rFonts w:ascii="Courier New" w:hAnsi="Courier New" w:cs="Courier New"/>
+        </w:rPr>
+        <w:t>---------------------------------------------------------------</w:t>
+      </w:r>
+    </w:p>
+    <w:p>
+      <w:pPr>
+        <w:pStyle w:val="PlainText"/>
+        <w:rPr>
+          <w:rFonts w:ascii="Courier New" w:hAnsi="Courier New" w:cs="Courier New"/>
+        </w:rPr>
+      </w:pPr>
+      <w:r>
+        <w:rPr>
+          <w:rFonts w:ascii="Courier New" w:hAnsi="Courier New" w:cs="Courier New"/>
+        </w:rPr>
+        <w:t>Item Name</w:t>
+      </w:r>
+      <w:r>
+        <w:rPr>
+          <w:rFonts w:ascii="Courier New" w:hAnsi="Courier New" w:cs="Courier New"/>
+        </w:rPr>
+        <w:tab/>
+      </w:r>
+      <w:r>
+        <w:rPr>
+          <w:rFonts w:ascii="Courier New" w:hAnsi="Courier New" w:cs="Courier New"/>
+        </w:rPr>
+        <w:tab/>
+      </w:r>
+      <w:r>
+        <w:rPr>
+          <w:rFonts w:ascii="Courier New" w:hAnsi="Courier New" w:cs="Courier New"/>
+        </w:rPr>
+        <w:tab/>
+      </w:r>
+      <w:r>
+        <w:rPr>
+          <w:rFonts w:ascii="Courier New" w:hAnsi="Courier New" w:cs="Courier New"/>
+        </w:rPr>
+        <w:tab/>
+        <w:t>- CARROT EVE</w:t>
+      </w:r>
+    </w:p>
+    <w:p>
+      <w:pPr>
+        <w:pStyle w:val="PlainText"/>
+        <w:rPr>
+          <w:rFonts w:ascii="Courier New" w:hAnsi="Courier New" w:cs="Courier New"/>
+        </w:rPr>
+      </w:pPr>
+      <w:r>
+        <w:rPr>
+          <w:rFonts w:ascii="Courier New" w:hAnsi="Courier New" w:cs="Courier New"/>
+        </w:rPr>
+        <w:t>Number of Pockets</w:t>
+      </w:r>
+      <w:r>
+        <w:rPr>
+          <w:rFonts w:ascii="Courier New" w:hAnsi="Courier New" w:cs="Courier New"/>
+        </w:rPr>
+        <w:tab/>
+      </w:r>
+      <w:r>
+        <w:rPr>
+          <w:rFonts w:ascii="Courier New" w:hAnsi="Courier New" w:cs="Courier New"/>
+        </w:rPr>
+        <w:tab/>
+      </w:r>
+      <w:r>
+        <w:rPr>
+          <w:rFonts w:ascii="Courier New" w:hAnsi="Courier New" w:cs="Courier New"/>
+        </w:rPr>
+        <w:tab/>
+        <w:t>- 1</w:t>
+      </w:r>
+    </w:p>
+    <w:p>
+      <w:pPr>
+        <w:pStyle w:val="PlainText"/>
+        <w:rPr>
+          <w:rFonts w:ascii="Courier New" w:hAnsi="Courier New" w:cs="Courier New"/>
+        </w:rPr>
+      </w:pPr>
+      <w:r>
+        <w:rPr>
+          <w:rFonts w:ascii="Courier New" w:hAnsi="Courier New" w:cs="Courier New"/>
+        </w:rPr>
+        <w:t>Number of KGs</w:t>
+      </w:r>
+      <w:r>
+        <w:rPr>
+          <w:rFonts w:ascii="Courier New" w:hAnsi="Courier New" w:cs="Courier New"/>
+        </w:rPr>
+        <w:tab/>
+      </w:r>
+      <w:r>
+        <w:rPr>
+          <w:rFonts w:ascii="Courier New" w:hAnsi="Courier New" w:cs="Courier New"/>
+        </w:rPr>
+        <w:tab/>
+      </w:r>
+      <w:r>
+        <w:rPr>
+          <w:rFonts w:ascii="Courier New" w:hAnsi="Courier New" w:cs="Courier New"/>
+        </w:rPr>
+        <w:tab/>
+        <w:t>- 83</w:t>
+      </w:r>
+    </w:p>
+    <w:p>
+      <w:pPr>
+        <w:pStyle w:val="PlainText"/>
+        <w:rPr>
+          <w:rFonts w:ascii="Courier New" w:hAnsi="Courier New" w:cs="Courier New"/>
+        </w:rPr>
+      </w:pPr>
+      <w:r>
+        <w:rPr>
+          <w:rFonts w:ascii="Courier New" w:hAnsi="Courier New" w:cs="Courier New"/>
+        </w:rPr>
+        <w:t>Rate</w:t>
+      </w:r>
+      <w:r>
+        <w:rPr>
+          <w:rFonts w:ascii="Courier New" w:hAnsi="Courier New" w:cs="Courier New"/>
+        </w:rPr>
+        <w:tab/>
+      </w:r>
+      <w:r>
+        <w:rPr>
+          <w:rFonts w:ascii="Courier New" w:hAnsi="Courier New" w:cs="Courier New"/>
+        </w:rPr>
+        <w:tab/>
+      </w:r>
+      <w:r>
+        <w:rPr>
+          <w:rFonts w:ascii="Courier New" w:hAnsi="Courier New" w:cs="Courier New"/>
+        </w:rPr>
+        <w:tab/>
+      </w:r>
+      <w:r>
+        <w:rPr>
+          <w:rFonts w:ascii="Courier New" w:hAnsi="Courier New" w:cs="Courier New"/>
+        </w:rPr>
+        <w:tab/>
+      </w:r>
+      <w:r>
+        <w:rPr>
+          <w:rFonts w:ascii="Courier New" w:hAnsi="Courier New" w:cs="Courier New"/>
+        </w:rPr>
+        <w:tab/>
+        <w:t>- 17</w:t>
+      </w:r>
+    </w:p>
+    <w:p>
+      <w:pPr>
+        <w:pStyle w:val="PlainText"/>
+        <w:rPr>
+          <w:rFonts w:ascii="Courier New" w:hAnsi="Courier New" w:cs="Courier New"/>
+        </w:rPr>
+      </w:pPr>
+      <w:r>
+        <w:rPr>
+          <w:rFonts w:ascii="Courier New" w:hAnsi="Courier New" w:cs="Courier New"/>
+        </w:rPr>
+        <w:t>Total Price</w:t>
+      </w:r>
+      <w:r>
+        <w:rPr>
+          <w:rFonts w:ascii="Courier New" w:hAnsi="Courier New" w:cs="Courier New"/>
+        </w:rPr>
+        <w:tab/>
+      </w:r>
+      <w:r>
+        <w:rPr>
+          <w:rFonts w:ascii="Courier New" w:hAnsi="Courier New" w:cs="Courier New"/>
+        </w:rPr>
+        <w:tab/>
+      </w:r>
+      <w:r>
+        <w:rPr>
+          <w:rFonts w:ascii="Courier New" w:hAnsi="Courier New" w:cs="Courier New"/>
+        </w:rPr>
+        <w:tab/>
+      </w:r>
+      <w:r>
+        <w:rPr>
+          <w:rFonts w:ascii="Courier New" w:hAnsi="Courier New" w:cs="Courier New"/>
+        </w:rPr>
+        <w:tab/>
+        <w:t>- 1411.0</w:t>
+      </w:r>
+    </w:p>
+    <w:p>
+      <w:pPr>
+        <w:pStyle w:val="PlainText"/>
+        <w:rPr>
+          <w:rFonts w:ascii="Courier New" w:hAnsi="Courier New" w:cs="Courier New"/>
+          <w:b/>
+        </w:rPr>
+      </w:pPr>
+      <w:r>
+        <w:rPr>
+          <w:rFonts w:ascii="Courier New" w:hAnsi="Courier New" w:cs="Courier New"/>
+          <w:b/>
+        </w:rPr>
+        <w:t>Amount balance</w:t>
+      </w:r>
+      <w:r>
+        <w:rPr>
+          <w:rFonts w:ascii="Courier New" w:hAnsi="Courier New" w:cs="Courier New"/>
+          <w:b/>
+        </w:rPr>
+        <w:tab/>
+      </w:r>
+      <w:r>
+        <w:rPr>
+          <w:rFonts w:ascii="Courier New" w:hAnsi="Courier New" w:cs="Courier New"/>
+          <w:b/>
+        </w:rPr>
+        <w:tab/>
+      </w:r>
+      <w:r>
+        <w:rPr>
+          <w:rFonts w:ascii="Courier New" w:hAnsi="Courier New" w:cs="Courier New"/>
+          <w:b/>
+        </w:rPr>
+        <w:tab/>
+        <w:t>- 42612.5</w:t>
+      </w:r>
+    </w:p>
+    <w:p>
+      <w:pPr>
+        <w:pStyle w:val="PlainText"/>
+        <w:rPr>
+          <w:rFonts w:ascii="Courier New" w:hAnsi="Courier New" w:cs="Courier New"/>
+        </w:rPr>
+      </w:pPr>
+    </w:p>
+    <w:p>
+      <w:pPr>
+        <w:pStyle w:val="PlainText"/>
+        <w:rPr>
+          <w:rFonts w:ascii="Courier New" w:hAnsi="Courier New" w:cs="Courier New"/>
+          <w:b/>
+        </w:rPr>
+      </w:pPr>
+    </w:p>
+    <w:p>
+      <w:pPr>
+        <w:pStyle w:val="PlainText"/>
+        <w:rPr>
+          <w:rFonts w:ascii="Courier New" w:hAnsi="Courier New" w:cs="Courier New"/>
+        </w:rPr>
+      </w:pPr>
+    </w:p>
+    <w:p>
+      <w:pPr>
+        <w:pStyle w:val="PlainText"/>
+        <w:rPr>
+          <w:rFonts w:ascii="Courier New" w:hAnsi="Courier New" w:cs="Courier New"/>
+          <w:b/>
+        </w:rPr>
+      </w:pPr>
     </w:p>
     <w:p>
       <w:pPr>

</xml_diff>

<commit_message>
26/01/2018 MAMATHA CHICK IN
</commit_message>
<xml_diff>
--- a/customer _details/GANGAMMA/SEP/KUNIGAL/KGR/PURCHASE DETAILS.docx
+++ b/customer _details/GANGAMMA/SEP/KUNIGAL/KGR/PURCHASE DETAILS.docx
@@ -37359,13 +37359,7 @@
         <w:rPr>
           <w:rFonts w:ascii="Courier New" w:hAnsi="Courier New" w:cs="Courier New"/>
         </w:rPr>
-        <w:t>TUE Jan 23</w:t>
-      </w:r>
-      <w:r>
-        <w:rPr>
-          <w:rFonts w:ascii="Courier New" w:hAnsi="Courier New" w:cs="Courier New"/>
-        </w:rPr>
-        <w:t xml:space="preserve"> 10:47:25 PST 2018</w:t>
+        <w:t>TUE Jan 23 10:47:25 PST 2018</w:t>
       </w:r>
     </w:p>
     <w:p>
@@ -37981,6 +37975,369 @@
         <w:tab/>
         <w:t>- CASH</w:t>
       </w:r>
+    </w:p>
+    <w:p>
+      <w:pPr>
+        <w:pStyle w:val="PlainText"/>
+        <w:rPr>
+          <w:rFonts w:ascii="Courier New" w:hAnsi="Courier New" w:cs="Courier New"/>
+        </w:rPr>
+      </w:pPr>
+    </w:p>
+    <w:p>
+      <w:pPr>
+        <w:pStyle w:val="PlainText"/>
+        <w:rPr>
+          <w:rFonts w:ascii="Courier New" w:hAnsi="Courier New" w:cs="Courier New"/>
+        </w:rPr>
+      </w:pPr>
+      <w:r>
+        <w:rPr>
+          <w:rFonts w:ascii="Courier New" w:hAnsi="Courier New" w:cs="Courier New"/>
+        </w:rPr>
+        <w:t>THU Jan 25</w:t>
+      </w:r>
+      <w:r>
+        <w:rPr>
+          <w:rFonts w:ascii="Courier New" w:hAnsi="Courier New" w:cs="Courier New"/>
+        </w:rPr>
+        <w:t xml:space="preserve"> 10:38:11 PST 2018</w:t>
+      </w:r>
+    </w:p>
+    <w:p>
+      <w:pPr>
+        <w:pStyle w:val="PlainText"/>
+        <w:rPr>
+          <w:rFonts w:ascii="Courier New" w:hAnsi="Courier New" w:cs="Courier New"/>
+        </w:rPr>
+      </w:pPr>
+      <w:r>
+        <w:rPr>
+          <w:rFonts w:ascii="Courier New" w:hAnsi="Courier New" w:cs="Courier New"/>
+        </w:rPr>
+        <w:t>Person Name</w:t>
+      </w:r>
+      <w:r>
+        <w:rPr>
+          <w:rFonts w:ascii="Courier New" w:hAnsi="Courier New" w:cs="Courier New"/>
+        </w:rPr>
+        <w:tab/>
+      </w:r>
+      <w:r>
+        <w:rPr>
+          <w:rFonts w:ascii="Courier New" w:hAnsi="Courier New" w:cs="Courier New"/>
+        </w:rPr>
+        <w:tab/>
+      </w:r>
+      <w:r>
+        <w:rPr>
+          <w:rFonts w:ascii="Courier New" w:hAnsi="Courier New" w:cs="Courier New"/>
+        </w:rPr>
+        <w:tab/>
+      </w:r>
+      <w:r>
+        <w:rPr>
+          <w:rFonts w:ascii="Courier New" w:hAnsi="Courier New" w:cs="Courier New"/>
+        </w:rPr>
+        <w:tab/>
+        <w:t>- KGR</w:t>
+      </w:r>
+    </w:p>
+    <w:p>
+      <w:pPr>
+        <w:pStyle w:val="PlainText"/>
+        <w:rPr>
+          <w:rFonts w:ascii="Courier New" w:hAnsi="Courier New" w:cs="Courier New"/>
+        </w:rPr>
+      </w:pPr>
+      <w:r>
+        <w:rPr>
+          <w:rFonts w:ascii="Courier New" w:hAnsi="Courier New" w:cs="Courier New"/>
+        </w:rPr>
+        <w:t>Bill number</w:t>
+      </w:r>
+      <w:r>
+        <w:rPr>
+          <w:rFonts w:ascii="Courier New" w:hAnsi="Courier New" w:cs="Courier New"/>
+        </w:rPr>
+        <w:tab/>
+      </w:r>
+      <w:r>
+        <w:rPr>
+          <w:rFonts w:ascii="Courier New" w:hAnsi="Courier New" w:cs="Courier New"/>
+        </w:rPr>
+        <w:tab/>
+      </w:r>
+      <w:r>
+        <w:rPr>
+          <w:rFonts w:ascii="Courier New" w:hAnsi="Courier New" w:cs="Courier New"/>
+        </w:rPr>
+        <w:tab/>
+      </w:r>
+      <w:r>
+        <w:rPr>
+          <w:rFonts w:ascii="Courier New" w:hAnsi="Courier New" w:cs="Courier New"/>
+        </w:rPr>
+        <w:tab/>
+        <w:t>- 2742</w:t>
+      </w:r>
+    </w:p>
+    <w:p>
+      <w:pPr>
+        <w:pStyle w:val="PlainText"/>
+        <w:rPr>
+          <w:rFonts w:ascii="Courier New" w:hAnsi="Courier New" w:cs="Courier New"/>
+        </w:rPr>
+      </w:pPr>
+      <w:r>
+        <w:rPr>
+          <w:rFonts w:ascii="Courier New" w:hAnsi="Courier New" w:cs="Courier New"/>
+        </w:rPr>
+        <w:t>---------------------------------------------------------------</w:t>
+      </w:r>
+    </w:p>
+    <w:p>
+      <w:pPr>
+        <w:pStyle w:val="PlainText"/>
+        <w:rPr>
+          <w:rFonts w:ascii="Courier New" w:hAnsi="Courier New" w:cs="Courier New"/>
+        </w:rPr>
+      </w:pPr>
+      <w:r>
+        <w:rPr>
+          <w:rFonts w:ascii="Courier New" w:hAnsi="Courier New" w:cs="Courier New"/>
+        </w:rPr>
+        <w:t>Item Name</w:t>
+      </w:r>
+      <w:r>
+        <w:rPr>
+          <w:rFonts w:ascii="Courier New" w:hAnsi="Courier New" w:cs="Courier New"/>
+        </w:rPr>
+        <w:tab/>
+      </w:r>
+      <w:r>
+        <w:rPr>
+          <w:rFonts w:ascii="Courier New" w:hAnsi="Courier New" w:cs="Courier New"/>
+        </w:rPr>
+        <w:tab/>
+      </w:r>
+      <w:r>
+        <w:rPr>
+          <w:rFonts w:ascii="Courier New" w:hAnsi="Courier New" w:cs="Courier New"/>
+        </w:rPr>
+        <w:tab/>
+      </w:r>
+      <w:r>
+        <w:rPr>
+          <w:rFonts w:ascii="Courier New" w:hAnsi="Courier New" w:cs="Courier New"/>
+        </w:rPr>
+        <w:tab/>
+        <w:t>- CARROT</w:t>
+      </w:r>
+    </w:p>
+    <w:p>
+      <w:pPr>
+        <w:pStyle w:val="PlainText"/>
+        <w:rPr>
+          <w:rFonts w:ascii="Courier New" w:hAnsi="Courier New" w:cs="Courier New"/>
+        </w:rPr>
+      </w:pPr>
+      <w:r>
+        <w:rPr>
+          <w:rFonts w:ascii="Courier New" w:hAnsi="Courier New" w:cs="Courier New"/>
+        </w:rPr>
+        <w:t>Number of Pockets</w:t>
+      </w:r>
+      <w:r>
+        <w:rPr>
+          <w:rFonts w:ascii="Courier New" w:hAnsi="Courier New" w:cs="Courier New"/>
+        </w:rPr>
+        <w:tab/>
+      </w:r>
+      <w:r>
+        <w:rPr>
+          <w:rFonts w:ascii="Courier New" w:hAnsi="Courier New" w:cs="Courier New"/>
+        </w:rPr>
+        <w:tab/>
+      </w:r>
+      <w:r>
+        <w:rPr>
+          <w:rFonts w:ascii="Courier New" w:hAnsi="Courier New" w:cs="Courier New"/>
+        </w:rPr>
+        <w:tab/>
+        <w:t>- 1</w:t>
+      </w:r>
+    </w:p>
+    <w:p>
+      <w:pPr>
+        <w:pStyle w:val="PlainText"/>
+        <w:rPr>
+          <w:rFonts w:ascii="Courier New" w:hAnsi="Courier New" w:cs="Courier New"/>
+        </w:rPr>
+      </w:pPr>
+      <w:r>
+        <w:rPr>
+          <w:rFonts w:ascii="Courier New" w:hAnsi="Courier New" w:cs="Courier New"/>
+        </w:rPr>
+        <w:t>Number of KGs</w:t>
+      </w:r>
+      <w:r>
+        <w:rPr>
+          <w:rFonts w:ascii="Courier New" w:hAnsi="Courier New" w:cs="Courier New"/>
+        </w:rPr>
+        <w:tab/>
+      </w:r>
+      <w:r>
+        <w:rPr>
+          <w:rFonts w:ascii="Courier New" w:hAnsi="Courier New" w:cs="Courier New"/>
+        </w:rPr>
+        <w:tab/>
+      </w:r>
+      <w:r>
+        <w:rPr>
+          <w:rFonts w:ascii="Courier New" w:hAnsi="Courier New" w:cs="Courier New"/>
+        </w:rPr>
+        <w:tab/>
+        <w:t>- 97</w:t>
+      </w:r>
+    </w:p>
+    <w:p>
+      <w:pPr>
+        <w:pStyle w:val="PlainText"/>
+        <w:rPr>
+          <w:rFonts w:ascii="Courier New" w:hAnsi="Courier New" w:cs="Courier New"/>
+        </w:rPr>
+      </w:pPr>
+      <w:r>
+        <w:rPr>
+          <w:rFonts w:ascii="Courier New" w:hAnsi="Courier New" w:cs="Courier New"/>
+        </w:rPr>
+        <w:t>Rate</w:t>
+      </w:r>
+      <w:r>
+        <w:rPr>
+          <w:rFonts w:ascii="Courier New" w:hAnsi="Courier New" w:cs="Courier New"/>
+        </w:rPr>
+        <w:tab/>
+      </w:r>
+      <w:r>
+        <w:rPr>
+          <w:rFonts w:ascii="Courier New" w:hAnsi="Courier New" w:cs="Courier New"/>
+        </w:rPr>
+        <w:tab/>
+      </w:r>
+      <w:r>
+        <w:rPr>
+          <w:rFonts w:ascii="Courier New" w:hAnsi="Courier New" w:cs="Courier New"/>
+        </w:rPr>
+        <w:tab/>
+      </w:r>
+      <w:r>
+        <w:rPr>
+          <w:rFonts w:ascii="Courier New" w:hAnsi="Courier New" w:cs="Courier New"/>
+        </w:rPr>
+        <w:tab/>
+      </w:r>
+      <w:r>
+        <w:rPr>
+          <w:rFonts w:ascii="Courier New" w:hAnsi="Courier New" w:cs="Courier New"/>
+        </w:rPr>
+        <w:tab/>
+        <w:t>- 13</w:t>
+      </w:r>
+    </w:p>
+    <w:p>
+      <w:pPr>
+        <w:pStyle w:val="PlainText"/>
+        <w:rPr>
+          <w:rFonts w:ascii="Courier New" w:hAnsi="Courier New" w:cs="Courier New"/>
+        </w:rPr>
+      </w:pPr>
+      <w:r>
+        <w:rPr>
+          <w:rFonts w:ascii="Courier New" w:hAnsi="Courier New" w:cs="Courier New"/>
+        </w:rPr>
+        <w:t>Total Price</w:t>
+      </w:r>
+      <w:r>
+        <w:rPr>
+          <w:rFonts w:ascii="Courier New" w:hAnsi="Courier New" w:cs="Courier New"/>
+        </w:rPr>
+        <w:tab/>
+      </w:r>
+      <w:r>
+        <w:rPr>
+          <w:rFonts w:ascii="Courier New" w:hAnsi="Courier New" w:cs="Courier New"/>
+        </w:rPr>
+        <w:tab/>
+      </w:r>
+      <w:r>
+        <w:rPr>
+          <w:rFonts w:ascii="Courier New" w:hAnsi="Courier New" w:cs="Courier New"/>
+        </w:rPr>
+        <w:tab/>
+      </w:r>
+      <w:r>
+        <w:rPr>
+          <w:rFonts w:ascii="Courier New" w:hAnsi="Courier New" w:cs="Courier New"/>
+        </w:rPr>
+        <w:tab/>
+        <w:t>- 1261.0</w:t>
+      </w:r>
+    </w:p>
+    <w:p>
+      <w:pPr>
+        <w:pStyle w:val="PlainText"/>
+        <w:rPr>
+          <w:rFonts w:ascii="Courier New" w:hAnsi="Courier New" w:cs="Courier New"/>
+          <w:b/>
+        </w:rPr>
+      </w:pPr>
+      <w:r>
+        <w:rPr>
+          <w:rFonts w:ascii="Courier New" w:hAnsi="Courier New" w:cs="Courier New"/>
+          <w:b/>
+        </w:rPr>
+        <w:t>Amount balance</w:t>
+      </w:r>
+      <w:r>
+        <w:rPr>
+          <w:rFonts w:ascii="Courier New" w:hAnsi="Courier New" w:cs="Courier New"/>
+          <w:b/>
+        </w:rPr>
+        <w:tab/>
+      </w:r>
+      <w:r>
+        <w:rPr>
+          <w:rFonts w:ascii="Courier New" w:hAnsi="Courier New" w:cs="Courier New"/>
+          <w:b/>
+        </w:rPr>
+        <w:tab/>
+      </w:r>
+      <w:r>
+        <w:rPr>
+          <w:rFonts w:ascii="Courier New" w:hAnsi="Courier New" w:cs="Courier New"/>
+          <w:b/>
+        </w:rPr>
+        <w:tab/>
+        <w:t>- 34205.5</w:t>
+      </w:r>
+    </w:p>
+    <w:p>
+      <w:pPr>
+        <w:pStyle w:val="PlainText"/>
+        <w:rPr>
+          <w:rFonts w:ascii="Courier New" w:hAnsi="Courier New" w:cs="Courier New"/>
+        </w:rPr>
+      </w:pPr>
+    </w:p>
+    <w:p>
+      <w:pPr>
+        <w:pStyle w:val="PlainText"/>
+        <w:rPr>
+          <w:rFonts w:ascii="Courier New" w:hAnsi="Courier New" w:cs="Courier New"/>
+        </w:rPr>
+      </w:pPr>
     </w:p>
     <w:p>
       <w:pPr>

</xml_diff>

<commit_message>
17/02/2018 MAMATHA CHICK IN
</commit_message>
<xml_diff>
--- a/customer _details/GANGAMMA/SEP/KUNIGAL/KGR/PURCHASE DETAILS.docx
+++ b/customer _details/GANGAMMA/SEP/KUNIGAL/KGR/PURCHASE DETAILS.docx
@@ -45317,13 +45317,7 @@
         <w:rPr>
           <w:rFonts w:ascii="Courier New" w:hAnsi="Courier New" w:cs="Courier New"/>
         </w:rPr>
-        <w:t>THU Feb 15</w:t>
-      </w:r>
-      <w:r>
-        <w:rPr>
-          <w:rFonts w:ascii="Courier New" w:hAnsi="Courier New" w:cs="Courier New"/>
-        </w:rPr>
-        <w:t xml:space="preserve"> 10:52:02 PST 2018</w:t>
+        <w:t>THU Feb 15 10:52:02 PST 2018</w:t>
       </w:r>
     </w:p>
     <w:p>
@@ -45644,6 +45638,371 @@
         <w:tab/>
         <w:t>- 33996.5</w:t>
       </w:r>
+    </w:p>
+    <w:p>
+      <w:pPr>
+        <w:pStyle w:val="PlainText"/>
+        <w:rPr>
+          <w:rFonts w:ascii="Courier New" w:hAnsi="Courier New" w:cs="Courier New"/>
+          <w:b/>
+        </w:rPr>
+      </w:pPr>
+    </w:p>
+    <w:p>
+      <w:pPr>
+        <w:pStyle w:val="PlainText"/>
+        <w:rPr>
+          <w:rFonts w:ascii="Courier New" w:hAnsi="Courier New" w:cs="Courier New"/>
+        </w:rPr>
+      </w:pPr>
+      <w:r>
+        <w:rPr>
+          <w:rFonts w:ascii="Courier New" w:hAnsi="Courier New" w:cs="Courier New"/>
+        </w:rPr>
+        <w:t>FRI Feb 16</w:t>
+      </w:r>
+      <w:r>
+        <w:rPr>
+          <w:rFonts w:ascii="Courier New" w:hAnsi="Courier New" w:cs="Courier New"/>
+        </w:rPr>
+        <w:t xml:space="preserve"> 10:33:50 PST 2018</w:t>
+      </w:r>
+    </w:p>
+    <w:p>
+      <w:pPr>
+        <w:pStyle w:val="PlainText"/>
+        <w:rPr>
+          <w:rFonts w:ascii="Courier New" w:hAnsi="Courier New" w:cs="Courier New"/>
+        </w:rPr>
+      </w:pPr>
+      <w:r>
+        <w:rPr>
+          <w:rFonts w:ascii="Courier New" w:hAnsi="Courier New" w:cs="Courier New"/>
+        </w:rPr>
+        <w:t>Person Name</w:t>
+      </w:r>
+      <w:r>
+        <w:rPr>
+          <w:rFonts w:ascii="Courier New" w:hAnsi="Courier New" w:cs="Courier New"/>
+        </w:rPr>
+        <w:tab/>
+      </w:r>
+      <w:r>
+        <w:rPr>
+          <w:rFonts w:ascii="Courier New" w:hAnsi="Courier New" w:cs="Courier New"/>
+        </w:rPr>
+        <w:tab/>
+      </w:r>
+      <w:r>
+        <w:rPr>
+          <w:rFonts w:ascii="Courier New" w:hAnsi="Courier New" w:cs="Courier New"/>
+        </w:rPr>
+        <w:tab/>
+      </w:r>
+      <w:r>
+        <w:rPr>
+          <w:rFonts w:ascii="Courier New" w:hAnsi="Courier New" w:cs="Courier New"/>
+        </w:rPr>
+        <w:tab/>
+        <w:t>- KGR</w:t>
+      </w:r>
+    </w:p>
+    <w:p>
+      <w:pPr>
+        <w:pStyle w:val="PlainText"/>
+        <w:rPr>
+          <w:rFonts w:ascii="Courier New" w:hAnsi="Courier New" w:cs="Courier New"/>
+        </w:rPr>
+      </w:pPr>
+      <w:r>
+        <w:rPr>
+          <w:rFonts w:ascii="Courier New" w:hAnsi="Courier New" w:cs="Courier New"/>
+        </w:rPr>
+        <w:t>Bill number</w:t>
+      </w:r>
+      <w:r>
+        <w:rPr>
+          <w:rFonts w:ascii="Courier New" w:hAnsi="Courier New" w:cs="Courier New"/>
+        </w:rPr>
+        <w:tab/>
+      </w:r>
+      <w:r>
+        <w:rPr>
+          <w:rFonts w:ascii="Courier New" w:hAnsi="Courier New" w:cs="Courier New"/>
+        </w:rPr>
+        <w:tab/>
+      </w:r>
+      <w:r>
+        <w:rPr>
+          <w:rFonts w:ascii="Courier New" w:hAnsi="Courier New" w:cs="Courier New"/>
+        </w:rPr>
+        <w:tab/>
+      </w:r>
+      <w:r>
+        <w:rPr>
+          <w:rFonts w:ascii="Courier New" w:hAnsi="Courier New" w:cs="Courier New"/>
+        </w:rPr>
+        <w:tab/>
+        <w:t>- 3264</w:t>
+      </w:r>
+    </w:p>
+    <w:p>
+      <w:pPr>
+        <w:pStyle w:val="PlainText"/>
+        <w:rPr>
+          <w:rFonts w:ascii="Courier New" w:hAnsi="Courier New" w:cs="Courier New"/>
+        </w:rPr>
+      </w:pPr>
+      <w:r>
+        <w:rPr>
+          <w:rFonts w:ascii="Courier New" w:hAnsi="Courier New" w:cs="Courier New"/>
+        </w:rPr>
+        <w:t>---------------------------------------------------------------</w:t>
+      </w:r>
+    </w:p>
+    <w:p>
+      <w:pPr>
+        <w:pStyle w:val="PlainText"/>
+        <w:rPr>
+          <w:rFonts w:ascii="Courier New" w:hAnsi="Courier New" w:cs="Courier New"/>
+        </w:rPr>
+      </w:pPr>
+      <w:r>
+        <w:rPr>
+          <w:rFonts w:ascii="Courier New" w:hAnsi="Courier New" w:cs="Courier New"/>
+        </w:rPr>
+        <w:t>Item Name</w:t>
+      </w:r>
+      <w:r>
+        <w:rPr>
+          <w:rFonts w:ascii="Courier New" w:hAnsi="Courier New" w:cs="Courier New"/>
+        </w:rPr>
+        <w:tab/>
+      </w:r>
+      <w:r>
+        <w:rPr>
+          <w:rFonts w:ascii="Courier New" w:hAnsi="Courier New" w:cs="Courier New"/>
+        </w:rPr>
+        <w:tab/>
+      </w:r>
+      <w:r>
+        <w:rPr>
+          <w:rFonts w:ascii="Courier New" w:hAnsi="Courier New" w:cs="Courier New"/>
+        </w:rPr>
+        <w:tab/>
+      </w:r>
+      <w:r>
+        <w:rPr>
+          <w:rFonts w:ascii="Courier New" w:hAnsi="Courier New" w:cs="Courier New"/>
+        </w:rPr>
+        <w:tab/>
+        <w:t>- CARROT EVE</w:t>
+      </w:r>
+    </w:p>
+    <w:p>
+      <w:pPr>
+        <w:pStyle w:val="PlainText"/>
+        <w:rPr>
+          <w:rFonts w:ascii="Courier New" w:hAnsi="Courier New" w:cs="Courier New"/>
+        </w:rPr>
+      </w:pPr>
+      <w:r>
+        <w:rPr>
+          <w:rFonts w:ascii="Courier New" w:hAnsi="Courier New" w:cs="Courier New"/>
+        </w:rPr>
+        <w:t>Number of Pockets</w:t>
+      </w:r>
+      <w:r>
+        <w:rPr>
+          <w:rFonts w:ascii="Courier New" w:hAnsi="Courier New" w:cs="Courier New"/>
+        </w:rPr>
+        <w:tab/>
+      </w:r>
+      <w:r>
+        <w:rPr>
+          <w:rFonts w:ascii="Courier New" w:hAnsi="Courier New" w:cs="Courier New"/>
+        </w:rPr>
+        <w:tab/>
+      </w:r>
+      <w:r>
+        <w:rPr>
+          <w:rFonts w:ascii="Courier New" w:hAnsi="Courier New" w:cs="Courier New"/>
+        </w:rPr>
+        <w:tab/>
+        <w:t>- 1</w:t>
+      </w:r>
+    </w:p>
+    <w:p>
+      <w:pPr>
+        <w:pStyle w:val="PlainText"/>
+        <w:rPr>
+          <w:rFonts w:ascii="Courier New" w:hAnsi="Courier New" w:cs="Courier New"/>
+        </w:rPr>
+      </w:pPr>
+      <w:r>
+        <w:rPr>
+          <w:rFonts w:ascii="Courier New" w:hAnsi="Courier New" w:cs="Courier New"/>
+        </w:rPr>
+        <w:t>Number of KGs</w:t>
+      </w:r>
+      <w:r>
+        <w:rPr>
+          <w:rFonts w:ascii="Courier New" w:hAnsi="Courier New" w:cs="Courier New"/>
+        </w:rPr>
+        <w:tab/>
+      </w:r>
+      <w:r>
+        <w:rPr>
+          <w:rFonts w:ascii="Courier New" w:hAnsi="Courier New" w:cs="Courier New"/>
+        </w:rPr>
+        <w:tab/>
+      </w:r>
+      <w:r>
+        <w:rPr>
+          <w:rFonts w:ascii="Courier New" w:hAnsi="Courier New" w:cs="Courier New"/>
+        </w:rPr>
+        <w:tab/>
+        <w:t>- 100</w:t>
+      </w:r>
+    </w:p>
+    <w:p>
+      <w:pPr>
+        <w:pStyle w:val="PlainText"/>
+        <w:rPr>
+          <w:rFonts w:ascii="Courier New" w:hAnsi="Courier New" w:cs="Courier New"/>
+        </w:rPr>
+      </w:pPr>
+      <w:r>
+        <w:rPr>
+          <w:rFonts w:ascii="Courier New" w:hAnsi="Courier New" w:cs="Courier New"/>
+        </w:rPr>
+        <w:t>Rate</w:t>
+      </w:r>
+      <w:r>
+        <w:rPr>
+          <w:rFonts w:ascii="Courier New" w:hAnsi="Courier New" w:cs="Courier New"/>
+        </w:rPr>
+        <w:tab/>
+      </w:r>
+      <w:r>
+        <w:rPr>
+          <w:rFonts w:ascii="Courier New" w:hAnsi="Courier New" w:cs="Courier New"/>
+        </w:rPr>
+        <w:tab/>
+      </w:r>
+      <w:r>
+        <w:rPr>
+          <w:rFonts w:ascii="Courier New" w:hAnsi="Courier New" w:cs="Courier New"/>
+        </w:rPr>
+        <w:tab/>
+      </w:r>
+      <w:r>
+        <w:rPr>
+          <w:rFonts w:ascii="Courier New" w:hAnsi="Courier New" w:cs="Courier New"/>
+        </w:rPr>
+        <w:tab/>
+      </w:r>
+      <w:r>
+        <w:rPr>
+          <w:rFonts w:ascii="Courier New" w:hAnsi="Courier New" w:cs="Courier New"/>
+        </w:rPr>
+        <w:tab/>
+        <w:t>- 10</w:t>
+      </w:r>
+    </w:p>
+    <w:p>
+      <w:pPr>
+        <w:pStyle w:val="PlainText"/>
+        <w:rPr>
+          <w:rFonts w:ascii="Courier New" w:hAnsi="Courier New" w:cs="Courier New"/>
+        </w:rPr>
+      </w:pPr>
+      <w:r>
+        <w:rPr>
+          <w:rFonts w:ascii="Courier New" w:hAnsi="Courier New" w:cs="Courier New"/>
+        </w:rPr>
+        <w:t>Total Price</w:t>
+      </w:r>
+      <w:r>
+        <w:rPr>
+          <w:rFonts w:ascii="Courier New" w:hAnsi="Courier New" w:cs="Courier New"/>
+        </w:rPr>
+        <w:tab/>
+      </w:r>
+      <w:r>
+        <w:rPr>
+          <w:rFonts w:ascii="Courier New" w:hAnsi="Courier New" w:cs="Courier New"/>
+        </w:rPr>
+        <w:tab/>
+      </w:r>
+      <w:r>
+        <w:rPr>
+          <w:rFonts w:ascii="Courier New" w:hAnsi="Courier New" w:cs="Courier New"/>
+        </w:rPr>
+        <w:tab/>
+      </w:r>
+      <w:r>
+        <w:rPr>
+          <w:rFonts w:ascii="Courier New" w:hAnsi="Courier New" w:cs="Courier New"/>
+        </w:rPr>
+        <w:tab/>
+        <w:t>- 1000.0</w:t>
+      </w:r>
+    </w:p>
+    <w:p>
+      <w:pPr>
+        <w:pStyle w:val="PlainText"/>
+        <w:rPr>
+          <w:rFonts w:ascii="Courier New" w:hAnsi="Courier New" w:cs="Courier New"/>
+          <w:b/>
+        </w:rPr>
+      </w:pPr>
+      <w:r>
+        <w:rPr>
+          <w:rFonts w:ascii="Courier New" w:hAnsi="Courier New" w:cs="Courier New"/>
+          <w:b/>
+        </w:rPr>
+        <w:t>Amount balance</w:t>
+      </w:r>
+      <w:r>
+        <w:rPr>
+          <w:rFonts w:ascii="Courier New" w:hAnsi="Courier New" w:cs="Courier New"/>
+          <w:b/>
+        </w:rPr>
+        <w:tab/>
+      </w:r>
+      <w:r>
+        <w:rPr>
+          <w:rFonts w:ascii="Courier New" w:hAnsi="Courier New" w:cs="Courier New"/>
+          <w:b/>
+        </w:rPr>
+        <w:tab/>
+      </w:r>
+      <w:r>
+        <w:rPr>
+          <w:rFonts w:ascii="Courier New" w:hAnsi="Courier New" w:cs="Courier New"/>
+          <w:b/>
+        </w:rPr>
+        <w:tab/>
+        <w:t>- 34996.5</w:t>
+      </w:r>
+    </w:p>
+    <w:p>
+      <w:pPr>
+        <w:pStyle w:val="PlainText"/>
+        <w:rPr>
+          <w:rFonts w:ascii="Courier New" w:hAnsi="Courier New" w:cs="Courier New"/>
+        </w:rPr>
+      </w:pPr>
+    </w:p>
+    <w:p>
+      <w:pPr>
+        <w:pStyle w:val="PlainText"/>
+        <w:rPr>
+          <w:rFonts w:ascii="Courier New" w:hAnsi="Courier New" w:cs="Courier New"/>
+          <w:b/>
+        </w:rPr>
+      </w:pPr>
     </w:p>
     <w:p>
       <w:pPr>

</xml_diff>

<commit_message>
23/02/2018 MAMATHA CHICK IN
</commit_message>
<xml_diff>
--- a/customer _details/GANGAMMA/SEP/KUNIGAL/KGR/PURCHASE DETAILS.docx
+++ b/customer _details/GANGAMMA/SEP/KUNIGAL/KGR/PURCHASE DETAILS.docx
@@ -47487,13 +47487,7 @@
         <w:rPr>
           <w:rFonts w:ascii="Courier New" w:hAnsi="Courier New" w:cs="Courier New"/>
         </w:rPr>
-        <w:t>TUE Feb 20</w:t>
-      </w:r>
-      <w:r>
-        <w:rPr>
-          <w:rFonts w:ascii="Courier New" w:hAnsi="Courier New" w:cs="Courier New"/>
-        </w:rPr>
-        <w:t xml:space="preserve"> 10:51:34 PST 2018</w:t>
+        <w:t>TUE Feb 20 10:51:34 PST 2018</w:t>
       </w:r>
     </w:p>
     <w:p>
@@ -47814,6 +47808,371 @@
         <w:tab/>
         <w:t>- 44440.5</w:t>
       </w:r>
+    </w:p>
+    <w:p>
+      <w:pPr>
+        <w:pStyle w:val="PlainText"/>
+        <w:rPr>
+          <w:rFonts w:ascii="Courier New" w:hAnsi="Courier New" w:cs="Courier New"/>
+          <w:b/>
+        </w:rPr>
+      </w:pPr>
+    </w:p>
+    <w:p>
+      <w:pPr>
+        <w:pStyle w:val="PlainText"/>
+        <w:rPr>
+          <w:rFonts w:ascii="Courier New" w:hAnsi="Courier New" w:cs="Courier New"/>
+        </w:rPr>
+      </w:pPr>
+      <w:r>
+        <w:rPr>
+          <w:rFonts w:ascii="Courier New" w:hAnsi="Courier New" w:cs="Courier New"/>
+        </w:rPr>
+        <w:t>THU Feb 22</w:t>
+      </w:r>
+      <w:r>
+        <w:rPr>
+          <w:rFonts w:ascii="Courier New" w:hAnsi="Courier New" w:cs="Courier New"/>
+        </w:rPr>
+        <w:t xml:space="preserve"> 11:24:41 PST 2018</w:t>
+      </w:r>
+    </w:p>
+    <w:p>
+      <w:pPr>
+        <w:pStyle w:val="PlainText"/>
+        <w:rPr>
+          <w:rFonts w:ascii="Courier New" w:hAnsi="Courier New" w:cs="Courier New"/>
+        </w:rPr>
+      </w:pPr>
+      <w:r>
+        <w:rPr>
+          <w:rFonts w:ascii="Courier New" w:hAnsi="Courier New" w:cs="Courier New"/>
+        </w:rPr>
+        <w:t>Person Name</w:t>
+      </w:r>
+      <w:r>
+        <w:rPr>
+          <w:rFonts w:ascii="Courier New" w:hAnsi="Courier New" w:cs="Courier New"/>
+        </w:rPr>
+        <w:tab/>
+      </w:r>
+      <w:r>
+        <w:rPr>
+          <w:rFonts w:ascii="Courier New" w:hAnsi="Courier New" w:cs="Courier New"/>
+        </w:rPr>
+        <w:tab/>
+      </w:r>
+      <w:r>
+        <w:rPr>
+          <w:rFonts w:ascii="Courier New" w:hAnsi="Courier New" w:cs="Courier New"/>
+        </w:rPr>
+        <w:tab/>
+      </w:r>
+      <w:r>
+        <w:rPr>
+          <w:rFonts w:ascii="Courier New" w:hAnsi="Courier New" w:cs="Courier New"/>
+        </w:rPr>
+        <w:tab/>
+        <w:t>- KGR</w:t>
+      </w:r>
+    </w:p>
+    <w:p>
+      <w:pPr>
+        <w:pStyle w:val="PlainText"/>
+        <w:rPr>
+          <w:rFonts w:ascii="Courier New" w:hAnsi="Courier New" w:cs="Courier New"/>
+        </w:rPr>
+      </w:pPr>
+      <w:r>
+        <w:rPr>
+          <w:rFonts w:ascii="Courier New" w:hAnsi="Courier New" w:cs="Courier New"/>
+        </w:rPr>
+        <w:t>Bill number</w:t>
+      </w:r>
+      <w:r>
+        <w:rPr>
+          <w:rFonts w:ascii="Courier New" w:hAnsi="Courier New" w:cs="Courier New"/>
+        </w:rPr>
+        <w:tab/>
+      </w:r>
+      <w:r>
+        <w:rPr>
+          <w:rFonts w:ascii="Courier New" w:hAnsi="Courier New" w:cs="Courier New"/>
+        </w:rPr>
+        <w:tab/>
+      </w:r>
+      <w:r>
+        <w:rPr>
+          <w:rFonts w:ascii="Courier New" w:hAnsi="Courier New" w:cs="Courier New"/>
+        </w:rPr>
+        <w:tab/>
+      </w:r>
+      <w:r>
+        <w:rPr>
+          <w:rFonts w:ascii="Courier New" w:hAnsi="Courier New" w:cs="Courier New"/>
+        </w:rPr>
+        <w:tab/>
+        <w:t>- 3411</w:t>
+      </w:r>
+    </w:p>
+    <w:p>
+      <w:pPr>
+        <w:pStyle w:val="PlainText"/>
+        <w:rPr>
+          <w:rFonts w:ascii="Courier New" w:hAnsi="Courier New" w:cs="Courier New"/>
+        </w:rPr>
+      </w:pPr>
+      <w:r>
+        <w:rPr>
+          <w:rFonts w:ascii="Courier New" w:hAnsi="Courier New" w:cs="Courier New"/>
+        </w:rPr>
+        <w:t>---------------------------------------------------------------</w:t>
+      </w:r>
+    </w:p>
+    <w:p>
+      <w:pPr>
+        <w:pStyle w:val="PlainText"/>
+        <w:rPr>
+          <w:rFonts w:ascii="Courier New" w:hAnsi="Courier New" w:cs="Courier New"/>
+        </w:rPr>
+      </w:pPr>
+      <w:r>
+        <w:rPr>
+          <w:rFonts w:ascii="Courier New" w:hAnsi="Courier New" w:cs="Courier New"/>
+        </w:rPr>
+        <w:t>Item Name</w:t>
+      </w:r>
+      <w:r>
+        <w:rPr>
+          <w:rFonts w:ascii="Courier New" w:hAnsi="Courier New" w:cs="Courier New"/>
+        </w:rPr>
+        <w:tab/>
+      </w:r>
+      <w:r>
+        <w:rPr>
+          <w:rFonts w:ascii="Courier New" w:hAnsi="Courier New" w:cs="Courier New"/>
+        </w:rPr>
+        <w:tab/>
+      </w:r>
+      <w:r>
+        <w:rPr>
+          <w:rFonts w:ascii="Courier New" w:hAnsi="Courier New" w:cs="Courier New"/>
+        </w:rPr>
+        <w:tab/>
+      </w:r>
+      <w:r>
+        <w:rPr>
+          <w:rFonts w:ascii="Courier New" w:hAnsi="Courier New" w:cs="Courier New"/>
+        </w:rPr>
+        <w:tab/>
+        <w:t>- CARROT EVE</w:t>
+      </w:r>
+    </w:p>
+    <w:p>
+      <w:pPr>
+        <w:pStyle w:val="PlainText"/>
+        <w:rPr>
+          <w:rFonts w:ascii="Courier New" w:hAnsi="Courier New" w:cs="Courier New"/>
+        </w:rPr>
+      </w:pPr>
+      <w:r>
+        <w:rPr>
+          <w:rFonts w:ascii="Courier New" w:hAnsi="Courier New" w:cs="Courier New"/>
+        </w:rPr>
+        <w:t>Number of Pockets</w:t>
+      </w:r>
+      <w:r>
+        <w:rPr>
+          <w:rFonts w:ascii="Courier New" w:hAnsi="Courier New" w:cs="Courier New"/>
+        </w:rPr>
+        <w:tab/>
+      </w:r>
+      <w:r>
+        <w:rPr>
+          <w:rFonts w:ascii="Courier New" w:hAnsi="Courier New" w:cs="Courier New"/>
+        </w:rPr>
+        <w:tab/>
+      </w:r>
+      <w:r>
+        <w:rPr>
+          <w:rFonts w:ascii="Courier New" w:hAnsi="Courier New" w:cs="Courier New"/>
+        </w:rPr>
+        <w:tab/>
+        <w:t>- 1</w:t>
+      </w:r>
+    </w:p>
+    <w:p>
+      <w:pPr>
+        <w:pStyle w:val="PlainText"/>
+        <w:rPr>
+          <w:rFonts w:ascii="Courier New" w:hAnsi="Courier New" w:cs="Courier New"/>
+        </w:rPr>
+      </w:pPr>
+      <w:r>
+        <w:rPr>
+          <w:rFonts w:ascii="Courier New" w:hAnsi="Courier New" w:cs="Courier New"/>
+        </w:rPr>
+        <w:t>Number of KGs</w:t>
+      </w:r>
+      <w:r>
+        <w:rPr>
+          <w:rFonts w:ascii="Courier New" w:hAnsi="Courier New" w:cs="Courier New"/>
+        </w:rPr>
+        <w:tab/>
+      </w:r>
+      <w:r>
+        <w:rPr>
+          <w:rFonts w:ascii="Courier New" w:hAnsi="Courier New" w:cs="Courier New"/>
+        </w:rPr>
+        <w:tab/>
+      </w:r>
+      <w:r>
+        <w:rPr>
+          <w:rFonts w:ascii="Courier New" w:hAnsi="Courier New" w:cs="Courier New"/>
+        </w:rPr>
+        <w:tab/>
+        <w:t>- 102</w:t>
+      </w:r>
+    </w:p>
+    <w:p>
+      <w:pPr>
+        <w:pStyle w:val="PlainText"/>
+        <w:rPr>
+          <w:rFonts w:ascii="Courier New" w:hAnsi="Courier New" w:cs="Courier New"/>
+        </w:rPr>
+      </w:pPr>
+      <w:r>
+        <w:rPr>
+          <w:rFonts w:ascii="Courier New" w:hAnsi="Courier New" w:cs="Courier New"/>
+        </w:rPr>
+        <w:t>Rate</w:t>
+      </w:r>
+      <w:r>
+        <w:rPr>
+          <w:rFonts w:ascii="Courier New" w:hAnsi="Courier New" w:cs="Courier New"/>
+        </w:rPr>
+        <w:tab/>
+      </w:r>
+      <w:r>
+        <w:rPr>
+          <w:rFonts w:ascii="Courier New" w:hAnsi="Courier New" w:cs="Courier New"/>
+        </w:rPr>
+        <w:tab/>
+      </w:r>
+      <w:r>
+        <w:rPr>
+          <w:rFonts w:ascii="Courier New" w:hAnsi="Courier New" w:cs="Courier New"/>
+        </w:rPr>
+        <w:tab/>
+      </w:r>
+      <w:r>
+        <w:rPr>
+          <w:rFonts w:ascii="Courier New" w:hAnsi="Courier New" w:cs="Courier New"/>
+        </w:rPr>
+        <w:tab/>
+      </w:r>
+      <w:r>
+        <w:rPr>
+          <w:rFonts w:ascii="Courier New" w:hAnsi="Courier New" w:cs="Courier New"/>
+        </w:rPr>
+        <w:tab/>
+        <w:t>- 9</w:t>
+      </w:r>
+    </w:p>
+    <w:p>
+      <w:pPr>
+        <w:pStyle w:val="PlainText"/>
+        <w:rPr>
+          <w:rFonts w:ascii="Courier New" w:hAnsi="Courier New" w:cs="Courier New"/>
+        </w:rPr>
+      </w:pPr>
+      <w:r>
+        <w:rPr>
+          <w:rFonts w:ascii="Courier New" w:hAnsi="Courier New" w:cs="Courier New"/>
+        </w:rPr>
+        <w:t>Total Price</w:t>
+      </w:r>
+      <w:r>
+        <w:rPr>
+          <w:rFonts w:ascii="Courier New" w:hAnsi="Courier New" w:cs="Courier New"/>
+        </w:rPr>
+        <w:tab/>
+      </w:r>
+      <w:r>
+        <w:rPr>
+          <w:rFonts w:ascii="Courier New" w:hAnsi="Courier New" w:cs="Courier New"/>
+        </w:rPr>
+        <w:tab/>
+      </w:r>
+      <w:r>
+        <w:rPr>
+          <w:rFonts w:ascii="Courier New" w:hAnsi="Courier New" w:cs="Courier New"/>
+        </w:rPr>
+        <w:tab/>
+      </w:r>
+      <w:r>
+        <w:rPr>
+          <w:rFonts w:ascii="Courier New" w:hAnsi="Courier New" w:cs="Courier New"/>
+        </w:rPr>
+        <w:tab/>
+        <w:t>- 918.0</w:t>
+      </w:r>
+    </w:p>
+    <w:p>
+      <w:pPr>
+        <w:pStyle w:val="PlainText"/>
+        <w:rPr>
+          <w:rFonts w:ascii="Courier New" w:hAnsi="Courier New" w:cs="Courier New"/>
+          <w:b/>
+        </w:rPr>
+      </w:pPr>
+      <w:r>
+        <w:rPr>
+          <w:rFonts w:ascii="Courier New" w:hAnsi="Courier New" w:cs="Courier New"/>
+          <w:b/>
+        </w:rPr>
+        <w:t>Amount balance</w:t>
+      </w:r>
+      <w:r>
+        <w:rPr>
+          <w:rFonts w:ascii="Courier New" w:hAnsi="Courier New" w:cs="Courier New"/>
+          <w:b/>
+        </w:rPr>
+        <w:tab/>
+      </w:r>
+      <w:r>
+        <w:rPr>
+          <w:rFonts w:ascii="Courier New" w:hAnsi="Courier New" w:cs="Courier New"/>
+          <w:b/>
+        </w:rPr>
+        <w:tab/>
+      </w:r>
+      <w:r>
+        <w:rPr>
+          <w:rFonts w:ascii="Courier New" w:hAnsi="Courier New" w:cs="Courier New"/>
+          <w:b/>
+        </w:rPr>
+        <w:tab/>
+        <w:t>- 45358.5</w:t>
+      </w:r>
+    </w:p>
+    <w:p>
+      <w:pPr>
+        <w:pStyle w:val="PlainText"/>
+        <w:rPr>
+          <w:rFonts w:ascii="Courier New" w:hAnsi="Courier New" w:cs="Courier New"/>
+        </w:rPr>
+      </w:pPr>
+    </w:p>
+    <w:p>
+      <w:pPr>
+        <w:pStyle w:val="PlainText"/>
+        <w:rPr>
+          <w:rFonts w:ascii="Courier New" w:hAnsi="Courier New" w:cs="Courier New"/>
+          <w:b/>
+        </w:rPr>
+      </w:pPr>
     </w:p>
     <w:p>
       <w:pPr>

</xml_diff>

<commit_message>
24/02/2018 MAMATHA CHICK IN
</commit_message>
<xml_diff>
--- a/customer _details/GANGAMMA/SEP/KUNIGAL/KGR/PURCHASE DETAILS.docx
+++ b/customer _details/GANGAMMA/SEP/KUNIGAL/KGR/PURCHASE DETAILS.docx
@@ -47829,13 +47829,7 @@
         <w:rPr>
           <w:rFonts w:ascii="Courier New" w:hAnsi="Courier New" w:cs="Courier New"/>
         </w:rPr>
-        <w:t>THU Feb 22</w:t>
-      </w:r>
-      <w:r>
-        <w:rPr>
-          <w:rFonts w:ascii="Courier New" w:hAnsi="Courier New" w:cs="Courier New"/>
-        </w:rPr>
-        <w:t xml:space="preserve"> 11:24:41 PST 2018</w:t>
+        <w:t>THU Feb 22 11:24:41 PST 2018</w:t>
       </w:r>
     </w:p>
     <w:p>
@@ -48156,6 +48150,371 @@
         <w:tab/>
         <w:t>- 45358.5</w:t>
       </w:r>
+    </w:p>
+    <w:p>
+      <w:pPr>
+        <w:pStyle w:val="PlainText"/>
+        <w:rPr>
+          <w:rFonts w:ascii="Courier New" w:hAnsi="Courier New" w:cs="Courier New"/>
+          <w:b/>
+        </w:rPr>
+      </w:pPr>
+    </w:p>
+    <w:p>
+      <w:pPr>
+        <w:pStyle w:val="PlainText"/>
+        <w:rPr>
+          <w:rFonts w:ascii="Courier New" w:hAnsi="Courier New" w:cs="Courier New"/>
+        </w:rPr>
+      </w:pPr>
+      <w:r>
+        <w:rPr>
+          <w:rFonts w:ascii="Courier New" w:hAnsi="Courier New" w:cs="Courier New"/>
+        </w:rPr>
+        <w:t>FRI Feb 23</w:t>
+      </w:r>
+      <w:r>
+        <w:rPr>
+          <w:rFonts w:ascii="Courier New" w:hAnsi="Courier New" w:cs="Courier New"/>
+        </w:rPr>
+        <w:t xml:space="preserve"> 10:22:18 PST 2018</w:t>
+      </w:r>
+    </w:p>
+    <w:p>
+      <w:pPr>
+        <w:pStyle w:val="PlainText"/>
+        <w:rPr>
+          <w:rFonts w:ascii="Courier New" w:hAnsi="Courier New" w:cs="Courier New"/>
+        </w:rPr>
+      </w:pPr>
+      <w:r>
+        <w:rPr>
+          <w:rFonts w:ascii="Courier New" w:hAnsi="Courier New" w:cs="Courier New"/>
+        </w:rPr>
+        <w:t>Person Name</w:t>
+      </w:r>
+      <w:r>
+        <w:rPr>
+          <w:rFonts w:ascii="Courier New" w:hAnsi="Courier New" w:cs="Courier New"/>
+        </w:rPr>
+        <w:tab/>
+      </w:r>
+      <w:r>
+        <w:rPr>
+          <w:rFonts w:ascii="Courier New" w:hAnsi="Courier New" w:cs="Courier New"/>
+        </w:rPr>
+        <w:tab/>
+      </w:r>
+      <w:r>
+        <w:rPr>
+          <w:rFonts w:ascii="Courier New" w:hAnsi="Courier New" w:cs="Courier New"/>
+        </w:rPr>
+        <w:tab/>
+      </w:r>
+      <w:r>
+        <w:rPr>
+          <w:rFonts w:ascii="Courier New" w:hAnsi="Courier New" w:cs="Courier New"/>
+        </w:rPr>
+        <w:tab/>
+        <w:t>- KGR</w:t>
+      </w:r>
+    </w:p>
+    <w:p>
+      <w:pPr>
+        <w:pStyle w:val="PlainText"/>
+        <w:rPr>
+          <w:rFonts w:ascii="Courier New" w:hAnsi="Courier New" w:cs="Courier New"/>
+        </w:rPr>
+      </w:pPr>
+      <w:r>
+        <w:rPr>
+          <w:rFonts w:ascii="Courier New" w:hAnsi="Courier New" w:cs="Courier New"/>
+        </w:rPr>
+        <w:t>Bill number</w:t>
+      </w:r>
+      <w:r>
+        <w:rPr>
+          <w:rFonts w:ascii="Courier New" w:hAnsi="Courier New" w:cs="Courier New"/>
+        </w:rPr>
+        <w:tab/>
+      </w:r>
+      <w:r>
+        <w:rPr>
+          <w:rFonts w:ascii="Courier New" w:hAnsi="Courier New" w:cs="Courier New"/>
+        </w:rPr>
+        <w:tab/>
+      </w:r>
+      <w:r>
+        <w:rPr>
+          <w:rFonts w:ascii="Courier New" w:hAnsi="Courier New" w:cs="Courier New"/>
+        </w:rPr>
+        <w:tab/>
+      </w:r>
+      <w:r>
+        <w:rPr>
+          <w:rFonts w:ascii="Courier New" w:hAnsi="Courier New" w:cs="Courier New"/>
+        </w:rPr>
+        <w:tab/>
+        <w:t>- 3437</w:t>
+      </w:r>
+    </w:p>
+    <w:p>
+      <w:pPr>
+        <w:pStyle w:val="PlainText"/>
+        <w:rPr>
+          <w:rFonts w:ascii="Courier New" w:hAnsi="Courier New" w:cs="Courier New"/>
+        </w:rPr>
+      </w:pPr>
+      <w:r>
+        <w:rPr>
+          <w:rFonts w:ascii="Courier New" w:hAnsi="Courier New" w:cs="Courier New"/>
+        </w:rPr>
+        <w:t>---------------------------------------------------------------</w:t>
+      </w:r>
+    </w:p>
+    <w:p>
+      <w:pPr>
+        <w:pStyle w:val="PlainText"/>
+        <w:rPr>
+          <w:rFonts w:ascii="Courier New" w:hAnsi="Courier New" w:cs="Courier New"/>
+        </w:rPr>
+      </w:pPr>
+      <w:r>
+        <w:rPr>
+          <w:rFonts w:ascii="Courier New" w:hAnsi="Courier New" w:cs="Courier New"/>
+        </w:rPr>
+        <w:t>Item Name</w:t>
+      </w:r>
+      <w:r>
+        <w:rPr>
+          <w:rFonts w:ascii="Courier New" w:hAnsi="Courier New" w:cs="Courier New"/>
+        </w:rPr>
+        <w:tab/>
+      </w:r>
+      <w:r>
+        <w:rPr>
+          <w:rFonts w:ascii="Courier New" w:hAnsi="Courier New" w:cs="Courier New"/>
+        </w:rPr>
+        <w:tab/>
+      </w:r>
+      <w:r>
+        <w:rPr>
+          <w:rFonts w:ascii="Courier New" w:hAnsi="Courier New" w:cs="Courier New"/>
+        </w:rPr>
+        <w:tab/>
+      </w:r>
+      <w:r>
+        <w:rPr>
+          <w:rFonts w:ascii="Courier New" w:hAnsi="Courier New" w:cs="Courier New"/>
+        </w:rPr>
+        <w:tab/>
+        <w:t>- CARROT</w:t>
+      </w:r>
+    </w:p>
+    <w:p>
+      <w:pPr>
+        <w:pStyle w:val="PlainText"/>
+        <w:rPr>
+          <w:rFonts w:ascii="Courier New" w:hAnsi="Courier New" w:cs="Courier New"/>
+        </w:rPr>
+      </w:pPr>
+      <w:r>
+        <w:rPr>
+          <w:rFonts w:ascii="Courier New" w:hAnsi="Courier New" w:cs="Courier New"/>
+        </w:rPr>
+        <w:t>Number of Pockets</w:t>
+      </w:r>
+      <w:r>
+        <w:rPr>
+          <w:rFonts w:ascii="Courier New" w:hAnsi="Courier New" w:cs="Courier New"/>
+        </w:rPr>
+        <w:tab/>
+      </w:r>
+      <w:r>
+        <w:rPr>
+          <w:rFonts w:ascii="Courier New" w:hAnsi="Courier New" w:cs="Courier New"/>
+        </w:rPr>
+        <w:tab/>
+      </w:r>
+      <w:r>
+        <w:rPr>
+          <w:rFonts w:ascii="Courier New" w:hAnsi="Courier New" w:cs="Courier New"/>
+        </w:rPr>
+        <w:tab/>
+        <w:t>- 1</w:t>
+      </w:r>
+    </w:p>
+    <w:p>
+      <w:pPr>
+        <w:pStyle w:val="PlainText"/>
+        <w:rPr>
+          <w:rFonts w:ascii="Courier New" w:hAnsi="Courier New" w:cs="Courier New"/>
+        </w:rPr>
+      </w:pPr>
+      <w:r>
+        <w:rPr>
+          <w:rFonts w:ascii="Courier New" w:hAnsi="Courier New" w:cs="Courier New"/>
+        </w:rPr>
+        <w:t>Number of KGs</w:t>
+      </w:r>
+      <w:r>
+        <w:rPr>
+          <w:rFonts w:ascii="Courier New" w:hAnsi="Courier New" w:cs="Courier New"/>
+        </w:rPr>
+        <w:tab/>
+      </w:r>
+      <w:r>
+        <w:rPr>
+          <w:rFonts w:ascii="Courier New" w:hAnsi="Courier New" w:cs="Courier New"/>
+        </w:rPr>
+        <w:tab/>
+      </w:r>
+      <w:r>
+        <w:rPr>
+          <w:rFonts w:ascii="Courier New" w:hAnsi="Courier New" w:cs="Courier New"/>
+        </w:rPr>
+        <w:tab/>
+        <w:t>- 106</w:t>
+      </w:r>
+    </w:p>
+    <w:p>
+      <w:pPr>
+        <w:pStyle w:val="PlainText"/>
+        <w:rPr>
+          <w:rFonts w:ascii="Courier New" w:hAnsi="Courier New" w:cs="Courier New"/>
+        </w:rPr>
+      </w:pPr>
+      <w:r>
+        <w:rPr>
+          <w:rFonts w:ascii="Courier New" w:hAnsi="Courier New" w:cs="Courier New"/>
+        </w:rPr>
+        <w:t>Rate</w:t>
+      </w:r>
+      <w:r>
+        <w:rPr>
+          <w:rFonts w:ascii="Courier New" w:hAnsi="Courier New" w:cs="Courier New"/>
+        </w:rPr>
+        <w:tab/>
+      </w:r>
+      <w:r>
+        <w:rPr>
+          <w:rFonts w:ascii="Courier New" w:hAnsi="Courier New" w:cs="Courier New"/>
+        </w:rPr>
+        <w:tab/>
+      </w:r>
+      <w:r>
+        <w:rPr>
+          <w:rFonts w:ascii="Courier New" w:hAnsi="Courier New" w:cs="Courier New"/>
+        </w:rPr>
+        <w:tab/>
+      </w:r>
+      <w:r>
+        <w:rPr>
+          <w:rFonts w:ascii="Courier New" w:hAnsi="Courier New" w:cs="Courier New"/>
+        </w:rPr>
+        <w:tab/>
+      </w:r>
+      <w:r>
+        <w:rPr>
+          <w:rFonts w:ascii="Courier New" w:hAnsi="Courier New" w:cs="Courier New"/>
+        </w:rPr>
+        <w:tab/>
+        <w:t>- 9</w:t>
+      </w:r>
+    </w:p>
+    <w:p>
+      <w:pPr>
+        <w:pStyle w:val="PlainText"/>
+        <w:rPr>
+          <w:rFonts w:ascii="Courier New" w:hAnsi="Courier New" w:cs="Courier New"/>
+        </w:rPr>
+      </w:pPr>
+      <w:r>
+        <w:rPr>
+          <w:rFonts w:ascii="Courier New" w:hAnsi="Courier New" w:cs="Courier New"/>
+        </w:rPr>
+        <w:t>Total Price</w:t>
+      </w:r>
+      <w:r>
+        <w:rPr>
+          <w:rFonts w:ascii="Courier New" w:hAnsi="Courier New" w:cs="Courier New"/>
+        </w:rPr>
+        <w:tab/>
+      </w:r>
+      <w:r>
+        <w:rPr>
+          <w:rFonts w:ascii="Courier New" w:hAnsi="Courier New" w:cs="Courier New"/>
+        </w:rPr>
+        <w:tab/>
+      </w:r>
+      <w:r>
+        <w:rPr>
+          <w:rFonts w:ascii="Courier New" w:hAnsi="Courier New" w:cs="Courier New"/>
+        </w:rPr>
+        <w:tab/>
+      </w:r>
+      <w:r>
+        <w:rPr>
+          <w:rFonts w:ascii="Courier New" w:hAnsi="Courier New" w:cs="Courier New"/>
+        </w:rPr>
+        <w:tab/>
+        <w:t>- 954.0</w:t>
+      </w:r>
+    </w:p>
+    <w:p>
+      <w:pPr>
+        <w:pStyle w:val="PlainText"/>
+        <w:rPr>
+          <w:rFonts w:ascii="Courier New" w:hAnsi="Courier New" w:cs="Courier New"/>
+          <w:b/>
+        </w:rPr>
+      </w:pPr>
+      <w:r>
+        <w:rPr>
+          <w:rFonts w:ascii="Courier New" w:hAnsi="Courier New" w:cs="Courier New"/>
+          <w:b/>
+        </w:rPr>
+        <w:t>Amount balance</w:t>
+      </w:r>
+      <w:r>
+        <w:rPr>
+          <w:rFonts w:ascii="Courier New" w:hAnsi="Courier New" w:cs="Courier New"/>
+          <w:b/>
+        </w:rPr>
+        <w:tab/>
+      </w:r>
+      <w:r>
+        <w:rPr>
+          <w:rFonts w:ascii="Courier New" w:hAnsi="Courier New" w:cs="Courier New"/>
+          <w:b/>
+        </w:rPr>
+        <w:tab/>
+      </w:r>
+      <w:r>
+        <w:rPr>
+          <w:rFonts w:ascii="Courier New" w:hAnsi="Courier New" w:cs="Courier New"/>
+          <w:b/>
+        </w:rPr>
+        <w:tab/>
+        <w:t>- 46312.5</w:t>
+      </w:r>
+    </w:p>
+    <w:p>
+      <w:pPr>
+        <w:pStyle w:val="PlainText"/>
+        <w:rPr>
+          <w:rFonts w:ascii="Courier New" w:hAnsi="Courier New" w:cs="Courier New"/>
+        </w:rPr>
+      </w:pPr>
+    </w:p>
+    <w:p>
+      <w:pPr>
+        <w:pStyle w:val="PlainText"/>
+        <w:rPr>
+          <w:rFonts w:ascii="Courier New" w:hAnsi="Courier New" w:cs="Courier New"/>
+          <w:b/>
+        </w:rPr>
+      </w:pPr>
     </w:p>
     <w:p>
       <w:pPr>

</xml_diff>

<commit_message>
26/02/2018 MAMATHA CHICK IN
</commit_message>
<xml_diff>
--- a/customer _details/GANGAMMA/SEP/KUNIGAL/KGR/PURCHASE DETAILS.docx
+++ b/customer _details/GANGAMMA/SEP/KUNIGAL/KGR/PURCHASE DETAILS.docx
@@ -48513,13 +48513,7 @@
         <w:rPr>
           <w:rFonts w:ascii="Courier New" w:hAnsi="Courier New" w:cs="Courier New"/>
         </w:rPr>
-        <w:t>SAT Feb 24</w:t>
-      </w:r>
-      <w:r>
-        <w:rPr>
-          <w:rFonts w:ascii="Courier New" w:hAnsi="Courier New" w:cs="Courier New"/>
-        </w:rPr>
-        <w:t xml:space="preserve"> 11:16:12 PST 2018</w:t>
+        <w:t>SAT Feb 24 11:16:12 PST 2018</w:t>
       </w:r>
     </w:p>
     <w:p>
@@ -49655,6 +49649,369 @@
         <w:tab/>
         <w:t>- CASH</w:t>
       </w:r>
+    </w:p>
+    <w:p>
+      <w:pPr>
+        <w:pStyle w:val="PlainText"/>
+        <w:rPr>
+          <w:rFonts w:ascii="Courier New" w:hAnsi="Courier New" w:cs="Courier New"/>
+        </w:rPr>
+      </w:pPr>
+    </w:p>
+    <w:p>
+      <w:pPr>
+        <w:pStyle w:val="PlainText"/>
+        <w:rPr>
+          <w:rFonts w:ascii="Courier New" w:hAnsi="Courier New" w:cs="Courier New"/>
+        </w:rPr>
+      </w:pPr>
+      <w:r>
+        <w:rPr>
+          <w:rFonts w:ascii="Courier New" w:hAnsi="Courier New" w:cs="Courier New"/>
+        </w:rPr>
+        <w:t>SUN Feb 25</w:t>
+      </w:r>
+      <w:r>
+        <w:rPr>
+          <w:rFonts w:ascii="Courier New" w:hAnsi="Courier New" w:cs="Courier New"/>
+        </w:rPr>
+        <w:t xml:space="preserve"> 10:48:24 PST 2018</w:t>
+      </w:r>
+    </w:p>
+    <w:p>
+      <w:pPr>
+        <w:pStyle w:val="PlainText"/>
+        <w:rPr>
+          <w:rFonts w:ascii="Courier New" w:hAnsi="Courier New" w:cs="Courier New"/>
+        </w:rPr>
+      </w:pPr>
+      <w:r>
+        <w:rPr>
+          <w:rFonts w:ascii="Courier New" w:hAnsi="Courier New" w:cs="Courier New"/>
+        </w:rPr>
+        <w:t>Person Name</w:t>
+      </w:r>
+      <w:r>
+        <w:rPr>
+          <w:rFonts w:ascii="Courier New" w:hAnsi="Courier New" w:cs="Courier New"/>
+        </w:rPr>
+        <w:tab/>
+      </w:r>
+      <w:r>
+        <w:rPr>
+          <w:rFonts w:ascii="Courier New" w:hAnsi="Courier New" w:cs="Courier New"/>
+        </w:rPr>
+        <w:tab/>
+      </w:r>
+      <w:r>
+        <w:rPr>
+          <w:rFonts w:ascii="Courier New" w:hAnsi="Courier New" w:cs="Courier New"/>
+        </w:rPr>
+        <w:tab/>
+      </w:r>
+      <w:r>
+        <w:rPr>
+          <w:rFonts w:ascii="Courier New" w:hAnsi="Courier New" w:cs="Courier New"/>
+        </w:rPr>
+        <w:tab/>
+        <w:t>- KGR</w:t>
+      </w:r>
+    </w:p>
+    <w:p>
+      <w:pPr>
+        <w:pStyle w:val="PlainText"/>
+        <w:rPr>
+          <w:rFonts w:ascii="Courier New" w:hAnsi="Courier New" w:cs="Courier New"/>
+        </w:rPr>
+      </w:pPr>
+      <w:r>
+        <w:rPr>
+          <w:rFonts w:ascii="Courier New" w:hAnsi="Courier New" w:cs="Courier New"/>
+        </w:rPr>
+        <w:t>Bill number</w:t>
+      </w:r>
+      <w:r>
+        <w:rPr>
+          <w:rFonts w:ascii="Courier New" w:hAnsi="Courier New" w:cs="Courier New"/>
+        </w:rPr>
+        <w:tab/>
+      </w:r>
+      <w:r>
+        <w:rPr>
+          <w:rFonts w:ascii="Courier New" w:hAnsi="Courier New" w:cs="Courier New"/>
+        </w:rPr>
+        <w:tab/>
+      </w:r>
+      <w:r>
+        <w:rPr>
+          <w:rFonts w:ascii="Courier New" w:hAnsi="Courier New" w:cs="Courier New"/>
+        </w:rPr>
+        <w:tab/>
+      </w:r>
+      <w:r>
+        <w:rPr>
+          <w:rFonts w:ascii="Courier New" w:hAnsi="Courier New" w:cs="Courier New"/>
+        </w:rPr>
+        <w:tab/>
+        <w:t>- 3493</w:t>
+      </w:r>
+    </w:p>
+    <w:p>
+      <w:pPr>
+        <w:pStyle w:val="PlainText"/>
+        <w:rPr>
+          <w:rFonts w:ascii="Courier New" w:hAnsi="Courier New" w:cs="Courier New"/>
+        </w:rPr>
+      </w:pPr>
+      <w:r>
+        <w:rPr>
+          <w:rFonts w:ascii="Courier New" w:hAnsi="Courier New" w:cs="Courier New"/>
+        </w:rPr>
+        <w:t>---------------------------------------------------------------</w:t>
+      </w:r>
+    </w:p>
+    <w:p>
+      <w:pPr>
+        <w:pStyle w:val="PlainText"/>
+        <w:rPr>
+          <w:rFonts w:ascii="Courier New" w:hAnsi="Courier New" w:cs="Courier New"/>
+        </w:rPr>
+      </w:pPr>
+      <w:r>
+        <w:rPr>
+          <w:rFonts w:ascii="Courier New" w:hAnsi="Courier New" w:cs="Courier New"/>
+        </w:rPr>
+        <w:t>Item Name</w:t>
+      </w:r>
+      <w:r>
+        <w:rPr>
+          <w:rFonts w:ascii="Courier New" w:hAnsi="Courier New" w:cs="Courier New"/>
+        </w:rPr>
+        <w:tab/>
+      </w:r>
+      <w:r>
+        <w:rPr>
+          <w:rFonts w:ascii="Courier New" w:hAnsi="Courier New" w:cs="Courier New"/>
+        </w:rPr>
+        <w:tab/>
+      </w:r>
+      <w:r>
+        <w:rPr>
+          <w:rFonts w:ascii="Courier New" w:hAnsi="Courier New" w:cs="Courier New"/>
+        </w:rPr>
+        <w:tab/>
+      </w:r>
+      <w:r>
+        <w:rPr>
+          <w:rFonts w:ascii="Courier New" w:hAnsi="Courier New" w:cs="Courier New"/>
+        </w:rPr>
+        <w:tab/>
+        <w:t>- CARROT EVE</w:t>
+      </w:r>
+    </w:p>
+    <w:p>
+      <w:pPr>
+        <w:pStyle w:val="PlainText"/>
+        <w:rPr>
+          <w:rFonts w:ascii="Courier New" w:hAnsi="Courier New" w:cs="Courier New"/>
+        </w:rPr>
+      </w:pPr>
+      <w:r>
+        <w:rPr>
+          <w:rFonts w:ascii="Courier New" w:hAnsi="Courier New" w:cs="Courier New"/>
+        </w:rPr>
+        <w:t>Number of Pockets</w:t>
+      </w:r>
+      <w:r>
+        <w:rPr>
+          <w:rFonts w:ascii="Courier New" w:hAnsi="Courier New" w:cs="Courier New"/>
+        </w:rPr>
+        <w:tab/>
+      </w:r>
+      <w:r>
+        <w:rPr>
+          <w:rFonts w:ascii="Courier New" w:hAnsi="Courier New" w:cs="Courier New"/>
+        </w:rPr>
+        <w:tab/>
+      </w:r>
+      <w:r>
+        <w:rPr>
+          <w:rFonts w:ascii="Courier New" w:hAnsi="Courier New" w:cs="Courier New"/>
+        </w:rPr>
+        <w:tab/>
+        <w:t>- 1</w:t>
+      </w:r>
+    </w:p>
+    <w:p>
+      <w:pPr>
+        <w:pStyle w:val="PlainText"/>
+        <w:rPr>
+          <w:rFonts w:ascii="Courier New" w:hAnsi="Courier New" w:cs="Courier New"/>
+        </w:rPr>
+      </w:pPr>
+      <w:r>
+        <w:rPr>
+          <w:rFonts w:ascii="Courier New" w:hAnsi="Courier New" w:cs="Courier New"/>
+        </w:rPr>
+        <w:t>Number of KGs</w:t>
+      </w:r>
+      <w:r>
+        <w:rPr>
+          <w:rFonts w:ascii="Courier New" w:hAnsi="Courier New" w:cs="Courier New"/>
+        </w:rPr>
+        <w:tab/>
+      </w:r>
+      <w:r>
+        <w:rPr>
+          <w:rFonts w:ascii="Courier New" w:hAnsi="Courier New" w:cs="Courier New"/>
+        </w:rPr>
+        <w:tab/>
+      </w:r>
+      <w:r>
+        <w:rPr>
+          <w:rFonts w:ascii="Courier New" w:hAnsi="Courier New" w:cs="Courier New"/>
+        </w:rPr>
+        <w:tab/>
+        <w:t>- 90</w:t>
+      </w:r>
+    </w:p>
+    <w:p>
+      <w:pPr>
+        <w:pStyle w:val="PlainText"/>
+        <w:rPr>
+          <w:rFonts w:ascii="Courier New" w:hAnsi="Courier New" w:cs="Courier New"/>
+        </w:rPr>
+      </w:pPr>
+      <w:r>
+        <w:rPr>
+          <w:rFonts w:ascii="Courier New" w:hAnsi="Courier New" w:cs="Courier New"/>
+        </w:rPr>
+        <w:t>Rate</w:t>
+      </w:r>
+      <w:r>
+        <w:rPr>
+          <w:rFonts w:ascii="Courier New" w:hAnsi="Courier New" w:cs="Courier New"/>
+        </w:rPr>
+        <w:tab/>
+      </w:r>
+      <w:r>
+        <w:rPr>
+          <w:rFonts w:ascii="Courier New" w:hAnsi="Courier New" w:cs="Courier New"/>
+        </w:rPr>
+        <w:tab/>
+      </w:r>
+      <w:r>
+        <w:rPr>
+          <w:rFonts w:ascii="Courier New" w:hAnsi="Courier New" w:cs="Courier New"/>
+        </w:rPr>
+        <w:tab/>
+      </w:r>
+      <w:r>
+        <w:rPr>
+          <w:rFonts w:ascii="Courier New" w:hAnsi="Courier New" w:cs="Courier New"/>
+        </w:rPr>
+        <w:tab/>
+      </w:r>
+      <w:r>
+        <w:rPr>
+          <w:rFonts w:ascii="Courier New" w:hAnsi="Courier New" w:cs="Courier New"/>
+        </w:rPr>
+        <w:tab/>
+        <w:t>- 11</w:t>
+      </w:r>
+    </w:p>
+    <w:p>
+      <w:pPr>
+        <w:pStyle w:val="PlainText"/>
+        <w:rPr>
+          <w:rFonts w:ascii="Courier New" w:hAnsi="Courier New" w:cs="Courier New"/>
+        </w:rPr>
+      </w:pPr>
+      <w:r>
+        <w:rPr>
+          <w:rFonts w:ascii="Courier New" w:hAnsi="Courier New" w:cs="Courier New"/>
+        </w:rPr>
+        <w:t>Total Price</w:t>
+      </w:r>
+      <w:r>
+        <w:rPr>
+          <w:rFonts w:ascii="Courier New" w:hAnsi="Courier New" w:cs="Courier New"/>
+        </w:rPr>
+        <w:tab/>
+      </w:r>
+      <w:r>
+        <w:rPr>
+          <w:rFonts w:ascii="Courier New" w:hAnsi="Courier New" w:cs="Courier New"/>
+        </w:rPr>
+        <w:tab/>
+      </w:r>
+      <w:r>
+        <w:rPr>
+          <w:rFonts w:ascii="Courier New" w:hAnsi="Courier New" w:cs="Courier New"/>
+        </w:rPr>
+        <w:tab/>
+      </w:r>
+      <w:r>
+        <w:rPr>
+          <w:rFonts w:ascii="Courier New" w:hAnsi="Courier New" w:cs="Courier New"/>
+        </w:rPr>
+        <w:tab/>
+        <w:t>- 990.0</w:t>
+      </w:r>
+    </w:p>
+    <w:p>
+      <w:pPr>
+        <w:pStyle w:val="PlainText"/>
+        <w:rPr>
+          <w:rFonts w:ascii="Courier New" w:hAnsi="Courier New" w:cs="Courier New"/>
+          <w:b/>
+        </w:rPr>
+      </w:pPr>
+      <w:r>
+        <w:rPr>
+          <w:rFonts w:ascii="Courier New" w:hAnsi="Courier New" w:cs="Courier New"/>
+          <w:b/>
+        </w:rPr>
+        <w:t>Amount balance</w:t>
+      </w:r>
+      <w:r>
+        <w:rPr>
+          <w:rFonts w:ascii="Courier New" w:hAnsi="Courier New" w:cs="Courier New"/>
+          <w:b/>
+        </w:rPr>
+        <w:tab/>
+      </w:r>
+      <w:r>
+        <w:rPr>
+          <w:rFonts w:ascii="Courier New" w:hAnsi="Courier New" w:cs="Courier New"/>
+          <w:b/>
+        </w:rPr>
+        <w:tab/>
+      </w:r>
+      <w:r>
+        <w:rPr>
+          <w:rFonts w:ascii="Courier New" w:hAnsi="Courier New" w:cs="Courier New"/>
+          <w:b/>
+        </w:rPr>
+        <w:tab/>
+        <w:t>- 35745.5</w:t>
+      </w:r>
+    </w:p>
+    <w:p>
+      <w:pPr>
+        <w:pStyle w:val="PlainText"/>
+        <w:rPr>
+          <w:rFonts w:ascii="Courier New" w:hAnsi="Courier New" w:cs="Courier New"/>
+        </w:rPr>
+      </w:pPr>
+    </w:p>
+    <w:p>
+      <w:pPr>
+        <w:pStyle w:val="PlainText"/>
+        <w:rPr>
+          <w:rFonts w:ascii="Courier New" w:hAnsi="Courier New" w:cs="Courier New"/>
+        </w:rPr>
+      </w:pPr>
     </w:p>
     <w:p>
       <w:pPr>

</xml_diff>

<commit_message>
02/03/2018 MAMATHA CHICK IN
</commit_message>
<xml_diff>
--- a/customer _details/GANGAMMA/SEP/KUNIGAL/KGR/PURCHASE DETAILS.docx
+++ b/customer _details/GANGAMMA/SEP/KUNIGAL/KGR/PURCHASE DETAILS.docx
@@ -50353,13 +50353,7 @@
         <w:rPr>
           <w:rFonts w:ascii="Courier New" w:hAnsi="Courier New" w:cs="Courier New"/>
         </w:rPr>
-        <w:t>TUE Feb 27</w:t>
-      </w:r>
-      <w:r>
-        <w:rPr>
-          <w:rFonts w:ascii="Courier New" w:hAnsi="Courier New" w:cs="Courier New"/>
-        </w:rPr>
-        <w:t xml:space="preserve"> 22:53:12 PST 2018</w:t>
+        <w:t>TUE Feb 27 22:53:12 PST 2018</w:t>
       </w:r>
     </w:p>
     <w:p>
@@ -50680,6 +50674,365 @@
         <w:tab/>
         <w:t>- 38726.5</w:t>
       </w:r>
+    </w:p>
+    <w:p>
+      <w:pPr>
+        <w:pStyle w:val="PlainText"/>
+        <w:rPr>
+          <w:rFonts w:ascii="Courier New" w:hAnsi="Courier New" w:cs="Courier New"/>
+          <w:b/>
+        </w:rPr>
+      </w:pPr>
+    </w:p>
+    <w:p>
+      <w:pPr>
+        <w:pStyle w:val="PlainText"/>
+        <w:rPr>
+          <w:rFonts w:ascii="Courier New" w:hAnsi="Courier New" w:cs="Courier New"/>
+        </w:rPr>
+      </w:pPr>
+      <w:r>
+        <w:rPr>
+          <w:rFonts w:ascii="Courier New" w:hAnsi="Courier New" w:cs="Courier New"/>
+        </w:rPr>
+        <w:t>Thu Mar 01 22:09:32 PST 2018</w:t>
+      </w:r>
+    </w:p>
+    <w:p>
+      <w:pPr>
+        <w:pStyle w:val="PlainText"/>
+        <w:rPr>
+          <w:rFonts w:ascii="Courier New" w:hAnsi="Courier New" w:cs="Courier New"/>
+        </w:rPr>
+      </w:pPr>
+      <w:r>
+        <w:rPr>
+          <w:rFonts w:ascii="Courier New" w:hAnsi="Courier New" w:cs="Courier New"/>
+        </w:rPr>
+        <w:t>Person Name</w:t>
+      </w:r>
+      <w:r>
+        <w:rPr>
+          <w:rFonts w:ascii="Courier New" w:hAnsi="Courier New" w:cs="Courier New"/>
+        </w:rPr>
+        <w:tab/>
+      </w:r>
+      <w:r>
+        <w:rPr>
+          <w:rFonts w:ascii="Courier New" w:hAnsi="Courier New" w:cs="Courier New"/>
+        </w:rPr>
+        <w:tab/>
+      </w:r>
+      <w:r>
+        <w:rPr>
+          <w:rFonts w:ascii="Courier New" w:hAnsi="Courier New" w:cs="Courier New"/>
+        </w:rPr>
+        <w:tab/>
+      </w:r>
+      <w:r>
+        <w:rPr>
+          <w:rFonts w:ascii="Courier New" w:hAnsi="Courier New" w:cs="Courier New"/>
+        </w:rPr>
+        <w:tab/>
+        <w:t>- KGR</w:t>
+      </w:r>
+    </w:p>
+    <w:p>
+      <w:pPr>
+        <w:pStyle w:val="PlainText"/>
+        <w:rPr>
+          <w:rFonts w:ascii="Courier New" w:hAnsi="Courier New" w:cs="Courier New"/>
+        </w:rPr>
+      </w:pPr>
+      <w:r>
+        <w:rPr>
+          <w:rFonts w:ascii="Courier New" w:hAnsi="Courier New" w:cs="Courier New"/>
+        </w:rPr>
+        <w:t>Bill number</w:t>
+      </w:r>
+      <w:r>
+        <w:rPr>
+          <w:rFonts w:ascii="Courier New" w:hAnsi="Courier New" w:cs="Courier New"/>
+        </w:rPr>
+        <w:tab/>
+      </w:r>
+      <w:r>
+        <w:rPr>
+          <w:rFonts w:ascii="Courier New" w:hAnsi="Courier New" w:cs="Courier New"/>
+        </w:rPr>
+        <w:tab/>
+      </w:r>
+      <w:r>
+        <w:rPr>
+          <w:rFonts w:ascii="Courier New" w:hAnsi="Courier New" w:cs="Courier New"/>
+        </w:rPr>
+        <w:tab/>
+      </w:r>
+      <w:r>
+        <w:rPr>
+          <w:rFonts w:ascii="Courier New" w:hAnsi="Courier New" w:cs="Courier New"/>
+        </w:rPr>
+        <w:tab/>
+        <w:t>- 3583</w:t>
+      </w:r>
+    </w:p>
+    <w:p>
+      <w:pPr>
+        <w:pStyle w:val="PlainText"/>
+        <w:rPr>
+          <w:rFonts w:ascii="Courier New" w:hAnsi="Courier New" w:cs="Courier New"/>
+        </w:rPr>
+      </w:pPr>
+      <w:r>
+        <w:rPr>
+          <w:rFonts w:ascii="Courier New" w:hAnsi="Courier New" w:cs="Courier New"/>
+        </w:rPr>
+        <w:t>---------------------------------------------------------------</w:t>
+      </w:r>
+    </w:p>
+    <w:p>
+      <w:pPr>
+        <w:pStyle w:val="PlainText"/>
+        <w:rPr>
+          <w:rFonts w:ascii="Courier New" w:hAnsi="Courier New" w:cs="Courier New"/>
+        </w:rPr>
+      </w:pPr>
+      <w:r>
+        <w:rPr>
+          <w:rFonts w:ascii="Courier New" w:hAnsi="Courier New" w:cs="Courier New"/>
+        </w:rPr>
+        <w:t>Item Name</w:t>
+      </w:r>
+      <w:r>
+        <w:rPr>
+          <w:rFonts w:ascii="Courier New" w:hAnsi="Courier New" w:cs="Courier New"/>
+        </w:rPr>
+        <w:tab/>
+      </w:r>
+      <w:r>
+        <w:rPr>
+          <w:rFonts w:ascii="Courier New" w:hAnsi="Courier New" w:cs="Courier New"/>
+        </w:rPr>
+        <w:tab/>
+      </w:r>
+      <w:r>
+        <w:rPr>
+          <w:rFonts w:ascii="Courier New" w:hAnsi="Courier New" w:cs="Courier New"/>
+        </w:rPr>
+        <w:tab/>
+      </w:r>
+      <w:r>
+        <w:rPr>
+          <w:rFonts w:ascii="Courier New" w:hAnsi="Courier New" w:cs="Courier New"/>
+        </w:rPr>
+        <w:tab/>
+        <w:t>- CARROT</w:t>
+      </w:r>
+    </w:p>
+    <w:p>
+      <w:pPr>
+        <w:pStyle w:val="PlainText"/>
+        <w:rPr>
+          <w:rFonts w:ascii="Courier New" w:hAnsi="Courier New" w:cs="Courier New"/>
+        </w:rPr>
+      </w:pPr>
+      <w:r>
+        <w:rPr>
+          <w:rFonts w:ascii="Courier New" w:hAnsi="Courier New" w:cs="Courier New"/>
+        </w:rPr>
+        <w:t>Number of Pockets</w:t>
+      </w:r>
+      <w:r>
+        <w:rPr>
+          <w:rFonts w:ascii="Courier New" w:hAnsi="Courier New" w:cs="Courier New"/>
+        </w:rPr>
+        <w:tab/>
+      </w:r>
+      <w:r>
+        <w:rPr>
+          <w:rFonts w:ascii="Courier New" w:hAnsi="Courier New" w:cs="Courier New"/>
+        </w:rPr>
+        <w:tab/>
+      </w:r>
+      <w:r>
+        <w:rPr>
+          <w:rFonts w:ascii="Courier New" w:hAnsi="Courier New" w:cs="Courier New"/>
+        </w:rPr>
+        <w:tab/>
+        <w:t>- 1</w:t>
+      </w:r>
+    </w:p>
+    <w:p>
+      <w:pPr>
+        <w:pStyle w:val="PlainText"/>
+        <w:rPr>
+          <w:rFonts w:ascii="Courier New" w:hAnsi="Courier New" w:cs="Courier New"/>
+        </w:rPr>
+      </w:pPr>
+      <w:r>
+        <w:rPr>
+          <w:rFonts w:ascii="Courier New" w:hAnsi="Courier New" w:cs="Courier New"/>
+        </w:rPr>
+        <w:t>Number of KGs</w:t>
+      </w:r>
+      <w:r>
+        <w:rPr>
+          <w:rFonts w:ascii="Courier New" w:hAnsi="Courier New" w:cs="Courier New"/>
+        </w:rPr>
+        <w:tab/>
+      </w:r>
+      <w:r>
+        <w:rPr>
+          <w:rFonts w:ascii="Courier New" w:hAnsi="Courier New" w:cs="Courier New"/>
+        </w:rPr>
+        <w:tab/>
+      </w:r>
+      <w:r>
+        <w:rPr>
+          <w:rFonts w:ascii="Courier New" w:hAnsi="Courier New" w:cs="Courier New"/>
+        </w:rPr>
+        <w:tab/>
+        <w:t>- 94</w:t>
+      </w:r>
+    </w:p>
+    <w:p>
+      <w:pPr>
+        <w:pStyle w:val="PlainText"/>
+        <w:rPr>
+          <w:rFonts w:ascii="Courier New" w:hAnsi="Courier New" w:cs="Courier New"/>
+        </w:rPr>
+      </w:pPr>
+      <w:r>
+        <w:rPr>
+          <w:rFonts w:ascii="Courier New" w:hAnsi="Courier New" w:cs="Courier New"/>
+        </w:rPr>
+        <w:t>Rate</w:t>
+      </w:r>
+      <w:r>
+        <w:rPr>
+          <w:rFonts w:ascii="Courier New" w:hAnsi="Courier New" w:cs="Courier New"/>
+        </w:rPr>
+        <w:tab/>
+      </w:r>
+      <w:r>
+        <w:rPr>
+          <w:rFonts w:ascii="Courier New" w:hAnsi="Courier New" w:cs="Courier New"/>
+        </w:rPr>
+        <w:tab/>
+      </w:r>
+      <w:r>
+        <w:rPr>
+          <w:rFonts w:ascii="Courier New" w:hAnsi="Courier New" w:cs="Courier New"/>
+        </w:rPr>
+        <w:tab/>
+      </w:r>
+      <w:r>
+        <w:rPr>
+          <w:rFonts w:ascii="Courier New" w:hAnsi="Courier New" w:cs="Courier New"/>
+        </w:rPr>
+        <w:tab/>
+      </w:r>
+      <w:r>
+        <w:rPr>
+          <w:rFonts w:ascii="Courier New" w:hAnsi="Courier New" w:cs="Courier New"/>
+        </w:rPr>
+        <w:tab/>
+        <w:t>- 12</w:t>
+      </w:r>
+    </w:p>
+    <w:p>
+      <w:pPr>
+        <w:pStyle w:val="PlainText"/>
+        <w:rPr>
+          <w:rFonts w:ascii="Courier New" w:hAnsi="Courier New" w:cs="Courier New"/>
+        </w:rPr>
+      </w:pPr>
+      <w:r>
+        <w:rPr>
+          <w:rFonts w:ascii="Courier New" w:hAnsi="Courier New" w:cs="Courier New"/>
+        </w:rPr>
+        <w:t>Total Price</w:t>
+      </w:r>
+      <w:r>
+        <w:rPr>
+          <w:rFonts w:ascii="Courier New" w:hAnsi="Courier New" w:cs="Courier New"/>
+        </w:rPr>
+        <w:tab/>
+      </w:r>
+      <w:r>
+        <w:rPr>
+          <w:rFonts w:ascii="Courier New" w:hAnsi="Courier New" w:cs="Courier New"/>
+        </w:rPr>
+        <w:tab/>
+      </w:r>
+      <w:r>
+        <w:rPr>
+          <w:rFonts w:ascii="Courier New" w:hAnsi="Courier New" w:cs="Courier New"/>
+        </w:rPr>
+        <w:tab/>
+      </w:r>
+      <w:r>
+        <w:rPr>
+          <w:rFonts w:ascii="Courier New" w:hAnsi="Courier New" w:cs="Courier New"/>
+        </w:rPr>
+        <w:tab/>
+        <w:t>- 1128.0</w:t>
+      </w:r>
+    </w:p>
+    <w:p>
+      <w:pPr>
+        <w:pStyle w:val="PlainText"/>
+        <w:rPr>
+          <w:rFonts w:ascii="Courier New" w:hAnsi="Courier New" w:cs="Courier New"/>
+          <w:b/>
+        </w:rPr>
+      </w:pPr>
+      <w:r>
+        <w:rPr>
+          <w:rFonts w:ascii="Courier New" w:hAnsi="Courier New" w:cs="Courier New"/>
+          <w:b/>
+        </w:rPr>
+        <w:t>Amount balance</w:t>
+      </w:r>
+      <w:r>
+        <w:rPr>
+          <w:rFonts w:ascii="Courier New" w:hAnsi="Courier New" w:cs="Courier New"/>
+          <w:b/>
+        </w:rPr>
+        <w:tab/>
+      </w:r>
+      <w:r>
+        <w:rPr>
+          <w:rFonts w:ascii="Courier New" w:hAnsi="Courier New" w:cs="Courier New"/>
+          <w:b/>
+        </w:rPr>
+        <w:tab/>
+      </w:r>
+      <w:r>
+        <w:rPr>
+          <w:rFonts w:ascii="Courier New" w:hAnsi="Courier New" w:cs="Courier New"/>
+          <w:b/>
+        </w:rPr>
+        <w:tab/>
+        <w:t>- 39854.5</w:t>
+      </w:r>
+    </w:p>
+    <w:p>
+      <w:pPr>
+        <w:pStyle w:val="PlainText"/>
+        <w:rPr>
+          <w:rFonts w:ascii="Courier New" w:hAnsi="Courier New" w:cs="Courier New"/>
+        </w:rPr>
+      </w:pPr>
+    </w:p>
+    <w:p>
+      <w:pPr>
+        <w:pStyle w:val="PlainText"/>
+        <w:rPr>
+          <w:rFonts w:ascii="Courier New" w:hAnsi="Courier New" w:cs="Courier New"/>
+          <w:b/>
+        </w:rPr>
+      </w:pPr>
     </w:p>
     <w:p>
       <w:pPr>

</xml_diff>

<commit_message>
06/03/2018 MAMATHA CHICK IN
</commit_message>
<xml_diff>
--- a/customer _details/GANGAMMA/SEP/KUNIGAL/KGR/PURCHASE DETAILS.docx
+++ b/customer _details/GANGAMMA/SEP/KUNIGAL/KGR/PURCHASE DETAILS.docx
@@ -52015,13 +52015,7 @@
         <w:rPr>
           <w:rFonts w:ascii="Courier New" w:hAnsi="Courier New" w:cs="Courier New"/>
         </w:rPr>
-        <w:t>SUN Mar 04</w:t>
-      </w:r>
-      <w:r>
-        <w:rPr>
-          <w:rFonts w:ascii="Courier New" w:hAnsi="Courier New" w:cs="Courier New"/>
-        </w:rPr>
-        <w:t xml:space="preserve"> 11:55:37 IST 2018</w:t>
+        <w:t>SUN Mar 04 11:55:37 IST 2018</w:t>
       </w:r>
     </w:p>
     <w:p>
@@ -52342,6 +52336,601 @@
         <w:tab/>
         <w:t>- 35098.5</w:t>
       </w:r>
+    </w:p>
+    <w:p>
+      <w:pPr>
+        <w:pStyle w:val="PlainText"/>
+        <w:rPr>
+          <w:rFonts w:ascii="Courier New" w:hAnsi="Courier New" w:cs="Courier New"/>
+          <w:b/>
+        </w:rPr>
+      </w:pPr>
+    </w:p>
+    <w:p>
+      <w:pPr>
+        <w:pStyle w:val="PlainText"/>
+        <w:rPr>
+          <w:rFonts w:ascii="Courier New" w:hAnsi="Courier New" w:cs="Courier New"/>
+        </w:rPr>
+      </w:pPr>
+      <w:r>
+        <w:rPr>
+          <w:rFonts w:ascii="Courier New" w:hAnsi="Courier New" w:cs="Courier New"/>
+        </w:rPr>
+        <w:t>MON Mar 05</w:t>
+      </w:r>
+      <w:r>
+        <w:rPr>
+          <w:rFonts w:ascii="Courier New" w:hAnsi="Courier New" w:cs="Courier New"/>
+        </w:rPr>
+        <w:t xml:space="preserve"> 12:04:39 IST 2018</w:t>
+      </w:r>
+    </w:p>
+    <w:p>
+      <w:pPr>
+        <w:pStyle w:val="PlainText"/>
+        <w:rPr>
+          <w:rFonts w:ascii="Courier New" w:hAnsi="Courier New" w:cs="Courier New"/>
+        </w:rPr>
+      </w:pPr>
+      <w:r>
+        <w:rPr>
+          <w:rFonts w:ascii="Courier New" w:hAnsi="Courier New" w:cs="Courier New"/>
+        </w:rPr>
+        <w:t>Person Name</w:t>
+      </w:r>
+      <w:r>
+        <w:rPr>
+          <w:rFonts w:ascii="Courier New" w:hAnsi="Courier New" w:cs="Courier New"/>
+        </w:rPr>
+        <w:tab/>
+      </w:r>
+      <w:r>
+        <w:rPr>
+          <w:rFonts w:ascii="Courier New" w:hAnsi="Courier New" w:cs="Courier New"/>
+        </w:rPr>
+        <w:tab/>
+      </w:r>
+      <w:r>
+        <w:rPr>
+          <w:rFonts w:ascii="Courier New" w:hAnsi="Courier New" w:cs="Courier New"/>
+        </w:rPr>
+        <w:tab/>
+      </w:r>
+      <w:r>
+        <w:rPr>
+          <w:rFonts w:ascii="Courier New" w:hAnsi="Courier New" w:cs="Courier New"/>
+        </w:rPr>
+        <w:tab/>
+        <w:t>- KGR</w:t>
+      </w:r>
+    </w:p>
+    <w:p>
+      <w:pPr>
+        <w:pStyle w:val="PlainText"/>
+        <w:rPr>
+          <w:rFonts w:ascii="Courier New" w:hAnsi="Courier New" w:cs="Courier New"/>
+        </w:rPr>
+      </w:pPr>
+      <w:r>
+        <w:rPr>
+          <w:rFonts w:ascii="Courier New" w:hAnsi="Courier New" w:cs="Courier New"/>
+        </w:rPr>
+        <w:t>Bill number</w:t>
+      </w:r>
+      <w:r>
+        <w:rPr>
+          <w:rFonts w:ascii="Courier New" w:hAnsi="Courier New" w:cs="Courier New"/>
+        </w:rPr>
+        <w:tab/>
+      </w:r>
+      <w:r>
+        <w:rPr>
+          <w:rFonts w:ascii="Courier New" w:hAnsi="Courier New" w:cs="Courier New"/>
+        </w:rPr>
+        <w:tab/>
+      </w:r>
+      <w:r>
+        <w:rPr>
+          <w:rFonts w:ascii="Courier New" w:hAnsi="Courier New" w:cs="Courier New"/>
+        </w:rPr>
+        <w:tab/>
+      </w:r>
+      <w:r>
+        <w:rPr>
+          <w:rFonts w:ascii="Courier New" w:hAnsi="Courier New" w:cs="Courier New"/>
+        </w:rPr>
+        <w:tab/>
+        <w:t>- 3709</w:t>
+      </w:r>
+    </w:p>
+    <w:p>
+      <w:pPr>
+        <w:pStyle w:val="PlainText"/>
+        <w:rPr>
+          <w:rFonts w:ascii="Courier New" w:hAnsi="Courier New" w:cs="Courier New"/>
+        </w:rPr>
+      </w:pPr>
+      <w:r>
+        <w:rPr>
+          <w:rFonts w:ascii="Courier New" w:hAnsi="Courier New" w:cs="Courier New"/>
+        </w:rPr>
+        <w:t>---------------------------------------------------------------</w:t>
+      </w:r>
+    </w:p>
+    <w:p>
+      <w:pPr>
+        <w:pStyle w:val="PlainText"/>
+        <w:rPr>
+          <w:rFonts w:ascii="Courier New" w:hAnsi="Courier New" w:cs="Courier New"/>
+        </w:rPr>
+      </w:pPr>
+      <w:r>
+        <w:rPr>
+          <w:rFonts w:ascii="Courier New" w:hAnsi="Courier New" w:cs="Courier New"/>
+        </w:rPr>
+        <w:t>Item Name</w:t>
+      </w:r>
+      <w:r>
+        <w:rPr>
+          <w:rFonts w:ascii="Courier New" w:hAnsi="Courier New" w:cs="Courier New"/>
+        </w:rPr>
+        <w:tab/>
+      </w:r>
+      <w:r>
+        <w:rPr>
+          <w:rFonts w:ascii="Courier New" w:hAnsi="Courier New" w:cs="Courier New"/>
+        </w:rPr>
+        <w:tab/>
+      </w:r>
+      <w:r>
+        <w:rPr>
+          <w:rFonts w:ascii="Courier New" w:hAnsi="Courier New" w:cs="Courier New"/>
+        </w:rPr>
+        <w:tab/>
+      </w:r>
+      <w:r>
+        <w:rPr>
+          <w:rFonts w:ascii="Courier New" w:hAnsi="Courier New" w:cs="Courier New"/>
+        </w:rPr>
+        <w:tab/>
+        <w:t>- POTATO EVE</w:t>
+      </w:r>
+    </w:p>
+    <w:p>
+      <w:pPr>
+        <w:pStyle w:val="PlainText"/>
+        <w:rPr>
+          <w:rFonts w:ascii="Courier New" w:hAnsi="Courier New" w:cs="Courier New"/>
+        </w:rPr>
+      </w:pPr>
+      <w:r>
+        <w:rPr>
+          <w:rFonts w:ascii="Courier New" w:hAnsi="Courier New" w:cs="Courier New"/>
+        </w:rPr>
+        <w:t>Number of Pockets</w:t>
+      </w:r>
+      <w:r>
+        <w:rPr>
+          <w:rFonts w:ascii="Courier New" w:hAnsi="Courier New" w:cs="Courier New"/>
+        </w:rPr>
+        <w:tab/>
+      </w:r>
+      <w:r>
+        <w:rPr>
+          <w:rFonts w:ascii="Courier New" w:hAnsi="Courier New" w:cs="Courier New"/>
+        </w:rPr>
+        <w:tab/>
+      </w:r>
+      <w:r>
+        <w:rPr>
+          <w:rFonts w:ascii="Courier New" w:hAnsi="Courier New" w:cs="Courier New"/>
+        </w:rPr>
+        <w:tab/>
+        <w:t>- 2</w:t>
+      </w:r>
+    </w:p>
+    <w:p>
+      <w:pPr>
+        <w:pStyle w:val="PlainText"/>
+        <w:rPr>
+          <w:rFonts w:ascii="Courier New" w:hAnsi="Courier New" w:cs="Courier New"/>
+        </w:rPr>
+      </w:pPr>
+      <w:r>
+        <w:rPr>
+          <w:rFonts w:ascii="Courier New" w:hAnsi="Courier New" w:cs="Courier New"/>
+        </w:rPr>
+        <w:t>Number of KGs</w:t>
+      </w:r>
+      <w:r>
+        <w:rPr>
+          <w:rFonts w:ascii="Courier New" w:hAnsi="Courier New" w:cs="Courier New"/>
+        </w:rPr>
+        <w:tab/>
+      </w:r>
+      <w:r>
+        <w:rPr>
+          <w:rFonts w:ascii="Courier New" w:hAnsi="Courier New" w:cs="Courier New"/>
+        </w:rPr>
+        <w:tab/>
+      </w:r>
+      <w:r>
+        <w:rPr>
+          <w:rFonts w:ascii="Courier New" w:hAnsi="Courier New" w:cs="Courier New"/>
+        </w:rPr>
+        <w:tab/>
+        <w:t>- 106</w:t>
+      </w:r>
+    </w:p>
+    <w:p>
+      <w:pPr>
+        <w:pStyle w:val="PlainText"/>
+        <w:rPr>
+          <w:rFonts w:ascii="Courier New" w:hAnsi="Courier New" w:cs="Courier New"/>
+        </w:rPr>
+      </w:pPr>
+      <w:r>
+        <w:rPr>
+          <w:rFonts w:ascii="Courier New" w:hAnsi="Courier New" w:cs="Courier New"/>
+        </w:rPr>
+        <w:t>Rate</w:t>
+      </w:r>
+      <w:r>
+        <w:rPr>
+          <w:rFonts w:ascii="Courier New" w:hAnsi="Courier New" w:cs="Courier New"/>
+        </w:rPr>
+        <w:tab/>
+      </w:r>
+      <w:r>
+        <w:rPr>
+          <w:rFonts w:ascii="Courier New" w:hAnsi="Courier New" w:cs="Courier New"/>
+        </w:rPr>
+        <w:tab/>
+      </w:r>
+      <w:r>
+        <w:rPr>
+          <w:rFonts w:ascii="Courier New" w:hAnsi="Courier New" w:cs="Courier New"/>
+        </w:rPr>
+        <w:tab/>
+      </w:r>
+      <w:r>
+        <w:rPr>
+          <w:rFonts w:ascii="Courier New" w:hAnsi="Courier New" w:cs="Courier New"/>
+        </w:rPr>
+        <w:tab/>
+      </w:r>
+      <w:r>
+        <w:rPr>
+          <w:rFonts w:ascii="Courier New" w:hAnsi="Courier New" w:cs="Courier New"/>
+        </w:rPr>
+        <w:tab/>
+        <w:t>- 15</w:t>
+      </w:r>
+    </w:p>
+    <w:p>
+      <w:pPr>
+        <w:pStyle w:val="PlainText"/>
+        <w:rPr>
+          <w:rFonts w:ascii="Courier New" w:hAnsi="Courier New" w:cs="Courier New"/>
+        </w:rPr>
+      </w:pPr>
+      <w:r>
+        <w:rPr>
+          <w:rFonts w:ascii="Courier New" w:hAnsi="Courier New" w:cs="Courier New"/>
+        </w:rPr>
+        <w:t>Total Price</w:t>
+      </w:r>
+      <w:r>
+        <w:rPr>
+          <w:rFonts w:ascii="Courier New" w:hAnsi="Courier New" w:cs="Courier New"/>
+        </w:rPr>
+        <w:tab/>
+      </w:r>
+      <w:r>
+        <w:rPr>
+          <w:rFonts w:ascii="Courier New" w:hAnsi="Courier New" w:cs="Courier New"/>
+        </w:rPr>
+        <w:tab/>
+      </w:r>
+      <w:r>
+        <w:rPr>
+          <w:rFonts w:ascii="Courier New" w:hAnsi="Courier New" w:cs="Courier New"/>
+        </w:rPr>
+        <w:tab/>
+      </w:r>
+      <w:r>
+        <w:rPr>
+          <w:rFonts w:ascii="Courier New" w:hAnsi="Courier New" w:cs="Courier New"/>
+        </w:rPr>
+        <w:tab/>
+        <w:t>- 1590.0</w:t>
+      </w:r>
+    </w:p>
+    <w:p>
+      <w:pPr>
+        <w:pStyle w:val="PlainText"/>
+        <w:rPr>
+          <w:rFonts w:ascii="Courier New" w:hAnsi="Courier New" w:cs="Courier New"/>
+        </w:rPr>
+      </w:pPr>
+      <w:r>
+        <w:rPr>
+          <w:rFonts w:ascii="Courier New" w:hAnsi="Courier New" w:cs="Courier New"/>
+        </w:rPr>
+        <w:t>Amount balance</w:t>
+      </w:r>
+      <w:r>
+        <w:rPr>
+          <w:rFonts w:ascii="Courier New" w:hAnsi="Courier New" w:cs="Courier New"/>
+        </w:rPr>
+        <w:tab/>
+      </w:r>
+      <w:r>
+        <w:rPr>
+          <w:rFonts w:ascii="Courier New" w:hAnsi="Courier New" w:cs="Courier New"/>
+        </w:rPr>
+        <w:tab/>
+      </w:r>
+      <w:r>
+        <w:rPr>
+          <w:rFonts w:ascii="Courier New" w:hAnsi="Courier New" w:cs="Courier New"/>
+        </w:rPr>
+        <w:tab/>
+        <w:t>- 36688.5</w:t>
+      </w:r>
+    </w:p>
+    <w:p>
+      <w:pPr>
+        <w:pStyle w:val="PlainText"/>
+        <w:rPr>
+          <w:rFonts w:ascii="Courier New" w:hAnsi="Courier New" w:cs="Courier New"/>
+        </w:rPr>
+      </w:pPr>
+    </w:p>
+    <w:p>
+      <w:pPr>
+        <w:pStyle w:val="PlainText"/>
+        <w:rPr>
+          <w:rFonts w:ascii="Courier New" w:hAnsi="Courier New" w:cs="Courier New"/>
+        </w:rPr>
+      </w:pPr>
+      <w:r>
+        <w:rPr>
+          <w:rFonts w:ascii="Courier New" w:hAnsi="Courier New" w:cs="Courier New"/>
+        </w:rPr>
+        <w:t>Item Name</w:t>
+      </w:r>
+      <w:r>
+        <w:rPr>
+          <w:rFonts w:ascii="Courier New" w:hAnsi="Courier New" w:cs="Courier New"/>
+        </w:rPr>
+        <w:tab/>
+      </w:r>
+      <w:r>
+        <w:rPr>
+          <w:rFonts w:ascii="Courier New" w:hAnsi="Courier New" w:cs="Courier New"/>
+        </w:rPr>
+        <w:tab/>
+      </w:r>
+      <w:r>
+        <w:rPr>
+          <w:rFonts w:ascii="Courier New" w:hAnsi="Courier New" w:cs="Courier New"/>
+        </w:rPr>
+        <w:tab/>
+      </w:r>
+      <w:r>
+        <w:rPr>
+          <w:rFonts w:ascii="Courier New" w:hAnsi="Courier New" w:cs="Courier New"/>
+        </w:rPr>
+        <w:tab/>
+        <w:t>- CARROT</w:t>
+      </w:r>
+    </w:p>
+    <w:p>
+      <w:pPr>
+        <w:pStyle w:val="PlainText"/>
+        <w:rPr>
+          <w:rFonts w:ascii="Courier New" w:hAnsi="Courier New" w:cs="Courier New"/>
+        </w:rPr>
+      </w:pPr>
+      <w:r>
+        <w:rPr>
+          <w:rFonts w:ascii="Courier New" w:hAnsi="Courier New" w:cs="Courier New"/>
+        </w:rPr>
+        <w:t>Number of Pockets</w:t>
+      </w:r>
+      <w:r>
+        <w:rPr>
+          <w:rFonts w:ascii="Courier New" w:hAnsi="Courier New" w:cs="Courier New"/>
+        </w:rPr>
+        <w:tab/>
+      </w:r>
+      <w:r>
+        <w:rPr>
+          <w:rFonts w:ascii="Courier New" w:hAnsi="Courier New" w:cs="Courier New"/>
+        </w:rPr>
+        <w:tab/>
+      </w:r>
+      <w:r>
+        <w:rPr>
+          <w:rFonts w:ascii="Courier New" w:hAnsi="Courier New" w:cs="Courier New"/>
+        </w:rPr>
+        <w:tab/>
+        <w:t>- 1</w:t>
+      </w:r>
+    </w:p>
+    <w:p>
+      <w:pPr>
+        <w:pStyle w:val="PlainText"/>
+        <w:rPr>
+          <w:rFonts w:ascii="Courier New" w:hAnsi="Courier New" w:cs="Courier New"/>
+        </w:rPr>
+      </w:pPr>
+      <w:r>
+        <w:rPr>
+          <w:rFonts w:ascii="Courier New" w:hAnsi="Courier New" w:cs="Courier New"/>
+        </w:rPr>
+        <w:t>Number of KGs</w:t>
+      </w:r>
+      <w:r>
+        <w:rPr>
+          <w:rFonts w:ascii="Courier New" w:hAnsi="Courier New" w:cs="Courier New"/>
+        </w:rPr>
+        <w:tab/>
+      </w:r>
+      <w:r>
+        <w:rPr>
+          <w:rFonts w:ascii="Courier New" w:hAnsi="Courier New" w:cs="Courier New"/>
+        </w:rPr>
+        <w:tab/>
+      </w:r>
+      <w:r>
+        <w:rPr>
+          <w:rFonts w:ascii="Courier New" w:hAnsi="Courier New" w:cs="Courier New"/>
+        </w:rPr>
+        <w:tab/>
+        <w:t>- 105</w:t>
+      </w:r>
+    </w:p>
+    <w:p>
+      <w:pPr>
+        <w:pStyle w:val="PlainText"/>
+        <w:rPr>
+          <w:rFonts w:ascii="Courier New" w:hAnsi="Courier New" w:cs="Courier New"/>
+        </w:rPr>
+      </w:pPr>
+      <w:r>
+        <w:rPr>
+          <w:rFonts w:ascii="Courier New" w:hAnsi="Courier New" w:cs="Courier New"/>
+        </w:rPr>
+        <w:t>Rate</w:t>
+      </w:r>
+      <w:r>
+        <w:rPr>
+          <w:rFonts w:ascii="Courier New" w:hAnsi="Courier New" w:cs="Courier New"/>
+        </w:rPr>
+        <w:tab/>
+      </w:r>
+      <w:r>
+        <w:rPr>
+          <w:rFonts w:ascii="Courier New" w:hAnsi="Courier New" w:cs="Courier New"/>
+        </w:rPr>
+        <w:tab/>
+      </w:r>
+      <w:r>
+        <w:rPr>
+          <w:rFonts w:ascii="Courier New" w:hAnsi="Courier New" w:cs="Courier New"/>
+        </w:rPr>
+        <w:tab/>
+      </w:r>
+      <w:r>
+        <w:rPr>
+          <w:rFonts w:ascii="Courier New" w:hAnsi="Courier New" w:cs="Courier New"/>
+        </w:rPr>
+        <w:tab/>
+      </w:r>
+      <w:r>
+        <w:rPr>
+          <w:rFonts w:ascii="Courier New" w:hAnsi="Courier New" w:cs="Courier New"/>
+        </w:rPr>
+        <w:tab/>
+        <w:t>- 11</w:t>
+      </w:r>
+    </w:p>
+    <w:p>
+      <w:pPr>
+        <w:pStyle w:val="PlainText"/>
+        <w:rPr>
+          <w:rFonts w:ascii="Courier New" w:hAnsi="Courier New" w:cs="Courier New"/>
+        </w:rPr>
+      </w:pPr>
+      <w:r>
+        <w:rPr>
+          <w:rFonts w:ascii="Courier New" w:hAnsi="Courier New" w:cs="Courier New"/>
+        </w:rPr>
+        <w:t>Total Price</w:t>
+      </w:r>
+      <w:r>
+        <w:rPr>
+          <w:rFonts w:ascii="Courier New" w:hAnsi="Courier New" w:cs="Courier New"/>
+        </w:rPr>
+        <w:tab/>
+      </w:r>
+      <w:r>
+        <w:rPr>
+          <w:rFonts w:ascii="Courier New" w:hAnsi="Courier New" w:cs="Courier New"/>
+        </w:rPr>
+        <w:tab/>
+      </w:r>
+      <w:r>
+        <w:rPr>
+          <w:rFonts w:ascii="Courier New" w:hAnsi="Courier New" w:cs="Courier New"/>
+        </w:rPr>
+        <w:tab/>
+      </w:r>
+      <w:r>
+        <w:rPr>
+          <w:rFonts w:ascii="Courier New" w:hAnsi="Courier New" w:cs="Courier New"/>
+        </w:rPr>
+        <w:tab/>
+        <w:t>- 1155.0</w:t>
+      </w:r>
+    </w:p>
+    <w:p>
+      <w:pPr>
+        <w:pStyle w:val="PlainText"/>
+        <w:rPr>
+          <w:rFonts w:ascii="Courier New" w:hAnsi="Courier New" w:cs="Courier New"/>
+          <w:b/>
+        </w:rPr>
+      </w:pPr>
+      <w:r>
+        <w:rPr>
+          <w:rFonts w:ascii="Courier New" w:hAnsi="Courier New" w:cs="Courier New"/>
+          <w:b/>
+        </w:rPr>
+        <w:t>Amount balance</w:t>
+      </w:r>
+      <w:r>
+        <w:rPr>
+          <w:rFonts w:ascii="Courier New" w:hAnsi="Courier New" w:cs="Courier New"/>
+          <w:b/>
+        </w:rPr>
+        <w:tab/>
+      </w:r>
+      <w:r>
+        <w:rPr>
+          <w:rFonts w:ascii="Courier New" w:hAnsi="Courier New" w:cs="Courier New"/>
+          <w:b/>
+        </w:rPr>
+        <w:tab/>
+      </w:r>
+      <w:r>
+        <w:rPr>
+          <w:rFonts w:ascii="Courier New" w:hAnsi="Courier New" w:cs="Courier New"/>
+          <w:b/>
+        </w:rPr>
+        <w:tab/>
+        <w:t>- 37843.5</w:t>
+      </w:r>
+    </w:p>
+    <w:p>
+      <w:pPr>
+        <w:pStyle w:val="PlainText"/>
+        <w:rPr>
+          <w:rFonts w:ascii="Courier New" w:hAnsi="Courier New" w:cs="Courier New"/>
+        </w:rPr>
+      </w:pPr>
+    </w:p>
+    <w:p>
+      <w:pPr>
+        <w:pStyle w:val="PlainText"/>
+        <w:rPr>
+          <w:rFonts w:ascii="Courier New" w:hAnsi="Courier New" w:cs="Courier New"/>
+          <w:b/>
+        </w:rPr>
+      </w:pPr>
     </w:p>
     <w:p>
       <w:pPr>

</xml_diff>

<commit_message>
08/03/2018 MAMATHA CHICK IN
</commit_message>
<xml_diff>
--- a/customer _details/GANGAMMA/SEP/KUNIGAL/KGR/PURCHASE DETAILS.docx
+++ b/customer _details/GANGAMMA/SEP/KUNIGAL/KGR/PURCHASE DETAILS.docx
@@ -52357,13 +52357,7 @@
         <w:rPr>
           <w:rFonts w:ascii="Courier New" w:hAnsi="Courier New" w:cs="Courier New"/>
         </w:rPr>
-        <w:t>MON Mar 05</w:t>
-      </w:r>
-      <w:r>
-        <w:rPr>
-          <w:rFonts w:ascii="Courier New" w:hAnsi="Courier New" w:cs="Courier New"/>
-        </w:rPr>
-        <w:t xml:space="preserve"> 12:04:39 IST 2018</w:t>
+        <w:t>MON Mar 05 12:04:39 IST 2018</w:t>
       </w:r>
     </w:p>
     <w:p>
@@ -52914,6 +52908,371 @@
         <w:tab/>
         <w:t>- 37843.5</w:t>
       </w:r>
+    </w:p>
+    <w:p>
+      <w:pPr>
+        <w:pStyle w:val="PlainText"/>
+        <w:rPr>
+          <w:rFonts w:ascii="Courier New" w:hAnsi="Courier New" w:cs="Courier New"/>
+          <w:b/>
+        </w:rPr>
+      </w:pPr>
+    </w:p>
+    <w:p>
+      <w:pPr>
+        <w:pStyle w:val="PlainText"/>
+        <w:rPr>
+          <w:rFonts w:ascii="Courier New" w:hAnsi="Courier New" w:cs="Courier New"/>
+        </w:rPr>
+      </w:pPr>
+      <w:r>
+        <w:rPr>
+          <w:rFonts w:ascii="Courier New" w:hAnsi="Courier New" w:cs="Courier New"/>
+        </w:rPr>
+        <w:t>TUE Mar 06</w:t>
+      </w:r>
+      <w:r>
+        <w:rPr>
+          <w:rFonts w:ascii="Courier New" w:hAnsi="Courier New" w:cs="Courier New"/>
+        </w:rPr>
+        <w:t xml:space="preserve"> 12:09:39 IST 2018</w:t>
+      </w:r>
+    </w:p>
+    <w:p>
+      <w:pPr>
+        <w:pStyle w:val="PlainText"/>
+        <w:rPr>
+          <w:rFonts w:ascii="Courier New" w:hAnsi="Courier New" w:cs="Courier New"/>
+        </w:rPr>
+      </w:pPr>
+      <w:r>
+        <w:rPr>
+          <w:rFonts w:ascii="Courier New" w:hAnsi="Courier New" w:cs="Courier New"/>
+        </w:rPr>
+        <w:t>Person Name</w:t>
+      </w:r>
+      <w:r>
+        <w:rPr>
+          <w:rFonts w:ascii="Courier New" w:hAnsi="Courier New" w:cs="Courier New"/>
+        </w:rPr>
+        <w:tab/>
+      </w:r>
+      <w:r>
+        <w:rPr>
+          <w:rFonts w:ascii="Courier New" w:hAnsi="Courier New" w:cs="Courier New"/>
+        </w:rPr>
+        <w:tab/>
+      </w:r>
+      <w:r>
+        <w:rPr>
+          <w:rFonts w:ascii="Courier New" w:hAnsi="Courier New" w:cs="Courier New"/>
+        </w:rPr>
+        <w:tab/>
+      </w:r>
+      <w:r>
+        <w:rPr>
+          <w:rFonts w:ascii="Courier New" w:hAnsi="Courier New" w:cs="Courier New"/>
+        </w:rPr>
+        <w:tab/>
+        <w:t>- KGR</w:t>
+      </w:r>
+    </w:p>
+    <w:p>
+      <w:pPr>
+        <w:pStyle w:val="PlainText"/>
+        <w:rPr>
+          <w:rFonts w:ascii="Courier New" w:hAnsi="Courier New" w:cs="Courier New"/>
+        </w:rPr>
+      </w:pPr>
+      <w:r>
+        <w:rPr>
+          <w:rFonts w:ascii="Courier New" w:hAnsi="Courier New" w:cs="Courier New"/>
+        </w:rPr>
+        <w:t>Bill number</w:t>
+      </w:r>
+      <w:r>
+        <w:rPr>
+          <w:rFonts w:ascii="Courier New" w:hAnsi="Courier New" w:cs="Courier New"/>
+        </w:rPr>
+        <w:tab/>
+      </w:r>
+      <w:r>
+        <w:rPr>
+          <w:rFonts w:ascii="Courier New" w:hAnsi="Courier New" w:cs="Courier New"/>
+        </w:rPr>
+        <w:tab/>
+      </w:r>
+      <w:r>
+        <w:rPr>
+          <w:rFonts w:ascii="Courier New" w:hAnsi="Courier New" w:cs="Courier New"/>
+        </w:rPr>
+        <w:tab/>
+      </w:r>
+      <w:r>
+        <w:rPr>
+          <w:rFonts w:ascii="Courier New" w:hAnsi="Courier New" w:cs="Courier New"/>
+        </w:rPr>
+        <w:tab/>
+        <w:t>- 3747</w:t>
+      </w:r>
+    </w:p>
+    <w:p>
+      <w:pPr>
+        <w:pStyle w:val="PlainText"/>
+        <w:rPr>
+          <w:rFonts w:ascii="Courier New" w:hAnsi="Courier New" w:cs="Courier New"/>
+        </w:rPr>
+      </w:pPr>
+      <w:r>
+        <w:rPr>
+          <w:rFonts w:ascii="Courier New" w:hAnsi="Courier New" w:cs="Courier New"/>
+        </w:rPr>
+        <w:t>---------------------------------------------------------------</w:t>
+      </w:r>
+    </w:p>
+    <w:p>
+      <w:pPr>
+        <w:pStyle w:val="PlainText"/>
+        <w:rPr>
+          <w:rFonts w:ascii="Courier New" w:hAnsi="Courier New" w:cs="Courier New"/>
+        </w:rPr>
+      </w:pPr>
+      <w:r>
+        <w:rPr>
+          <w:rFonts w:ascii="Courier New" w:hAnsi="Courier New" w:cs="Courier New"/>
+        </w:rPr>
+        <w:t>Item Name</w:t>
+      </w:r>
+      <w:r>
+        <w:rPr>
+          <w:rFonts w:ascii="Courier New" w:hAnsi="Courier New" w:cs="Courier New"/>
+        </w:rPr>
+        <w:tab/>
+      </w:r>
+      <w:r>
+        <w:rPr>
+          <w:rFonts w:ascii="Courier New" w:hAnsi="Courier New" w:cs="Courier New"/>
+        </w:rPr>
+        <w:tab/>
+      </w:r>
+      <w:r>
+        <w:rPr>
+          <w:rFonts w:ascii="Courier New" w:hAnsi="Courier New" w:cs="Courier New"/>
+        </w:rPr>
+        <w:tab/>
+      </w:r>
+      <w:r>
+        <w:rPr>
+          <w:rFonts w:ascii="Courier New" w:hAnsi="Courier New" w:cs="Courier New"/>
+        </w:rPr>
+        <w:tab/>
+        <w:t>- CARROT EVE</w:t>
+      </w:r>
+    </w:p>
+    <w:p>
+      <w:pPr>
+        <w:pStyle w:val="PlainText"/>
+        <w:rPr>
+          <w:rFonts w:ascii="Courier New" w:hAnsi="Courier New" w:cs="Courier New"/>
+        </w:rPr>
+      </w:pPr>
+      <w:r>
+        <w:rPr>
+          <w:rFonts w:ascii="Courier New" w:hAnsi="Courier New" w:cs="Courier New"/>
+        </w:rPr>
+        <w:t>Number of Pockets</w:t>
+      </w:r>
+      <w:r>
+        <w:rPr>
+          <w:rFonts w:ascii="Courier New" w:hAnsi="Courier New" w:cs="Courier New"/>
+        </w:rPr>
+        <w:tab/>
+      </w:r>
+      <w:r>
+        <w:rPr>
+          <w:rFonts w:ascii="Courier New" w:hAnsi="Courier New" w:cs="Courier New"/>
+        </w:rPr>
+        <w:tab/>
+      </w:r>
+      <w:r>
+        <w:rPr>
+          <w:rFonts w:ascii="Courier New" w:hAnsi="Courier New" w:cs="Courier New"/>
+        </w:rPr>
+        <w:tab/>
+        <w:t>- 1</w:t>
+      </w:r>
+    </w:p>
+    <w:p>
+      <w:pPr>
+        <w:pStyle w:val="PlainText"/>
+        <w:rPr>
+          <w:rFonts w:ascii="Courier New" w:hAnsi="Courier New" w:cs="Courier New"/>
+        </w:rPr>
+      </w:pPr>
+      <w:r>
+        <w:rPr>
+          <w:rFonts w:ascii="Courier New" w:hAnsi="Courier New" w:cs="Courier New"/>
+        </w:rPr>
+        <w:t>Number of KGs</w:t>
+      </w:r>
+      <w:r>
+        <w:rPr>
+          <w:rFonts w:ascii="Courier New" w:hAnsi="Courier New" w:cs="Courier New"/>
+        </w:rPr>
+        <w:tab/>
+      </w:r>
+      <w:r>
+        <w:rPr>
+          <w:rFonts w:ascii="Courier New" w:hAnsi="Courier New" w:cs="Courier New"/>
+        </w:rPr>
+        <w:tab/>
+      </w:r>
+      <w:r>
+        <w:rPr>
+          <w:rFonts w:ascii="Courier New" w:hAnsi="Courier New" w:cs="Courier New"/>
+        </w:rPr>
+        <w:tab/>
+        <w:t>- 99</w:t>
+      </w:r>
+    </w:p>
+    <w:p>
+      <w:pPr>
+        <w:pStyle w:val="PlainText"/>
+        <w:rPr>
+          <w:rFonts w:ascii="Courier New" w:hAnsi="Courier New" w:cs="Courier New"/>
+        </w:rPr>
+      </w:pPr>
+      <w:r>
+        <w:rPr>
+          <w:rFonts w:ascii="Courier New" w:hAnsi="Courier New" w:cs="Courier New"/>
+        </w:rPr>
+        <w:t>Rate</w:t>
+      </w:r>
+      <w:r>
+        <w:rPr>
+          <w:rFonts w:ascii="Courier New" w:hAnsi="Courier New" w:cs="Courier New"/>
+        </w:rPr>
+        <w:tab/>
+      </w:r>
+      <w:r>
+        <w:rPr>
+          <w:rFonts w:ascii="Courier New" w:hAnsi="Courier New" w:cs="Courier New"/>
+        </w:rPr>
+        <w:tab/>
+      </w:r>
+      <w:r>
+        <w:rPr>
+          <w:rFonts w:ascii="Courier New" w:hAnsi="Courier New" w:cs="Courier New"/>
+        </w:rPr>
+        <w:tab/>
+      </w:r>
+      <w:r>
+        <w:rPr>
+          <w:rFonts w:ascii="Courier New" w:hAnsi="Courier New" w:cs="Courier New"/>
+        </w:rPr>
+        <w:tab/>
+      </w:r>
+      <w:r>
+        <w:rPr>
+          <w:rFonts w:ascii="Courier New" w:hAnsi="Courier New" w:cs="Courier New"/>
+        </w:rPr>
+        <w:tab/>
+        <w:t>- 10</w:t>
+      </w:r>
+    </w:p>
+    <w:p>
+      <w:pPr>
+        <w:pStyle w:val="PlainText"/>
+        <w:rPr>
+          <w:rFonts w:ascii="Courier New" w:hAnsi="Courier New" w:cs="Courier New"/>
+        </w:rPr>
+      </w:pPr>
+      <w:r>
+        <w:rPr>
+          <w:rFonts w:ascii="Courier New" w:hAnsi="Courier New" w:cs="Courier New"/>
+        </w:rPr>
+        <w:t>Total Price</w:t>
+      </w:r>
+      <w:r>
+        <w:rPr>
+          <w:rFonts w:ascii="Courier New" w:hAnsi="Courier New" w:cs="Courier New"/>
+        </w:rPr>
+        <w:tab/>
+      </w:r>
+      <w:r>
+        <w:rPr>
+          <w:rFonts w:ascii="Courier New" w:hAnsi="Courier New" w:cs="Courier New"/>
+        </w:rPr>
+        <w:tab/>
+      </w:r>
+      <w:r>
+        <w:rPr>
+          <w:rFonts w:ascii="Courier New" w:hAnsi="Courier New" w:cs="Courier New"/>
+        </w:rPr>
+        <w:tab/>
+      </w:r>
+      <w:r>
+        <w:rPr>
+          <w:rFonts w:ascii="Courier New" w:hAnsi="Courier New" w:cs="Courier New"/>
+        </w:rPr>
+        <w:tab/>
+        <w:t>- 990.0</w:t>
+      </w:r>
+    </w:p>
+    <w:p>
+      <w:pPr>
+        <w:pStyle w:val="PlainText"/>
+        <w:rPr>
+          <w:rFonts w:ascii="Courier New" w:hAnsi="Courier New" w:cs="Courier New"/>
+          <w:b/>
+        </w:rPr>
+      </w:pPr>
+      <w:r>
+        <w:rPr>
+          <w:rFonts w:ascii="Courier New" w:hAnsi="Courier New" w:cs="Courier New"/>
+          <w:b/>
+        </w:rPr>
+        <w:t>Amount balance</w:t>
+      </w:r>
+      <w:r>
+        <w:rPr>
+          <w:rFonts w:ascii="Courier New" w:hAnsi="Courier New" w:cs="Courier New"/>
+          <w:b/>
+        </w:rPr>
+        <w:tab/>
+      </w:r>
+      <w:r>
+        <w:rPr>
+          <w:rFonts w:ascii="Courier New" w:hAnsi="Courier New" w:cs="Courier New"/>
+          <w:b/>
+        </w:rPr>
+        <w:tab/>
+      </w:r>
+      <w:r>
+        <w:rPr>
+          <w:rFonts w:ascii="Courier New" w:hAnsi="Courier New" w:cs="Courier New"/>
+          <w:b/>
+        </w:rPr>
+        <w:tab/>
+        <w:t>- 38833.5</w:t>
+      </w:r>
+    </w:p>
+    <w:p>
+      <w:pPr>
+        <w:pStyle w:val="PlainText"/>
+        <w:rPr>
+          <w:rFonts w:ascii="Courier New" w:hAnsi="Courier New" w:cs="Courier New"/>
+        </w:rPr>
+      </w:pPr>
+    </w:p>
+    <w:p>
+      <w:pPr>
+        <w:pStyle w:val="PlainText"/>
+        <w:rPr>
+          <w:rFonts w:ascii="Courier New" w:hAnsi="Courier New" w:cs="Courier New"/>
+          <w:b/>
+        </w:rPr>
+      </w:pPr>
     </w:p>
     <w:p>
       <w:pPr>

</xml_diff>

<commit_message>
16/03/2018 MAMATHA CHICK IN
</commit_message>
<xml_diff>
--- a/customer _details/GANGAMMA/SEP/KUNIGAL/KGR/PURCHASE DETAILS.docx
+++ b/customer _details/GANGAMMA/SEP/KUNIGAL/KGR/PURCHASE DETAILS.docx
@@ -54975,13 +54975,7 @@
         <w:rPr>
           <w:rFonts w:ascii="Courier New" w:hAnsi="Courier New" w:cs="Courier New"/>
         </w:rPr>
-        <w:t>TUE Mar 13</w:t>
-      </w:r>
-      <w:r>
-        <w:rPr>
-          <w:rFonts w:ascii="Courier New" w:hAnsi="Courier New" w:cs="Courier New"/>
-        </w:rPr>
-        <w:t xml:space="preserve"> 11:23:42 IST 2018</w:t>
+        <w:t>TUE Mar 13 11:23:42 IST 2018</w:t>
       </w:r>
     </w:p>
     <w:p>
@@ -55532,6 +55526,371 @@
         <w:tab/>
         <w:t>- 48931.5</w:t>
       </w:r>
+    </w:p>
+    <w:p>
+      <w:pPr>
+        <w:pStyle w:val="PlainText"/>
+        <w:rPr>
+          <w:rFonts w:ascii="Courier New" w:hAnsi="Courier New" w:cs="Courier New"/>
+          <w:b/>
+        </w:rPr>
+      </w:pPr>
+    </w:p>
+    <w:p>
+      <w:pPr>
+        <w:pStyle w:val="PlainText"/>
+        <w:rPr>
+          <w:rFonts w:ascii="Courier New" w:hAnsi="Courier New" w:cs="Courier New"/>
+        </w:rPr>
+      </w:pPr>
+      <w:r>
+        <w:rPr>
+          <w:rFonts w:ascii="Courier New" w:hAnsi="Courier New" w:cs="Courier New"/>
+        </w:rPr>
+        <w:t>THU Mar 15</w:t>
+      </w:r>
+      <w:r>
+        <w:rPr>
+          <w:rFonts w:ascii="Courier New" w:hAnsi="Courier New" w:cs="Courier New"/>
+        </w:rPr>
+        <w:t xml:space="preserve"> 12:35:29 IST 2018</w:t>
+      </w:r>
+    </w:p>
+    <w:p>
+      <w:pPr>
+        <w:pStyle w:val="PlainText"/>
+        <w:rPr>
+          <w:rFonts w:ascii="Courier New" w:hAnsi="Courier New" w:cs="Courier New"/>
+        </w:rPr>
+      </w:pPr>
+      <w:r>
+        <w:rPr>
+          <w:rFonts w:ascii="Courier New" w:hAnsi="Courier New" w:cs="Courier New"/>
+        </w:rPr>
+        <w:t>Person Name</w:t>
+      </w:r>
+      <w:r>
+        <w:rPr>
+          <w:rFonts w:ascii="Courier New" w:hAnsi="Courier New" w:cs="Courier New"/>
+        </w:rPr>
+        <w:tab/>
+      </w:r>
+      <w:r>
+        <w:rPr>
+          <w:rFonts w:ascii="Courier New" w:hAnsi="Courier New" w:cs="Courier New"/>
+        </w:rPr>
+        <w:tab/>
+      </w:r>
+      <w:r>
+        <w:rPr>
+          <w:rFonts w:ascii="Courier New" w:hAnsi="Courier New" w:cs="Courier New"/>
+        </w:rPr>
+        <w:tab/>
+      </w:r>
+      <w:r>
+        <w:rPr>
+          <w:rFonts w:ascii="Courier New" w:hAnsi="Courier New" w:cs="Courier New"/>
+        </w:rPr>
+        <w:tab/>
+        <w:t>- KGR</w:t>
+      </w:r>
+    </w:p>
+    <w:p>
+      <w:pPr>
+        <w:pStyle w:val="PlainText"/>
+        <w:rPr>
+          <w:rFonts w:ascii="Courier New" w:hAnsi="Courier New" w:cs="Courier New"/>
+        </w:rPr>
+      </w:pPr>
+      <w:r>
+        <w:rPr>
+          <w:rFonts w:ascii="Courier New" w:hAnsi="Courier New" w:cs="Courier New"/>
+        </w:rPr>
+        <w:t>Bill number</w:t>
+      </w:r>
+      <w:r>
+        <w:rPr>
+          <w:rFonts w:ascii="Courier New" w:hAnsi="Courier New" w:cs="Courier New"/>
+        </w:rPr>
+        <w:tab/>
+      </w:r>
+      <w:r>
+        <w:rPr>
+          <w:rFonts w:ascii="Courier New" w:hAnsi="Courier New" w:cs="Courier New"/>
+        </w:rPr>
+        <w:tab/>
+      </w:r>
+      <w:r>
+        <w:rPr>
+          <w:rFonts w:ascii="Courier New" w:hAnsi="Courier New" w:cs="Courier New"/>
+        </w:rPr>
+        <w:tab/>
+      </w:r>
+      <w:r>
+        <w:rPr>
+          <w:rFonts w:ascii="Courier New" w:hAnsi="Courier New" w:cs="Courier New"/>
+        </w:rPr>
+        <w:tab/>
+        <w:t>- 3937</w:t>
+      </w:r>
+    </w:p>
+    <w:p>
+      <w:pPr>
+        <w:pStyle w:val="PlainText"/>
+        <w:rPr>
+          <w:rFonts w:ascii="Courier New" w:hAnsi="Courier New" w:cs="Courier New"/>
+        </w:rPr>
+      </w:pPr>
+      <w:r>
+        <w:rPr>
+          <w:rFonts w:ascii="Courier New" w:hAnsi="Courier New" w:cs="Courier New"/>
+        </w:rPr>
+        <w:t>---------------------------------------------------------------</w:t>
+      </w:r>
+    </w:p>
+    <w:p>
+      <w:pPr>
+        <w:pStyle w:val="PlainText"/>
+        <w:rPr>
+          <w:rFonts w:ascii="Courier New" w:hAnsi="Courier New" w:cs="Courier New"/>
+        </w:rPr>
+      </w:pPr>
+      <w:r>
+        <w:rPr>
+          <w:rFonts w:ascii="Courier New" w:hAnsi="Courier New" w:cs="Courier New"/>
+        </w:rPr>
+        <w:t>Item Name</w:t>
+      </w:r>
+      <w:r>
+        <w:rPr>
+          <w:rFonts w:ascii="Courier New" w:hAnsi="Courier New" w:cs="Courier New"/>
+        </w:rPr>
+        <w:tab/>
+      </w:r>
+      <w:r>
+        <w:rPr>
+          <w:rFonts w:ascii="Courier New" w:hAnsi="Courier New" w:cs="Courier New"/>
+        </w:rPr>
+        <w:tab/>
+      </w:r>
+      <w:r>
+        <w:rPr>
+          <w:rFonts w:ascii="Courier New" w:hAnsi="Courier New" w:cs="Courier New"/>
+        </w:rPr>
+        <w:tab/>
+      </w:r>
+      <w:r>
+        <w:rPr>
+          <w:rFonts w:ascii="Courier New" w:hAnsi="Courier New" w:cs="Courier New"/>
+        </w:rPr>
+        <w:tab/>
+        <w:t>- CARROT</w:t>
+      </w:r>
+    </w:p>
+    <w:p>
+      <w:pPr>
+        <w:pStyle w:val="PlainText"/>
+        <w:rPr>
+          <w:rFonts w:ascii="Courier New" w:hAnsi="Courier New" w:cs="Courier New"/>
+        </w:rPr>
+      </w:pPr>
+      <w:r>
+        <w:rPr>
+          <w:rFonts w:ascii="Courier New" w:hAnsi="Courier New" w:cs="Courier New"/>
+        </w:rPr>
+        <w:t>Number of Pockets</w:t>
+      </w:r>
+      <w:r>
+        <w:rPr>
+          <w:rFonts w:ascii="Courier New" w:hAnsi="Courier New" w:cs="Courier New"/>
+        </w:rPr>
+        <w:tab/>
+      </w:r>
+      <w:r>
+        <w:rPr>
+          <w:rFonts w:ascii="Courier New" w:hAnsi="Courier New" w:cs="Courier New"/>
+        </w:rPr>
+        <w:tab/>
+      </w:r>
+      <w:r>
+        <w:rPr>
+          <w:rFonts w:ascii="Courier New" w:hAnsi="Courier New" w:cs="Courier New"/>
+        </w:rPr>
+        <w:tab/>
+        <w:t>- 1</w:t>
+      </w:r>
+    </w:p>
+    <w:p>
+      <w:pPr>
+        <w:pStyle w:val="PlainText"/>
+        <w:rPr>
+          <w:rFonts w:ascii="Courier New" w:hAnsi="Courier New" w:cs="Courier New"/>
+        </w:rPr>
+      </w:pPr>
+      <w:r>
+        <w:rPr>
+          <w:rFonts w:ascii="Courier New" w:hAnsi="Courier New" w:cs="Courier New"/>
+        </w:rPr>
+        <w:t>Number of KGs</w:t>
+      </w:r>
+      <w:r>
+        <w:rPr>
+          <w:rFonts w:ascii="Courier New" w:hAnsi="Courier New" w:cs="Courier New"/>
+        </w:rPr>
+        <w:tab/>
+      </w:r>
+      <w:r>
+        <w:rPr>
+          <w:rFonts w:ascii="Courier New" w:hAnsi="Courier New" w:cs="Courier New"/>
+        </w:rPr>
+        <w:tab/>
+      </w:r>
+      <w:r>
+        <w:rPr>
+          <w:rFonts w:ascii="Courier New" w:hAnsi="Courier New" w:cs="Courier New"/>
+        </w:rPr>
+        <w:tab/>
+        <w:t>- 91</w:t>
+      </w:r>
+    </w:p>
+    <w:p>
+      <w:pPr>
+        <w:pStyle w:val="PlainText"/>
+        <w:rPr>
+          <w:rFonts w:ascii="Courier New" w:hAnsi="Courier New" w:cs="Courier New"/>
+        </w:rPr>
+      </w:pPr>
+      <w:r>
+        <w:rPr>
+          <w:rFonts w:ascii="Courier New" w:hAnsi="Courier New" w:cs="Courier New"/>
+        </w:rPr>
+        <w:t>Rate</w:t>
+      </w:r>
+      <w:r>
+        <w:rPr>
+          <w:rFonts w:ascii="Courier New" w:hAnsi="Courier New" w:cs="Courier New"/>
+        </w:rPr>
+        <w:tab/>
+      </w:r>
+      <w:r>
+        <w:rPr>
+          <w:rFonts w:ascii="Courier New" w:hAnsi="Courier New" w:cs="Courier New"/>
+        </w:rPr>
+        <w:tab/>
+      </w:r>
+      <w:r>
+        <w:rPr>
+          <w:rFonts w:ascii="Courier New" w:hAnsi="Courier New" w:cs="Courier New"/>
+        </w:rPr>
+        <w:tab/>
+      </w:r>
+      <w:r>
+        <w:rPr>
+          <w:rFonts w:ascii="Courier New" w:hAnsi="Courier New" w:cs="Courier New"/>
+        </w:rPr>
+        <w:tab/>
+      </w:r>
+      <w:r>
+        <w:rPr>
+          <w:rFonts w:ascii="Courier New" w:hAnsi="Courier New" w:cs="Courier New"/>
+        </w:rPr>
+        <w:tab/>
+        <w:t>- 13</w:t>
+      </w:r>
+    </w:p>
+    <w:p>
+      <w:pPr>
+        <w:pStyle w:val="PlainText"/>
+        <w:rPr>
+          <w:rFonts w:ascii="Courier New" w:hAnsi="Courier New" w:cs="Courier New"/>
+        </w:rPr>
+      </w:pPr>
+      <w:r>
+        <w:rPr>
+          <w:rFonts w:ascii="Courier New" w:hAnsi="Courier New" w:cs="Courier New"/>
+        </w:rPr>
+        <w:t>Total Price</w:t>
+      </w:r>
+      <w:r>
+        <w:rPr>
+          <w:rFonts w:ascii="Courier New" w:hAnsi="Courier New" w:cs="Courier New"/>
+        </w:rPr>
+        <w:tab/>
+      </w:r>
+      <w:r>
+        <w:rPr>
+          <w:rFonts w:ascii="Courier New" w:hAnsi="Courier New" w:cs="Courier New"/>
+        </w:rPr>
+        <w:tab/>
+      </w:r>
+      <w:r>
+        <w:rPr>
+          <w:rFonts w:ascii="Courier New" w:hAnsi="Courier New" w:cs="Courier New"/>
+        </w:rPr>
+        <w:tab/>
+      </w:r>
+      <w:r>
+        <w:rPr>
+          <w:rFonts w:ascii="Courier New" w:hAnsi="Courier New" w:cs="Courier New"/>
+        </w:rPr>
+        <w:tab/>
+        <w:t>- 1183.0</w:t>
+      </w:r>
+    </w:p>
+    <w:p>
+      <w:pPr>
+        <w:pStyle w:val="PlainText"/>
+        <w:rPr>
+          <w:rFonts w:ascii="Courier New" w:hAnsi="Courier New" w:cs="Courier New"/>
+          <w:b/>
+        </w:rPr>
+      </w:pPr>
+      <w:r>
+        <w:rPr>
+          <w:rFonts w:ascii="Courier New" w:hAnsi="Courier New" w:cs="Courier New"/>
+          <w:b/>
+        </w:rPr>
+        <w:t>Amount balance</w:t>
+      </w:r>
+      <w:r>
+        <w:rPr>
+          <w:rFonts w:ascii="Courier New" w:hAnsi="Courier New" w:cs="Courier New"/>
+          <w:b/>
+        </w:rPr>
+        <w:tab/>
+      </w:r>
+      <w:r>
+        <w:rPr>
+          <w:rFonts w:ascii="Courier New" w:hAnsi="Courier New" w:cs="Courier New"/>
+          <w:b/>
+        </w:rPr>
+        <w:tab/>
+      </w:r>
+      <w:r>
+        <w:rPr>
+          <w:rFonts w:ascii="Courier New" w:hAnsi="Courier New" w:cs="Courier New"/>
+          <w:b/>
+        </w:rPr>
+        <w:tab/>
+        <w:t>- 50114.5</w:t>
+      </w:r>
+    </w:p>
+    <w:p>
+      <w:pPr>
+        <w:pStyle w:val="PlainText"/>
+        <w:rPr>
+          <w:rFonts w:ascii="Courier New" w:hAnsi="Courier New" w:cs="Courier New"/>
+        </w:rPr>
+      </w:pPr>
+    </w:p>
+    <w:p>
+      <w:pPr>
+        <w:pStyle w:val="PlainText"/>
+        <w:rPr>
+          <w:rFonts w:ascii="Courier New" w:hAnsi="Courier New" w:cs="Courier New"/>
+          <w:b/>
+        </w:rPr>
+      </w:pPr>
     </w:p>
     <w:p>
       <w:pPr>

</xml_diff>

<commit_message>
19/03/2018 MAMATHA CHICK IN
</commit_message>
<xml_diff>
--- a/customer _details/GANGAMMA/SEP/KUNIGAL/KGR/PURCHASE DETAILS.docx
+++ b/customer _details/GANGAMMA/SEP/KUNIGAL/KGR/PURCHASE DETAILS.docx
@@ -55889,13 +55889,7 @@
         <w:rPr>
           <w:rFonts w:ascii="Courier New" w:hAnsi="Courier New" w:cs="Courier New"/>
         </w:rPr>
-        <w:t>FRI Mar 16</w:t>
-      </w:r>
-      <w:r>
-        <w:rPr>
-          <w:rFonts w:ascii="Courier New" w:hAnsi="Courier New" w:cs="Courier New"/>
-        </w:rPr>
-        <w:t xml:space="preserve"> 12:35:14 IST 2018</w:t>
+        <w:t>FRI Mar 16 12:35:14 IST 2018</w:t>
       </w:r>
     </w:p>
     <w:p>
@@ -56281,6 +56275,369 @@
         <w:tab/>
         <w:t>- CASH</w:t>
       </w:r>
+    </w:p>
+    <w:p>
+      <w:pPr>
+        <w:pStyle w:val="PlainText"/>
+        <w:rPr>
+          <w:rFonts w:ascii="Courier New" w:hAnsi="Courier New" w:cs="Courier New"/>
+        </w:rPr>
+      </w:pPr>
+    </w:p>
+    <w:p>
+      <w:pPr>
+        <w:pStyle w:val="PlainText"/>
+        <w:rPr>
+          <w:rFonts w:ascii="Courier New" w:hAnsi="Courier New" w:cs="Courier New"/>
+        </w:rPr>
+      </w:pPr>
+      <w:r>
+        <w:rPr>
+          <w:rFonts w:ascii="Courier New" w:hAnsi="Courier New" w:cs="Courier New"/>
+        </w:rPr>
+        <w:t>SAT Mar 17</w:t>
+      </w:r>
+      <w:r>
+        <w:rPr>
+          <w:rFonts w:ascii="Courier New" w:hAnsi="Courier New" w:cs="Courier New"/>
+        </w:rPr>
+        <w:t xml:space="preserve"> 12:15:04 IST 2018</w:t>
+      </w:r>
+    </w:p>
+    <w:p>
+      <w:pPr>
+        <w:pStyle w:val="PlainText"/>
+        <w:rPr>
+          <w:rFonts w:ascii="Courier New" w:hAnsi="Courier New" w:cs="Courier New"/>
+        </w:rPr>
+      </w:pPr>
+      <w:r>
+        <w:rPr>
+          <w:rFonts w:ascii="Courier New" w:hAnsi="Courier New" w:cs="Courier New"/>
+        </w:rPr>
+        <w:t>Person Name</w:t>
+      </w:r>
+      <w:r>
+        <w:rPr>
+          <w:rFonts w:ascii="Courier New" w:hAnsi="Courier New" w:cs="Courier New"/>
+        </w:rPr>
+        <w:tab/>
+      </w:r>
+      <w:r>
+        <w:rPr>
+          <w:rFonts w:ascii="Courier New" w:hAnsi="Courier New" w:cs="Courier New"/>
+        </w:rPr>
+        <w:tab/>
+      </w:r>
+      <w:r>
+        <w:rPr>
+          <w:rFonts w:ascii="Courier New" w:hAnsi="Courier New" w:cs="Courier New"/>
+        </w:rPr>
+        <w:tab/>
+      </w:r>
+      <w:r>
+        <w:rPr>
+          <w:rFonts w:ascii="Courier New" w:hAnsi="Courier New" w:cs="Courier New"/>
+        </w:rPr>
+        <w:tab/>
+        <w:t>- KGR</w:t>
+      </w:r>
+    </w:p>
+    <w:p>
+      <w:pPr>
+        <w:pStyle w:val="PlainText"/>
+        <w:rPr>
+          <w:rFonts w:ascii="Courier New" w:hAnsi="Courier New" w:cs="Courier New"/>
+        </w:rPr>
+      </w:pPr>
+      <w:r>
+        <w:rPr>
+          <w:rFonts w:ascii="Courier New" w:hAnsi="Courier New" w:cs="Courier New"/>
+        </w:rPr>
+        <w:t>Bill number</w:t>
+      </w:r>
+      <w:r>
+        <w:rPr>
+          <w:rFonts w:ascii="Courier New" w:hAnsi="Courier New" w:cs="Courier New"/>
+        </w:rPr>
+        <w:tab/>
+      </w:r>
+      <w:r>
+        <w:rPr>
+          <w:rFonts w:ascii="Courier New" w:hAnsi="Courier New" w:cs="Courier New"/>
+        </w:rPr>
+        <w:tab/>
+      </w:r>
+      <w:r>
+        <w:rPr>
+          <w:rFonts w:ascii="Courier New" w:hAnsi="Courier New" w:cs="Courier New"/>
+        </w:rPr>
+        <w:tab/>
+      </w:r>
+      <w:r>
+        <w:rPr>
+          <w:rFonts w:ascii="Courier New" w:hAnsi="Courier New" w:cs="Courier New"/>
+        </w:rPr>
+        <w:tab/>
+        <w:t>- 4020</w:t>
+      </w:r>
+    </w:p>
+    <w:p>
+      <w:pPr>
+        <w:pStyle w:val="PlainText"/>
+        <w:rPr>
+          <w:rFonts w:ascii="Courier New" w:hAnsi="Courier New" w:cs="Courier New"/>
+        </w:rPr>
+      </w:pPr>
+      <w:r>
+        <w:rPr>
+          <w:rFonts w:ascii="Courier New" w:hAnsi="Courier New" w:cs="Courier New"/>
+        </w:rPr>
+        <w:t>---------------------------------------------------------------</w:t>
+      </w:r>
+    </w:p>
+    <w:p>
+      <w:pPr>
+        <w:pStyle w:val="PlainText"/>
+        <w:rPr>
+          <w:rFonts w:ascii="Courier New" w:hAnsi="Courier New" w:cs="Courier New"/>
+        </w:rPr>
+      </w:pPr>
+      <w:r>
+        <w:rPr>
+          <w:rFonts w:ascii="Courier New" w:hAnsi="Courier New" w:cs="Courier New"/>
+        </w:rPr>
+        <w:t>Item Name</w:t>
+      </w:r>
+      <w:r>
+        <w:rPr>
+          <w:rFonts w:ascii="Courier New" w:hAnsi="Courier New" w:cs="Courier New"/>
+        </w:rPr>
+        <w:tab/>
+      </w:r>
+      <w:r>
+        <w:rPr>
+          <w:rFonts w:ascii="Courier New" w:hAnsi="Courier New" w:cs="Courier New"/>
+        </w:rPr>
+        <w:tab/>
+      </w:r>
+      <w:r>
+        <w:rPr>
+          <w:rFonts w:ascii="Courier New" w:hAnsi="Courier New" w:cs="Courier New"/>
+        </w:rPr>
+        <w:tab/>
+      </w:r>
+      <w:r>
+        <w:rPr>
+          <w:rFonts w:ascii="Courier New" w:hAnsi="Courier New" w:cs="Courier New"/>
+        </w:rPr>
+        <w:tab/>
+        <w:t>- CARROT</w:t>
+      </w:r>
+    </w:p>
+    <w:p>
+      <w:pPr>
+        <w:pStyle w:val="PlainText"/>
+        <w:rPr>
+          <w:rFonts w:ascii="Courier New" w:hAnsi="Courier New" w:cs="Courier New"/>
+        </w:rPr>
+      </w:pPr>
+      <w:r>
+        <w:rPr>
+          <w:rFonts w:ascii="Courier New" w:hAnsi="Courier New" w:cs="Courier New"/>
+        </w:rPr>
+        <w:t>Number of Pockets</w:t>
+      </w:r>
+      <w:r>
+        <w:rPr>
+          <w:rFonts w:ascii="Courier New" w:hAnsi="Courier New" w:cs="Courier New"/>
+        </w:rPr>
+        <w:tab/>
+      </w:r>
+      <w:r>
+        <w:rPr>
+          <w:rFonts w:ascii="Courier New" w:hAnsi="Courier New" w:cs="Courier New"/>
+        </w:rPr>
+        <w:tab/>
+      </w:r>
+      <w:r>
+        <w:rPr>
+          <w:rFonts w:ascii="Courier New" w:hAnsi="Courier New" w:cs="Courier New"/>
+        </w:rPr>
+        <w:tab/>
+        <w:t>- 2</w:t>
+      </w:r>
+    </w:p>
+    <w:p>
+      <w:pPr>
+        <w:pStyle w:val="PlainText"/>
+        <w:rPr>
+          <w:rFonts w:ascii="Courier New" w:hAnsi="Courier New" w:cs="Courier New"/>
+        </w:rPr>
+      </w:pPr>
+      <w:r>
+        <w:rPr>
+          <w:rFonts w:ascii="Courier New" w:hAnsi="Courier New" w:cs="Courier New"/>
+        </w:rPr>
+        <w:t>Number of KGs</w:t>
+      </w:r>
+      <w:r>
+        <w:rPr>
+          <w:rFonts w:ascii="Courier New" w:hAnsi="Courier New" w:cs="Courier New"/>
+        </w:rPr>
+        <w:tab/>
+      </w:r>
+      <w:r>
+        <w:rPr>
+          <w:rFonts w:ascii="Courier New" w:hAnsi="Courier New" w:cs="Courier New"/>
+        </w:rPr>
+        <w:tab/>
+      </w:r>
+      <w:r>
+        <w:rPr>
+          <w:rFonts w:ascii="Courier New" w:hAnsi="Courier New" w:cs="Courier New"/>
+        </w:rPr>
+        <w:tab/>
+        <w:t>- 188</w:t>
+      </w:r>
+    </w:p>
+    <w:p>
+      <w:pPr>
+        <w:pStyle w:val="PlainText"/>
+        <w:rPr>
+          <w:rFonts w:ascii="Courier New" w:hAnsi="Courier New" w:cs="Courier New"/>
+        </w:rPr>
+      </w:pPr>
+      <w:r>
+        <w:rPr>
+          <w:rFonts w:ascii="Courier New" w:hAnsi="Courier New" w:cs="Courier New"/>
+        </w:rPr>
+        <w:t>Rate</w:t>
+      </w:r>
+      <w:r>
+        <w:rPr>
+          <w:rFonts w:ascii="Courier New" w:hAnsi="Courier New" w:cs="Courier New"/>
+        </w:rPr>
+        <w:tab/>
+      </w:r>
+      <w:r>
+        <w:rPr>
+          <w:rFonts w:ascii="Courier New" w:hAnsi="Courier New" w:cs="Courier New"/>
+        </w:rPr>
+        <w:tab/>
+      </w:r>
+      <w:r>
+        <w:rPr>
+          <w:rFonts w:ascii="Courier New" w:hAnsi="Courier New" w:cs="Courier New"/>
+        </w:rPr>
+        <w:tab/>
+      </w:r>
+      <w:r>
+        <w:rPr>
+          <w:rFonts w:ascii="Courier New" w:hAnsi="Courier New" w:cs="Courier New"/>
+        </w:rPr>
+        <w:tab/>
+      </w:r>
+      <w:r>
+        <w:rPr>
+          <w:rFonts w:ascii="Courier New" w:hAnsi="Courier New" w:cs="Courier New"/>
+        </w:rPr>
+        <w:tab/>
+        <w:t>- 12</w:t>
+      </w:r>
+    </w:p>
+    <w:p>
+      <w:pPr>
+        <w:pStyle w:val="PlainText"/>
+        <w:rPr>
+          <w:rFonts w:ascii="Courier New" w:hAnsi="Courier New" w:cs="Courier New"/>
+        </w:rPr>
+      </w:pPr>
+      <w:r>
+        <w:rPr>
+          <w:rFonts w:ascii="Courier New" w:hAnsi="Courier New" w:cs="Courier New"/>
+        </w:rPr>
+        <w:t>Total Price</w:t>
+      </w:r>
+      <w:r>
+        <w:rPr>
+          <w:rFonts w:ascii="Courier New" w:hAnsi="Courier New" w:cs="Courier New"/>
+        </w:rPr>
+        <w:tab/>
+      </w:r>
+      <w:r>
+        <w:rPr>
+          <w:rFonts w:ascii="Courier New" w:hAnsi="Courier New" w:cs="Courier New"/>
+        </w:rPr>
+        <w:tab/>
+      </w:r>
+      <w:r>
+        <w:rPr>
+          <w:rFonts w:ascii="Courier New" w:hAnsi="Courier New" w:cs="Courier New"/>
+        </w:rPr>
+        <w:tab/>
+      </w:r>
+      <w:r>
+        <w:rPr>
+          <w:rFonts w:ascii="Courier New" w:hAnsi="Courier New" w:cs="Courier New"/>
+        </w:rPr>
+        <w:tab/>
+        <w:t>- 2256.0</w:t>
+      </w:r>
+    </w:p>
+    <w:p>
+      <w:pPr>
+        <w:pStyle w:val="PlainText"/>
+        <w:rPr>
+          <w:rFonts w:ascii="Courier New" w:hAnsi="Courier New" w:cs="Courier New"/>
+          <w:b/>
+        </w:rPr>
+      </w:pPr>
+      <w:r>
+        <w:rPr>
+          <w:rFonts w:ascii="Courier New" w:hAnsi="Courier New" w:cs="Courier New"/>
+          <w:b/>
+        </w:rPr>
+        <w:t>Amount balance</w:t>
+      </w:r>
+      <w:r>
+        <w:rPr>
+          <w:rFonts w:ascii="Courier New" w:hAnsi="Courier New" w:cs="Courier New"/>
+          <w:b/>
+        </w:rPr>
+        <w:tab/>
+      </w:r>
+      <w:r>
+        <w:rPr>
+          <w:rFonts w:ascii="Courier New" w:hAnsi="Courier New" w:cs="Courier New"/>
+          <w:b/>
+        </w:rPr>
+        <w:tab/>
+      </w:r>
+      <w:r>
+        <w:rPr>
+          <w:rFonts w:ascii="Courier New" w:hAnsi="Courier New" w:cs="Courier New"/>
+          <w:b/>
+        </w:rPr>
+        <w:tab/>
+        <w:t>- 34866.5</w:t>
+      </w:r>
+    </w:p>
+    <w:p>
+      <w:pPr>
+        <w:pStyle w:val="PlainText"/>
+        <w:rPr>
+          <w:rFonts w:ascii="Courier New" w:hAnsi="Courier New" w:cs="Courier New"/>
+        </w:rPr>
+      </w:pPr>
+    </w:p>
+    <w:p>
+      <w:pPr>
+        <w:pStyle w:val="PlainText"/>
+        <w:rPr>
+          <w:rFonts w:ascii="Courier New" w:hAnsi="Courier New" w:cs="Courier New"/>
+        </w:rPr>
+      </w:pPr>
     </w:p>
     <w:p>
       <w:pPr>

</xml_diff>

<commit_message>
23/03/2018 MAMATHA CHICK IN
</commit_message>
<xml_diff>
--- a/customer _details/GANGAMMA/SEP/KUNIGAL/KGR/PURCHASE DETAILS.docx
+++ b/customer _details/GANGAMMA/SEP/KUNIGAL/KGR/PURCHASE DETAILS.docx
@@ -56295,13 +56295,7 @@
         <w:rPr>
           <w:rFonts w:ascii="Courier New" w:hAnsi="Courier New" w:cs="Courier New"/>
         </w:rPr>
-        <w:t>SAT Mar 17</w:t>
-      </w:r>
-      <w:r>
-        <w:rPr>
-          <w:rFonts w:ascii="Courier New" w:hAnsi="Courier New" w:cs="Courier New"/>
-        </w:rPr>
-        <w:t xml:space="preserve"> 12:15:04 IST 2018</w:t>
+        <w:t>SAT Mar 17 12:15:04 IST 2018</w:t>
       </w:r>
     </w:p>
     <w:p>
@@ -56622,6 +56616,371 @@
         <w:tab/>
         <w:t>- 34866.5</w:t>
       </w:r>
+    </w:p>
+    <w:p>
+      <w:pPr>
+        <w:pStyle w:val="PlainText"/>
+        <w:rPr>
+          <w:rFonts w:ascii="Courier New" w:hAnsi="Courier New" w:cs="Courier New"/>
+          <w:b/>
+        </w:rPr>
+      </w:pPr>
+    </w:p>
+    <w:p>
+      <w:pPr>
+        <w:pStyle w:val="PlainText"/>
+        <w:rPr>
+          <w:rFonts w:ascii="Courier New" w:hAnsi="Courier New" w:cs="Courier New"/>
+        </w:rPr>
+      </w:pPr>
+      <w:r>
+        <w:rPr>
+          <w:rFonts w:ascii="Courier New" w:hAnsi="Courier New" w:cs="Courier New"/>
+        </w:rPr>
+        <w:t>THU Mar 22</w:t>
+      </w:r>
+      <w:r>
+        <w:rPr>
+          <w:rFonts w:ascii="Courier New" w:hAnsi="Courier New" w:cs="Courier New"/>
+        </w:rPr>
+        <w:t xml:space="preserve"> 11:20:25 IST 2018</w:t>
+      </w:r>
+    </w:p>
+    <w:p>
+      <w:pPr>
+        <w:pStyle w:val="PlainText"/>
+        <w:rPr>
+          <w:rFonts w:ascii="Courier New" w:hAnsi="Courier New" w:cs="Courier New"/>
+        </w:rPr>
+      </w:pPr>
+      <w:r>
+        <w:rPr>
+          <w:rFonts w:ascii="Courier New" w:hAnsi="Courier New" w:cs="Courier New"/>
+        </w:rPr>
+        <w:t>Person Name</w:t>
+      </w:r>
+      <w:r>
+        <w:rPr>
+          <w:rFonts w:ascii="Courier New" w:hAnsi="Courier New" w:cs="Courier New"/>
+        </w:rPr>
+        <w:tab/>
+      </w:r>
+      <w:r>
+        <w:rPr>
+          <w:rFonts w:ascii="Courier New" w:hAnsi="Courier New" w:cs="Courier New"/>
+        </w:rPr>
+        <w:tab/>
+      </w:r>
+      <w:r>
+        <w:rPr>
+          <w:rFonts w:ascii="Courier New" w:hAnsi="Courier New" w:cs="Courier New"/>
+        </w:rPr>
+        <w:tab/>
+      </w:r>
+      <w:r>
+        <w:rPr>
+          <w:rFonts w:ascii="Courier New" w:hAnsi="Courier New" w:cs="Courier New"/>
+        </w:rPr>
+        <w:tab/>
+        <w:t>- KGR</w:t>
+      </w:r>
+    </w:p>
+    <w:p>
+      <w:pPr>
+        <w:pStyle w:val="PlainText"/>
+        <w:rPr>
+          <w:rFonts w:ascii="Courier New" w:hAnsi="Courier New" w:cs="Courier New"/>
+        </w:rPr>
+      </w:pPr>
+      <w:r>
+        <w:rPr>
+          <w:rFonts w:ascii="Courier New" w:hAnsi="Courier New" w:cs="Courier New"/>
+        </w:rPr>
+        <w:t>Bill number</w:t>
+      </w:r>
+      <w:r>
+        <w:rPr>
+          <w:rFonts w:ascii="Courier New" w:hAnsi="Courier New" w:cs="Courier New"/>
+        </w:rPr>
+        <w:tab/>
+      </w:r>
+      <w:r>
+        <w:rPr>
+          <w:rFonts w:ascii="Courier New" w:hAnsi="Courier New" w:cs="Courier New"/>
+        </w:rPr>
+        <w:tab/>
+      </w:r>
+      <w:r>
+        <w:rPr>
+          <w:rFonts w:ascii="Courier New" w:hAnsi="Courier New" w:cs="Courier New"/>
+        </w:rPr>
+        <w:tab/>
+      </w:r>
+      <w:r>
+        <w:rPr>
+          <w:rFonts w:ascii="Courier New" w:hAnsi="Courier New" w:cs="Courier New"/>
+        </w:rPr>
+        <w:tab/>
+        <w:t>- 4048</w:t>
+      </w:r>
+    </w:p>
+    <w:p>
+      <w:pPr>
+        <w:pStyle w:val="PlainText"/>
+        <w:rPr>
+          <w:rFonts w:ascii="Courier New" w:hAnsi="Courier New" w:cs="Courier New"/>
+        </w:rPr>
+      </w:pPr>
+      <w:r>
+        <w:rPr>
+          <w:rFonts w:ascii="Courier New" w:hAnsi="Courier New" w:cs="Courier New"/>
+        </w:rPr>
+        <w:t>---------------------------------------------------------------</w:t>
+      </w:r>
+    </w:p>
+    <w:p>
+      <w:pPr>
+        <w:pStyle w:val="PlainText"/>
+        <w:rPr>
+          <w:rFonts w:ascii="Courier New" w:hAnsi="Courier New" w:cs="Courier New"/>
+        </w:rPr>
+      </w:pPr>
+      <w:r>
+        <w:rPr>
+          <w:rFonts w:ascii="Courier New" w:hAnsi="Courier New" w:cs="Courier New"/>
+        </w:rPr>
+        <w:t>Item Name</w:t>
+      </w:r>
+      <w:r>
+        <w:rPr>
+          <w:rFonts w:ascii="Courier New" w:hAnsi="Courier New" w:cs="Courier New"/>
+        </w:rPr>
+        <w:tab/>
+      </w:r>
+      <w:r>
+        <w:rPr>
+          <w:rFonts w:ascii="Courier New" w:hAnsi="Courier New" w:cs="Courier New"/>
+        </w:rPr>
+        <w:tab/>
+      </w:r>
+      <w:r>
+        <w:rPr>
+          <w:rFonts w:ascii="Courier New" w:hAnsi="Courier New" w:cs="Courier New"/>
+        </w:rPr>
+        <w:tab/>
+      </w:r>
+      <w:r>
+        <w:rPr>
+          <w:rFonts w:ascii="Courier New" w:hAnsi="Courier New" w:cs="Courier New"/>
+        </w:rPr>
+        <w:tab/>
+        <w:t>- CARROT</w:t>
+      </w:r>
+    </w:p>
+    <w:p>
+      <w:pPr>
+        <w:pStyle w:val="PlainText"/>
+        <w:rPr>
+          <w:rFonts w:ascii="Courier New" w:hAnsi="Courier New" w:cs="Courier New"/>
+        </w:rPr>
+      </w:pPr>
+      <w:r>
+        <w:rPr>
+          <w:rFonts w:ascii="Courier New" w:hAnsi="Courier New" w:cs="Courier New"/>
+        </w:rPr>
+        <w:t>Number of Pockets</w:t>
+      </w:r>
+      <w:r>
+        <w:rPr>
+          <w:rFonts w:ascii="Courier New" w:hAnsi="Courier New" w:cs="Courier New"/>
+        </w:rPr>
+        <w:tab/>
+      </w:r>
+      <w:r>
+        <w:rPr>
+          <w:rFonts w:ascii="Courier New" w:hAnsi="Courier New" w:cs="Courier New"/>
+        </w:rPr>
+        <w:tab/>
+      </w:r>
+      <w:r>
+        <w:rPr>
+          <w:rFonts w:ascii="Courier New" w:hAnsi="Courier New" w:cs="Courier New"/>
+        </w:rPr>
+        <w:tab/>
+        <w:t>- 1</w:t>
+      </w:r>
+    </w:p>
+    <w:p>
+      <w:pPr>
+        <w:pStyle w:val="PlainText"/>
+        <w:rPr>
+          <w:rFonts w:ascii="Courier New" w:hAnsi="Courier New" w:cs="Courier New"/>
+        </w:rPr>
+      </w:pPr>
+      <w:r>
+        <w:rPr>
+          <w:rFonts w:ascii="Courier New" w:hAnsi="Courier New" w:cs="Courier New"/>
+        </w:rPr>
+        <w:t>Number of KGs</w:t>
+      </w:r>
+      <w:r>
+        <w:rPr>
+          <w:rFonts w:ascii="Courier New" w:hAnsi="Courier New" w:cs="Courier New"/>
+        </w:rPr>
+        <w:tab/>
+      </w:r>
+      <w:r>
+        <w:rPr>
+          <w:rFonts w:ascii="Courier New" w:hAnsi="Courier New" w:cs="Courier New"/>
+        </w:rPr>
+        <w:tab/>
+      </w:r>
+      <w:r>
+        <w:rPr>
+          <w:rFonts w:ascii="Courier New" w:hAnsi="Courier New" w:cs="Courier New"/>
+        </w:rPr>
+        <w:tab/>
+        <w:t>- 97</w:t>
+      </w:r>
+    </w:p>
+    <w:p>
+      <w:pPr>
+        <w:pStyle w:val="PlainText"/>
+        <w:rPr>
+          <w:rFonts w:ascii="Courier New" w:hAnsi="Courier New" w:cs="Courier New"/>
+        </w:rPr>
+      </w:pPr>
+      <w:r>
+        <w:rPr>
+          <w:rFonts w:ascii="Courier New" w:hAnsi="Courier New" w:cs="Courier New"/>
+        </w:rPr>
+        <w:t>Rate</w:t>
+      </w:r>
+      <w:r>
+        <w:rPr>
+          <w:rFonts w:ascii="Courier New" w:hAnsi="Courier New" w:cs="Courier New"/>
+        </w:rPr>
+        <w:tab/>
+      </w:r>
+      <w:r>
+        <w:rPr>
+          <w:rFonts w:ascii="Courier New" w:hAnsi="Courier New" w:cs="Courier New"/>
+        </w:rPr>
+        <w:tab/>
+      </w:r>
+      <w:r>
+        <w:rPr>
+          <w:rFonts w:ascii="Courier New" w:hAnsi="Courier New" w:cs="Courier New"/>
+        </w:rPr>
+        <w:tab/>
+      </w:r>
+      <w:r>
+        <w:rPr>
+          <w:rFonts w:ascii="Courier New" w:hAnsi="Courier New" w:cs="Courier New"/>
+        </w:rPr>
+        <w:tab/>
+      </w:r>
+      <w:r>
+        <w:rPr>
+          <w:rFonts w:ascii="Courier New" w:hAnsi="Courier New" w:cs="Courier New"/>
+        </w:rPr>
+        <w:tab/>
+        <w:t>- 13</w:t>
+      </w:r>
+    </w:p>
+    <w:p>
+      <w:pPr>
+        <w:pStyle w:val="PlainText"/>
+        <w:rPr>
+          <w:rFonts w:ascii="Courier New" w:hAnsi="Courier New" w:cs="Courier New"/>
+        </w:rPr>
+      </w:pPr>
+      <w:r>
+        <w:rPr>
+          <w:rFonts w:ascii="Courier New" w:hAnsi="Courier New" w:cs="Courier New"/>
+        </w:rPr>
+        <w:t>Total Price</w:t>
+      </w:r>
+      <w:r>
+        <w:rPr>
+          <w:rFonts w:ascii="Courier New" w:hAnsi="Courier New" w:cs="Courier New"/>
+        </w:rPr>
+        <w:tab/>
+      </w:r>
+      <w:r>
+        <w:rPr>
+          <w:rFonts w:ascii="Courier New" w:hAnsi="Courier New" w:cs="Courier New"/>
+        </w:rPr>
+        <w:tab/>
+      </w:r>
+      <w:r>
+        <w:rPr>
+          <w:rFonts w:ascii="Courier New" w:hAnsi="Courier New" w:cs="Courier New"/>
+        </w:rPr>
+        <w:tab/>
+      </w:r>
+      <w:r>
+        <w:rPr>
+          <w:rFonts w:ascii="Courier New" w:hAnsi="Courier New" w:cs="Courier New"/>
+        </w:rPr>
+        <w:tab/>
+        <w:t>- 1261.0</w:t>
+      </w:r>
+    </w:p>
+    <w:p>
+      <w:pPr>
+        <w:pStyle w:val="PlainText"/>
+        <w:rPr>
+          <w:rFonts w:ascii="Courier New" w:hAnsi="Courier New" w:cs="Courier New"/>
+          <w:b/>
+        </w:rPr>
+      </w:pPr>
+      <w:r>
+        <w:rPr>
+          <w:rFonts w:ascii="Courier New" w:hAnsi="Courier New" w:cs="Courier New"/>
+          <w:b/>
+        </w:rPr>
+        <w:t>Amount balance</w:t>
+      </w:r>
+      <w:r>
+        <w:rPr>
+          <w:rFonts w:ascii="Courier New" w:hAnsi="Courier New" w:cs="Courier New"/>
+          <w:b/>
+        </w:rPr>
+        <w:tab/>
+      </w:r>
+      <w:r>
+        <w:rPr>
+          <w:rFonts w:ascii="Courier New" w:hAnsi="Courier New" w:cs="Courier New"/>
+          <w:b/>
+        </w:rPr>
+        <w:tab/>
+      </w:r>
+      <w:r>
+        <w:rPr>
+          <w:rFonts w:ascii="Courier New" w:hAnsi="Courier New" w:cs="Courier New"/>
+          <w:b/>
+        </w:rPr>
+        <w:tab/>
+        <w:t>- 36127.5</w:t>
+      </w:r>
+    </w:p>
+    <w:p>
+      <w:pPr>
+        <w:pStyle w:val="PlainText"/>
+        <w:rPr>
+          <w:rFonts w:ascii="Courier New" w:hAnsi="Courier New" w:cs="Courier New"/>
+        </w:rPr>
+      </w:pPr>
+    </w:p>
+    <w:p>
+      <w:pPr>
+        <w:pStyle w:val="PlainText"/>
+        <w:rPr>
+          <w:rFonts w:ascii="Courier New" w:hAnsi="Courier New" w:cs="Courier New"/>
+          <w:b/>
+        </w:rPr>
+      </w:pPr>
     </w:p>
     <w:p>
       <w:pPr>

</xml_diff>

<commit_message>
03/04/2018 MAMATHA CHICK IN
</commit_message>
<xml_diff>
--- a/customer _details/GANGAMMA/SEP/KUNIGAL/KGR/PURCHASE DETAILS.docx
+++ b/customer _details/GANGAMMA/SEP/KUNIGAL/KGR/PURCHASE DETAILS.docx
@@ -59787,13 +59787,7 @@
         <w:rPr>
           <w:rFonts w:ascii="Courier New" w:hAnsi="Courier New" w:cs="Courier New"/>
         </w:rPr>
-        <w:t>SUN Apr 01</w:t>
-      </w:r>
-      <w:r>
-        <w:rPr>
-          <w:rFonts w:ascii="Courier New" w:hAnsi="Courier New" w:cs="Courier New"/>
-        </w:rPr>
-        <w:t xml:space="preserve"> 12:14:02 IST 2018</w:t>
+        <w:t>SUN Apr 01 12:14:02 IST 2018</w:t>
       </w:r>
     </w:p>
     <w:p>
@@ -60114,6 +60108,371 @@
         <w:tab/>
         <w:t>- 33815.5</w:t>
       </w:r>
+    </w:p>
+    <w:p>
+      <w:pPr>
+        <w:pStyle w:val="PlainText"/>
+        <w:rPr>
+          <w:rFonts w:ascii="Courier New" w:hAnsi="Courier New" w:cs="Courier New"/>
+          <w:b/>
+        </w:rPr>
+      </w:pPr>
+    </w:p>
+    <w:p>
+      <w:pPr>
+        <w:pStyle w:val="PlainText"/>
+        <w:rPr>
+          <w:rFonts w:ascii="Courier New" w:hAnsi="Courier New" w:cs="Courier New"/>
+        </w:rPr>
+      </w:pPr>
+      <w:r>
+        <w:rPr>
+          <w:rFonts w:ascii="Courier New" w:hAnsi="Courier New" w:cs="Courier New"/>
+        </w:rPr>
+        <w:t>MON Apr 02</w:t>
+      </w:r>
+      <w:r>
+        <w:rPr>
+          <w:rFonts w:ascii="Courier New" w:hAnsi="Courier New" w:cs="Courier New"/>
+        </w:rPr>
+        <w:t xml:space="preserve"> 11:50:59 IST 2018</w:t>
+      </w:r>
+    </w:p>
+    <w:p>
+      <w:pPr>
+        <w:pStyle w:val="PlainText"/>
+        <w:rPr>
+          <w:rFonts w:ascii="Courier New" w:hAnsi="Courier New" w:cs="Courier New"/>
+        </w:rPr>
+      </w:pPr>
+      <w:r>
+        <w:rPr>
+          <w:rFonts w:ascii="Courier New" w:hAnsi="Courier New" w:cs="Courier New"/>
+        </w:rPr>
+        <w:t>Person Name</w:t>
+      </w:r>
+      <w:r>
+        <w:rPr>
+          <w:rFonts w:ascii="Courier New" w:hAnsi="Courier New" w:cs="Courier New"/>
+        </w:rPr>
+        <w:tab/>
+      </w:r>
+      <w:r>
+        <w:rPr>
+          <w:rFonts w:ascii="Courier New" w:hAnsi="Courier New" w:cs="Courier New"/>
+        </w:rPr>
+        <w:tab/>
+      </w:r>
+      <w:r>
+        <w:rPr>
+          <w:rFonts w:ascii="Courier New" w:hAnsi="Courier New" w:cs="Courier New"/>
+        </w:rPr>
+        <w:tab/>
+      </w:r>
+      <w:r>
+        <w:rPr>
+          <w:rFonts w:ascii="Courier New" w:hAnsi="Courier New" w:cs="Courier New"/>
+        </w:rPr>
+        <w:tab/>
+        <w:t>- KGR</w:t>
+      </w:r>
+    </w:p>
+    <w:p>
+      <w:pPr>
+        <w:pStyle w:val="PlainText"/>
+        <w:rPr>
+          <w:rFonts w:ascii="Courier New" w:hAnsi="Courier New" w:cs="Courier New"/>
+        </w:rPr>
+      </w:pPr>
+      <w:r>
+        <w:rPr>
+          <w:rFonts w:ascii="Courier New" w:hAnsi="Courier New" w:cs="Courier New"/>
+        </w:rPr>
+        <w:t>Bill number</w:t>
+      </w:r>
+      <w:r>
+        <w:rPr>
+          <w:rFonts w:ascii="Courier New" w:hAnsi="Courier New" w:cs="Courier New"/>
+        </w:rPr>
+        <w:tab/>
+      </w:r>
+      <w:r>
+        <w:rPr>
+          <w:rFonts w:ascii="Courier New" w:hAnsi="Courier New" w:cs="Courier New"/>
+        </w:rPr>
+        <w:tab/>
+      </w:r>
+      <w:r>
+        <w:rPr>
+          <w:rFonts w:ascii="Courier New" w:hAnsi="Courier New" w:cs="Courier New"/>
+        </w:rPr>
+        <w:tab/>
+      </w:r>
+      <w:r>
+        <w:rPr>
+          <w:rFonts w:ascii="Courier New" w:hAnsi="Courier New" w:cs="Courier New"/>
+        </w:rPr>
+        <w:tab/>
+        <w:t>- 4319</w:t>
+      </w:r>
+    </w:p>
+    <w:p>
+      <w:pPr>
+        <w:pStyle w:val="PlainText"/>
+        <w:rPr>
+          <w:rFonts w:ascii="Courier New" w:hAnsi="Courier New" w:cs="Courier New"/>
+        </w:rPr>
+      </w:pPr>
+      <w:r>
+        <w:rPr>
+          <w:rFonts w:ascii="Courier New" w:hAnsi="Courier New" w:cs="Courier New"/>
+        </w:rPr>
+        <w:t>---------------------------------------------------------------</w:t>
+      </w:r>
+    </w:p>
+    <w:p>
+      <w:pPr>
+        <w:pStyle w:val="PlainText"/>
+        <w:rPr>
+          <w:rFonts w:ascii="Courier New" w:hAnsi="Courier New" w:cs="Courier New"/>
+        </w:rPr>
+      </w:pPr>
+      <w:r>
+        <w:rPr>
+          <w:rFonts w:ascii="Courier New" w:hAnsi="Courier New" w:cs="Courier New"/>
+        </w:rPr>
+        <w:t>Item Name</w:t>
+      </w:r>
+      <w:r>
+        <w:rPr>
+          <w:rFonts w:ascii="Courier New" w:hAnsi="Courier New" w:cs="Courier New"/>
+        </w:rPr>
+        <w:tab/>
+      </w:r>
+      <w:r>
+        <w:rPr>
+          <w:rFonts w:ascii="Courier New" w:hAnsi="Courier New" w:cs="Courier New"/>
+        </w:rPr>
+        <w:tab/>
+      </w:r>
+      <w:r>
+        <w:rPr>
+          <w:rFonts w:ascii="Courier New" w:hAnsi="Courier New" w:cs="Courier New"/>
+        </w:rPr>
+        <w:tab/>
+      </w:r>
+      <w:r>
+        <w:rPr>
+          <w:rFonts w:ascii="Courier New" w:hAnsi="Courier New" w:cs="Courier New"/>
+        </w:rPr>
+        <w:tab/>
+        <w:t>- CARROT</w:t>
+      </w:r>
+    </w:p>
+    <w:p>
+      <w:pPr>
+        <w:pStyle w:val="PlainText"/>
+        <w:rPr>
+          <w:rFonts w:ascii="Courier New" w:hAnsi="Courier New" w:cs="Courier New"/>
+        </w:rPr>
+      </w:pPr>
+      <w:r>
+        <w:rPr>
+          <w:rFonts w:ascii="Courier New" w:hAnsi="Courier New" w:cs="Courier New"/>
+        </w:rPr>
+        <w:t>Number of Pockets</w:t>
+      </w:r>
+      <w:r>
+        <w:rPr>
+          <w:rFonts w:ascii="Courier New" w:hAnsi="Courier New" w:cs="Courier New"/>
+        </w:rPr>
+        <w:tab/>
+      </w:r>
+      <w:r>
+        <w:rPr>
+          <w:rFonts w:ascii="Courier New" w:hAnsi="Courier New" w:cs="Courier New"/>
+        </w:rPr>
+        <w:tab/>
+      </w:r>
+      <w:r>
+        <w:rPr>
+          <w:rFonts w:ascii="Courier New" w:hAnsi="Courier New" w:cs="Courier New"/>
+        </w:rPr>
+        <w:tab/>
+        <w:t>- 1</w:t>
+      </w:r>
+    </w:p>
+    <w:p>
+      <w:pPr>
+        <w:pStyle w:val="PlainText"/>
+        <w:rPr>
+          <w:rFonts w:ascii="Courier New" w:hAnsi="Courier New" w:cs="Courier New"/>
+        </w:rPr>
+      </w:pPr>
+      <w:r>
+        <w:rPr>
+          <w:rFonts w:ascii="Courier New" w:hAnsi="Courier New" w:cs="Courier New"/>
+        </w:rPr>
+        <w:t>Number of KGs</w:t>
+      </w:r>
+      <w:r>
+        <w:rPr>
+          <w:rFonts w:ascii="Courier New" w:hAnsi="Courier New" w:cs="Courier New"/>
+        </w:rPr>
+        <w:tab/>
+      </w:r>
+      <w:r>
+        <w:rPr>
+          <w:rFonts w:ascii="Courier New" w:hAnsi="Courier New" w:cs="Courier New"/>
+        </w:rPr>
+        <w:tab/>
+      </w:r>
+      <w:r>
+        <w:rPr>
+          <w:rFonts w:ascii="Courier New" w:hAnsi="Courier New" w:cs="Courier New"/>
+        </w:rPr>
+        <w:tab/>
+        <w:t>- 98</w:t>
+      </w:r>
+    </w:p>
+    <w:p>
+      <w:pPr>
+        <w:pStyle w:val="PlainText"/>
+        <w:rPr>
+          <w:rFonts w:ascii="Courier New" w:hAnsi="Courier New" w:cs="Courier New"/>
+        </w:rPr>
+      </w:pPr>
+      <w:r>
+        <w:rPr>
+          <w:rFonts w:ascii="Courier New" w:hAnsi="Courier New" w:cs="Courier New"/>
+        </w:rPr>
+        <w:t>Rate</w:t>
+      </w:r>
+      <w:r>
+        <w:rPr>
+          <w:rFonts w:ascii="Courier New" w:hAnsi="Courier New" w:cs="Courier New"/>
+        </w:rPr>
+        <w:tab/>
+      </w:r>
+      <w:r>
+        <w:rPr>
+          <w:rFonts w:ascii="Courier New" w:hAnsi="Courier New" w:cs="Courier New"/>
+        </w:rPr>
+        <w:tab/>
+      </w:r>
+      <w:r>
+        <w:rPr>
+          <w:rFonts w:ascii="Courier New" w:hAnsi="Courier New" w:cs="Courier New"/>
+        </w:rPr>
+        <w:tab/>
+      </w:r>
+      <w:r>
+        <w:rPr>
+          <w:rFonts w:ascii="Courier New" w:hAnsi="Courier New" w:cs="Courier New"/>
+        </w:rPr>
+        <w:tab/>
+      </w:r>
+      <w:r>
+        <w:rPr>
+          <w:rFonts w:ascii="Courier New" w:hAnsi="Courier New" w:cs="Courier New"/>
+        </w:rPr>
+        <w:tab/>
+        <w:t>- 9</w:t>
+      </w:r>
+    </w:p>
+    <w:p>
+      <w:pPr>
+        <w:pStyle w:val="PlainText"/>
+        <w:rPr>
+          <w:rFonts w:ascii="Courier New" w:hAnsi="Courier New" w:cs="Courier New"/>
+        </w:rPr>
+      </w:pPr>
+      <w:r>
+        <w:rPr>
+          <w:rFonts w:ascii="Courier New" w:hAnsi="Courier New" w:cs="Courier New"/>
+        </w:rPr>
+        <w:t>Total Price</w:t>
+      </w:r>
+      <w:r>
+        <w:rPr>
+          <w:rFonts w:ascii="Courier New" w:hAnsi="Courier New" w:cs="Courier New"/>
+        </w:rPr>
+        <w:tab/>
+      </w:r>
+      <w:r>
+        <w:rPr>
+          <w:rFonts w:ascii="Courier New" w:hAnsi="Courier New" w:cs="Courier New"/>
+        </w:rPr>
+        <w:tab/>
+      </w:r>
+      <w:r>
+        <w:rPr>
+          <w:rFonts w:ascii="Courier New" w:hAnsi="Courier New" w:cs="Courier New"/>
+        </w:rPr>
+        <w:tab/>
+      </w:r>
+      <w:r>
+        <w:rPr>
+          <w:rFonts w:ascii="Courier New" w:hAnsi="Courier New" w:cs="Courier New"/>
+        </w:rPr>
+        <w:tab/>
+        <w:t>- 882.0</w:t>
+      </w:r>
+    </w:p>
+    <w:p>
+      <w:pPr>
+        <w:pStyle w:val="PlainText"/>
+        <w:rPr>
+          <w:rFonts w:ascii="Courier New" w:hAnsi="Courier New" w:cs="Courier New"/>
+          <w:b/>
+        </w:rPr>
+      </w:pPr>
+      <w:r>
+        <w:rPr>
+          <w:rFonts w:ascii="Courier New" w:hAnsi="Courier New" w:cs="Courier New"/>
+          <w:b/>
+        </w:rPr>
+        <w:t>Amount balance</w:t>
+      </w:r>
+      <w:r>
+        <w:rPr>
+          <w:rFonts w:ascii="Courier New" w:hAnsi="Courier New" w:cs="Courier New"/>
+          <w:b/>
+        </w:rPr>
+        <w:tab/>
+      </w:r>
+      <w:r>
+        <w:rPr>
+          <w:rFonts w:ascii="Courier New" w:hAnsi="Courier New" w:cs="Courier New"/>
+          <w:b/>
+        </w:rPr>
+        <w:tab/>
+      </w:r>
+      <w:r>
+        <w:rPr>
+          <w:rFonts w:ascii="Courier New" w:hAnsi="Courier New" w:cs="Courier New"/>
+          <w:b/>
+        </w:rPr>
+        <w:tab/>
+        <w:t>- 34697.5</w:t>
+      </w:r>
+    </w:p>
+    <w:p>
+      <w:pPr>
+        <w:pStyle w:val="PlainText"/>
+        <w:rPr>
+          <w:rFonts w:ascii="Courier New" w:hAnsi="Courier New" w:cs="Courier New"/>
+        </w:rPr>
+      </w:pPr>
+    </w:p>
+    <w:p>
+      <w:pPr>
+        <w:pStyle w:val="PlainText"/>
+        <w:rPr>
+          <w:rFonts w:ascii="Courier New" w:hAnsi="Courier New" w:cs="Courier New"/>
+          <w:b/>
+        </w:rPr>
+      </w:pPr>
     </w:p>
     <w:p>
       <w:pPr>

</xml_diff>

<commit_message>
16/04/2018 MAMATHA CHICK IN
</commit_message>
<xml_diff>
--- a/customer _details/GANGAMMA/SEP/KUNIGAL/KGR/PURCHASE DETAILS.docx
+++ b/customer _details/GANGAMMA/SEP/KUNIGAL/KGR/PURCHASE DETAILS.docx
@@ -63852,13 +63852,7 @@
         <w:rPr>
           <w:rFonts w:ascii="Courier New" w:hAnsi="Courier New" w:cs="Courier New"/>
         </w:rPr>
-        <w:t>SAT Apr 14</w:t>
-      </w:r>
-      <w:r>
-        <w:rPr>
-          <w:rFonts w:ascii="Courier New" w:hAnsi="Courier New" w:cs="Courier New"/>
-        </w:rPr>
-        <w:t xml:space="preserve"> 11:10:01 IST 2018</w:t>
+        <w:t>SAT Apr 14 11:10:01 IST 2018</w:t>
       </w:r>
     </w:p>
     <w:p>
@@ -64179,6 +64173,371 @@
         <w:tab/>
         <w:t>- 34176.5</w:t>
       </w:r>
+    </w:p>
+    <w:p>
+      <w:pPr>
+        <w:pStyle w:val="PlainText"/>
+        <w:rPr>
+          <w:rFonts w:ascii="Courier New" w:hAnsi="Courier New" w:cs="Courier New"/>
+          <w:b/>
+        </w:rPr>
+      </w:pPr>
+    </w:p>
+    <w:p>
+      <w:pPr>
+        <w:pStyle w:val="PlainText"/>
+        <w:rPr>
+          <w:rFonts w:ascii="Courier New" w:hAnsi="Courier New" w:cs="Courier New"/>
+        </w:rPr>
+      </w:pPr>
+      <w:r>
+        <w:rPr>
+          <w:rFonts w:ascii="Courier New" w:hAnsi="Courier New" w:cs="Courier New"/>
+        </w:rPr>
+        <w:t>SUN Apr 15</w:t>
+      </w:r>
+      <w:r>
+        <w:rPr>
+          <w:rFonts w:ascii="Courier New" w:hAnsi="Courier New" w:cs="Courier New"/>
+        </w:rPr>
+        <w:t xml:space="preserve"> 11:35:25 IST 2018</w:t>
+      </w:r>
+    </w:p>
+    <w:p>
+      <w:pPr>
+        <w:pStyle w:val="PlainText"/>
+        <w:rPr>
+          <w:rFonts w:ascii="Courier New" w:hAnsi="Courier New" w:cs="Courier New"/>
+        </w:rPr>
+      </w:pPr>
+      <w:r>
+        <w:rPr>
+          <w:rFonts w:ascii="Courier New" w:hAnsi="Courier New" w:cs="Courier New"/>
+        </w:rPr>
+        <w:t>Person Name</w:t>
+      </w:r>
+      <w:r>
+        <w:rPr>
+          <w:rFonts w:ascii="Courier New" w:hAnsi="Courier New" w:cs="Courier New"/>
+        </w:rPr>
+        <w:tab/>
+      </w:r>
+      <w:r>
+        <w:rPr>
+          <w:rFonts w:ascii="Courier New" w:hAnsi="Courier New" w:cs="Courier New"/>
+        </w:rPr>
+        <w:tab/>
+      </w:r>
+      <w:r>
+        <w:rPr>
+          <w:rFonts w:ascii="Courier New" w:hAnsi="Courier New" w:cs="Courier New"/>
+        </w:rPr>
+        <w:tab/>
+      </w:r>
+      <w:r>
+        <w:rPr>
+          <w:rFonts w:ascii="Courier New" w:hAnsi="Courier New" w:cs="Courier New"/>
+        </w:rPr>
+        <w:tab/>
+        <w:t>- KGR</w:t>
+      </w:r>
+    </w:p>
+    <w:p>
+      <w:pPr>
+        <w:pStyle w:val="PlainText"/>
+        <w:rPr>
+          <w:rFonts w:ascii="Courier New" w:hAnsi="Courier New" w:cs="Courier New"/>
+        </w:rPr>
+      </w:pPr>
+      <w:r>
+        <w:rPr>
+          <w:rFonts w:ascii="Courier New" w:hAnsi="Courier New" w:cs="Courier New"/>
+        </w:rPr>
+        <w:t>Bill number</w:t>
+      </w:r>
+      <w:r>
+        <w:rPr>
+          <w:rFonts w:ascii="Courier New" w:hAnsi="Courier New" w:cs="Courier New"/>
+        </w:rPr>
+        <w:tab/>
+      </w:r>
+      <w:r>
+        <w:rPr>
+          <w:rFonts w:ascii="Courier New" w:hAnsi="Courier New" w:cs="Courier New"/>
+        </w:rPr>
+        <w:tab/>
+      </w:r>
+      <w:r>
+        <w:rPr>
+          <w:rFonts w:ascii="Courier New" w:hAnsi="Courier New" w:cs="Courier New"/>
+        </w:rPr>
+        <w:tab/>
+      </w:r>
+      <w:r>
+        <w:rPr>
+          <w:rFonts w:ascii="Courier New" w:hAnsi="Courier New" w:cs="Courier New"/>
+        </w:rPr>
+        <w:tab/>
+        <w:t>- 4589</w:t>
+      </w:r>
+    </w:p>
+    <w:p>
+      <w:pPr>
+        <w:pStyle w:val="PlainText"/>
+        <w:rPr>
+          <w:rFonts w:ascii="Courier New" w:hAnsi="Courier New" w:cs="Courier New"/>
+        </w:rPr>
+      </w:pPr>
+      <w:r>
+        <w:rPr>
+          <w:rFonts w:ascii="Courier New" w:hAnsi="Courier New" w:cs="Courier New"/>
+        </w:rPr>
+        <w:t>---------------------------------------------------------------</w:t>
+      </w:r>
+    </w:p>
+    <w:p>
+      <w:pPr>
+        <w:pStyle w:val="PlainText"/>
+        <w:rPr>
+          <w:rFonts w:ascii="Courier New" w:hAnsi="Courier New" w:cs="Courier New"/>
+        </w:rPr>
+      </w:pPr>
+      <w:r>
+        <w:rPr>
+          <w:rFonts w:ascii="Courier New" w:hAnsi="Courier New" w:cs="Courier New"/>
+        </w:rPr>
+        <w:t>Item Name</w:t>
+      </w:r>
+      <w:r>
+        <w:rPr>
+          <w:rFonts w:ascii="Courier New" w:hAnsi="Courier New" w:cs="Courier New"/>
+        </w:rPr>
+        <w:tab/>
+      </w:r>
+      <w:r>
+        <w:rPr>
+          <w:rFonts w:ascii="Courier New" w:hAnsi="Courier New" w:cs="Courier New"/>
+        </w:rPr>
+        <w:tab/>
+      </w:r>
+      <w:r>
+        <w:rPr>
+          <w:rFonts w:ascii="Courier New" w:hAnsi="Courier New" w:cs="Courier New"/>
+        </w:rPr>
+        <w:tab/>
+      </w:r>
+      <w:r>
+        <w:rPr>
+          <w:rFonts w:ascii="Courier New" w:hAnsi="Courier New" w:cs="Courier New"/>
+        </w:rPr>
+        <w:tab/>
+        <w:t>- CARROT</w:t>
+      </w:r>
+    </w:p>
+    <w:p>
+      <w:pPr>
+        <w:pStyle w:val="PlainText"/>
+        <w:rPr>
+          <w:rFonts w:ascii="Courier New" w:hAnsi="Courier New" w:cs="Courier New"/>
+        </w:rPr>
+      </w:pPr>
+      <w:r>
+        <w:rPr>
+          <w:rFonts w:ascii="Courier New" w:hAnsi="Courier New" w:cs="Courier New"/>
+        </w:rPr>
+        <w:t>Number of Pockets</w:t>
+      </w:r>
+      <w:r>
+        <w:rPr>
+          <w:rFonts w:ascii="Courier New" w:hAnsi="Courier New" w:cs="Courier New"/>
+        </w:rPr>
+        <w:tab/>
+      </w:r>
+      <w:r>
+        <w:rPr>
+          <w:rFonts w:ascii="Courier New" w:hAnsi="Courier New" w:cs="Courier New"/>
+        </w:rPr>
+        <w:tab/>
+      </w:r>
+      <w:r>
+        <w:rPr>
+          <w:rFonts w:ascii="Courier New" w:hAnsi="Courier New" w:cs="Courier New"/>
+        </w:rPr>
+        <w:tab/>
+        <w:t>- 1</w:t>
+      </w:r>
+    </w:p>
+    <w:p>
+      <w:pPr>
+        <w:pStyle w:val="PlainText"/>
+        <w:rPr>
+          <w:rFonts w:ascii="Courier New" w:hAnsi="Courier New" w:cs="Courier New"/>
+        </w:rPr>
+      </w:pPr>
+      <w:r>
+        <w:rPr>
+          <w:rFonts w:ascii="Courier New" w:hAnsi="Courier New" w:cs="Courier New"/>
+        </w:rPr>
+        <w:t>Number of KGs</w:t>
+      </w:r>
+      <w:r>
+        <w:rPr>
+          <w:rFonts w:ascii="Courier New" w:hAnsi="Courier New" w:cs="Courier New"/>
+        </w:rPr>
+        <w:tab/>
+      </w:r>
+      <w:r>
+        <w:rPr>
+          <w:rFonts w:ascii="Courier New" w:hAnsi="Courier New" w:cs="Courier New"/>
+        </w:rPr>
+        <w:tab/>
+      </w:r>
+      <w:r>
+        <w:rPr>
+          <w:rFonts w:ascii="Courier New" w:hAnsi="Courier New" w:cs="Courier New"/>
+        </w:rPr>
+        <w:tab/>
+        <w:t>- 97</w:t>
+      </w:r>
+    </w:p>
+    <w:p>
+      <w:pPr>
+        <w:pStyle w:val="PlainText"/>
+        <w:rPr>
+          <w:rFonts w:ascii="Courier New" w:hAnsi="Courier New" w:cs="Courier New"/>
+        </w:rPr>
+      </w:pPr>
+      <w:r>
+        <w:rPr>
+          <w:rFonts w:ascii="Courier New" w:hAnsi="Courier New" w:cs="Courier New"/>
+        </w:rPr>
+        <w:t>Rate</w:t>
+      </w:r>
+      <w:r>
+        <w:rPr>
+          <w:rFonts w:ascii="Courier New" w:hAnsi="Courier New" w:cs="Courier New"/>
+        </w:rPr>
+        <w:tab/>
+      </w:r>
+      <w:r>
+        <w:rPr>
+          <w:rFonts w:ascii="Courier New" w:hAnsi="Courier New" w:cs="Courier New"/>
+        </w:rPr>
+        <w:tab/>
+      </w:r>
+      <w:r>
+        <w:rPr>
+          <w:rFonts w:ascii="Courier New" w:hAnsi="Courier New" w:cs="Courier New"/>
+        </w:rPr>
+        <w:tab/>
+      </w:r>
+      <w:r>
+        <w:rPr>
+          <w:rFonts w:ascii="Courier New" w:hAnsi="Courier New" w:cs="Courier New"/>
+        </w:rPr>
+        <w:tab/>
+      </w:r>
+      <w:r>
+        <w:rPr>
+          <w:rFonts w:ascii="Courier New" w:hAnsi="Courier New" w:cs="Courier New"/>
+        </w:rPr>
+        <w:tab/>
+        <w:t>- 10</w:t>
+      </w:r>
+    </w:p>
+    <w:p>
+      <w:pPr>
+        <w:pStyle w:val="PlainText"/>
+        <w:rPr>
+          <w:rFonts w:ascii="Courier New" w:hAnsi="Courier New" w:cs="Courier New"/>
+        </w:rPr>
+      </w:pPr>
+      <w:r>
+        <w:rPr>
+          <w:rFonts w:ascii="Courier New" w:hAnsi="Courier New" w:cs="Courier New"/>
+        </w:rPr>
+        <w:t>Total Price</w:t>
+      </w:r>
+      <w:r>
+        <w:rPr>
+          <w:rFonts w:ascii="Courier New" w:hAnsi="Courier New" w:cs="Courier New"/>
+        </w:rPr>
+        <w:tab/>
+      </w:r>
+      <w:r>
+        <w:rPr>
+          <w:rFonts w:ascii="Courier New" w:hAnsi="Courier New" w:cs="Courier New"/>
+        </w:rPr>
+        <w:tab/>
+      </w:r>
+      <w:r>
+        <w:rPr>
+          <w:rFonts w:ascii="Courier New" w:hAnsi="Courier New" w:cs="Courier New"/>
+        </w:rPr>
+        <w:tab/>
+      </w:r>
+      <w:r>
+        <w:rPr>
+          <w:rFonts w:ascii="Courier New" w:hAnsi="Courier New" w:cs="Courier New"/>
+        </w:rPr>
+        <w:tab/>
+        <w:t>- 970.0</w:t>
+      </w:r>
+    </w:p>
+    <w:p>
+      <w:pPr>
+        <w:pStyle w:val="PlainText"/>
+        <w:rPr>
+          <w:rFonts w:ascii="Courier New" w:hAnsi="Courier New" w:cs="Courier New"/>
+          <w:b/>
+        </w:rPr>
+      </w:pPr>
+      <w:r>
+        <w:rPr>
+          <w:rFonts w:ascii="Courier New" w:hAnsi="Courier New" w:cs="Courier New"/>
+          <w:b/>
+        </w:rPr>
+        <w:t>Amount balance</w:t>
+      </w:r>
+      <w:r>
+        <w:rPr>
+          <w:rFonts w:ascii="Courier New" w:hAnsi="Courier New" w:cs="Courier New"/>
+          <w:b/>
+        </w:rPr>
+        <w:tab/>
+      </w:r>
+      <w:r>
+        <w:rPr>
+          <w:rFonts w:ascii="Courier New" w:hAnsi="Courier New" w:cs="Courier New"/>
+          <w:b/>
+        </w:rPr>
+        <w:tab/>
+      </w:r>
+      <w:r>
+        <w:rPr>
+          <w:rFonts w:ascii="Courier New" w:hAnsi="Courier New" w:cs="Courier New"/>
+          <w:b/>
+        </w:rPr>
+        <w:tab/>
+        <w:t>- 35146.5</w:t>
+      </w:r>
+    </w:p>
+    <w:p>
+      <w:pPr>
+        <w:pStyle w:val="PlainText"/>
+        <w:rPr>
+          <w:rFonts w:ascii="Courier New" w:hAnsi="Courier New" w:cs="Courier New"/>
+        </w:rPr>
+      </w:pPr>
+    </w:p>
+    <w:p>
+      <w:pPr>
+        <w:pStyle w:val="PlainText"/>
+        <w:rPr>
+          <w:rFonts w:ascii="Courier New" w:hAnsi="Courier New" w:cs="Courier New"/>
+          <w:b/>
+        </w:rPr>
+      </w:pPr>
     </w:p>
     <w:p>
       <w:pPr>

</xml_diff>

<commit_message>
24/04/2018 MAMATHA CHICK IN
</commit_message>
<xml_diff>
--- a/customer _details/GANGAMMA/SEP/KUNIGAL/KGR/PURCHASE DETAILS.docx
+++ b/customer _details/GANGAMMA/SEP/KUNIGAL/KGR/PURCHASE DETAILS.docx
@@ -66221,13 +66221,7 @@
         <w:rPr>
           <w:rFonts w:ascii="Courier New" w:hAnsi="Courier New" w:cs="Courier New"/>
         </w:rPr>
-        <w:t>SUN Apr 22</w:t>
-      </w:r>
-      <w:r>
-        <w:rPr>
-          <w:rFonts w:ascii="Courier New" w:hAnsi="Courier New" w:cs="Courier New"/>
-        </w:rPr>
-        <w:t xml:space="preserve"> 11:43:07 IST 2018</w:t>
+        <w:t>SUN Apr 22 11:43:07 IST 2018</w:t>
       </w:r>
     </w:p>
     <w:p>
@@ -66548,6 +66542,371 @@
         <w:tab/>
         <w:t>- 42440.0</w:t>
       </w:r>
+    </w:p>
+    <w:p>
+      <w:pPr>
+        <w:pStyle w:val="PlainText"/>
+        <w:rPr>
+          <w:rFonts w:ascii="Courier New" w:hAnsi="Courier New" w:cs="Courier New"/>
+          <w:b/>
+        </w:rPr>
+      </w:pPr>
+    </w:p>
+    <w:p>
+      <w:pPr>
+        <w:pStyle w:val="PlainText"/>
+        <w:rPr>
+          <w:rFonts w:ascii="Courier New" w:hAnsi="Courier New" w:cs="Courier New"/>
+        </w:rPr>
+      </w:pPr>
+      <w:r>
+        <w:rPr>
+          <w:rFonts w:ascii="Courier New" w:hAnsi="Courier New" w:cs="Courier New"/>
+        </w:rPr>
+        <w:t>MON Apr 23</w:t>
+      </w:r>
+      <w:r>
+        <w:rPr>
+          <w:rFonts w:ascii="Courier New" w:hAnsi="Courier New" w:cs="Courier New"/>
+        </w:rPr>
+        <w:t xml:space="preserve"> 11:10:33 IST 2018</w:t>
+      </w:r>
+    </w:p>
+    <w:p>
+      <w:pPr>
+        <w:pStyle w:val="PlainText"/>
+        <w:rPr>
+          <w:rFonts w:ascii="Courier New" w:hAnsi="Courier New" w:cs="Courier New"/>
+        </w:rPr>
+      </w:pPr>
+      <w:r>
+        <w:rPr>
+          <w:rFonts w:ascii="Courier New" w:hAnsi="Courier New" w:cs="Courier New"/>
+        </w:rPr>
+        <w:t>Person Name</w:t>
+      </w:r>
+      <w:r>
+        <w:rPr>
+          <w:rFonts w:ascii="Courier New" w:hAnsi="Courier New" w:cs="Courier New"/>
+        </w:rPr>
+        <w:tab/>
+      </w:r>
+      <w:r>
+        <w:rPr>
+          <w:rFonts w:ascii="Courier New" w:hAnsi="Courier New" w:cs="Courier New"/>
+        </w:rPr>
+        <w:tab/>
+      </w:r>
+      <w:r>
+        <w:rPr>
+          <w:rFonts w:ascii="Courier New" w:hAnsi="Courier New" w:cs="Courier New"/>
+        </w:rPr>
+        <w:tab/>
+      </w:r>
+      <w:r>
+        <w:rPr>
+          <w:rFonts w:ascii="Courier New" w:hAnsi="Courier New" w:cs="Courier New"/>
+        </w:rPr>
+        <w:tab/>
+        <w:t>- KGR</w:t>
+      </w:r>
+    </w:p>
+    <w:p>
+      <w:pPr>
+        <w:pStyle w:val="PlainText"/>
+        <w:rPr>
+          <w:rFonts w:ascii="Courier New" w:hAnsi="Courier New" w:cs="Courier New"/>
+        </w:rPr>
+      </w:pPr>
+      <w:r>
+        <w:rPr>
+          <w:rFonts w:ascii="Courier New" w:hAnsi="Courier New" w:cs="Courier New"/>
+        </w:rPr>
+        <w:t>Bill number</w:t>
+      </w:r>
+      <w:r>
+        <w:rPr>
+          <w:rFonts w:ascii="Courier New" w:hAnsi="Courier New" w:cs="Courier New"/>
+        </w:rPr>
+        <w:tab/>
+      </w:r>
+      <w:r>
+        <w:rPr>
+          <w:rFonts w:ascii="Courier New" w:hAnsi="Courier New" w:cs="Courier New"/>
+        </w:rPr>
+        <w:tab/>
+      </w:r>
+      <w:r>
+        <w:rPr>
+          <w:rFonts w:ascii="Courier New" w:hAnsi="Courier New" w:cs="Courier New"/>
+        </w:rPr>
+        <w:tab/>
+      </w:r>
+      <w:r>
+        <w:rPr>
+          <w:rFonts w:ascii="Courier New" w:hAnsi="Courier New" w:cs="Courier New"/>
+        </w:rPr>
+        <w:tab/>
+        <w:t>- 4773</w:t>
+      </w:r>
+    </w:p>
+    <w:p>
+      <w:pPr>
+        <w:pStyle w:val="PlainText"/>
+        <w:rPr>
+          <w:rFonts w:ascii="Courier New" w:hAnsi="Courier New" w:cs="Courier New"/>
+        </w:rPr>
+      </w:pPr>
+      <w:r>
+        <w:rPr>
+          <w:rFonts w:ascii="Courier New" w:hAnsi="Courier New" w:cs="Courier New"/>
+        </w:rPr>
+        <w:t>---------------------------------------------------------------</w:t>
+      </w:r>
+    </w:p>
+    <w:p>
+      <w:pPr>
+        <w:pStyle w:val="PlainText"/>
+        <w:rPr>
+          <w:rFonts w:ascii="Courier New" w:hAnsi="Courier New" w:cs="Courier New"/>
+        </w:rPr>
+      </w:pPr>
+      <w:r>
+        <w:rPr>
+          <w:rFonts w:ascii="Courier New" w:hAnsi="Courier New" w:cs="Courier New"/>
+        </w:rPr>
+        <w:t>Item Name</w:t>
+      </w:r>
+      <w:r>
+        <w:rPr>
+          <w:rFonts w:ascii="Courier New" w:hAnsi="Courier New" w:cs="Courier New"/>
+        </w:rPr>
+        <w:tab/>
+      </w:r>
+      <w:r>
+        <w:rPr>
+          <w:rFonts w:ascii="Courier New" w:hAnsi="Courier New" w:cs="Courier New"/>
+        </w:rPr>
+        <w:tab/>
+      </w:r>
+      <w:r>
+        <w:rPr>
+          <w:rFonts w:ascii="Courier New" w:hAnsi="Courier New" w:cs="Courier New"/>
+        </w:rPr>
+        <w:tab/>
+      </w:r>
+      <w:r>
+        <w:rPr>
+          <w:rFonts w:ascii="Courier New" w:hAnsi="Courier New" w:cs="Courier New"/>
+        </w:rPr>
+        <w:tab/>
+        <w:t>- CARROT</w:t>
+      </w:r>
+    </w:p>
+    <w:p>
+      <w:pPr>
+        <w:pStyle w:val="PlainText"/>
+        <w:rPr>
+          <w:rFonts w:ascii="Courier New" w:hAnsi="Courier New" w:cs="Courier New"/>
+        </w:rPr>
+      </w:pPr>
+      <w:r>
+        <w:rPr>
+          <w:rFonts w:ascii="Courier New" w:hAnsi="Courier New" w:cs="Courier New"/>
+        </w:rPr>
+        <w:t>Number of Pockets</w:t>
+      </w:r>
+      <w:r>
+        <w:rPr>
+          <w:rFonts w:ascii="Courier New" w:hAnsi="Courier New" w:cs="Courier New"/>
+        </w:rPr>
+        <w:tab/>
+      </w:r>
+      <w:r>
+        <w:rPr>
+          <w:rFonts w:ascii="Courier New" w:hAnsi="Courier New" w:cs="Courier New"/>
+        </w:rPr>
+        <w:tab/>
+      </w:r>
+      <w:r>
+        <w:rPr>
+          <w:rFonts w:ascii="Courier New" w:hAnsi="Courier New" w:cs="Courier New"/>
+        </w:rPr>
+        <w:tab/>
+        <w:t>- 1</w:t>
+      </w:r>
+    </w:p>
+    <w:p>
+      <w:pPr>
+        <w:pStyle w:val="PlainText"/>
+        <w:rPr>
+          <w:rFonts w:ascii="Courier New" w:hAnsi="Courier New" w:cs="Courier New"/>
+        </w:rPr>
+      </w:pPr>
+      <w:r>
+        <w:rPr>
+          <w:rFonts w:ascii="Courier New" w:hAnsi="Courier New" w:cs="Courier New"/>
+        </w:rPr>
+        <w:t>Number of KGs</w:t>
+      </w:r>
+      <w:r>
+        <w:rPr>
+          <w:rFonts w:ascii="Courier New" w:hAnsi="Courier New" w:cs="Courier New"/>
+        </w:rPr>
+        <w:tab/>
+      </w:r>
+      <w:r>
+        <w:rPr>
+          <w:rFonts w:ascii="Courier New" w:hAnsi="Courier New" w:cs="Courier New"/>
+        </w:rPr>
+        <w:tab/>
+      </w:r>
+      <w:r>
+        <w:rPr>
+          <w:rFonts w:ascii="Courier New" w:hAnsi="Courier New" w:cs="Courier New"/>
+        </w:rPr>
+        <w:tab/>
+        <w:t>- 97</w:t>
+      </w:r>
+    </w:p>
+    <w:p>
+      <w:pPr>
+        <w:pStyle w:val="PlainText"/>
+        <w:rPr>
+          <w:rFonts w:ascii="Courier New" w:hAnsi="Courier New" w:cs="Courier New"/>
+        </w:rPr>
+      </w:pPr>
+      <w:r>
+        <w:rPr>
+          <w:rFonts w:ascii="Courier New" w:hAnsi="Courier New" w:cs="Courier New"/>
+        </w:rPr>
+        <w:t>Rate</w:t>
+      </w:r>
+      <w:r>
+        <w:rPr>
+          <w:rFonts w:ascii="Courier New" w:hAnsi="Courier New" w:cs="Courier New"/>
+        </w:rPr>
+        <w:tab/>
+      </w:r>
+      <w:r>
+        <w:rPr>
+          <w:rFonts w:ascii="Courier New" w:hAnsi="Courier New" w:cs="Courier New"/>
+        </w:rPr>
+        <w:tab/>
+      </w:r>
+      <w:r>
+        <w:rPr>
+          <w:rFonts w:ascii="Courier New" w:hAnsi="Courier New" w:cs="Courier New"/>
+        </w:rPr>
+        <w:tab/>
+      </w:r>
+      <w:r>
+        <w:rPr>
+          <w:rFonts w:ascii="Courier New" w:hAnsi="Courier New" w:cs="Courier New"/>
+        </w:rPr>
+        <w:tab/>
+      </w:r>
+      <w:r>
+        <w:rPr>
+          <w:rFonts w:ascii="Courier New" w:hAnsi="Courier New" w:cs="Courier New"/>
+        </w:rPr>
+        <w:tab/>
+        <w:t>- 12</w:t>
+      </w:r>
+    </w:p>
+    <w:p>
+      <w:pPr>
+        <w:pStyle w:val="PlainText"/>
+        <w:rPr>
+          <w:rFonts w:ascii="Courier New" w:hAnsi="Courier New" w:cs="Courier New"/>
+        </w:rPr>
+      </w:pPr>
+      <w:r>
+        <w:rPr>
+          <w:rFonts w:ascii="Courier New" w:hAnsi="Courier New" w:cs="Courier New"/>
+        </w:rPr>
+        <w:t>Total Price</w:t>
+      </w:r>
+      <w:r>
+        <w:rPr>
+          <w:rFonts w:ascii="Courier New" w:hAnsi="Courier New" w:cs="Courier New"/>
+        </w:rPr>
+        <w:tab/>
+      </w:r>
+      <w:r>
+        <w:rPr>
+          <w:rFonts w:ascii="Courier New" w:hAnsi="Courier New" w:cs="Courier New"/>
+        </w:rPr>
+        <w:tab/>
+      </w:r>
+      <w:r>
+        <w:rPr>
+          <w:rFonts w:ascii="Courier New" w:hAnsi="Courier New" w:cs="Courier New"/>
+        </w:rPr>
+        <w:tab/>
+      </w:r>
+      <w:r>
+        <w:rPr>
+          <w:rFonts w:ascii="Courier New" w:hAnsi="Courier New" w:cs="Courier New"/>
+        </w:rPr>
+        <w:tab/>
+        <w:t>- 1164.0</w:t>
+      </w:r>
+    </w:p>
+    <w:p>
+      <w:pPr>
+        <w:pStyle w:val="PlainText"/>
+        <w:rPr>
+          <w:rFonts w:ascii="Courier New" w:hAnsi="Courier New" w:cs="Courier New"/>
+          <w:b/>
+        </w:rPr>
+      </w:pPr>
+      <w:r>
+        <w:rPr>
+          <w:rFonts w:ascii="Courier New" w:hAnsi="Courier New" w:cs="Courier New"/>
+          <w:b/>
+        </w:rPr>
+        <w:t>Amount balance</w:t>
+      </w:r>
+      <w:r>
+        <w:rPr>
+          <w:rFonts w:ascii="Courier New" w:hAnsi="Courier New" w:cs="Courier New"/>
+          <w:b/>
+        </w:rPr>
+        <w:tab/>
+      </w:r>
+      <w:r>
+        <w:rPr>
+          <w:rFonts w:ascii="Courier New" w:hAnsi="Courier New" w:cs="Courier New"/>
+          <w:b/>
+        </w:rPr>
+        <w:tab/>
+      </w:r>
+      <w:r>
+        <w:rPr>
+          <w:rFonts w:ascii="Courier New" w:hAnsi="Courier New" w:cs="Courier New"/>
+          <w:b/>
+        </w:rPr>
+        <w:tab/>
+        <w:t>- 43604.0</w:t>
+      </w:r>
+    </w:p>
+    <w:p>
+      <w:pPr>
+        <w:pStyle w:val="PlainText"/>
+        <w:rPr>
+          <w:rFonts w:ascii="Courier New" w:hAnsi="Courier New" w:cs="Courier New"/>
+        </w:rPr>
+      </w:pPr>
+    </w:p>
+    <w:p>
+      <w:pPr>
+        <w:pStyle w:val="PlainText"/>
+        <w:rPr>
+          <w:rFonts w:ascii="Courier New" w:hAnsi="Courier New" w:cs="Courier New"/>
+          <w:b/>
+        </w:rPr>
+      </w:pPr>
     </w:p>
     <w:p>
       <w:pPr>

</xml_diff>

<commit_message>
27/04/2018 MAMATHA CHICK IN
</commit_message>
<xml_diff>
--- a/customer _details/GANGAMMA/SEP/KUNIGAL/KGR/PURCHASE DETAILS.docx
+++ b/customer _details/GANGAMMA/SEP/KUNIGAL/KGR/PURCHASE DETAILS.docx
@@ -66905,13 +66905,7 @@
         <w:rPr>
           <w:rFonts w:ascii="Courier New" w:hAnsi="Courier New" w:cs="Courier New"/>
         </w:rPr>
-        <w:t>TUE Apr 24</w:t>
-      </w:r>
-      <w:r>
-        <w:rPr>
-          <w:rFonts w:ascii="Courier New" w:hAnsi="Courier New" w:cs="Courier New"/>
-        </w:rPr>
-        <w:t xml:space="preserve"> 11:24:32 IST 2018</w:t>
+        <w:t>TUE Apr 24 11:24:32 IST 2018</w:t>
       </w:r>
     </w:p>
     <w:p>
@@ -67232,6 +67226,371 @@
         <w:tab/>
         <w:t>- 45884.0</w:t>
       </w:r>
+    </w:p>
+    <w:p>
+      <w:pPr>
+        <w:pStyle w:val="PlainText"/>
+        <w:rPr>
+          <w:rFonts w:ascii="Courier New" w:hAnsi="Courier New" w:cs="Courier New"/>
+          <w:b/>
+        </w:rPr>
+      </w:pPr>
+    </w:p>
+    <w:p>
+      <w:pPr>
+        <w:pStyle w:val="PlainText"/>
+        <w:rPr>
+          <w:rFonts w:ascii="Courier New" w:hAnsi="Courier New" w:cs="Courier New"/>
+        </w:rPr>
+      </w:pPr>
+      <w:r>
+        <w:rPr>
+          <w:rFonts w:ascii="Courier New" w:hAnsi="Courier New" w:cs="Courier New"/>
+        </w:rPr>
+        <w:t>THU Apr 26</w:t>
+      </w:r>
+      <w:r>
+        <w:rPr>
+          <w:rFonts w:ascii="Courier New" w:hAnsi="Courier New" w:cs="Courier New"/>
+        </w:rPr>
+        <w:t xml:space="preserve"> 11:29:37 IST 2018</w:t>
+      </w:r>
+    </w:p>
+    <w:p>
+      <w:pPr>
+        <w:pStyle w:val="PlainText"/>
+        <w:rPr>
+          <w:rFonts w:ascii="Courier New" w:hAnsi="Courier New" w:cs="Courier New"/>
+        </w:rPr>
+      </w:pPr>
+      <w:r>
+        <w:rPr>
+          <w:rFonts w:ascii="Courier New" w:hAnsi="Courier New" w:cs="Courier New"/>
+        </w:rPr>
+        <w:t>Person Name</w:t>
+      </w:r>
+      <w:r>
+        <w:rPr>
+          <w:rFonts w:ascii="Courier New" w:hAnsi="Courier New" w:cs="Courier New"/>
+        </w:rPr>
+        <w:tab/>
+      </w:r>
+      <w:r>
+        <w:rPr>
+          <w:rFonts w:ascii="Courier New" w:hAnsi="Courier New" w:cs="Courier New"/>
+        </w:rPr>
+        <w:tab/>
+      </w:r>
+      <w:r>
+        <w:rPr>
+          <w:rFonts w:ascii="Courier New" w:hAnsi="Courier New" w:cs="Courier New"/>
+        </w:rPr>
+        <w:tab/>
+      </w:r>
+      <w:r>
+        <w:rPr>
+          <w:rFonts w:ascii="Courier New" w:hAnsi="Courier New" w:cs="Courier New"/>
+        </w:rPr>
+        <w:tab/>
+        <w:t>- KGR</w:t>
+      </w:r>
+    </w:p>
+    <w:p>
+      <w:pPr>
+        <w:pStyle w:val="PlainText"/>
+        <w:rPr>
+          <w:rFonts w:ascii="Courier New" w:hAnsi="Courier New" w:cs="Courier New"/>
+        </w:rPr>
+      </w:pPr>
+      <w:r>
+        <w:rPr>
+          <w:rFonts w:ascii="Courier New" w:hAnsi="Courier New" w:cs="Courier New"/>
+        </w:rPr>
+        <w:t>Bill number</w:t>
+      </w:r>
+      <w:r>
+        <w:rPr>
+          <w:rFonts w:ascii="Courier New" w:hAnsi="Courier New" w:cs="Courier New"/>
+        </w:rPr>
+        <w:tab/>
+      </w:r>
+      <w:r>
+        <w:rPr>
+          <w:rFonts w:ascii="Courier New" w:hAnsi="Courier New" w:cs="Courier New"/>
+        </w:rPr>
+        <w:tab/>
+      </w:r>
+      <w:r>
+        <w:rPr>
+          <w:rFonts w:ascii="Courier New" w:hAnsi="Courier New" w:cs="Courier New"/>
+        </w:rPr>
+        <w:tab/>
+      </w:r>
+      <w:r>
+        <w:rPr>
+          <w:rFonts w:ascii="Courier New" w:hAnsi="Courier New" w:cs="Courier New"/>
+        </w:rPr>
+        <w:tab/>
+        <w:t>- 4824</w:t>
+      </w:r>
+    </w:p>
+    <w:p>
+      <w:pPr>
+        <w:pStyle w:val="PlainText"/>
+        <w:rPr>
+          <w:rFonts w:ascii="Courier New" w:hAnsi="Courier New" w:cs="Courier New"/>
+        </w:rPr>
+      </w:pPr>
+      <w:r>
+        <w:rPr>
+          <w:rFonts w:ascii="Courier New" w:hAnsi="Courier New" w:cs="Courier New"/>
+        </w:rPr>
+        <w:t>---------------------------------------------------------------</w:t>
+      </w:r>
+    </w:p>
+    <w:p>
+      <w:pPr>
+        <w:pStyle w:val="PlainText"/>
+        <w:rPr>
+          <w:rFonts w:ascii="Courier New" w:hAnsi="Courier New" w:cs="Courier New"/>
+        </w:rPr>
+      </w:pPr>
+      <w:r>
+        <w:rPr>
+          <w:rFonts w:ascii="Courier New" w:hAnsi="Courier New" w:cs="Courier New"/>
+        </w:rPr>
+        <w:t>Item Name</w:t>
+      </w:r>
+      <w:r>
+        <w:rPr>
+          <w:rFonts w:ascii="Courier New" w:hAnsi="Courier New" w:cs="Courier New"/>
+        </w:rPr>
+        <w:tab/>
+      </w:r>
+      <w:r>
+        <w:rPr>
+          <w:rFonts w:ascii="Courier New" w:hAnsi="Courier New" w:cs="Courier New"/>
+        </w:rPr>
+        <w:tab/>
+      </w:r>
+      <w:r>
+        <w:rPr>
+          <w:rFonts w:ascii="Courier New" w:hAnsi="Courier New" w:cs="Courier New"/>
+        </w:rPr>
+        <w:tab/>
+      </w:r>
+      <w:r>
+        <w:rPr>
+          <w:rFonts w:ascii="Courier New" w:hAnsi="Courier New" w:cs="Courier New"/>
+        </w:rPr>
+        <w:tab/>
+        <w:t>- CARROT</w:t>
+      </w:r>
+    </w:p>
+    <w:p>
+      <w:pPr>
+        <w:pStyle w:val="PlainText"/>
+        <w:rPr>
+          <w:rFonts w:ascii="Courier New" w:hAnsi="Courier New" w:cs="Courier New"/>
+        </w:rPr>
+      </w:pPr>
+      <w:r>
+        <w:rPr>
+          <w:rFonts w:ascii="Courier New" w:hAnsi="Courier New" w:cs="Courier New"/>
+        </w:rPr>
+        <w:t>Number of Pockets</w:t>
+      </w:r>
+      <w:r>
+        <w:rPr>
+          <w:rFonts w:ascii="Courier New" w:hAnsi="Courier New" w:cs="Courier New"/>
+        </w:rPr>
+        <w:tab/>
+      </w:r>
+      <w:r>
+        <w:rPr>
+          <w:rFonts w:ascii="Courier New" w:hAnsi="Courier New" w:cs="Courier New"/>
+        </w:rPr>
+        <w:tab/>
+      </w:r>
+      <w:r>
+        <w:rPr>
+          <w:rFonts w:ascii="Courier New" w:hAnsi="Courier New" w:cs="Courier New"/>
+        </w:rPr>
+        <w:tab/>
+        <w:t>- 1</w:t>
+      </w:r>
+    </w:p>
+    <w:p>
+      <w:pPr>
+        <w:pStyle w:val="PlainText"/>
+        <w:rPr>
+          <w:rFonts w:ascii="Courier New" w:hAnsi="Courier New" w:cs="Courier New"/>
+        </w:rPr>
+      </w:pPr>
+      <w:r>
+        <w:rPr>
+          <w:rFonts w:ascii="Courier New" w:hAnsi="Courier New" w:cs="Courier New"/>
+        </w:rPr>
+        <w:t>Number of KGs</w:t>
+      </w:r>
+      <w:r>
+        <w:rPr>
+          <w:rFonts w:ascii="Courier New" w:hAnsi="Courier New" w:cs="Courier New"/>
+        </w:rPr>
+        <w:tab/>
+      </w:r>
+      <w:r>
+        <w:rPr>
+          <w:rFonts w:ascii="Courier New" w:hAnsi="Courier New" w:cs="Courier New"/>
+        </w:rPr>
+        <w:tab/>
+      </w:r>
+      <w:r>
+        <w:rPr>
+          <w:rFonts w:ascii="Courier New" w:hAnsi="Courier New" w:cs="Courier New"/>
+        </w:rPr>
+        <w:tab/>
+        <w:t>- 98</w:t>
+      </w:r>
+    </w:p>
+    <w:p>
+      <w:pPr>
+        <w:pStyle w:val="PlainText"/>
+        <w:rPr>
+          <w:rFonts w:ascii="Courier New" w:hAnsi="Courier New" w:cs="Courier New"/>
+        </w:rPr>
+      </w:pPr>
+      <w:r>
+        <w:rPr>
+          <w:rFonts w:ascii="Courier New" w:hAnsi="Courier New" w:cs="Courier New"/>
+        </w:rPr>
+        <w:t>Rate</w:t>
+      </w:r>
+      <w:r>
+        <w:rPr>
+          <w:rFonts w:ascii="Courier New" w:hAnsi="Courier New" w:cs="Courier New"/>
+        </w:rPr>
+        <w:tab/>
+      </w:r>
+      <w:r>
+        <w:rPr>
+          <w:rFonts w:ascii="Courier New" w:hAnsi="Courier New" w:cs="Courier New"/>
+        </w:rPr>
+        <w:tab/>
+      </w:r>
+      <w:r>
+        <w:rPr>
+          <w:rFonts w:ascii="Courier New" w:hAnsi="Courier New" w:cs="Courier New"/>
+        </w:rPr>
+        <w:tab/>
+      </w:r>
+      <w:r>
+        <w:rPr>
+          <w:rFonts w:ascii="Courier New" w:hAnsi="Courier New" w:cs="Courier New"/>
+        </w:rPr>
+        <w:tab/>
+      </w:r>
+      <w:r>
+        <w:rPr>
+          <w:rFonts w:ascii="Courier New" w:hAnsi="Courier New" w:cs="Courier New"/>
+        </w:rPr>
+        <w:tab/>
+        <w:t>- 11</w:t>
+      </w:r>
+    </w:p>
+    <w:p>
+      <w:pPr>
+        <w:pStyle w:val="PlainText"/>
+        <w:rPr>
+          <w:rFonts w:ascii="Courier New" w:hAnsi="Courier New" w:cs="Courier New"/>
+        </w:rPr>
+      </w:pPr>
+      <w:r>
+        <w:rPr>
+          <w:rFonts w:ascii="Courier New" w:hAnsi="Courier New" w:cs="Courier New"/>
+        </w:rPr>
+        <w:t>Total Price</w:t>
+      </w:r>
+      <w:r>
+        <w:rPr>
+          <w:rFonts w:ascii="Courier New" w:hAnsi="Courier New" w:cs="Courier New"/>
+        </w:rPr>
+        <w:tab/>
+      </w:r>
+      <w:r>
+        <w:rPr>
+          <w:rFonts w:ascii="Courier New" w:hAnsi="Courier New" w:cs="Courier New"/>
+        </w:rPr>
+        <w:tab/>
+      </w:r>
+      <w:r>
+        <w:rPr>
+          <w:rFonts w:ascii="Courier New" w:hAnsi="Courier New" w:cs="Courier New"/>
+        </w:rPr>
+        <w:tab/>
+      </w:r>
+      <w:r>
+        <w:rPr>
+          <w:rFonts w:ascii="Courier New" w:hAnsi="Courier New" w:cs="Courier New"/>
+        </w:rPr>
+        <w:tab/>
+        <w:t>- 1078.0</w:t>
+      </w:r>
+    </w:p>
+    <w:p>
+      <w:pPr>
+        <w:pStyle w:val="PlainText"/>
+        <w:rPr>
+          <w:rFonts w:ascii="Courier New" w:hAnsi="Courier New" w:cs="Courier New"/>
+          <w:b/>
+        </w:rPr>
+      </w:pPr>
+      <w:r>
+        <w:rPr>
+          <w:rFonts w:ascii="Courier New" w:hAnsi="Courier New" w:cs="Courier New"/>
+          <w:b/>
+        </w:rPr>
+        <w:t>Amount balance</w:t>
+      </w:r>
+      <w:r>
+        <w:rPr>
+          <w:rFonts w:ascii="Courier New" w:hAnsi="Courier New" w:cs="Courier New"/>
+          <w:b/>
+        </w:rPr>
+        <w:tab/>
+      </w:r>
+      <w:r>
+        <w:rPr>
+          <w:rFonts w:ascii="Courier New" w:hAnsi="Courier New" w:cs="Courier New"/>
+          <w:b/>
+        </w:rPr>
+        <w:tab/>
+      </w:r>
+      <w:r>
+        <w:rPr>
+          <w:rFonts w:ascii="Courier New" w:hAnsi="Courier New" w:cs="Courier New"/>
+          <w:b/>
+        </w:rPr>
+        <w:tab/>
+        <w:t>- 46962.0</w:t>
+      </w:r>
+    </w:p>
+    <w:p>
+      <w:pPr>
+        <w:pStyle w:val="PlainText"/>
+        <w:rPr>
+          <w:rFonts w:ascii="Courier New" w:hAnsi="Courier New" w:cs="Courier New"/>
+        </w:rPr>
+      </w:pPr>
+    </w:p>
+    <w:p>
+      <w:pPr>
+        <w:pStyle w:val="PlainText"/>
+        <w:rPr>
+          <w:rFonts w:ascii="Courier New" w:hAnsi="Courier New" w:cs="Courier New"/>
+          <w:b/>
+        </w:rPr>
+      </w:pPr>
     </w:p>
     <w:p>
       <w:pPr>

</xml_diff>